<commit_message>
Fixed a typo in the introduction folder name.
</commit_message>
<xml_diff>
--- a/wiki/tutorial/0 - Overview/0.0_overview.docx
+++ b/wiki/tutorial/0 - Overview/0.0_overview.docx
@@ -10708,7 +10708,7 @@
         <w:b/>
         <w:noProof/>
       </w:rPr>
-      <w:t>9</w:t>
+      <w:t>2</w:t>
     </w:r>
     <w:r>
       <w:rPr>
@@ -14520,7 +14520,7 @@
 </file>
 
 <file path=customXml/itemProps1.xml><?xml version="1.0" encoding="utf-8"?>
-<ds:datastoreItem xmlns:ds="http://schemas.openxmlformats.org/officeDocument/2006/customXml" ds:itemID="{148F8526-148C-4002-ACB1-1BECB85744FD}">
+<ds:datastoreItem xmlns:ds="http://schemas.openxmlformats.org/officeDocument/2006/customXml" ds:itemID="{00AEE0F7-CF3E-47B4-9807-F954B0E7C996}">
   <ds:schemaRefs>
     <ds:schemaRef ds:uri="http://schemas.openxmlformats.org/officeDocument/2006/bibliography"/>
   </ds:schemaRefs>

</xml_diff>

<commit_message>
Corrections to the spectrum counting chapter. Minor changes to the formatting of the reference pages.
</commit_message>
<xml_diff>
--- a/wiki/tutorial/0 - Overview/0.0_overview.docx
+++ b/wiki/tutorial/0 - Overview/0.0_overview.docx
@@ -7464,12 +7464,6 @@
     <w:p>
       <w:pPr>
         <w:spacing w:after="0" w:line="240" w:lineRule="auto"/>
-        <w:ind w:left="709" w:hanging="709"/>
-      </w:pPr>
-    </w:p>
-    <w:p>
-      <w:pPr>
-        <w:spacing w:after="0" w:line="240" w:lineRule="auto"/>
         <w:ind w:left="720" w:hanging="720"/>
         <w:rPr>
           <w:rFonts w:cs="Calibri"/>
@@ -10708,7 +10702,7 @@
         <w:b/>
         <w:noProof/>
       </w:rPr>
-      <w:t>2</w:t>
+      <w:t>9</w:t>
     </w:r>
     <w:r>
       <w:rPr>
@@ -14520,7 +14514,7 @@
 </file>
 
 <file path=customXml/itemProps1.xml><?xml version="1.0" encoding="utf-8"?>
-<ds:datastoreItem xmlns:ds="http://schemas.openxmlformats.org/officeDocument/2006/customXml" ds:itemID="{00AEE0F7-CF3E-47B4-9807-F954B0E7C996}">
+<ds:datastoreItem xmlns:ds="http://schemas.openxmlformats.org/officeDocument/2006/customXml" ds:itemID="{ED513685-7710-4F52-B03D-1806DD844CEC}">
   <ds:schemaRefs>
     <ds:schemaRef ds:uri="http://schemas.openxmlformats.org/officeDocument/2006/bibliography"/>
   </ds:schemaRefs>

</xml_diff>

<commit_message>
Added references to the two books in the main introduction.
</commit_message>
<xml_diff>
--- a/wiki/tutorial/0 - Overview/0.0_overview.docx
+++ b/wiki/tutorial/0 - Overview/0.0_overview.docx
@@ -178,6 +178,7 @@
       <w:pPr>
         <w:jc w:val="both"/>
         <w:rPr>
+          <w:sz w:val="8"/>
           <w:lang w:val="en-GB"/>
         </w:rPr>
       </w:pPr>
@@ -452,9 +453,175 @@
       <w:pPr>
         <w:jc w:val="both"/>
         <w:rPr>
-          <w:lang w:val="en-GB"/>
-        </w:rPr>
-      </w:pPr>
+          <w:sz w:val="10"/>
+          <w:lang w:val="en-GB"/>
+        </w:rPr>
+      </w:pPr>
+    </w:p>
+    <w:p>
+      <w:pPr>
+        <w:jc w:val="both"/>
+        <w:rPr>
+          <w:lang w:val="en-GB"/>
+        </w:rPr>
+      </w:pPr>
+      <w:r>
+        <w:rPr>
+          <w:lang w:val="en-GB"/>
+        </w:rPr>
+        <w:t>For further reading about bioinformatics for proteomics we recommend:</w:t>
+      </w:r>
+    </w:p>
+    <w:p>
+      <w:pPr>
+        <w:pStyle w:val="ListParagraph"/>
+        <w:numPr>
+          <w:ilvl w:val="0"/>
+          <w:numId w:val="18"/>
+        </w:numPr>
+        <w:rPr>
+          <w:lang w:val="en-GB"/>
+        </w:rPr>
+      </w:pPr>
+      <w:r>
+        <w:rPr>
+          <w:b/>
+          <w:lang w:val="en-GB"/>
+        </w:rPr>
+        <w:t>Computational Methods f</w:t>
+      </w:r>
+      <w:r>
+        <w:rPr>
+          <w:b/>
+          <w:lang w:val="en-GB"/>
+        </w:rPr>
+        <w:t>or Mass Spectrometry Proteomics</w:t>
+      </w:r>
+      <w:r>
+        <w:rPr>
+          <w:lang w:val="en-GB"/>
+        </w:rPr>
+        <w:t xml:space="preserve">, 2007, Wiley-VCH, </w:t>
+      </w:r>
+      <w:r>
+        <w:rPr>
+          <w:lang w:val="en-GB"/>
+        </w:rPr>
+        <w:br/>
+      </w:r>
+      <w:r>
+        <w:t xml:space="preserve">Ingvar Eidhammer, </w:t>
+      </w:r>
+      <w:proofErr w:type="spellStart"/>
+      <w:r>
+        <w:t>Kristian</w:t>
+      </w:r>
+      <w:proofErr w:type="spellEnd"/>
+      <w:r>
+        <w:t xml:space="preserve"> </w:t>
+      </w:r>
+      <w:proofErr w:type="spellStart"/>
+      <w:r>
+        <w:t>Flikka</w:t>
+      </w:r>
+      <w:proofErr w:type="spellEnd"/>
+      <w:r>
+        <w:t xml:space="preserve">, </w:t>
+      </w:r>
+      <w:proofErr w:type="spellStart"/>
+      <w:r>
+        <w:t>Lennart</w:t>
+      </w:r>
+      <w:proofErr w:type="spellEnd"/>
+      <w:r>
+        <w:t xml:space="preserve"> Martens, </w:t>
+      </w:r>
+      <w:proofErr w:type="spellStart"/>
+      <w:r>
+        <w:t>Svein</w:t>
+      </w:r>
+      <w:proofErr w:type="spellEnd"/>
+      <w:r>
+        <w:t xml:space="preserve">-Ole </w:t>
+      </w:r>
+      <w:proofErr w:type="spellStart"/>
+      <w:r>
+        <w:t>Mikalsen</w:t>
+      </w:r>
+      <w:proofErr w:type="spellEnd"/>
+      <w:r>
+        <w:t>.</w:t>
+      </w:r>
+    </w:p>
+    <w:p>
+      <w:pPr>
+        <w:pStyle w:val="ListParagraph"/>
+        <w:numPr>
+          <w:ilvl w:val="0"/>
+          <w:numId w:val="18"/>
+        </w:numPr>
+        <w:rPr>
+          <w:lang w:val="en-GB"/>
+        </w:rPr>
+      </w:pPr>
+      <w:r>
+        <w:rPr>
+          <w:b/>
+          <w:lang w:val="en-GB"/>
+        </w:rPr>
+        <w:t>Computational and Statistical Methods for Protein Quan</w:t>
+      </w:r>
+      <w:r>
+        <w:rPr>
+          <w:b/>
+          <w:lang w:val="en-GB"/>
+        </w:rPr>
+        <w:t>tification by Mass Spectrometry</w:t>
+      </w:r>
+      <w:r>
+        <w:rPr>
+          <w:lang w:val="en-GB"/>
+        </w:rPr>
+        <w:t xml:space="preserve">, 2012, Wiley-VCH, </w:t>
+      </w:r>
+      <w:r>
+        <w:t xml:space="preserve">Ingvar Eidhammer, Harald Barsnes, </w:t>
+      </w:r>
+      <w:proofErr w:type="spellStart"/>
+      <w:r>
+        <w:t>Geir</w:t>
+      </w:r>
+      <w:proofErr w:type="spellEnd"/>
+      <w:r>
+        <w:t xml:space="preserve"> </w:t>
+      </w:r>
+      <w:proofErr w:type="spellStart"/>
+      <w:r>
+        <w:t>Egil</w:t>
+      </w:r>
+      <w:proofErr w:type="spellEnd"/>
+      <w:r>
+        <w:t xml:space="preserve"> </w:t>
+      </w:r>
+      <w:proofErr w:type="spellStart"/>
+      <w:r>
+        <w:t>Eide</w:t>
+      </w:r>
+      <w:proofErr w:type="spellEnd"/>
+      <w:r>
+        <w:t xml:space="preserve">, </w:t>
+      </w:r>
+      <w:proofErr w:type="spellStart"/>
+      <w:r>
+        <w:t>Lennart</w:t>
+      </w:r>
+      <w:proofErr w:type="spellEnd"/>
+      <w:r>
+        <w:t xml:space="preserve"> Martens</w:t>
+      </w:r>
+      <w:r>
+        <w:t>.</w:t>
+      </w:r>
     </w:p>
     <w:p>
       <w:pPr>
@@ -10702,7 +10869,7 @@
         <w:b/>
         <w:noProof/>
       </w:rPr>
-      <w:t>9</w:t>
+      <w:t>1</w:t>
     </w:r>
     <w:r>
       <w:rPr>
@@ -11061,6 +11228,119 @@
     </w:lvl>
   </w:abstractNum>
   <w:abstractNum w:abstractNumId="2">
+    <w:nsid w:val="18EA1182"/>
+    <w:multiLevelType w:val="hybridMultilevel"/>
+    <w:tmpl w:val="BABA0650"/>
+    <w:lvl w:ilvl="0" w:tplc="04140001">
+      <w:start w:val="1"/>
+      <w:numFmt w:val="bullet"/>
+      <w:lvlText w:val=""/>
+      <w:lvlJc w:val="left"/>
+      <w:pPr>
+        <w:ind w:left="720" w:hanging="360"/>
+      </w:pPr>
+      <w:rPr>
+        <w:rFonts w:ascii="Symbol" w:hAnsi="Symbol" w:hint="default"/>
+      </w:rPr>
+    </w:lvl>
+    <w:lvl w:ilvl="1" w:tplc="04140003" w:tentative="1">
+      <w:start w:val="1"/>
+      <w:numFmt w:val="bullet"/>
+      <w:lvlText w:val="o"/>
+      <w:lvlJc w:val="left"/>
+      <w:pPr>
+        <w:ind w:left="1440" w:hanging="360"/>
+      </w:pPr>
+      <w:rPr>
+        <w:rFonts w:ascii="Courier New" w:hAnsi="Courier New" w:cs="Courier New" w:hint="default"/>
+      </w:rPr>
+    </w:lvl>
+    <w:lvl w:ilvl="2" w:tplc="04140005" w:tentative="1">
+      <w:start w:val="1"/>
+      <w:numFmt w:val="bullet"/>
+      <w:lvlText w:val=""/>
+      <w:lvlJc w:val="left"/>
+      <w:pPr>
+        <w:ind w:left="2160" w:hanging="360"/>
+      </w:pPr>
+      <w:rPr>
+        <w:rFonts w:ascii="Wingdings" w:hAnsi="Wingdings" w:hint="default"/>
+      </w:rPr>
+    </w:lvl>
+    <w:lvl w:ilvl="3" w:tplc="04140001" w:tentative="1">
+      <w:start w:val="1"/>
+      <w:numFmt w:val="bullet"/>
+      <w:lvlText w:val=""/>
+      <w:lvlJc w:val="left"/>
+      <w:pPr>
+        <w:ind w:left="2880" w:hanging="360"/>
+      </w:pPr>
+      <w:rPr>
+        <w:rFonts w:ascii="Symbol" w:hAnsi="Symbol" w:hint="default"/>
+      </w:rPr>
+    </w:lvl>
+    <w:lvl w:ilvl="4" w:tplc="04140003" w:tentative="1">
+      <w:start w:val="1"/>
+      <w:numFmt w:val="bullet"/>
+      <w:lvlText w:val="o"/>
+      <w:lvlJc w:val="left"/>
+      <w:pPr>
+        <w:ind w:left="3600" w:hanging="360"/>
+      </w:pPr>
+      <w:rPr>
+        <w:rFonts w:ascii="Courier New" w:hAnsi="Courier New" w:cs="Courier New" w:hint="default"/>
+      </w:rPr>
+    </w:lvl>
+    <w:lvl w:ilvl="5" w:tplc="04140005" w:tentative="1">
+      <w:start w:val="1"/>
+      <w:numFmt w:val="bullet"/>
+      <w:lvlText w:val=""/>
+      <w:lvlJc w:val="left"/>
+      <w:pPr>
+        <w:ind w:left="4320" w:hanging="360"/>
+      </w:pPr>
+      <w:rPr>
+        <w:rFonts w:ascii="Wingdings" w:hAnsi="Wingdings" w:hint="default"/>
+      </w:rPr>
+    </w:lvl>
+    <w:lvl w:ilvl="6" w:tplc="04140001" w:tentative="1">
+      <w:start w:val="1"/>
+      <w:numFmt w:val="bullet"/>
+      <w:lvlText w:val=""/>
+      <w:lvlJc w:val="left"/>
+      <w:pPr>
+        <w:ind w:left="5040" w:hanging="360"/>
+      </w:pPr>
+      <w:rPr>
+        <w:rFonts w:ascii="Symbol" w:hAnsi="Symbol" w:hint="default"/>
+      </w:rPr>
+    </w:lvl>
+    <w:lvl w:ilvl="7" w:tplc="04140003" w:tentative="1">
+      <w:start w:val="1"/>
+      <w:numFmt w:val="bullet"/>
+      <w:lvlText w:val="o"/>
+      <w:lvlJc w:val="left"/>
+      <w:pPr>
+        <w:ind w:left="5760" w:hanging="360"/>
+      </w:pPr>
+      <w:rPr>
+        <w:rFonts w:ascii="Courier New" w:hAnsi="Courier New" w:cs="Courier New" w:hint="default"/>
+      </w:rPr>
+    </w:lvl>
+    <w:lvl w:ilvl="8" w:tplc="04140005" w:tentative="1">
+      <w:start w:val="1"/>
+      <w:numFmt w:val="bullet"/>
+      <w:lvlText w:val=""/>
+      <w:lvlJc w:val="left"/>
+      <w:pPr>
+        <w:ind w:left="6480" w:hanging="360"/>
+      </w:pPr>
+      <w:rPr>
+        <w:rFonts w:ascii="Wingdings" w:hAnsi="Wingdings" w:hint="default"/>
+      </w:rPr>
+    </w:lvl>
+  </w:abstractNum>
+  <w:abstractNum w:abstractNumId="3">
     <w:nsid w:val="21515A31"/>
     <w:multiLevelType w:val="hybridMultilevel"/>
     <w:tmpl w:val="C29088E8"/>
@@ -11173,7 +11453,7 @@
       </w:rPr>
     </w:lvl>
   </w:abstractNum>
-  <w:abstractNum w:abstractNumId="3">
+  <w:abstractNum w:abstractNumId="4">
     <w:nsid w:val="2539456A"/>
     <w:multiLevelType w:val="hybridMultilevel"/>
     <w:tmpl w:val="68AE5E06"/>
@@ -11259,7 +11539,7 @@
       </w:pPr>
     </w:lvl>
   </w:abstractNum>
-  <w:abstractNum w:abstractNumId="4">
+  <w:abstractNum w:abstractNumId="5">
     <w:nsid w:val="256F3D3C"/>
     <w:multiLevelType w:val="hybridMultilevel"/>
     <w:tmpl w:val="76E24B2E"/>
@@ -11348,7 +11628,7 @@
       </w:pPr>
     </w:lvl>
   </w:abstractNum>
-  <w:abstractNum w:abstractNumId="5">
+  <w:abstractNum w:abstractNumId="6">
     <w:nsid w:val="32E77DD5"/>
     <w:multiLevelType w:val="hybridMultilevel"/>
     <w:tmpl w:val="03B0EB38"/>
@@ -11437,7 +11717,7 @@
       </w:pPr>
     </w:lvl>
   </w:abstractNum>
-  <w:abstractNum w:abstractNumId="6">
+  <w:abstractNum w:abstractNumId="7">
     <w:nsid w:val="39984175"/>
     <w:multiLevelType w:val="hybridMultilevel"/>
     <w:tmpl w:val="DC1EF2C8"/>
@@ -11550,7 +11830,7 @@
       </w:rPr>
     </w:lvl>
   </w:abstractNum>
-  <w:abstractNum w:abstractNumId="7">
+  <w:abstractNum w:abstractNumId="8">
     <w:nsid w:val="3E522340"/>
     <w:multiLevelType w:val="hybridMultilevel"/>
     <w:tmpl w:val="AC9C54B2"/>
@@ -11663,7 +11943,7 @@
       </w:rPr>
     </w:lvl>
   </w:abstractNum>
-  <w:abstractNum w:abstractNumId="8">
+  <w:abstractNum w:abstractNumId="9">
     <w:nsid w:val="40901DA5"/>
     <w:multiLevelType w:val="hybridMultilevel"/>
     <w:tmpl w:val="DF88055E"/>
@@ -11776,7 +12056,7 @@
       </w:rPr>
     </w:lvl>
   </w:abstractNum>
-  <w:abstractNum w:abstractNumId="9">
+  <w:abstractNum w:abstractNumId="10">
     <w:nsid w:val="44814FC2"/>
     <w:multiLevelType w:val="hybridMultilevel"/>
     <w:tmpl w:val="05B08D32"/>
@@ -11889,7 +12169,7 @@
       </w:rPr>
     </w:lvl>
   </w:abstractNum>
-  <w:abstractNum w:abstractNumId="10">
+  <w:abstractNum w:abstractNumId="11">
     <w:nsid w:val="500C2353"/>
     <w:multiLevelType w:val="hybridMultilevel"/>
     <w:tmpl w:val="B3D0E7C6"/>
@@ -11978,7 +12258,7 @@
       </w:pPr>
     </w:lvl>
   </w:abstractNum>
-  <w:abstractNum w:abstractNumId="11">
+  <w:abstractNum w:abstractNumId="12">
     <w:nsid w:val="53DC60DB"/>
     <w:multiLevelType w:val="hybridMultilevel"/>
     <w:tmpl w:val="400ED85C"/>
@@ -12091,7 +12371,7 @@
       </w:rPr>
     </w:lvl>
   </w:abstractNum>
-  <w:abstractNum w:abstractNumId="12">
+  <w:abstractNum w:abstractNumId="13">
     <w:nsid w:val="5C991260"/>
     <w:multiLevelType w:val="hybridMultilevel"/>
     <w:tmpl w:val="4AE6CA0A"/>
@@ -12180,7 +12460,7 @@
       </w:pPr>
     </w:lvl>
   </w:abstractNum>
-  <w:abstractNum w:abstractNumId="13">
+  <w:abstractNum w:abstractNumId="14">
     <w:nsid w:val="656E7ADF"/>
     <w:multiLevelType w:val="hybridMultilevel"/>
     <w:tmpl w:val="56E628F8"/>
@@ -12269,7 +12549,7 @@
       </w:pPr>
     </w:lvl>
   </w:abstractNum>
-  <w:abstractNum w:abstractNumId="14">
+  <w:abstractNum w:abstractNumId="15">
     <w:nsid w:val="65EB4553"/>
     <w:multiLevelType w:val="hybridMultilevel"/>
     <w:tmpl w:val="881E550A"/>
@@ -12382,7 +12662,7 @@
       </w:rPr>
     </w:lvl>
   </w:abstractNum>
-  <w:abstractNum w:abstractNumId="15">
+  <w:abstractNum w:abstractNumId="16">
     <w:nsid w:val="680308D3"/>
     <w:multiLevelType w:val="hybridMultilevel"/>
     <w:tmpl w:val="509E3862"/>
@@ -12495,7 +12775,7 @@
       </w:rPr>
     </w:lvl>
   </w:abstractNum>
-  <w:abstractNum w:abstractNumId="16">
+  <w:abstractNum w:abstractNumId="17">
     <w:nsid w:val="6F0435F7"/>
     <w:multiLevelType w:val="hybridMultilevel"/>
     <w:tmpl w:val="EE5A8F42"/>
@@ -12584,7 +12864,7 @@
       </w:pPr>
     </w:lvl>
   </w:abstractNum>
-  <w:abstractNum w:abstractNumId="17">
+  <w:abstractNum w:abstractNumId="18">
     <w:nsid w:val="743F6F0C"/>
     <w:multiLevelType w:val="hybridMultilevel"/>
     <w:tmpl w:val="4B08E524"/>
@@ -12674,55 +12954,58 @@
     </w:lvl>
   </w:abstractNum>
   <w:num w:numId="1">
-    <w:abstractNumId w:val="14"/>
+    <w:abstractNumId w:val="15"/>
   </w:num>
   <w:num w:numId="2">
-    <w:abstractNumId w:val="11"/>
+    <w:abstractNumId w:val="12"/>
   </w:num>
   <w:num w:numId="3">
+    <w:abstractNumId w:val="9"/>
+  </w:num>
+  <w:num w:numId="4">
+    <w:abstractNumId w:val="7"/>
+  </w:num>
+  <w:num w:numId="5">
     <w:abstractNumId w:val="8"/>
   </w:num>
-  <w:num w:numId="4">
-    <w:abstractNumId w:val="6"/>
-  </w:num>
-  <w:num w:numId="5">
-    <w:abstractNumId w:val="7"/>
-  </w:num>
   <w:num w:numId="6">
-    <w:abstractNumId w:val="2"/>
+    <w:abstractNumId w:val="3"/>
   </w:num>
   <w:num w:numId="7">
-    <w:abstractNumId w:val="9"/>
+    <w:abstractNumId w:val="10"/>
   </w:num>
   <w:num w:numId="8">
     <w:abstractNumId w:val="1"/>
   </w:num>
   <w:num w:numId="9">
+    <w:abstractNumId w:val="14"/>
+  </w:num>
+  <w:num w:numId="10">
+    <w:abstractNumId w:val="5"/>
+  </w:num>
+  <w:num w:numId="11">
+    <w:abstractNumId w:val="16"/>
+  </w:num>
+  <w:num w:numId="12">
     <w:abstractNumId w:val="13"/>
   </w:num>
-  <w:num w:numId="10">
+  <w:num w:numId="13">
+    <w:abstractNumId w:val="17"/>
+  </w:num>
+  <w:num w:numId="14">
+    <w:abstractNumId w:val="18"/>
+  </w:num>
+  <w:num w:numId="15">
     <w:abstractNumId w:val="4"/>
   </w:num>
-  <w:num w:numId="11">
-    <w:abstractNumId w:val="15"/>
-  </w:num>
-  <w:num w:numId="12">
-    <w:abstractNumId w:val="12"/>
-  </w:num>
-  <w:num w:numId="13">
-    <w:abstractNumId w:val="16"/>
-  </w:num>
-  <w:num w:numId="14">
-    <w:abstractNumId w:val="17"/>
-  </w:num>
-  <w:num w:numId="15">
-    <w:abstractNumId w:val="3"/>
-  </w:num>
   <w:num w:numId="16">
-    <w:abstractNumId w:val="5"/>
+    <w:abstractNumId w:val="6"/>
   </w:num>
   <w:num w:numId="17">
-    <w:abstractNumId w:val="10"/>
+    <w:abstractNumId w:val="11"/>
+  </w:num>
+  <w:num w:numId="18">
+    <w:abstractNumId w:val="2"/>
   </w:num>
   <w:numIdMacAtCleanup w:val="11"/>
 </w:numbering>
@@ -14514,7 +14797,7 @@
 </file>
 
 <file path=customXml/itemProps1.xml><?xml version="1.0" encoding="utf-8"?>
-<ds:datastoreItem xmlns:ds="http://schemas.openxmlformats.org/officeDocument/2006/customXml" ds:itemID="{ED513685-7710-4F52-B03D-1806DD844CEC}">
+<ds:datastoreItem xmlns:ds="http://schemas.openxmlformats.org/officeDocument/2006/customXml" ds:itemID="{0A2F76FE-C19E-42C0-987C-8F4D62FCE919}">
   <ds:schemaRefs>
     <ds:schemaRef ds:uri="http://schemas.openxmlformats.org/officeDocument/2006/bibliography"/>
   </ds:schemaRefs>

</xml_diff>

<commit_message>
Fixed the link to the new tutorial in the overview chapter.
</commit_message>
<xml_diff>
--- a/wiki/tutorial/0 - Overview/0.0_overview.docx
+++ b/wiki/tutorial/0 - Overview/0.0_overview.docx
@@ -488,14 +488,7 @@
           <w:b/>
           <w:lang w:val="en-GB"/>
         </w:rPr>
-        <w:t>Computational Methods f</w:t>
-      </w:r>
-      <w:r>
-        <w:rPr>
-          <w:b/>
-          <w:lang w:val="en-GB"/>
-        </w:rPr>
-        <w:t>or Mass Spectrometry Proteomics</w:t>
+        <w:t>Computational Methods for Mass Spectrometry Proteomics</w:t>
       </w:r>
       <w:r>
         <w:rPr>
@@ -569,14 +562,7 @@
           <w:b/>
           <w:lang w:val="en-GB"/>
         </w:rPr>
-        <w:t>Computational and Statistical Methods for Protein Quan</w:t>
-      </w:r>
-      <w:r>
-        <w:rPr>
-          <w:b/>
-          <w:lang w:val="en-GB"/>
-        </w:rPr>
-        <w:t>tification by Mass Spectrometry</w:t>
+        <w:t>Computational and Statistical Methods for Protein Quantification by Mass Spectrometry</w:t>
       </w:r>
       <w:r>
         <w:rPr>
@@ -2747,6 +2733,14 @@
                     </w:rPr>
                     <w:t xml:space="preserve">available online: </w:t>
                   </w:r>
+                  <w:r>
+                    <w:rPr>
+                      <w:b/>
+                      <w:i/>
+                      <w:lang w:val="en-GB"/>
+                    </w:rPr>
+                    <w:br/>
+                  </w:r>
                   <w:hyperlink r:id="rId22" w:history="1">
                     <w:r>
                       <w:rPr>
@@ -2766,7 +2760,7 @@
                         <w:color w:val="1F497D" w:themeColor="text2"/>
                         <w:lang w:val="en-GB"/>
                       </w:rPr>
-                      <w:t>bioinformatics_for_proteomics</w:t>
+                      <w:t>bioinformatics-for-</w:t>
                     </w:r>
                     <w:r>
                       <w:rPr>
@@ -2776,7 +2770,7 @@
                         <w:color w:val="1F497D" w:themeColor="text2"/>
                         <w:lang w:val="en-GB"/>
                       </w:rPr>
-                      <w:t>_tutorial</w:t>
+                      <w:t>proteomics</w:t>
                     </w:r>
                   </w:hyperlink>
                 </w:p>
@@ -10800,21 +10794,7 @@
         <w:rFonts w:cs="Calibri"/>
         <w:lang w:eastAsia="de-DE"/>
       </w:rPr>
-      <w:t>Harald Barsnes (harald.barsnes@biomed.uib.no) and Marc Vaudel (</w:t>
-    </w:r>
-    <w:r>
-      <w:rPr>
-        <w:rFonts w:cs="Calibri"/>
-        <w:lang w:eastAsia="de-DE"/>
-      </w:rPr>
-      <w:t>marc.vaudel@biomed.uib.no</w:t>
-    </w:r>
-    <w:r>
-      <w:rPr>
-        <w:rFonts w:cs="Calibri"/>
-        <w:lang w:eastAsia="de-DE"/>
-      </w:rPr>
-      <w:t>)</w:t>
+      <w:t>Harald Barsnes (harald.barsnes@biomed.uib.no) and Marc Vaudel (marc.vaudel@biomed.uib.no)</w:t>
     </w:r>
     <w:r>
       <w:rPr>
@@ -10869,7 +10849,7 @@
         <w:b/>
         <w:noProof/>
       </w:rPr>
-      <w:t>1</w:t>
+      <w:t>4</w:t>
     </w:r>
     <w:r>
       <w:rPr>
@@ -10971,28 +10951,7 @@
         <w:lang w:eastAsia="de-DE"/>
       </w:rPr>
       <w:tab/>
-      <w:t>0</w:t>
-    </w:r>
-    <w:r>
-      <w:rPr>
-        <w:rFonts w:cs="Calibri"/>
-        <w:lang w:eastAsia="de-DE"/>
-      </w:rPr>
-      <w:t>.0</w:t>
-    </w:r>
-    <w:r>
-      <w:rPr>
-        <w:rFonts w:cs="Calibri"/>
-        <w:lang w:eastAsia="de-DE"/>
-      </w:rPr>
-      <w:t xml:space="preserve"> - </w:t>
-    </w:r>
-    <w:r>
-      <w:rPr>
-        <w:rFonts w:cs="Calibri"/>
-        <w:lang w:eastAsia="de-DE"/>
-      </w:rPr>
-      <w:t>Overview</w:t>
+      <w:t>0.0 - Overview</w:t>
     </w:r>
   </w:p>
 </w:hdr>
@@ -14797,7 +14756,7 @@
 </file>
 
 <file path=customXml/itemProps1.xml><?xml version="1.0" encoding="utf-8"?>
-<ds:datastoreItem xmlns:ds="http://schemas.openxmlformats.org/officeDocument/2006/customXml" ds:itemID="{0A2F76FE-C19E-42C0-987C-8F4D62FCE919}">
+<ds:datastoreItem xmlns:ds="http://schemas.openxmlformats.org/officeDocument/2006/customXml" ds:itemID="{9F5694BF-A043-4770-A37B-6B0E9E28B588}">
   <ds:schemaRefs>
     <ds:schemaRef ds:uri="http://schemas.openxmlformats.org/officeDocument/2006/bibliography"/>
   </ds:schemaRefs>

</xml_diff>

<commit_message>
Updated the tutorial by moving the least finished chapter (quantification) to the end (now chapter 4.0) and removing references to it. (Part I)
</commit_message>
<xml_diff>
--- a/wiki/tutorial/0 - Overview/0.0_overview.docx
+++ b/wiki/tutorial/0 - Overview/0.0_overview.docx
@@ -87,7 +87,19 @@
         <w:rPr>
           <w:lang w:val="en-GB"/>
         </w:rPr>
-        <w:t xml:space="preserve"> four major topics:</w:t>
+        <w:t xml:space="preserve"> </w:t>
+      </w:r>
+      <w:r>
+        <w:rPr>
+          <w:lang w:val="en-GB"/>
+        </w:rPr>
+        <w:t>three</w:t>
+      </w:r>
+      <w:r>
+        <w:rPr>
+          <w:lang w:val="en-GB"/>
+        </w:rPr>
+        <w:t xml:space="preserve"> major topics:</w:t>
       </w:r>
     </w:p>
     <w:p>
@@ -129,7 +141,7 @@
           <w:color w:val="0F243E" w:themeColor="text2" w:themeShade="80"/>
           <w:lang w:val="en-GB"/>
         </w:rPr>
-        <w:t>Quantification</w:t>
+        <w:t>Annotation</w:t>
       </w:r>
     </w:p>
     <w:p>
@@ -150,43 +162,22 @@
           <w:color w:val="0F243E" w:themeColor="text2" w:themeShade="80"/>
           <w:lang w:val="en-GB"/>
         </w:rPr>
-        <w:t>Annotation</w:t>
+        <w:t>Dissemination</w:t>
       </w:r>
     </w:p>
     <w:p>
       <w:pPr>
-        <w:pStyle w:val="ListParagraph"/>
-        <w:numPr>
-          <w:ilvl w:val="0"/>
-          <w:numId w:val="17"/>
-        </w:numPr>
         <w:jc w:val="both"/>
         <w:rPr>
-          <w:color w:val="0F243E" w:themeColor="text2" w:themeShade="80"/>
-          <w:lang w:val="en-GB"/>
-        </w:rPr>
-      </w:pPr>
-      <w:r>
-        <w:rPr>
-          <w:color w:val="0F243E" w:themeColor="text2" w:themeShade="80"/>
-          <w:lang w:val="en-GB"/>
-        </w:rPr>
-        <w:t>Dissemination</w:t>
-      </w:r>
+          <w:sz w:val="8"/>
+          <w:lang w:val="en-GB"/>
+        </w:rPr>
+      </w:pPr>
     </w:p>
     <w:p>
       <w:pPr>
         <w:jc w:val="both"/>
         <w:rPr>
-          <w:sz w:val="8"/>
-          <w:lang w:val="en-GB"/>
-        </w:rPr>
-      </w:pPr>
-    </w:p>
-    <w:p>
-      <w:pPr>
-        <w:jc w:val="both"/>
-        <w:rPr>
           <w:lang w:val="en-GB"/>
         </w:rPr>
       </w:pPr>
@@ -230,18 +221,6 @@
         <w:rPr>
           <w:lang w:val="en-GB"/>
         </w:rPr>
-        <w:t>) quantify the identified</w:t>
-      </w:r>
-      <w:r>
-        <w:rPr>
-          <w:lang w:val="en-GB"/>
-        </w:rPr>
-        <w:t xml:space="preserve"> entities, (3</w:t>
-      </w:r>
-      <w:r>
-        <w:rPr>
-          <w:lang w:val="en-GB"/>
-        </w:rPr>
         <w:t xml:space="preserve">) </w:t>
       </w:r>
       <w:r>
@@ -260,7 +239,7 @@
         <w:rPr>
           <w:lang w:val="en-GB"/>
         </w:rPr>
-        <w:t>, and (4</w:t>
+        <w:t>, and (3</w:t>
       </w:r>
       <w:r>
         <w:rPr>
@@ -10849,7 +10828,7 @@
         <w:b/>
         <w:noProof/>
       </w:rPr>
-      <w:t>4</w:t>
+      <w:t>1</w:t>
     </w:r>
     <w:r>
       <w:rPr>
@@ -14756,7 +14735,7 @@
 </file>
 
 <file path=customXml/itemProps1.xml><?xml version="1.0" encoding="utf-8"?>
-<ds:datastoreItem xmlns:ds="http://schemas.openxmlformats.org/officeDocument/2006/customXml" ds:itemID="{9F5694BF-A043-4770-A37B-6B0E9E28B588}">
+<ds:datastoreItem xmlns:ds="http://schemas.openxmlformats.org/officeDocument/2006/customXml" ds:itemID="{1B4C26A3-A2AA-4AE4-B4C3-A65D6B1E11A0}">
   <ds:schemaRefs>
     <ds:schemaRef ds:uri="http://schemas.openxmlformats.org/officeDocument/2006/bibliography"/>
   </ds:schemaRefs>

</xml_diff>

<commit_message>
Added license details to the tutorials.
</commit_message>
<xml_diff>
--- a/wiki/tutorial/0 - Overview/0.0_overview.docx
+++ b/wiki/tutorial/0 - Overview/0.0_overview.docx
@@ -2739,17 +2739,7 @@
                         <w:color w:val="1F497D" w:themeColor="text2"/>
                         <w:lang w:val="en-GB"/>
                       </w:rPr>
-                      <w:t>bioinformatics-for-</w:t>
-                    </w:r>
-                    <w:r>
-                      <w:rPr>
-                        <w:rStyle w:val="Hyperlink"/>
-                        <w:b/>
-                        <w:i/>
-                        <w:color w:val="1F497D" w:themeColor="text2"/>
-                        <w:lang w:val="en-GB"/>
-                      </w:rPr>
-                      <w:t>proteomics</w:t>
+                      <w:t>bioinformatics-for-proteomics</w:t>
                     </w:r>
                   </w:hyperlink>
                 </w:p>
@@ -5178,7 +5168,6 @@
               <w:spacing w:after="0" w:line="240" w:lineRule="auto"/>
             </w:pPr>
             <w:r>
-              <w:lastRenderedPageBreak/>
               <w:t>Data structure</w:t>
             </w:r>
           </w:p>
@@ -10743,12 +10732,112 @@
       <w:autoSpaceDE w:val="0"/>
       <w:autoSpaceDN w:val="0"/>
       <w:adjustRightInd w:val="0"/>
-      <w:spacing w:after="0" w:line="240" w:lineRule="auto"/>
+      <w:spacing w:after="0" w:line="276" w:lineRule="auto"/>
+      <w:ind w:firstLine="720"/>
+      <w:rPr>
+        <w:rFonts w:cs="Calibri"/>
+        <w:i/>
+        <w:lang w:eastAsia="de-DE"/>
+      </w:rPr>
+    </w:pPr>
+    <w:r>
+      <w:rPr>
+        <w:rFonts w:ascii="Helvetica" w:hAnsi="Helvetica" w:cs="Helvetica"/>
+        <w:noProof/>
+        <w:color w:val="4374B7"/>
+        <w:sz w:val="16"/>
+        <w:szCs w:val="16"/>
+        <w:lang w:val="nb-NO" w:eastAsia="nb-NO"/>
+      </w:rPr>
+      <w:drawing>
+        <wp:anchor distT="0" distB="0" distL="114300" distR="114300" simplePos="0" relativeHeight="251658240" behindDoc="0" locked="0" layoutInCell="1" allowOverlap="1">
+          <wp:simplePos x="0" y="0"/>
+          <wp:positionH relativeFrom="column">
+            <wp:posOffset>19050</wp:posOffset>
+          </wp:positionH>
+          <wp:positionV relativeFrom="paragraph">
+            <wp:posOffset>31750</wp:posOffset>
+          </wp:positionV>
+          <wp:extent cx="419100" cy="149225"/>
+          <wp:effectExtent l="19050" t="0" r="0" b="0"/>
+          <wp:wrapSquare wrapText="bothSides"/>
+          <wp:docPr id="1" name="Picture 1" descr="Creative Commons License">
+            <a:hlinkClick xmlns:a="http://schemas.openxmlformats.org/drawingml/2006/main" r:id="rId1"/>
+          </wp:docPr>
+          <wp:cNvGraphicFramePr>
+            <a:graphicFrameLocks xmlns:a="http://schemas.openxmlformats.org/drawingml/2006/main" noChangeAspect="1"/>
+          </wp:cNvGraphicFramePr>
+          <a:graphic xmlns:a="http://schemas.openxmlformats.org/drawingml/2006/main">
+            <a:graphicData uri="http://schemas.openxmlformats.org/drawingml/2006/picture">
+              <pic:pic xmlns:pic="http://schemas.openxmlformats.org/drawingml/2006/picture">
+                <pic:nvPicPr>
+                  <pic:cNvPr id="0" name="Picture 1" descr="Creative Commons License">
+                    <a:hlinkClick r:id="rId1"/>
+                  </pic:cNvPr>
+                  <pic:cNvPicPr>
+                    <a:picLocks noChangeAspect="1" noChangeArrowheads="1"/>
+                  </pic:cNvPicPr>
+                </pic:nvPicPr>
+                <pic:blipFill>
+                  <a:blip r:embed="rId2"/>
+                  <a:srcRect/>
+                  <a:stretch>
+                    <a:fillRect/>
+                  </a:stretch>
+                </pic:blipFill>
+                <pic:spPr bwMode="auto">
+                  <a:xfrm>
+                    <a:off x="0" y="0"/>
+                    <a:ext cx="419100" cy="149225"/>
+                  </a:xfrm>
+                  <a:prstGeom prst="rect">
+                    <a:avLst/>
+                  </a:prstGeom>
+                  <a:noFill/>
+                  <a:ln w="9525">
+                    <a:noFill/>
+                    <a:miter lim="800000"/>
+                    <a:headEnd/>
+                    <a:tailEnd/>
+                  </a:ln>
+                </pic:spPr>
+              </pic:pic>
+            </a:graphicData>
+          </a:graphic>
+        </wp:anchor>
+      </w:drawing>
+    </w:r>
+    <w:r>
       <w:rPr>
         <w:rFonts w:cs="Calibri"/>
         <w:lang w:eastAsia="de-DE"/>
       </w:rPr>
-    </w:pPr>
+      <w:t xml:space="preserve">  </w:t>
+    </w:r>
+    <w:r>
+      <w:rPr>
+        <w:rFonts w:cs="Calibri"/>
+        <w:i/>
+        <w:lang w:eastAsia="de-DE"/>
+      </w:rPr>
+      <w:t>This work is licensed under the Creative Commons Attr</w:t>
+    </w:r>
+    <w:r>
+      <w:rPr>
+        <w:rFonts w:cs="Calibri"/>
+        <w:i/>
+        <w:lang w:eastAsia="de-DE"/>
+      </w:rPr>
+      <w:t xml:space="preserve">ibution-ShareAlike </w:t>
+    </w:r>
+    <w:r>
+      <w:rPr>
+        <w:rFonts w:cs="Calibri"/>
+        <w:i/>
+        <w:lang w:eastAsia="de-DE"/>
+      </w:rPr>
+      <w:t xml:space="preserve">3.0 License. </w:t>
+    </w:r>
   </w:p>
   <w:p>
     <w:pPr>
@@ -10762,15 +10851,17 @@
       <w:autoSpaceDE w:val="0"/>
       <w:autoSpaceDN w:val="0"/>
       <w:adjustRightInd w:val="0"/>
-      <w:spacing w:after="0" w:line="240" w:lineRule="auto"/>
+      <w:spacing w:after="0" w:line="276" w:lineRule="auto"/>
       <w:rPr>
         <w:rFonts w:ascii="Times New Roman" w:hAnsi="Times New Roman"/>
+        <w:i/>
         <w:lang w:eastAsia="de-DE"/>
       </w:rPr>
     </w:pPr>
     <w:r>
       <w:rPr>
         <w:rFonts w:cs="Calibri"/>
+        <w:i/>
         <w:lang w:eastAsia="de-DE"/>
       </w:rPr>
       <w:t>Harald Barsnes (harald.barsnes@biomed.uib.no) and Marc Vaudel (marc.vaudel@biomed.uib.no)</w:t>
@@ -10778,6 +10869,7 @@
     <w:r>
       <w:rPr>
         <w:rFonts w:ascii="Times New Roman" w:hAnsi="Times New Roman"/>
+        <w:i/>
         <w:lang w:eastAsia="de-DE"/>
       </w:rPr>
       <w:tab/>
@@ -10785,6 +10877,7 @@
     <w:r>
       <w:rPr>
         <w:rFonts w:ascii="Times New Roman" w:hAnsi="Times New Roman"/>
+        <w:i/>
         <w:lang w:eastAsia="de-DE"/>
       </w:rPr>
       <w:tab/>
@@ -10797,12 +10890,9 @@
         <w:top w:val="single" w:sz="4" w:space="1" w:color="auto"/>
       </w:pBdr>
       <w:spacing w:after="0" w:line="240" w:lineRule="auto"/>
+      <w:jc w:val="right"/>
     </w:pPr>
     <w:r>
-      <w:tab/>
-    </w:r>
-    <w:r>
-      <w:tab/>
       <w:t xml:space="preserve">Page </w:t>
     </w:r>
     <w:r>
@@ -10828,7 +10918,7 @@
         <w:b/>
         <w:noProof/>
       </w:rPr>
-      <w:t>1</w:t>
+      <w:t>2</w:t>
     </w:r>
     <w:r>
       <w:rPr>
@@ -14735,7 +14825,7 @@
 </file>
 
 <file path=customXml/itemProps1.xml><?xml version="1.0" encoding="utf-8"?>
-<ds:datastoreItem xmlns:ds="http://schemas.openxmlformats.org/officeDocument/2006/customXml" ds:itemID="{DE20F277-5826-450B-8677-996D01A3CC28}">
+<ds:datastoreItem xmlns:ds="http://schemas.openxmlformats.org/officeDocument/2006/customXml" ds:itemID="{5609D7AE-0B14-4C0B-9354-5E1625F576C9}">
   <ds:schemaRefs>
     <ds:schemaRef ds:uri="http://schemas.openxmlformats.org/officeDocument/2006/bibliography"/>
   </ds:schemaRefs>

</xml_diff>

<commit_message>
Minor formatting fixes to some of the tutorial chapters.
</commit_message>
<xml_diff>
--- a/wiki/tutorial/0 - Overview/0.0_overview.docx
+++ b/wiki/tutorial/0 - Overview/0.0_overview.docx
@@ -1,6 +1,6 @@
 
 <file path=word/document.xml><?xml version="1.0" encoding="utf-8"?>
-<w:document xmlns:wpc="http://schemas.microsoft.com/office/word/2010/wordprocessingCanvas" xmlns:mc="http://schemas.openxmlformats.org/markup-compatibility/2006" xmlns:o="urn:schemas-microsoft-com:office:office" xmlns:r="http://schemas.openxmlformats.org/officeDocument/2006/relationships" xmlns:m="http://schemas.openxmlformats.org/officeDocument/2006/math" xmlns:v="urn:schemas-microsoft-com:vml" xmlns:wp14="http://schemas.microsoft.com/office/word/2010/wordprocessingDrawing" xmlns:wp="http://schemas.openxmlformats.org/drawingml/2006/wordprocessingDrawing" xmlns:w10="urn:schemas-microsoft-com:office:word" xmlns:w="http://schemas.openxmlformats.org/wordprocessingml/2006/main" xmlns:w14="http://schemas.microsoft.com/office/word/2010/wordml" xmlns:wpg="http://schemas.microsoft.com/office/word/2010/wordprocessingGroup" xmlns:wpi="http://schemas.microsoft.com/office/word/2010/wordprocessingInk" xmlns:wne="http://schemas.microsoft.com/office/word/2006/wordml" xmlns:wps="http://schemas.microsoft.com/office/word/2010/wordprocessingShape" mc:Ignorable="w14 wp14">
+<w:document xmlns:ve="http://schemas.openxmlformats.org/markup-compatibility/2006" xmlns:o="urn:schemas-microsoft-com:office:office" xmlns:r="http://schemas.openxmlformats.org/officeDocument/2006/relationships" xmlns:m="http://schemas.openxmlformats.org/officeDocument/2006/math" xmlns:v="urn:schemas-microsoft-com:vml" xmlns:wp="http://schemas.openxmlformats.org/drawingml/2006/wordprocessingDrawing" xmlns:w10="urn:schemas-microsoft-com:office:word" xmlns:w="http://schemas.openxmlformats.org/wordprocessingml/2006/main" xmlns:wne="http://schemas.microsoft.com/office/word/2006/wordml">
   <w:body>
     <w:p>
       <w:pPr>
@@ -482,15 +482,15 @@
         <w:br/>
       </w:r>
       <w:r>
-        <w:t xml:space="preserve">Ingvar </w:t>
+        <w:t xml:space="preserve">Ingvar Eidhammer, </w:t>
       </w:r>
       <w:proofErr w:type="spellStart"/>
       <w:r>
-        <w:t>Eidhammer</w:t>
+        <w:t>Kristian</w:t>
       </w:r>
       <w:proofErr w:type="spellEnd"/>
       <w:r>
-        <w:t xml:space="preserve">, Kristian </w:t>
+        <w:t xml:space="preserve"> </w:t>
       </w:r>
       <w:proofErr w:type="spellStart"/>
       <w:r>
@@ -498,7 +498,15 @@
       </w:r>
       <w:proofErr w:type="spellEnd"/>
       <w:r>
-        <w:t xml:space="preserve">, Lennart Martens, </w:t>
+        <w:t xml:space="preserve">, </w:t>
+      </w:r>
+      <w:proofErr w:type="spellStart"/>
+      <w:r>
+        <w:t>Lennart</w:t>
+      </w:r>
+      <w:proofErr w:type="spellEnd"/>
+      <w:r>
+        <w:t xml:space="preserve"> Martens, </w:t>
       </w:r>
       <w:proofErr w:type="spellStart"/>
       <w:r>
@@ -542,55 +550,39 @@
         <w:t xml:space="preserve">, 2012, Wiley-VCH, </w:t>
       </w:r>
       <w:r>
-        <w:t xml:space="preserve">Ingvar </w:t>
+        <w:t xml:space="preserve">Ingvar Eidhammer, Harald Barsnes, </w:t>
       </w:r>
       <w:proofErr w:type="spellStart"/>
       <w:r>
-        <w:t>Eidhammer</w:t>
+        <w:t>Geir</w:t>
       </w:r>
       <w:proofErr w:type="spellEnd"/>
       <w:r>
+        <w:t xml:space="preserve"> </w:t>
+      </w:r>
+      <w:proofErr w:type="spellStart"/>
+      <w:r>
+        <w:t>Egil</w:t>
+      </w:r>
+      <w:proofErr w:type="spellEnd"/>
+      <w:r>
+        <w:t xml:space="preserve"> </w:t>
+      </w:r>
+      <w:proofErr w:type="spellStart"/>
+      <w:r>
+        <w:t>Eide</w:t>
+      </w:r>
+      <w:proofErr w:type="spellEnd"/>
+      <w:r>
         <w:t xml:space="preserve">, </w:t>
       </w:r>
       <w:proofErr w:type="spellStart"/>
       <w:r>
-        <w:t>Harald</w:t>
+        <w:t>Lennart</w:t>
       </w:r>
       <w:proofErr w:type="spellEnd"/>
       <w:r>
-        <w:t xml:space="preserve"> </w:t>
-      </w:r>
-      <w:proofErr w:type="spellStart"/>
-      <w:r>
-        <w:t>Barsnes</w:t>
-      </w:r>
-      <w:proofErr w:type="spellEnd"/>
-      <w:r>
-        <w:t xml:space="preserve">, </w:t>
-      </w:r>
-      <w:proofErr w:type="spellStart"/>
-      <w:r>
-        <w:t>Geir</w:t>
-      </w:r>
-      <w:proofErr w:type="spellEnd"/>
-      <w:r>
-        <w:t xml:space="preserve"> </w:t>
-      </w:r>
-      <w:proofErr w:type="spellStart"/>
-      <w:r>
-        <w:t>Egil</w:t>
-      </w:r>
-      <w:proofErr w:type="spellEnd"/>
-      <w:r>
-        <w:t xml:space="preserve"> </w:t>
-      </w:r>
-      <w:proofErr w:type="spellStart"/>
-      <w:r>
-        <w:t>Eide</w:t>
-      </w:r>
-      <w:proofErr w:type="spellEnd"/>
-      <w:r>
-        <w:t>, Lennart Martens</w:t>
+        <w:t xml:space="preserve"> Martens</w:t>
       </w:r>
       <w:r>
         <w:t>.</w:t>
@@ -606,7 +598,7 @@
       <w:r>
         <w:rPr>
           <w:noProof/>
-          <w:lang w:val="en-GB" w:eastAsia="en-GB"/>
+          <w:lang w:val="nb-NO" w:eastAsia="nb-NO"/>
         </w:rPr>
         <w:lastRenderedPageBreak/>
         <w:drawing>
@@ -627,7 +619,7 @@
                     </pic:cNvPicPr>
                   </pic:nvPicPr>
                   <pic:blipFill>
-                    <a:blip r:embed="rId9" cstate="print"/>
+                    <a:blip r:embed="rId8" cstate="print"/>
                     <a:srcRect/>
                     <a:stretch>
                       <a:fillRect/>
@@ -926,7 +918,7 @@
         </w:rPr>
         <w:t xml:space="preserve"> package (</w:t>
       </w:r>
-      <w:hyperlink r:id="rId10" w:history="1">
+      <w:hyperlink r:id="rId9" w:history="1">
         <w:r>
           <w:rPr>
             <w:rStyle w:val="Hyperlink"/>
@@ -1078,7 +1070,7 @@
         </w:rPr>
         <w:t xml:space="preserve"> for workflow design (</w:t>
       </w:r>
-      <w:hyperlink r:id="rId11" w:history="1">
+      <w:hyperlink r:id="rId10" w:history="1">
         <w:r>
           <w:rPr>
             <w:rStyle w:val="Hyperlink"/>
@@ -1330,7 +1322,7 @@
         </w:rPr>
         <w:t xml:space="preserve"> (</w:t>
       </w:r>
-      <w:hyperlink r:id="rId12" w:history="1">
+      <w:hyperlink r:id="rId11" w:history="1">
         <w:r>
           <w:rPr>
             <w:rStyle w:val="Hyperlink"/>
@@ -1450,7 +1442,7 @@
         </w:rPr>
         <w:t xml:space="preserve"> (</w:t>
       </w:r>
-      <w:hyperlink r:id="rId13" w:history="1">
+      <w:hyperlink r:id="rId12" w:history="1">
         <w:r>
           <w:rPr>
             <w:rStyle w:val="Hyperlink"/>
@@ -1890,7 +1882,7 @@
         </w:rPr>
         <w:t xml:space="preserve"> (</w:t>
       </w:r>
-      <w:hyperlink r:id="rId14" w:history="1">
+      <w:hyperlink r:id="rId13" w:history="1">
         <w:r>
           <w:rPr>
             <w:rStyle w:val="Hyperlink"/>
@@ -1945,49 +1937,47 @@
         </w:rPr>
         <w:t xml:space="preserve">To </w:t>
       </w:r>
+      <w:r>
+        <w:rPr>
+          <w:lang w:val="en-GB"/>
+        </w:rPr>
+        <w:t>analyze</w:t>
+      </w:r>
+      <w:r>
+        <w:rPr>
+          <w:lang w:val="en-GB"/>
+        </w:rPr>
+        <w:t xml:space="preserve"> the search results, and to do the </w:t>
+      </w:r>
+      <w:r>
+        <w:rPr>
+          <w:lang w:val="en-GB"/>
+        </w:rPr>
+        <w:t xml:space="preserve">peptide and protein inference, we recommend the use of </w:t>
+      </w:r>
       <w:proofErr w:type="spellStart"/>
       <w:r>
         <w:rPr>
-          <w:lang w:val="en-GB"/>
-        </w:rPr>
-        <w:t>analyze</w:t>
+          <w:b/>
+          <w:lang w:val="en-GB"/>
+        </w:rPr>
+        <w:t>Peptide</w:t>
+      </w:r>
+      <w:r>
+        <w:rPr>
+          <w:b/>
+          <w:lang w:val="en-GB"/>
+        </w:rPr>
+        <w:t>Shaker</w:t>
       </w:r>
       <w:proofErr w:type="spellEnd"/>
       <w:r>
         <w:rPr>
           <w:lang w:val="en-GB"/>
         </w:rPr>
-        <w:t xml:space="preserve"> the search results, and to do the </w:t>
-      </w:r>
-      <w:r>
-        <w:rPr>
-          <w:lang w:val="en-GB"/>
-        </w:rPr>
-        <w:t xml:space="preserve">peptide and protein inference, we recommend the use of </w:t>
-      </w:r>
-      <w:proofErr w:type="spellStart"/>
-      <w:r>
-        <w:rPr>
-          <w:b/>
-          <w:lang w:val="en-GB"/>
-        </w:rPr>
-        <w:t>Peptide</w:t>
-      </w:r>
-      <w:r>
-        <w:rPr>
-          <w:b/>
-          <w:lang w:val="en-GB"/>
-        </w:rPr>
-        <w:t>Shaker</w:t>
-      </w:r>
-      <w:proofErr w:type="spellEnd"/>
-      <w:r>
-        <w:rPr>
-          <w:lang w:val="en-GB"/>
-        </w:rPr>
         <w:t xml:space="preserve"> (</w:t>
       </w:r>
-      <w:hyperlink r:id="rId15" w:history="1">
+      <w:hyperlink r:id="rId14" w:history="1">
         <w:r>
           <w:rPr>
             <w:rStyle w:val="Hyperlink"/>
@@ -2062,7 +2052,7 @@
         </w:rPr>
         <w:t xml:space="preserve"> (</w:t>
       </w:r>
-      <w:hyperlink r:id="rId16" w:history="1">
+      <w:hyperlink r:id="rId15" w:history="1">
         <w:r>
           <w:rPr>
             <w:rStyle w:val="Hyperlink"/>
@@ -2331,7 +2321,7 @@
         </w:rPr>
         <w:t xml:space="preserve"> (</w:t>
       </w:r>
-      <w:hyperlink r:id="rId17" w:history="1">
+      <w:hyperlink r:id="rId16" w:history="1">
         <w:r>
           <w:rPr>
             <w:rStyle w:val="Hyperlink"/>
@@ -2420,7 +2410,7 @@
         </w:rPr>
         <w:t xml:space="preserve"> (</w:t>
       </w:r>
-      <w:hyperlink r:id="rId18" w:history="1">
+      <w:hyperlink r:id="rId17" w:history="1">
         <w:r>
           <w:rPr>
             <w:rStyle w:val="Hyperlink"/>
@@ -2487,7 +2477,7 @@
         </w:rPr>
         <w:t xml:space="preserve"> (</w:t>
       </w:r>
-      <w:hyperlink r:id="rId19" w:history="1">
+      <w:hyperlink r:id="rId18" w:history="1">
         <w:r>
           <w:rPr>
             <w:rStyle w:val="Hyperlink"/>
@@ -2682,7 +2672,7 @@
         </w:rPr>
         <w:t xml:space="preserve"> (</w:t>
       </w:r>
-      <w:hyperlink r:id="rId20" w:history="1">
+      <w:hyperlink r:id="rId19" w:history="1">
         <w:r>
           <w:rPr>
             <w:rStyle w:val="Hyperlink"/>
@@ -2837,7 +2827,7 @@
         </w:rPr>
         <w:t xml:space="preserve"> (</w:t>
       </w:r>
-      <w:hyperlink r:id="rId21" w:history="1">
+      <w:hyperlink r:id="rId20" w:history="1">
         <w:r>
           <w:rPr>
             <w:rStyle w:val="Hyperlink"/>
@@ -3021,7 +3011,7 @@
         </w:rPr>
         <w:t xml:space="preserve"> (</w:t>
       </w:r>
-      <w:hyperlink r:id="rId22" w:history="1">
+      <w:hyperlink r:id="rId21" w:history="1">
         <w:r>
           <w:rPr>
             <w:rStyle w:val="Hyperlink"/>
@@ -3263,7 +3253,7 @@
                     </w:rPr>
                     <w:br/>
                   </w:r>
-                  <w:hyperlink r:id="rId23" w:history="1">
+                  <w:hyperlink r:id="rId22" w:history="1">
                     <w:r>
                       <w:rPr>
                         <w:rStyle w:val="Hyperlink"/>
@@ -3473,7 +3463,7 @@
         <w:tblStyle w:val="MediumGrid3-Accent5"/>
         <w:tblW w:w="9606" w:type="dxa"/>
         <w:tblLayout w:type="fixed"/>
-        <w:tblLook w:val="04A0" w:firstRow="1" w:lastRow="0" w:firstColumn="1" w:lastColumn="0" w:noHBand="0" w:noVBand="1"/>
+        <w:tblLook w:val="04A0"/>
       </w:tblPr>
       <w:tblGrid>
         <w:gridCol w:w="1668"/>
@@ -3482,11 +3472,11 @@
       </w:tblGrid>
       <w:tr>
         <w:trPr>
-          <w:cnfStyle w:val="100000000000" w:firstRow="1" w:lastRow="0" w:firstColumn="0" w:lastColumn="0" w:oddVBand="0" w:evenVBand="0" w:oddHBand="0" w:evenHBand="0" w:firstRowFirstColumn="0" w:firstRowLastColumn="0" w:lastRowFirstColumn="0" w:lastRowLastColumn="0"/>
+          <w:cnfStyle w:val="100000000000"/>
         </w:trPr>
         <w:tc>
           <w:tcPr>
-            <w:cnfStyle w:val="001000000000" w:firstRow="0" w:lastRow="0" w:firstColumn="1" w:lastColumn="0" w:oddVBand="0" w:evenVBand="0" w:oddHBand="0" w:evenHBand="0" w:firstRowFirstColumn="0" w:firstRowLastColumn="0" w:lastRowFirstColumn="0" w:lastRowLastColumn="0"/>
+            <w:cnfStyle w:val="001000000000"/>
             <w:tcW w:w="1668" w:type="dxa"/>
             <w:vAlign w:val="center"/>
           </w:tcPr>
@@ -3510,7 +3500,7 @@
           <w:p>
             <w:pPr>
               <w:spacing w:after="0" w:line="240" w:lineRule="auto"/>
-              <w:cnfStyle w:val="100000000000" w:firstRow="1" w:lastRow="0" w:firstColumn="0" w:lastColumn="0" w:oddVBand="0" w:evenVBand="0" w:oddHBand="0" w:evenHBand="0" w:firstRowFirstColumn="0" w:firstRowLastColumn="0" w:lastRowFirstColumn="0" w:lastRowLastColumn="0"/>
+              <w:cnfStyle w:val="100000000000"/>
               <w:rPr>
                 <w:b w:val="0"/>
               </w:rPr>
@@ -3528,7 +3518,7 @@
           <w:p>
             <w:pPr>
               <w:spacing w:after="0" w:line="240" w:lineRule="auto"/>
-              <w:cnfStyle w:val="100000000000" w:firstRow="1" w:lastRow="0" w:firstColumn="0" w:lastColumn="0" w:oddVBand="0" w:evenVBand="0" w:oddHBand="0" w:evenHBand="0" w:firstRowFirstColumn="0" w:firstRowLastColumn="0" w:lastRowFirstColumn="0" w:lastRowLastColumn="0"/>
+              <w:cnfStyle w:val="100000000000"/>
               <w:rPr>
                 <w:b w:val="0"/>
               </w:rPr>
@@ -3541,11 +3531,11 @@
       </w:tr>
       <w:tr>
         <w:trPr>
-          <w:cnfStyle w:val="000000100000" w:firstRow="0" w:lastRow="0" w:firstColumn="0" w:lastColumn="0" w:oddVBand="0" w:evenVBand="0" w:oddHBand="1" w:evenHBand="0" w:firstRowFirstColumn="0" w:firstRowLastColumn="0" w:lastRowFirstColumn="0" w:lastRowLastColumn="0"/>
+          <w:cnfStyle w:val="000000100000"/>
         </w:trPr>
         <w:tc>
           <w:tcPr>
-            <w:cnfStyle w:val="001000000000" w:firstRow="0" w:lastRow="0" w:firstColumn="1" w:lastColumn="0" w:oddVBand="0" w:evenVBand="0" w:oddHBand="0" w:evenHBand="0" w:firstRowFirstColumn="0" w:firstRowLastColumn="0" w:lastRowFirstColumn="0" w:lastRowLastColumn="0"/>
+            <w:cnfStyle w:val="001000000000"/>
             <w:tcW w:w="1668" w:type="dxa"/>
             <w:vAlign w:val="center"/>
           </w:tcPr>
@@ -3566,7 +3556,7 @@
           <w:p>
             <w:pPr>
               <w:spacing w:after="0" w:line="240" w:lineRule="auto"/>
-              <w:cnfStyle w:val="000000100000" w:firstRow="0" w:lastRow="0" w:firstColumn="0" w:lastColumn="0" w:oddVBand="0" w:evenVBand="0" w:oddHBand="1" w:evenHBand="0" w:firstRowFirstColumn="0" w:firstRowLastColumn="0" w:lastRowFirstColumn="0" w:lastRowLastColumn="0"/>
+              <w:cnfStyle w:val="000000100000"/>
             </w:pPr>
             <w:proofErr w:type="spellStart"/>
             <w:r>
@@ -3614,7 +3604,7 @@
           <w:p>
             <w:pPr>
               <w:spacing w:after="0" w:line="240" w:lineRule="auto"/>
-              <w:cnfStyle w:val="000000100000" w:firstRow="0" w:lastRow="0" w:firstColumn="0" w:lastColumn="0" w:oddVBand="0" w:evenVBand="0" w:oddHBand="1" w:evenHBand="0" w:firstRowFirstColumn="0" w:firstRowLastColumn="0" w:lastRowFirstColumn="0" w:lastRowLastColumn="0"/>
+              <w:cnfStyle w:val="000000100000"/>
             </w:pPr>
             <w:r>
               <w:t>Converter accepting most mass spectrometer proprietary formats and converting them in</w:t>
@@ -3631,7 +3621,7 @@
       <w:tr>
         <w:tc>
           <w:tcPr>
-            <w:cnfStyle w:val="001000000000" w:firstRow="0" w:lastRow="0" w:firstColumn="1" w:lastColumn="0" w:oddVBand="0" w:evenVBand="0" w:oddHBand="0" w:evenHBand="0" w:firstRowFirstColumn="0" w:firstRowLastColumn="0" w:lastRowFirstColumn="0" w:lastRowLastColumn="0"/>
+            <w:cnfStyle w:val="001000000000"/>
             <w:tcW w:w="1668" w:type="dxa"/>
             <w:vAlign w:val="center"/>
           </w:tcPr>
@@ -3657,7 +3647,7 @@
           <w:p>
             <w:pPr>
               <w:spacing w:after="0" w:line="240" w:lineRule="auto"/>
-              <w:cnfStyle w:val="000000000000" w:firstRow="0" w:lastRow="0" w:firstColumn="0" w:lastColumn="0" w:oddVBand="0" w:evenVBand="0" w:oddHBand="0" w:evenHBand="0" w:firstRowFirstColumn="0" w:firstRowLastColumn="0" w:lastRowFirstColumn="0" w:lastRowLastColumn="0"/>
+              <w:cnfStyle w:val="000000000000"/>
             </w:pPr>
             <w:proofErr w:type="spellStart"/>
             <w:r>
@@ -3705,7 +3695,7 @@
           <w:p>
             <w:pPr>
               <w:spacing w:after="0" w:line="240" w:lineRule="auto"/>
-              <w:cnfStyle w:val="000000000000" w:firstRow="0" w:lastRow="0" w:firstColumn="0" w:lastColumn="0" w:oddVBand="0" w:evenVBand="0" w:oddHBand="0" w:evenHBand="0" w:firstRowFirstColumn="0" w:firstRowLastColumn="0" w:lastRowFirstColumn="0" w:lastRowLastColumn="0"/>
+              <w:cnfStyle w:val="000000000000"/>
             </w:pPr>
             <w:r>
               <w:t xml:space="preserve">Mass spectrometry </w:t>
@@ -3723,11 +3713,11 @@
       </w:tr>
       <w:tr>
         <w:trPr>
-          <w:cnfStyle w:val="000000100000" w:firstRow="0" w:lastRow="0" w:firstColumn="0" w:lastColumn="0" w:oddVBand="0" w:evenVBand="0" w:oddHBand="1" w:evenHBand="0" w:firstRowFirstColumn="0" w:firstRowLastColumn="0" w:lastRowFirstColumn="0" w:lastRowLastColumn="0"/>
+          <w:cnfStyle w:val="000000100000"/>
         </w:trPr>
         <w:tc>
           <w:tcPr>
-            <w:cnfStyle w:val="001000000000" w:firstRow="0" w:lastRow="0" w:firstColumn="1" w:lastColumn="0" w:oddVBand="0" w:evenVBand="0" w:oddHBand="0" w:evenHBand="0" w:firstRowFirstColumn="0" w:firstRowLastColumn="0" w:lastRowFirstColumn="0" w:lastRowLastColumn="0"/>
+            <w:cnfStyle w:val="001000000000"/>
             <w:tcW w:w="1668" w:type="dxa"/>
             <w:vMerge w:val="restart"/>
             <w:vAlign w:val="center"/>
@@ -3749,7 +3739,7 @@
           <w:p>
             <w:pPr>
               <w:spacing w:after="0" w:line="240" w:lineRule="auto"/>
-              <w:cnfStyle w:val="000000100000" w:firstRow="0" w:lastRow="0" w:firstColumn="0" w:lastColumn="0" w:oddVBand="0" w:evenVBand="0" w:oddHBand="1" w:evenHBand="0" w:firstRowFirstColumn="0" w:firstRowLastColumn="0" w:lastRowFirstColumn="0" w:lastRowLastColumn="0"/>
+              <w:cnfStyle w:val="000000100000"/>
             </w:pPr>
             <w:proofErr w:type="spellStart"/>
             <w:r>
@@ -3797,7 +3787,7 @@
           <w:p>
             <w:pPr>
               <w:spacing w:after="0" w:line="240" w:lineRule="auto"/>
-              <w:cnfStyle w:val="000000100000" w:firstRow="0" w:lastRow="0" w:firstColumn="0" w:lastColumn="0" w:oddVBand="0" w:evenVBand="0" w:oddHBand="1" w:evenHBand="0" w:firstRowFirstColumn="0" w:firstRowLastColumn="0" w:lastRowFirstColumn="0" w:lastRowLastColumn="0"/>
+              <w:cnfStyle w:val="000000100000"/>
             </w:pPr>
             <w:r>
               <w:t xml:space="preserve">Package of tools for proteomics allowing the design </w:t>
@@ -3814,7 +3804,7 @@
       <w:tr>
         <w:tc>
           <w:tcPr>
-            <w:cnfStyle w:val="001000000000" w:firstRow="0" w:lastRow="0" w:firstColumn="1" w:lastColumn="0" w:oddVBand="0" w:evenVBand="0" w:oddHBand="0" w:evenHBand="0" w:firstRowFirstColumn="0" w:firstRowLastColumn="0" w:lastRowFirstColumn="0" w:lastRowLastColumn="0"/>
+            <w:cnfStyle w:val="001000000000"/>
             <w:tcW w:w="1668" w:type="dxa"/>
             <w:vMerge/>
             <w:vAlign w:val="center"/>
@@ -3833,7 +3823,7 @@
           <w:p>
             <w:pPr>
               <w:spacing w:after="0" w:line="240" w:lineRule="auto"/>
-              <w:cnfStyle w:val="000000000000" w:firstRow="0" w:lastRow="0" w:firstColumn="0" w:lastColumn="0" w:oddVBand="0" w:evenVBand="0" w:oddHBand="0" w:evenHBand="0" w:firstRowFirstColumn="0" w:firstRowLastColumn="0" w:lastRowFirstColumn="0" w:lastRowLastColumn="0"/>
+              <w:cnfStyle w:val="000000000000"/>
             </w:pPr>
             <w:r>
               <w:t>TPP</w:t>
@@ -3869,7 +3859,7 @@
           <w:p>
             <w:pPr>
               <w:spacing w:after="0" w:line="240" w:lineRule="auto"/>
-              <w:cnfStyle w:val="000000000000" w:firstRow="0" w:lastRow="0" w:firstColumn="0" w:lastColumn="0" w:oddVBand="0" w:evenVBand="0" w:oddHBand="0" w:evenHBand="0" w:firstRowFirstColumn="0" w:firstRowLastColumn="0" w:lastRowFirstColumn="0" w:lastRowLastColumn="0"/>
+              <w:cnfStyle w:val="000000000000"/>
             </w:pPr>
             <w:r>
               <w:t>Package of tools for proteomics mainly command line driven</w:t>
@@ -3879,11 +3869,11 @@
       </w:tr>
       <w:tr>
         <w:trPr>
-          <w:cnfStyle w:val="000000100000" w:firstRow="0" w:lastRow="0" w:firstColumn="0" w:lastColumn="0" w:oddVBand="0" w:evenVBand="0" w:oddHBand="1" w:evenHBand="0" w:firstRowFirstColumn="0" w:firstRowLastColumn="0" w:lastRowFirstColumn="0" w:lastRowLastColumn="0"/>
+          <w:cnfStyle w:val="000000100000"/>
         </w:trPr>
         <w:tc>
           <w:tcPr>
-            <w:cnfStyle w:val="001000000000" w:firstRow="0" w:lastRow="0" w:firstColumn="1" w:lastColumn="0" w:oddVBand="0" w:evenVBand="0" w:oddHBand="0" w:evenHBand="0" w:firstRowFirstColumn="0" w:firstRowLastColumn="0" w:lastRowFirstColumn="0" w:lastRowLastColumn="0"/>
+            <w:cnfStyle w:val="001000000000"/>
             <w:tcW w:w="1668" w:type="dxa"/>
             <w:vMerge/>
             <w:tcBorders>
@@ -3905,7 +3895,7 @@
           <w:p>
             <w:pPr>
               <w:spacing w:after="0" w:line="240" w:lineRule="auto"/>
-              <w:cnfStyle w:val="000000100000" w:firstRow="0" w:lastRow="0" w:firstColumn="0" w:lastColumn="0" w:oddVBand="0" w:evenVBand="0" w:oddHBand="1" w:evenHBand="0" w:firstRowFirstColumn="0" w:firstRowLastColumn="0" w:lastRowFirstColumn="0" w:lastRowLastColumn="0"/>
+              <w:cnfStyle w:val="000000100000"/>
             </w:pPr>
             <w:proofErr w:type="spellStart"/>
             <w:r>
@@ -3953,7 +3943,7 @@
           <w:p>
             <w:pPr>
               <w:spacing w:after="0" w:line="240" w:lineRule="auto"/>
-              <w:cnfStyle w:val="000000100000" w:firstRow="0" w:lastRow="0" w:firstColumn="0" w:lastColumn="0" w:oddVBand="0" w:evenVBand="0" w:oddHBand="1" w:evenHBand="0" w:firstRowFirstColumn="0" w:firstRowLastColumn="0" w:lastRowFirstColumn="0" w:lastRowLastColumn="0"/>
+              <w:cnfStyle w:val="000000100000"/>
             </w:pPr>
             <w:r>
               <w:t xml:space="preserve">Package for identification and quantification </w:t>
@@ -3970,7 +3960,7 @@
       <w:tr>
         <w:tc>
           <w:tcPr>
-            <w:cnfStyle w:val="001000000000" w:firstRow="0" w:lastRow="0" w:firstColumn="1" w:lastColumn="0" w:oddVBand="0" w:evenVBand="0" w:oddHBand="0" w:evenHBand="0" w:firstRowFirstColumn="0" w:firstRowLastColumn="0" w:lastRowFirstColumn="0" w:lastRowLastColumn="0"/>
+            <w:cnfStyle w:val="001000000000"/>
             <w:tcW w:w="1668" w:type="dxa"/>
             <w:vMerge w:val="restart"/>
             <w:tcBorders>
@@ -3995,13 +3985,11 @@
           <w:p>
             <w:pPr>
               <w:spacing w:after="0" w:line="240" w:lineRule="auto"/>
-              <w:cnfStyle w:val="000000000000" w:firstRow="0" w:lastRow="0" w:firstColumn="0" w:lastColumn="0" w:oddVBand="0" w:evenVBand="0" w:oddHBand="0" w:evenHBand="0" w:firstRowFirstColumn="0" w:firstRowLastColumn="0" w:lastRowFirstColumn="0" w:lastRowLastColumn="0"/>
-            </w:pPr>
-            <w:proofErr w:type="spellStart"/>
+              <w:cnfStyle w:val="000000000000"/>
+            </w:pPr>
             <w:r>
               <w:t>PeptideShaker</w:t>
             </w:r>
-            <w:proofErr w:type="spellEnd"/>
           </w:p>
         </w:tc>
         <w:tc>
@@ -4012,7 +4000,7 @@
           <w:p>
             <w:pPr>
               <w:spacing w:after="0" w:line="240" w:lineRule="auto"/>
-              <w:cnfStyle w:val="000000000000" w:firstRow="0" w:lastRow="0" w:firstColumn="0" w:lastColumn="0" w:oddVBand="0" w:evenVBand="0" w:oddHBand="0" w:evenHBand="0" w:firstRowFirstColumn="0" w:firstRowLastColumn="0" w:lastRowFirstColumn="0" w:lastRowLastColumn="0"/>
+              <w:cnfStyle w:val="000000000000"/>
             </w:pPr>
             <w:r>
               <w:t>I</w:t>
@@ -4031,11 +4019,11 @@
       </w:tr>
       <w:tr>
         <w:trPr>
-          <w:cnfStyle w:val="000000100000" w:firstRow="0" w:lastRow="0" w:firstColumn="0" w:lastColumn="0" w:oddVBand="0" w:evenVBand="0" w:oddHBand="1" w:evenHBand="0" w:firstRowFirstColumn="0" w:firstRowLastColumn="0" w:lastRowFirstColumn="0" w:lastRowLastColumn="0"/>
+          <w:cnfStyle w:val="000000100000"/>
         </w:trPr>
         <w:tc>
           <w:tcPr>
-            <w:cnfStyle w:val="001000000000" w:firstRow="0" w:lastRow="0" w:firstColumn="1" w:lastColumn="0" w:oddVBand="0" w:evenVBand="0" w:oddHBand="0" w:evenHBand="0" w:firstRowFirstColumn="0" w:firstRowLastColumn="0" w:lastRowFirstColumn="0" w:lastRowLastColumn="0"/>
+            <w:cnfStyle w:val="001000000000"/>
             <w:tcW w:w="1668" w:type="dxa"/>
             <w:vMerge/>
             <w:vAlign w:val="center"/>
@@ -4054,7 +4042,7 @@
           <w:p>
             <w:pPr>
               <w:spacing w:after="0" w:line="240" w:lineRule="auto"/>
-              <w:cnfStyle w:val="000000100000" w:firstRow="0" w:lastRow="0" w:firstColumn="0" w:lastColumn="0" w:oddVBand="0" w:evenVBand="0" w:oddHBand="1" w:evenHBand="0" w:firstRowFirstColumn="0" w:firstRowLastColumn="0" w:lastRowFirstColumn="0" w:lastRowLastColumn="0"/>
+              <w:cnfStyle w:val="000000100000"/>
             </w:pPr>
             <w:proofErr w:type="spellStart"/>
             <w:r>
@@ -4102,7 +4090,7 @@
           <w:p>
             <w:pPr>
               <w:spacing w:after="0" w:line="240" w:lineRule="auto"/>
-              <w:cnfStyle w:val="000000100000" w:firstRow="0" w:lastRow="0" w:firstColumn="0" w:lastColumn="0" w:oddVBand="0" w:evenVBand="0" w:oddHBand="1" w:evenHBand="0" w:firstRowFirstColumn="0" w:firstRowLastColumn="0" w:lastRowFirstColumn="0" w:lastRowLastColumn="0"/>
+              <w:cnfStyle w:val="000000100000"/>
             </w:pPr>
             <w:r>
               <w:t>Identification processing software</w:t>
@@ -4113,7 +4101,7 @@
       <w:tr>
         <w:tc>
           <w:tcPr>
-            <w:cnfStyle w:val="001000000000" w:firstRow="0" w:lastRow="0" w:firstColumn="1" w:lastColumn="0" w:oddVBand="0" w:evenVBand="0" w:oddHBand="0" w:evenHBand="0" w:firstRowFirstColumn="0" w:firstRowLastColumn="0" w:lastRowFirstColumn="0" w:lastRowLastColumn="0"/>
+            <w:cnfStyle w:val="001000000000"/>
             <w:tcW w:w="1668" w:type="dxa"/>
             <w:vMerge w:val="restart"/>
             <w:vAlign w:val="center"/>
@@ -4135,7 +4123,7 @@
           <w:p>
             <w:pPr>
               <w:spacing w:after="0" w:line="240" w:lineRule="auto"/>
-              <w:cnfStyle w:val="000000000000" w:firstRow="0" w:lastRow="0" w:firstColumn="0" w:lastColumn="0" w:oddVBand="0" w:evenVBand="0" w:oddHBand="0" w:evenHBand="0" w:firstRowFirstColumn="0" w:firstRowLastColumn="0" w:lastRowFirstColumn="0" w:lastRowLastColumn="0"/>
+              <w:cnfStyle w:val="000000000000"/>
             </w:pPr>
             <w:proofErr w:type="spellStart"/>
             <w:r>
@@ -4183,7 +4171,7 @@
           <w:p>
             <w:pPr>
               <w:spacing w:after="0" w:line="240" w:lineRule="auto"/>
-              <w:cnfStyle w:val="000000000000" w:firstRow="0" w:lastRow="0" w:firstColumn="0" w:lastColumn="0" w:oddVBand="0" w:evenVBand="0" w:oddHBand="0" w:evenHBand="0" w:firstRowFirstColumn="0" w:firstRowLastColumn="0" w:lastRowFirstColumn="0" w:lastRowLastColumn="0"/>
+              <w:cnfStyle w:val="000000000000"/>
             </w:pPr>
             <w:r>
               <w:t>De novo sequencing tool</w:t>
@@ -4193,11 +4181,11 @@
       </w:tr>
       <w:tr>
         <w:trPr>
-          <w:cnfStyle w:val="000000100000" w:firstRow="0" w:lastRow="0" w:firstColumn="0" w:lastColumn="0" w:oddVBand="0" w:evenVBand="0" w:oddHBand="1" w:evenHBand="0" w:firstRowFirstColumn="0" w:firstRowLastColumn="0" w:lastRowFirstColumn="0" w:lastRowLastColumn="0"/>
+          <w:cnfStyle w:val="000000100000"/>
         </w:trPr>
         <w:tc>
           <w:tcPr>
-            <w:cnfStyle w:val="001000000000" w:firstRow="0" w:lastRow="0" w:firstColumn="1" w:lastColumn="0" w:oddVBand="0" w:evenVBand="0" w:oddHBand="0" w:evenHBand="0" w:firstRowFirstColumn="0" w:firstRowLastColumn="0" w:lastRowFirstColumn="0" w:lastRowLastColumn="0"/>
+            <w:cnfStyle w:val="001000000000"/>
             <w:tcW w:w="1668" w:type="dxa"/>
             <w:vMerge/>
             <w:vAlign w:val="center"/>
@@ -4216,7 +4204,7 @@
           <w:p>
             <w:pPr>
               <w:spacing w:after="0" w:line="240" w:lineRule="auto"/>
-              <w:cnfStyle w:val="000000100000" w:firstRow="0" w:lastRow="0" w:firstColumn="0" w:lastColumn="0" w:oddVBand="0" w:evenVBand="0" w:oddHBand="1" w:evenHBand="0" w:firstRowFirstColumn="0" w:firstRowLastColumn="0" w:lastRowFirstColumn="0" w:lastRowLastColumn="0"/>
+              <w:cnfStyle w:val="000000100000"/>
             </w:pPr>
             <w:proofErr w:type="spellStart"/>
             <w:r>
@@ -4264,7 +4252,7 @@
           <w:p>
             <w:pPr>
               <w:spacing w:after="0" w:line="240" w:lineRule="auto"/>
-              <w:cnfStyle w:val="000000100000" w:firstRow="0" w:lastRow="0" w:firstColumn="0" w:lastColumn="0" w:oddVBand="0" w:evenVBand="0" w:oddHBand="1" w:evenHBand="0" w:firstRowFirstColumn="0" w:firstRowLastColumn="0" w:lastRowFirstColumn="0" w:lastRowLastColumn="0"/>
+              <w:cnfStyle w:val="000000100000"/>
             </w:pPr>
             <w:r>
               <w:t>De novo sequencing tool</w:t>
@@ -4275,7 +4263,7 @@
       <w:tr>
         <w:tc>
           <w:tcPr>
-            <w:cnfStyle w:val="001000000000" w:firstRow="0" w:lastRow="0" w:firstColumn="1" w:lastColumn="0" w:oddVBand="0" w:evenVBand="0" w:oddHBand="0" w:evenHBand="0" w:firstRowFirstColumn="0" w:firstRowLastColumn="0" w:lastRowFirstColumn="0" w:lastRowLastColumn="0"/>
+            <w:cnfStyle w:val="001000000000"/>
             <w:tcW w:w="1668" w:type="dxa"/>
             <w:vMerge/>
             <w:vAlign w:val="center"/>
@@ -4294,7 +4282,7 @@
           <w:p>
             <w:pPr>
               <w:spacing w:after="0" w:line="240" w:lineRule="auto"/>
-              <w:cnfStyle w:val="000000000000" w:firstRow="0" w:lastRow="0" w:firstColumn="0" w:lastColumn="0" w:oddVBand="0" w:evenVBand="0" w:oddHBand="0" w:evenHBand="0" w:firstRowFirstColumn="0" w:firstRowLastColumn="0" w:lastRowFirstColumn="0" w:lastRowLastColumn="0"/>
+              <w:cnfStyle w:val="000000000000"/>
             </w:pPr>
             <w:proofErr w:type="spellStart"/>
             <w:r>
@@ -4342,7 +4330,7 @@
           <w:p>
             <w:pPr>
               <w:spacing w:after="0" w:line="240" w:lineRule="auto"/>
-              <w:cnfStyle w:val="000000000000" w:firstRow="0" w:lastRow="0" w:firstColumn="0" w:lastColumn="0" w:oddVBand="0" w:evenVBand="0" w:oddHBand="0" w:evenHBand="0" w:firstRowFirstColumn="0" w:firstRowLastColumn="0" w:lastRowFirstColumn="0" w:lastRowLastColumn="0"/>
+              <w:cnfStyle w:val="000000000000"/>
             </w:pPr>
             <w:r>
               <w:t>De novo sequencing tool</w:t>
@@ -4352,11 +4340,11 @@
       </w:tr>
       <w:tr>
         <w:trPr>
-          <w:cnfStyle w:val="000000100000" w:firstRow="0" w:lastRow="0" w:firstColumn="0" w:lastColumn="0" w:oddVBand="0" w:evenVBand="0" w:oddHBand="1" w:evenHBand="0" w:firstRowFirstColumn="0" w:firstRowLastColumn="0" w:lastRowFirstColumn="0" w:lastRowLastColumn="0"/>
+          <w:cnfStyle w:val="000000100000"/>
         </w:trPr>
         <w:tc>
           <w:tcPr>
-            <w:cnfStyle w:val="001000000000" w:firstRow="0" w:lastRow="0" w:firstColumn="1" w:lastColumn="0" w:oddVBand="0" w:evenVBand="0" w:oddHBand="0" w:evenHBand="0" w:firstRowFirstColumn="0" w:firstRowLastColumn="0" w:lastRowFirstColumn="0" w:lastRowLastColumn="0"/>
+            <w:cnfStyle w:val="001000000000"/>
             <w:tcW w:w="1668" w:type="dxa"/>
             <w:vMerge/>
             <w:vAlign w:val="center"/>
@@ -4375,7 +4363,7 @@
           <w:p>
             <w:pPr>
               <w:spacing w:after="0" w:line="240" w:lineRule="auto"/>
-              <w:cnfStyle w:val="000000100000" w:firstRow="0" w:lastRow="0" w:firstColumn="0" w:lastColumn="0" w:oddVBand="0" w:evenVBand="0" w:oddHBand="1" w:evenHBand="0" w:firstRowFirstColumn="0" w:firstRowLastColumn="0" w:lastRowFirstColumn="0" w:lastRowLastColumn="0"/>
+              <w:cnfStyle w:val="000000100000"/>
             </w:pPr>
             <w:proofErr w:type="spellStart"/>
             <w:r>
@@ -4423,7 +4411,7 @@
           <w:p>
             <w:pPr>
               <w:spacing w:after="0" w:line="240" w:lineRule="auto"/>
-              <w:cnfStyle w:val="000000100000" w:firstRow="0" w:lastRow="0" w:firstColumn="0" w:lastColumn="0" w:oddVBand="0" w:evenVBand="0" w:oddHBand="1" w:evenHBand="0" w:firstRowFirstColumn="0" w:firstRowLastColumn="0" w:lastRowFirstColumn="0" w:lastRowLastColumn="0"/>
+              <w:cnfStyle w:val="000000100000"/>
             </w:pPr>
             <w:r>
               <w:t>De novo sequencing tool</w:t>
@@ -4434,7 +4422,7 @@
       <w:tr>
         <w:tc>
           <w:tcPr>
-            <w:cnfStyle w:val="001000000000" w:firstRow="0" w:lastRow="0" w:firstColumn="1" w:lastColumn="0" w:oddVBand="0" w:evenVBand="0" w:oddHBand="0" w:evenHBand="0" w:firstRowFirstColumn="0" w:firstRowLastColumn="0" w:lastRowFirstColumn="0" w:lastRowLastColumn="0"/>
+            <w:cnfStyle w:val="001000000000"/>
             <w:tcW w:w="1668" w:type="dxa"/>
             <w:vMerge/>
             <w:vAlign w:val="center"/>
@@ -4453,7 +4441,7 @@
           <w:p>
             <w:pPr>
               <w:spacing w:after="0" w:line="240" w:lineRule="auto"/>
-              <w:cnfStyle w:val="000000000000" w:firstRow="0" w:lastRow="0" w:firstColumn="0" w:lastColumn="0" w:oddVBand="0" w:evenVBand="0" w:oddHBand="0" w:evenHBand="0" w:firstRowFirstColumn="0" w:firstRowLastColumn="0" w:lastRowFirstColumn="0" w:lastRowLastColumn="0"/>
+              <w:cnfStyle w:val="000000000000"/>
             </w:pPr>
             <w:proofErr w:type="spellStart"/>
             <w:r>
@@ -4501,7 +4489,7 @@
           <w:p>
             <w:pPr>
               <w:spacing w:after="0" w:line="240" w:lineRule="auto"/>
-              <w:cnfStyle w:val="000000000000" w:firstRow="0" w:lastRow="0" w:firstColumn="0" w:lastColumn="0" w:oddVBand="0" w:evenVBand="0" w:oddHBand="0" w:evenHBand="0" w:firstRowFirstColumn="0" w:firstRowLastColumn="0" w:lastRowFirstColumn="0" w:lastRowLastColumn="0"/>
+              <w:cnfStyle w:val="000000000000"/>
             </w:pPr>
             <w:r>
               <w:t>De novo sequencing tool</w:t>
@@ -4511,11 +4499,11 @@
       </w:tr>
       <w:tr>
         <w:trPr>
-          <w:cnfStyle w:val="000000100000" w:firstRow="0" w:lastRow="0" w:firstColumn="0" w:lastColumn="0" w:oddVBand="0" w:evenVBand="0" w:oddHBand="1" w:evenHBand="0" w:firstRowFirstColumn="0" w:firstRowLastColumn="0" w:lastRowFirstColumn="0" w:lastRowLastColumn="0"/>
+          <w:cnfStyle w:val="000000100000"/>
         </w:trPr>
         <w:tc>
           <w:tcPr>
-            <w:cnfStyle w:val="001000000000" w:firstRow="0" w:lastRow="0" w:firstColumn="1" w:lastColumn="0" w:oddVBand="0" w:evenVBand="0" w:oddHBand="0" w:evenHBand="0" w:firstRowFirstColumn="0" w:firstRowLastColumn="0" w:lastRowFirstColumn="0" w:lastRowLastColumn="0"/>
+            <w:cnfStyle w:val="001000000000"/>
             <w:tcW w:w="1668" w:type="dxa"/>
             <w:vMerge/>
             <w:vAlign w:val="center"/>
@@ -4534,7 +4522,7 @@
           <w:p>
             <w:pPr>
               <w:spacing w:after="0" w:line="240" w:lineRule="auto"/>
-              <w:cnfStyle w:val="000000100000" w:firstRow="0" w:lastRow="0" w:firstColumn="0" w:lastColumn="0" w:oddVBand="0" w:evenVBand="0" w:oddHBand="1" w:evenHBand="0" w:firstRowFirstColumn="0" w:firstRowLastColumn="0" w:lastRowFirstColumn="0" w:lastRowLastColumn="0"/>
+              <w:cnfStyle w:val="000000100000"/>
             </w:pPr>
             <w:proofErr w:type="spellStart"/>
             <w:r>
@@ -4582,7 +4570,7 @@
           <w:p>
             <w:pPr>
               <w:spacing w:after="0" w:line="240" w:lineRule="auto"/>
-              <w:cnfStyle w:val="000000100000" w:firstRow="0" w:lastRow="0" w:firstColumn="0" w:lastColumn="0" w:oddVBand="0" w:evenVBand="0" w:oddHBand="1" w:evenHBand="0" w:firstRowFirstColumn="0" w:firstRowLastColumn="0" w:lastRowFirstColumn="0" w:lastRowLastColumn="0"/>
+              <w:cnfStyle w:val="000000100000"/>
             </w:pPr>
             <w:r>
               <w:t>De novo sequencing tool</w:t>
@@ -4593,7 +4581,7 @@
       <w:tr>
         <w:tc>
           <w:tcPr>
-            <w:cnfStyle w:val="001000000000" w:firstRow="0" w:lastRow="0" w:firstColumn="1" w:lastColumn="0" w:oddVBand="0" w:evenVBand="0" w:oddHBand="0" w:evenHBand="0" w:firstRowFirstColumn="0" w:firstRowLastColumn="0" w:lastRowFirstColumn="0" w:lastRowLastColumn="0"/>
+            <w:cnfStyle w:val="001000000000"/>
             <w:tcW w:w="1668" w:type="dxa"/>
             <w:vMerge/>
             <w:vAlign w:val="center"/>
@@ -4612,7 +4600,7 @@
           <w:p>
             <w:pPr>
               <w:spacing w:after="0" w:line="240" w:lineRule="auto"/>
-              <w:cnfStyle w:val="000000000000" w:firstRow="0" w:lastRow="0" w:firstColumn="0" w:lastColumn="0" w:oddVBand="0" w:evenVBand="0" w:oddHBand="0" w:evenHBand="0" w:firstRowFirstColumn="0" w:firstRowLastColumn="0" w:lastRowFirstColumn="0" w:lastRowLastColumn="0"/>
+              <w:cnfStyle w:val="000000000000"/>
             </w:pPr>
             <w:proofErr w:type="spellStart"/>
             <w:r>
@@ -4660,7 +4648,7 @@
           <w:p>
             <w:pPr>
               <w:spacing w:after="0" w:line="240" w:lineRule="auto"/>
-              <w:cnfStyle w:val="000000000000" w:firstRow="0" w:lastRow="0" w:firstColumn="0" w:lastColumn="0" w:oddVBand="0" w:evenVBand="0" w:oddHBand="0" w:evenHBand="0" w:firstRowFirstColumn="0" w:firstRowLastColumn="0" w:lastRowFirstColumn="0" w:lastRowLastColumn="0"/>
+              <w:cnfStyle w:val="000000000000"/>
             </w:pPr>
             <w:r>
               <w:t>De novo sequencing tool</w:t>
@@ -4670,11 +4658,11 @@
       </w:tr>
       <w:tr>
         <w:trPr>
-          <w:cnfStyle w:val="000000100000" w:firstRow="0" w:lastRow="0" w:firstColumn="0" w:lastColumn="0" w:oddVBand="0" w:evenVBand="0" w:oddHBand="1" w:evenHBand="0" w:firstRowFirstColumn="0" w:firstRowLastColumn="0" w:lastRowFirstColumn="0" w:lastRowLastColumn="0"/>
+          <w:cnfStyle w:val="000000100000"/>
         </w:trPr>
         <w:tc>
           <w:tcPr>
-            <w:cnfStyle w:val="001000000000" w:firstRow="0" w:lastRow="0" w:firstColumn="1" w:lastColumn="0" w:oddVBand="0" w:evenVBand="0" w:oddHBand="0" w:evenHBand="0" w:firstRowFirstColumn="0" w:firstRowLastColumn="0" w:lastRowFirstColumn="0" w:lastRowLastColumn="0"/>
+            <w:cnfStyle w:val="001000000000"/>
             <w:tcW w:w="1668" w:type="dxa"/>
             <w:vMerge/>
             <w:vAlign w:val="center"/>
@@ -4693,7 +4681,7 @@
           <w:p>
             <w:pPr>
               <w:spacing w:after="0" w:line="240" w:lineRule="auto"/>
-              <w:cnfStyle w:val="000000100000" w:firstRow="0" w:lastRow="0" w:firstColumn="0" w:lastColumn="0" w:oddVBand="0" w:evenVBand="0" w:oddHBand="1" w:evenHBand="0" w:firstRowFirstColumn="0" w:firstRowLastColumn="0" w:lastRowFirstColumn="0" w:lastRowLastColumn="0"/>
+              <w:cnfStyle w:val="000000100000"/>
             </w:pPr>
             <w:r>
               <w:t>PILOT</w:t>
@@ -4729,7 +4717,7 @@
           <w:p>
             <w:pPr>
               <w:spacing w:after="0" w:line="240" w:lineRule="auto"/>
-              <w:cnfStyle w:val="000000100000" w:firstRow="0" w:lastRow="0" w:firstColumn="0" w:lastColumn="0" w:oddVBand="0" w:evenVBand="0" w:oddHBand="1" w:evenHBand="0" w:firstRowFirstColumn="0" w:firstRowLastColumn="0" w:lastRowFirstColumn="0" w:lastRowLastColumn="0"/>
+              <w:cnfStyle w:val="000000100000"/>
             </w:pPr>
             <w:r>
               <w:t>De novo sequencing tool</w:t>
@@ -4740,7 +4728,7 @@
       <w:tr>
         <w:tc>
           <w:tcPr>
-            <w:cnfStyle w:val="001000000000" w:firstRow="0" w:lastRow="0" w:firstColumn="1" w:lastColumn="0" w:oddVBand="0" w:evenVBand="0" w:oddHBand="0" w:evenHBand="0" w:firstRowFirstColumn="0" w:firstRowLastColumn="0" w:lastRowFirstColumn="0" w:lastRowLastColumn="0"/>
+            <w:cnfStyle w:val="001000000000"/>
             <w:tcW w:w="1668" w:type="dxa"/>
             <w:vMerge/>
             <w:tcBorders>
@@ -4762,7 +4750,7 @@
           <w:p>
             <w:pPr>
               <w:spacing w:after="0" w:line="240" w:lineRule="auto"/>
-              <w:cnfStyle w:val="000000000000" w:firstRow="0" w:lastRow="0" w:firstColumn="0" w:lastColumn="0" w:oddVBand="0" w:evenVBand="0" w:oddHBand="0" w:evenHBand="0" w:firstRowFirstColumn="0" w:firstRowLastColumn="0" w:lastRowFirstColumn="0" w:lastRowLastColumn="0"/>
+              <w:cnfStyle w:val="000000000000"/>
             </w:pPr>
             <w:r>
               <w:t>PEAKS</w:t>
@@ -4798,7 +4786,7 @@
           <w:p>
             <w:pPr>
               <w:spacing w:after="0" w:line="240" w:lineRule="auto"/>
-              <w:cnfStyle w:val="000000000000" w:firstRow="0" w:lastRow="0" w:firstColumn="0" w:lastColumn="0" w:oddVBand="0" w:evenVBand="0" w:oddHBand="0" w:evenHBand="0" w:firstRowFirstColumn="0" w:firstRowLastColumn="0" w:lastRowFirstColumn="0" w:lastRowLastColumn="0"/>
+              <w:cnfStyle w:val="000000000000"/>
             </w:pPr>
             <w:r>
               <w:t>De novo sequencing tool (commercial)</w:t>
@@ -4808,11 +4796,11 @@
       </w:tr>
       <w:tr>
         <w:trPr>
-          <w:cnfStyle w:val="000000100000" w:firstRow="0" w:lastRow="0" w:firstColumn="0" w:lastColumn="0" w:oddVBand="0" w:evenVBand="0" w:oddHBand="1" w:evenHBand="0" w:firstRowFirstColumn="0" w:firstRowLastColumn="0" w:lastRowFirstColumn="0" w:lastRowLastColumn="0"/>
+          <w:cnfStyle w:val="000000100000"/>
         </w:trPr>
         <w:tc>
           <w:tcPr>
-            <w:cnfStyle w:val="001000000000" w:firstRow="0" w:lastRow="0" w:firstColumn="1" w:lastColumn="0" w:oddVBand="0" w:evenVBand="0" w:oddHBand="0" w:evenHBand="0" w:firstRowFirstColumn="0" w:firstRowLastColumn="0" w:lastRowFirstColumn="0" w:lastRowLastColumn="0"/>
+            <w:cnfStyle w:val="001000000000"/>
             <w:tcW w:w="1668" w:type="dxa"/>
             <w:vMerge w:val="restart"/>
             <w:tcBorders>
@@ -4837,7 +4825,7 @@
           <w:p>
             <w:pPr>
               <w:spacing w:after="0" w:line="240" w:lineRule="auto"/>
-              <w:cnfStyle w:val="000000100000" w:firstRow="0" w:lastRow="0" w:firstColumn="0" w:lastColumn="0" w:oddVBand="0" w:evenVBand="0" w:oddHBand="1" w:evenHBand="0" w:firstRowFirstColumn="0" w:firstRowLastColumn="0" w:lastRowFirstColumn="0" w:lastRowLastColumn="0"/>
+              <w:cnfStyle w:val="000000100000"/>
             </w:pPr>
             <w:proofErr w:type="spellStart"/>
             <w:r>
@@ -4910,7 +4898,7 @@
           <w:p>
             <w:pPr>
               <w:spacing w:after="0" w:line="240" w:lineRule="auto"/>
-              <w:cnfStyle w:val="000000100000" w:firstRow="0" w:lastRow="0" w:firstColumn="0" w:lastColumn="0" w:oddVBand="0" w:evenVBand="0" w:oddHBand="1" w:evenHBand="0" w:firstRowFirstColumn="0" w:firstRowLastColumn="0" w:lastRowFirstColumn="0" w:lastRowLastColumn="0"/>
+              <w:cnfStyle w:val="000000100000"/>
             </w:pPr>
             <w:r>
               <w:t>Finds amino acid patterns in spectra</w:t>
@@ -4924,7 +4912,7 @@
         </w:trPr>
         <w:tc>
           <w:tcPr>
-            <w:cnfStyle w:val="001000000000" w:firstRow="0" w:lastRow="0" w:firstColumn="1" w:lastColumn="0" w:oddVBand="0" w:evenVBand="0" w:oddHBand="0" w:evenHBand="0" w:firstRowFirstColumn="0" w:firstRowLastColumn="0" w:lastRowFirstColumn="0" w:lastRowLastColumn="0"/>
+            <w:cnfStyle w:val="001000000000"/>
             <w:tcW w:w="1668" w:type="dxa"/>
             <w:vMerge/>
             <w:vAlign w:val="center"/>
@@ -4943,7 +4931,7 @@
           <w:p>
             <w:pPr>
               <w:spacing w:after="0" w:line="240" w:lineRule="auto"/>
-              <w:cnfStyle w:val="000000000000" w:firstRow="0" w:lastRow="0" w:firstColumn="0" w:lastColumn="0" w:oddVBand="0" w:evenVBand="0" w:oddHBand="0" w:evenHBand="0" w:firstRowFirstColumn="0" w:firstRowLastColumn="0" w:lastRowFirstColumn="0" w:lastRowLastColumn="0"/>
+              <w:cnfStyle w:val="000000000000"/>
             </w:pPr>
             <w:proofErr w:type="spellStart"/>
             <w:r>
@@ -5016,7 +5004,7 @@
           <w:p>
             <w:pPr>
               <w:spacing w:after="0" w:line="240" w:lineRule="auto"/>
-              <w:cnfStyle w:val="000000000000" w:firstRow="0" w:lastRow="0" w:firstColumn="0" w:lastColumn="0" w:oddVBand="0" w:evenVBand="0" w:oddHBand="0" w:evenHBand="0" w:firstRowFirstColumn="0" w:firstRowLastColumn="0" w:lastRowFirstColumn="0" w:lastRowLastColumn="0"/>
+              <w:cnfStyle w:val="000000000000"/>
             </w:pPr>
             <w:r>
               <w:t xml:space="preserve">Finds amino acid patterns in spectra </w:t>
@@ -5026,12 +5014,12 @@
       </w:tr>
       <w:tr>
         <w:trPr>
-          <w:cnfStyle w:val="000000100000" w:firstRow="0" w:lastRow="0" w:firstColumn="0" w:lastColumn="0" w:oddVBand="0" w:evenVBand="0" w:oddHBand="1" w:evenHBand="0" w:firstRowFirstColumn="0" w:firstRowLastColumn="0" w:lastRowFirstColumn="0" w:lastRowLastColumn="0"/>
+          <w:cnfStyle w:val="000000100000"/>
           <w:trHeight w:val="255"/>
         </w:trPr>
         <w:tc>
           <w:tcPr>
-            <w:cnfStyle w:val="001000000000" w:firstRow="0" w:lastRow="0" w:firstColumn="1" w:lastColumn="0" w:oddVBand="0" w:evenVBand="0" w:oddHBand="0" w:evenHBand="0" w:firstRowFirstColumn="0" w:firstRowLastColumn="0" w:lastRowFirstColumn="0" w:lastRowLastColumn="0"/>
+            <w:cnfStyle w:val="001000000000"/>
             <w:tcW w:w="1668" w:type="dxa"/>
             <w:vMerge/>
             <w:tcBorders>
@@ -5053,7 +5041,7 @@
           <w:p>
             <w:pPr>
               <w:spacing w:after="0" w:line="240" w:lineRule="auto"/>
-              <w:cnfStyle w:val="000000100000" w:firstRow="0" w:lastRow="0" w:firstColumn="0" w:lastColumn="0" w:oddVBand="0" w:evenVBand="0" w:oddHBand="1" w:evenHBand="0" w:firstRowFirstColumn="0" w:firstRowLastColumn="0" w:lastRowFirstColumn="0" w:lastRowLastColumn="0"/>
+              <w:cnfStyle w:val="000000100000"/>
               <w:rPr>
                 <w:rFonts w:cs="Calibri"/>
                 <w:bCs/>
@@ -5201,7 +5189,7 @@
           <w:p>
             <w:pPr>
               <w:spacing w:after="0" w:line="240" w:lineRule="auto"/>
-              <w:cnfStyle w:val="000000100000" w:firstRow="0" w:lastRow="0" w:firstColumn="0" w:lastColumn="0" w:oddVBand="0" w:evenVBand="0" w:oddHBand="1" w:evenHBand="0" w:firstRowFirstColumn="0" w:firstRowLastColumn="0" w:lastRowFirstColumn="0" w:lastRowLastColumn="0"/>
+              <w:cnfStyle w:val="000000100000"/>
             </w:pPr>
             <w:r>
               <w:t>Matches amino acid patterns in protein databases</w:t>
@@ -5215,7 +5203,7 @@
         </w:trPr>
         <w:tc>
           <w:tcPr>
-            <w:cnfStyle w:val="001000000000" w:firstRow="0" w:lastRow="0" w:firstColumn="1" w:lastColumn="0" w:oddVBand="0" w:evenVBand="0" w:oddHBand="0" w:evenHBand="0" w:firstRowFirstColumn="0" w:firstRowLastColumn="0" w:lastRowFirstColumn="0" w:lastRowLastColumn="0"/>
+            <w:cnfStyle w:val="001000000000"/>
             <w:tcW w:w="1668" w:type="dxa"/>
             <w:vMerge w:val="restart"/>
             <w:tcBorders>
@@ -5240,7 +5228,7 @@
           <w:p>
             <w:pPr>
               <w:spacing w:after="0" w:line="240" w:lineRule="auto"/>
-              <w:cnfStyle w:val="000000000000" w:firstRow="0" w:lastRow="0" w:firstColumn="0" w:lastColumn="0" w:oddVBand="0" w:evenVBand="0" w:oddHBand="0" w:evenHBand="0" w:firstRowFirstColumn="0" w:firstRowLastColumn="0" w:lastRowFirstColumn="0" w:lastRowLastColumn="0"/>
+              <w:cnfStyle w:val="000000000000"/>
               <w:rPr>
                 <w:rFonts w:cs="Calibri"/>
                 <w:bCs/>
@@ -5293,7 +5281,7 @@
           <w:p>
             <w:pPr>
               <w:spacing w:after="0" w:line="240" w:lineRule="auto"/>
-              <w:cnfStyle w:val="000000000000" w:firstRow="0" w:lastRow="0" w:firstColumn="0" w:lastColumn="0" w:oddVBand="0" w:evenVBand="0" w:oddHBand="0" w:evenHBand="0" w:firstRowFirstColumn="0" w:firstRowLastColumn="0" w:lastRowFirstColumn="0" w:lastRowLastColumn="0"/>
+              <w:cnfStyle w:val="000000000000"/>
             </w:pPr>
             <w:r>
               <w:t>Database search engine (commercial)</w:t>
@@ -5303,12 +5291,12 @@
       </w:tr>
       <w:tr>
         <w:trPr>
-          <w:cnfStyle w:val="000000100000" w:firstRow="0" w:lastRow="0" w:firstColumn="0" w:lastColumn="0" w:oddVBand="0" w:evenVBand="0" w:oddHBand="1" w:evenHBand="0" w:firstRowFirstColumn="0" w:firstRowLastColumn="0" w:lastRowFirstColumn="0" w:lastRowLastColumn="0"/>
+          <w:cnfStyle w:val="000000100000"/>
           <w:trHeight w:val="270"/>
         </w:trPr>
         <w:tc>
           <w:tcPr>
-            <w:cnfStyle w:val="001000000000" w:firstRow="0" w:lastRow="0" w:firstColumn="1" w:lastColumn="0" w:oddVBand="0" w:evenVBand="0" w:oddHBand="0" w:evenHBand="0" w:firstRowFirstColumn="0" w:firstRowLastColumn="0" w:lastRowFirstColumn="0" w:lastRowLastColumn="0"/>
+            <w:cnfStyle w:val="001000000000"/>
             <w:tcW w:w="1668" w:type="dxa"/>
             <w:vMerge/>
             <w:vAlign w:val="center"/>
@@ -5327,7 +5315,7 @@
           <w:p>
             <w:pPr>
               <w:spacing w:after="0" w:line="240" w:lineRule="auto"/>
-              <w:cnfStyle w:val="000000100000" w:firstRow="0" w:lastRow="0" w:firstColumn="0" w:lastColumn="0" w:oddVBand="0" w:evenVBand="0" w:oddHBand="1" w:evenHBand="0" w:firstRowFirstColumn="0" w:firstRowLastColumn="0" w:lastRowFirstColumn="0" w:lastRowLastColumn="0"/>
+              <w:cnfStyle w:val="000000100000"/>
               <w:rPr>
                 <w:rFonts w:cs="Calibri"/>
                 <w:bCs/>
@@ -5368,7 +5356,7 @@
           <w:p>
             <w:pPr>
               <w:spacing w:after="0" w:line="240" w:lineRule="auto"/>
-              <w:cnfStyle w:val="000000100000" w:firstRow="0" w:lastRow="0" w:firstColumn="0" w:lastColumn="0" w:oddVBand="0" w:evenVBand="0" w:oddHBand="1" w:evenHBand="0" w:firstRowFirstColumn="0" w:firstRowLastColumn="0" w:lastRowFirstColumn="0" w:lastRowLastColumn="0"/>
+              <w:cnfStyle w:val="000000100000"/>
             </w:pPr>
             <w:r>
               <w:t>Database search engine (commercial)</w:t>
@@ -5379,7 +5367,7 @@
       <w:tr>
         <w:tc>
           <w:tcPr>
-            <w:cnfStyle w:val="001000000000" w:firstRow="0" w:lastRow="0" w:firstColumn="1" w:lastColumn="0" w:oddVBand="0" w:evenVBand="0" w:oddHBand="0" w:evenHBand="0" w:firstRowFirstColumn="0" w:firstRowLastColumn="0" w:lastRowFirstColumn="0" w:lastRowLastColumn="0"/>
+            <w:cnfStyle w:val="001000000000"/>
             <w:tcW w:w="1668" w:type="dxa"/>
             <w:vMerge/>
             <w:vAlign w:val="center"/>
@@ -5398,7 +5386,7 @@
           <w:p>
             <w:pPr>
               <w:spacing w:after="0" w:line="240" w:lineRule="auto"/>
-              <w:cnfStyle w:val="000000000000" w:firstRow="0" w:lastRow="0" w:firstColumn="0" w:lastColumn="0" w:oddVBand="0" w:evenVBand="0" w:oddHBand="0" w:evenHBand="0" w:firstRowFirstColumn="0" w:firstRowLastColumn="0" w:lastRowFirstColumn="0" w:lastRowLastColumn="0"/>
+              <w:cnfStyle w:val="000000000000"/>
             </w:pPr>
             <w:r>
               <w:t>OMSSA</w:t>
@@ -5434,7 +5422,7 @@
           <w:p>
             <w:pPr>
               <w:spacing w:after="0" w:line="240" w:lineRule="auto"/>
-              <w:cnfStyle w:val="000000000000" w:firstRow="0" w:lastRow="0" w:firstColumn="0" w:lastColumn="0" w:oddVBand="0" w:evenVBand="0" w:oddHBand="0" w:evenHBand="0" w:firstRowFirstColumn="0" w:firstRowLastColumn="0" w:lastRowFirstColumn="0" w:lastRowLastColumn="0"/>
+              <w:cnfStyle w:val="000000000000"/>
             </w:pPr>
             <w:r>
               <w:t>Database search engine</w:t>
@@ -5444,11 +5432,11 @@
       </w:tr>
       <w:tr>
         <w:trPr>
-          <w:cnfStyle w:val="000000100000" w:firstRow="0" w:lastRow="0" w:firstColumn="0" w:lastColumn="0" w:oddVBand="0" w:evenVBand="0" w:oddHBand="1" w:evenHBand="0" w:firstRowFirstColumn="0" w:firstRowLastColumn="0" w:lastRowFirstColumn="0" w:lastRowLastColumn="0"/>
+          <w:cnfStyle w:val="000000100000"/>
         </w:trPr>
         <w:tc>
           <w:tcPr>
-            <w:cnfStyle w:val="001000000000" w:firstRow="0" w:lastRow="0" w:firstColumn="1" w:lastColumn="0" w:oddVBand="0" w:evenVBand="0" w:oddHBand="0" w:evenHBand="0" w:firstRowFirstColumn="0" w:firstRowLastColumn="0" w:lastRowFirstColumn="0" w:lastRowLastColumn="0"/>
+            <w:cnfStyle w:val="001000000000"/>
             <w:tcW w:w="1668" w:type="dxa"/>
             <w:vMerge/>
             <w:vAlign w:val="center"/>
@@ -5467,7 +5455,7 @@
           <w:p>
             <w:pPr>
               <w:spacing w:after="0" w:line="240" w:lineRule="auto"/>
-              <w:cnfStyle w:val="000000100000" w:firstRow="0" w:lastRow="0" w:firstColumn="0" w:lastColumn="0" w:oddVBand="0" w:evenVBand="0" w:oddHBand="1" w:evenHBand="0" w:firstRowFirstColumn="0" w:firstRowLastColumn="0" w:lastRowFirstColumn="0" w:lastRowLastColumn="0"/>
+              <w:cnfStyle w:val="000000100000"/>
             </w:pPr>
             <w:proofErr w:type="spellStart"/>
             <w:r>
@@ -5518,7 +5506,7 @@
           <w:p>
             <w:pPr>
               <w:spacing w:after="0" w:line="240" w:lineRule="auto"/>
-              <w:cnfStyle w:val="000000100000" w:firstRow="0" w:lastRow="0" w:firstColumn="0" w:lastColumn="0" w:oddVBand="0" w:evenVBand="0" w:oddHBand="1" w:evenHBand="0" w:firstRowFirstColumn="0" w:firstRowLastColumn="0" w:lastRowFirstColumn="0" w:lastRowLastColumn="0"/>
+              <w:cnfStyle w:val="000000100000"/>
             </w:pPr>
             <w:r>
               <w:t>Database search engine</w:t>
@@ -5529,7 +5517,7 @@
       <w:tr>
         <w:tc>
           <w:tcPr>
-            <w:cnfStyle w:val="001000000000" w:firstRow="0" w:lastRow="0" w:firstColumn="1" w:lastColumn="0" w:oddVBand="0" w:evenVBand="0" w:oddHBand="0" w:evenHBand="0" w:firstRowFirstColumn="0" w:firstRowLastColumn="0" w:lastRowFirstColumn="0" w:lastRowLastColumn="0"/>
+            <w:cnfStyle w:val="001000000000"/>
             <w:tcW w:w="1668" w:type="dxa"/>
             <w:vMerge/>
             <w:vAlign w:val="center"/>
@@ -5548,7 +5536,7 @@
           <w:p>
             <w:pPr>
               <w:spacing w:after="0" w:line="240" w:lineRule="auto"/>
-              <w:cnfStyle w:val="000000000000" w:firstRow="0" w:lastRow="0" w:firstColumn="0" w:lastColumn="0" w:oddVBand="0" w:evenVBand="0" w:oddHBand="0" w:evenHBand="0" w:firstRowFirstColumn="0" w:firstRowLastColumn="0" w:lastRowFirstColumn="0" w:lastRowLastColumn="0"/>
+              <w:cnfStyle w:val="000000000000"/>
             </w:pPr>
             <w:r>
               <w:t>Morpheus</w:t>
@@ -5584,7 +5572,7 @@
           <w:p>
             <w:pPr>
               <w:spacing w:after="0" w:line="240" w:lineRule="auto"/>
-              <w:cnfStyle w:val="000000000000" w:firstRow="0" w:lastRow="0" w:firstColumn="0" w:lastColumn="0" w:oddVBand="0" w:evenVBand="0" w:oddHBand="0" w:evenHBand="0" w:firstRowFirstColumn="0" w:firstRowLastColumn="0" w:lastRowFirstColumn="0" w:lastRowLastColumn="0"/>
+              <w:cnfStyle w:val="000000000000"/>
             </w:pPr>
             <w:r>
               <w:t>Database search engine</w:t>
@@ -5594,11 +5582,11 @@
       </w:tr>
       <w:tr>
         <w:trPr>
-          <w:cnfStyle w:val="000000100000" w:firstRow="0" w:lastRow="0" w:firstColumn="0" w:lastColumn="0" w:oddVBand="0" w:evenVBand="0" w:oddHBand="1" w:evenHBand="0" w:firstRowFirstColumn="0" w:firstRowLastColumn="0" w:lastRowFirstColumn="0" w:lastRowLastColumn="0"/>
+          <w:cnfStyle w:val="000000100000"/>
         </w:trPr>
         <w:tc>
           <w:tcPr>
-            <w:cnfStyle w:val="001000000000" w:firstRow="0" w:lastRow="0" w:firstColumn="1" w:lastColumn="0" w:oddVBand="0" w:evenVBand="0" w:oddHBand="0" w:evenHBand="0" w:firstRowFirstColumn="0" w:firstRowLastColumn="0" w:lastRowFirstColumn="0" w:lastRowLastColumn="0"/>
+            <w:cnfStyle w:val="001000000000"/>
             <w:tcW w:w="1668" w:type="dxa"/>
             <w:vMerge/>
             <w:vAlign w:val="center"/>
@@ -5617,7 +5605,7 @@
           <w:p>
             <w:pPr>
               <w:spacing w:after="0" w:line="240" w:lineRule="auto"/>
-              <w:cnfStyle w:val="000000100000" w:firstRow="0" w:lastRow="0" w:firstColumn="0" w:lastColumn="0" w:oddVBand="0" w:evenVBand="0" w:oddHBand="1" w:evenHBand="0" w:firstRowFirstColumn="0" w:firstRowLastColumn="0" w:lastRowFirstColumn="0" w:lastRowLastColumn="0"/>
+              <w:cnfStyle w:val="000000100000"/>
             </w:pPr>
             <w:r>
               <w:t>Inspect</w:t>
@@ -5653,7 +5641,7 @@
           <w:p>
             <w:pPr>
               <w:spacing w:after="0" w:line="240" w:lineRule="auto"/>
-              <w:cnfStyle w:val="000000100000" w:firstRow="0" w:lastRow="0" w:firstColumn="0" w:lastColumn="0" w:oddVBand="0" w:evenVBand="0" w:oddHBand="1" w:evenHBand="0" w:firstRowFirstColumn="0" w:firstRowLastColumn="0" w:lastRowFirstColumn="0" w:lastRowLastColumn="0"/>
+              <w:cnfStyle w:val="000000100000"/>
             </w:pPr>
             <w:r>
               <w:t>Database search engine</w:t>
@@ -5664,7 +5652,7 @@
       <w:tr>
         <w:tc>
           <w:tcPr>
-            <w:cnfStyle w:val="001000000000" w:firstRow="0" w:lastRow="0" w:firstColumn="1" w:lastColumn="0" w:oddVBand="0" w:evenVBand="0" w:oddHBand="0" w:evenHBand="0" w:firstRowFirstColumn="0" w:firstRowLastColumn="0" w:lastRowFirstColumn="0" w:lastRowLastColumn="0"/>
+            <w:cnfStyle w:val="001000000000"/>
             <w:tcW w:w="1668" w:type="dxa"/>
             <w:vMerge/>
             <w:vAlign w:val="center"/>
@@ -5683,7 +5671,7 @@
           <w:p>
             <w:pPr>
               <w:spacing w:after="0" w:line="240" w:lineRule="auto"/>
-              <w:cnfStyle w:val="000000000000" w:firstRow="0" w:lastRow="0" w:firstColumn="0" w:lastColumn="0" w:oddVBand="0" w:evenVBand="0" w:oddHBand="0" w:evenHBand="0" w:firstRowFirstColumn="0" w:firstRowLastColumn="0" w:lastRowFirstColumn="0" w:lastRowLastColumn="0"/>
+              <w:cnfStyle w:val="000000000000"/>
             </w:pPr>
             <w:r>
               <w:rPr>
@@ -5723,7 +5711,7 @@
           <w:p>
             <w:pPr>
               <w:spacing w:after="0" w:line="240" w:lineRule="auto"/>
-              <w:cnfStyle w:val="000000000000" w:firstRow="0" w:lastRow="0" w:firstColumn="0" w:lastColumn="0" w:oddVBand="0" w:evenVBand="0" w:oddHBand="0" w:evenHBand="0" w:firstRowFirstColumn="0" w:firstRowLastColumn="0" w:lastRowFirstColumn="0" w:lastRowLastColumn="0"/>
+              <w:cnfStyle w:val="000000000000"/>
             </w:pPr>
             <w:r>
               <w:t>Database search engine</w:t>
@@ -5733,11 +5721,11 @@
       </w:tr>
       <w:tr>
         <w:trPr>
-          <w:cnfStyle w:val="000000100000" w:firstRow="0" w:lastRow="0" w:firstColumn="0" w:lastColumn="0" w:oddVBand="0" w:evenVBand="0" w:oddHBand="1" w:evenHBand="0" w:firstRowFirstColumn="0" w:firstRowLastColumn="0" w:lastRowFirstColumn="0" w:lastRowLastColumn="0"/>
+          <w:cnfStyle w:val="000000100000"/>
         </w:trPr>
         <w:tc>
           <w:tcPr>
-            <w:cnfStyle w:val="001000000000" w:firstRow="0" w:lastRow="0" w:firstColumn="1" w:lastColumn="0" w:oddVBand="0" w:evenVBand="0" w:oddHBand="0" w:evenHBand="0" w:firstRowFirstColumn="0" w:firstRowLastColumn="0" w:lastRowFirstColumn="0" w:lastRowLastColumn="0"/>
+            <w:cnfStyle w:val="001000000000"/>
             <w:tcW w:w="1668" w:type="dxa"/>
             <w:vMerge/>
             <w:vAlign w:val="center"/>
@@ -5756,7 +5744,7 @@
           <w:p>
             <w:pPr>
               <w:spacing w:after="0" w:line="240" w:lineRule="auto"/>
-              <w:cnfStyle w:val="000000100000" w:firstRow="0" w:lastRow="0" w:firstColumn="0" w:lastColumn="0" w:oddVBand="0" w:evenVBand="0" w:oddHBand="1" w:evenHBand="0" w:firstRowFirstColumn="0" w:firstRowLastColumn="0" w:lastRowFirstColumn="0" w:lastRowLastColumn="0"/>
+              <w:cnfStyle w:val="000000100000"/>
             </w:pPr>
             <w:proofErr w:type="spellStart"/>
             <w:r>
@@ -5804,7 +5792,7 @@
           <w:p>
             <w:pPr>
               <w:spacing w:after="0" w:line="240" w:lineRule="auto"/>
-              <w:cnfStyle w:val="000000100000" w:firstRow="0" w:lastRow="0" w:firstColumn="0" w:lastColumn="0" w:oddVBand="0" w:evenVBand="0" w:oddHBand="1" w:evenHBand="0" w:firstRowFirstColumn="0" w:firstRowLastColumn="0" w:lastRowFirstColumn="0" w:lastRowLastColumn="0"/>
+              <w:cnfStyle w:val="000000100000"/>
             </w:pPr>
             <w:r>
               <w:t>Database search engine</w:t>
@@ -5815,7 +5803,7 @@
       <w:tr>
         <w:tc>
           <w:tcPr>
-            <w:cnfStyle w:val="001000000000" w:firstRow="0" w:lastRow="0" w:firstColumn="1" w:lastColumn="0" w:oddVBand="0" w:evenVBand="0" w:oddHBand="0" w:evenHBand="0" w:firstRowFirstColumn="0" w:firstRowLastColumn="0" w:lastRowFirstColumn="0" w:lastRowLastColumn="0"/>
+            <w:cnfStyle w:val="001000000000"/>
             <w:tcW w:w="1668" w:type="dxa"/>
             <w:vMerge/>
             <w:vAlign w:val="center"/>
@@ -5834,7 +5822,7 @@
           <w:p>
             <w:pPr>
               <w:spacing w:after="0" w:line="240" w:lineRule="auto"/>
-              <w:cnfStyle w:val="000000000000" w:firstRow="0" w:lastRow="0" w:firstColumn="0" w:lastColumn="0" w:oddVBand="0" w:evenVBand="0" w:oddHBand="0" w:evenHBand="0" w:firstRowFirstColumn="0" w:firstRowLastColumn="0" w:lastRowFirstColumn="0" w:lastRowLastColumn="0"/>
+              <w:cnfStyle w:val="000000000000"/>
             </w:pPr>
             <w:r>
               <w:t>MS-GF+</w:t>
@@ -5849,7 +5837,7 @@
           <w:p>
             <w:pPr>
               <w:spacing w:after="0" w:line="240" w:lineRule="auto"/>
-              <w:cnfStyle w:val="000000000000" w:firstRow="0" w:lastRow="0" w:firstColumn="0" w:lastColumn="0" w:oddVBand="0" w:evenVBand="0" w:oddHBand="0" w:evenHBand="0" w:firstRowFirstColumn="0" w:firstRowLastColumn="0" w:lastRowFirstColumn="0" w:lastRowLastColumn="0"/>
+              <w:cnfStyle w:val="000000000000"/>
             </w:pPr>
             <w:r>
               <w:t>Database search engine</w:t>
@@ -5859,11 +5847,11 @@
       </w:tr>
       <w:tr>
         <w:trPr>
-          <w:cnfStyle w:val="000000100000" w:firstRow="0" w:lastRow="0" w:firstColumn="0" w:lastColumn="0" w:oddVBand="0" w:evenVBand="0" w:oddHBand="1" w:evenHBand="0" w:firstRowFirstColumn="0" w:firstRowLastColumn="0" w:lastRowFirstColumn="0" w:lastRowLastColumn="0"/>
+          <w:cnfStyle w:val="000000100000"/>
         </w:trPr>
         <w:tc>
           <w:tcPr>
-            <w:cnfStyle w:val="001000000000" w:firstRow="0" w:lastRow="0" w:firstColumn="1" w:lastColumn="0" w:oddVBand="0" w:evenVBand="0" w:oddHBand="0" w:evenHBand="0" w:firstRowFirstColumn="0" w:firstRowLastColumn="0" w:lastRowFirstColumn="0" w:lastRowLastColumn="0"/>
+            <w:cnfStyle w:val="001000000000"/>
             <w:tcW w:w="1668" w:type="dxa"/>
             <w:vMerge/>
             <w:vAlign w:val="center"/>
@@ -5882,7 +5870,7 @@
           <w:p>
             <w:pPr>
               <w:spacing w:after="0" w:line="240" w:lineRule="auto"/>
-              <w:cnfStyle w:val="000000100000" w:firstRow="0" w:lastRow="0" w:firstColumn="0" w:lastColumn="0" w:oddVBand="0" w:evenVBand="0" w:oddHBand="1" w:evenHBand="0" w:firstRowFirstColumn="0" w:firstRowLastColumn="0" w:lastRowFirstColumn="0" w:lastRowLastColumn="0"/>
+              <w:cnfStyle w:val="000000100000"/>
             </w:pPr>
             <w:r>
               <w:t>MS Amanda</w:t>
@@ -5897,7 +5885,7 @@
           <w:p>
             <w:pPr>
               <w:spacing w:after="0" w:line="240" w:lineRule="auto"/>
-              <w:cnfStyle w:val="000000100000" w:firstRow="0" w:lastRow="0" w:firstColumn="0" w:lastColumn="0" w:oddVBand="0" w:evenVBand="0" w:oddHBand="1" w:evenHBand="0" w:firstRowFirstColumn="0" w:firstRowLastColumn="0" w:lastRowFirstColumn="0" w:lastRowLastColumn="0"/>
+              <w:cnfStyle w:val="000000100000"/>
             </w:pPr>
             <w:r>
               <w:t>Database search engine (Proteome Discoverer only)</w:t>
@@ -5908,7 +5896,7 @@
       <w:tr>
         <w:tc>
           <w:tcPr>
-            <w:cnfStyle w:val="001000000000" w:firstRow="0" w:lastRow="0" w:firstColumn="1" w:lastColumn="0" w:oddVBand="0" w:evenVBand="0" w:oddHBand="0" w:evenHBand="0" w:firstRowFirstColumn="0" w:firstRowLastColumn="0" w:lastRowFirstColumn="0" w:lastRowLastColumn="0"/>
+            <w:cnfStyle w:val="001000000000"/>
             <w:tcW w:w="1668" w:type="dxa"/>
             <w:vMerge/>
             <w:vAlign w:val="center"/>
@@ -5927,7 +5915,7 @@
           <w:p>
             <w:pPr>
               <w:spacing w:after="0" w:line="240" w:lineRule="auto"/>
-              <w:cnfStyle w:val="000000000000" w:firstRow="0" w:lastRow="0" w:firstColumn="0" w:lastColumn="0" w:oddVBand="0" w:evenVBand="0" w:oddHBand="0" w:evenHBand="0" w:firstRowFirstColumn="0" w:firstRowLastColumn="0" w:lastRowFirstColumn="0" w:lastRowLastColumn="0"/>
+              <w:cnfStyle w:val="000000000000"/>
             </w:pPr>
             <w:r>
               <w:t>Andromeda</w:t>
@@ -5963,7 +5951,7 @@
           <w:p>
             <w:pPr>
               <w:spacing w:after="0" w:line="240" w:lineRule="auto"/>
-              <w:cnfStyle w:val="000000000000" w:firstRow="0" w:lastRow="0" w:firstColumn="0" w:lastColumn="0" w:oddVBand="0" w:evenVBand="0" w:oddHBand="0" w:evenHBand="0" w:firstRowFirstColumn="0" w:firstRowLastColumn="0" w:lastRowFirstColumn="0" w:lastRowLastColumn="0"/>
+              <w:cnfStyle w:val="000000000000"/>
             </w:pPr>
             <w:r>
               <w:t>Database search engine (</w:t>
@@ -5981,11 +5969,11 @@
       </w:tr>
       <w:tr>
         <w:trPr>
-          <w:cnfStyle w:val="000000100000" w:firstRow="0" w:lastRow="0" w:firstColumn="0" w:lastColumn="0" w:oddVBand="0" w:evenVBand="0" w:oddHBand="1" w:evenHBand="0" w:firstRowFirstColumn="0" w:firstRowLastColumn="0" w:lastRowFirstColumn="0" w:lastRowLastColumn="0"/>
+          <w:cnfStyle w:val="000000100000"/>
         </w:trPr>
         <w:tc>
           <w:tcPr>
-            <w:cnfStyle w:val="001000000000" w:firstRow="0" w:lastRow="0" w:firstColumn="1" w:lastColumn="0" w:oddVBand="0" w:evenVBand="0" w:oddHBand="0" w:evenHBand="0" w:firstRowFirstColumn="0" w:firstRowLastColumn="0" w:lastRowFirstColumn="0" w:lastRowLastColumn="0"/>
+            <w:cnfStyle w:val="001000000000"/>
             <w:tcW w:w="1668" w:type="dxa"/>
             <w:vMerge/>
             <w:vAlign w:val="center"/>
@@ -6007,7 +5995,7 @@
           <w:p>
             <w:pPr>
               <w:spacing w:after="0" w:line="240" w:lineRule="auto"/>
-              <w:cnfStyle w:val="000000100000" w:firstRow="0" w:lastRow="0" w:firstColumn="0" w:lastColumn="0" w:oddVBand="0" w:evenVBand="0" w:oddHBand="1" w:evenHBand="0" w:firstRowFirstColumn="0" w:firstRowLastColumn="0" w:lastRowFirstColumn="0" w:lastRowLastColumn="0"/>
+              <w:cnfStyle w:val="000000100000"/>
             </w:pPr>
             <w:r>
               <w:t>PRIDE Inspector</w:t>
@@ -6043,7 +6031,7 @@
           <w:p>
             <w:pPr>
               <w:spacing w:after="0" w:line="240" w:lineRule="auto"/>
-              <w:cnfStyle w:val="000000100000" w:firstRow="0" w:lastRow="0" w:firstColumn="0" w:lastColumn="0" w:oddVBand="0" w:evenVBand="0" w:oddHBand="1" w:evenHBand="0" w:firstRowFirstColumn="0" w:firstRowLastColumn="0" w:lastRowFirstColumn="0" w:lastRowLastColumn="0"/>
+              <w:cnfStyle w:val="000000100000"/>
             </w:pPr>
             <w:r>
               <w:t xml:space="preserve">Graphical interface for the inspection of </w:t>
@@ -6057,7 +6045,7 @@
       <w:tr>
         <w:tc>
           <w:tcPr>
-            <w:cnfStyle w:val="001000000000" w:firstRow="0" w:lastRow="0" w:firstColumn="1" w:lastColumn="0" w:oddVBand="0" w:evenVBand="0" w:oddHBand="0" w:evenHBand="0" w:firstRowFirstColumn="0" w:firstRowLastColumn="0" w:lastRowFirstColumn="0" w:lastRowLastColumn="0"/>
+            <w:cnfStyle w:val="001000000000"/>
             <w:tcW w:w="1668" w:type="dxa"/>
             <w:vMerge/>
             <w:tcBorders>
@@ -6079,7 +6067,7 @@
           <w:p>
             <w:pPr>
               <w:spacing w:after="0" w:line="240" w:lineRule="auto"/>
-              <w:cnfStyle w:val="000000000000" w:firstRow="0" w:lastRow="0" w:firstColumn="0" w:lastColumn="0" w:oddVBand="0" w:evenVBand="0" w:oddHBand="0" w:evenHBand="0" w:firstRowFirstColumn="0" w:firstRowLastColumn="0" w:lastRowFirstColumn="0" w:lastRowLastColumn="0"/>
+              <w:cnfStyle w:val="000000000000"/>
             </w:pPr>
             <w:r>
               <w:t>TOPPAS</w:t>
@@ -6115,7 +6103,7 @@
           <w:p>
             <w:pPr>
               <w:spacing w:after="0" w:line="240" w:lineRule="auto"/>
-              <w:cnfStyle w:val="000000000000" w:firstRow="0" w:lastRow="0" w:firstColumn="0" w:lastColumn="0" w:oddVBand="0" w:evenVBand="0" w:oddHBand="0" w:evenHBand="0" w:firstRowFirstColumn="0" w:firstRowLastColumn="0" w:lastRowFirstColumn="0" w:lastRowLastColumn="0"/>
+              <w:cnfStyle w:val="000000000000"/>
             </w:pPr>
             <w:r>
               <w:t xml:space="preserve">Graphical interface for the design of </w:t>
@@ -6133,11 +6121,11 @@
       </w:tr>
       <w:tr>
         <w:trPr>
-          <w:cnfStyle w:val="000000100000" w:firstRow="0" w:lastRow="0" w:firstColumn="0" w:lastColumn="0" w:oddVBand="0" w:evenVBand="0" w:oddHBand="1" w:evenHBand="0" w:firstRowFirstColumn="0" w:firstRowLastColumn="0" w:lastRowFirstColumn="0" w:lastRowLastColumn="0"/>
+          <w:cnfStyle w:val="000000100000"/>
         </w:trPr>
         <w:tc>
           <w:tcPr>
-            <w:cnfStyle w:val="001000000000" w:firstRow="0" w:lastRow="0" w:firstColumn="1" w:lastColumn="0" w:oddVBand="0" w:evenVBand="0" w:oddHBand="0" w:evenHBand="0" w:firstRowFirstColumn="0" w:firstRowLastColumn="0" w:lastRowFirstColumn="0" w:lastRowLastColumn="0"/>
+            <w:cnfStyle w:val="001000000000"/>
             <w:tcW w:w="1668" w:type="dxa"/>
             <w:vMerge w:val="restart"/>
             <w:tcBorders>
@@ -6162,44 +6150,32 @@
           <w:p>
             <w:pPr>
               <w:spacing w:after="0" w:line="240" w:lineRule="auto"/>
-              <w:cnfStyle w:val="000000100000" w:firstRow="0" w:lastRow="0" w:firstColumn="0" w:lastColumn="0" w:oddVBand="0" w:evenVBand="0" w:oddHBand="1" w:evenHBand="0" w:firstRowFirstColumn="0" w:firstRowLastColumn="0" w:lastRowFirstColumn="0" w:lastRowLastColumn="0"/>
-            </w:pPr>
-            <w:proofErr w:type="spellStart"/>
+              <w:cnfStyle w:val="000000100000"/>
+            </w:pPr>
             <w:r>
               <w:t>SearchGUI</w:t>
             </w:r>
-            <w:proofErr w:type="spellEnd"/>
-            <w:r>
-              <w:fldChar w:fldCharType="begin"/>
-            </w:r>
-            <w:r>
-              <w:instrText xml:space="preserve"> HYPERLINK \l "_ENREF_8" \o "Vaudel, 2011 #17" </w:instrText>
-            </w:r>
-            <w:r>
-              <w:fldChar w:fldCharType="separate"/>
-            </w:r>
-            <w:r>
-              <w:fldChar w:fldCharType="begin"/>
-            </w:r>
-            <w:r>
-              <w:instrText xml:space="preserve"> ADDIN EN.CITE &lt;EndNote&gt;&lt;Cite&gt;&lt;Author&gt;Vaudel&lt;/Author&gt;&lt;Year&gt;2011&lt;/Year&gt;&lt;RecNum&gt;17&lt;/RecNum&gt;&lt;DisplayText&gt;&lt;style face="superscript"&gt;8&lt;/style&gt;&lt;/DisplayText&gt;&lt;record&gt;&lt;rec-number&gt;17&lt;/rec-number&gt;&lt;foreign-keys&gt;&lt;key app="EN" db-id="eresv20p6zxrtfeeev5ptedr0p0ada9r29tx"&gt;17&lt;/key&gt;&lt;/foreign-keys&gt;&lt;ref-type name="Journal Article"&gt;17&lt;/ref-type&gt;&lt;contributors&gt;&lt;authors&gt;&lt;author&gt;Vaudel, M.&lt;/author&gt;&lt;author&gt;Barsnes, H.&lt;/author&gt;&lt;author&gt;Berven, F. S.&lt;/author&gt;&lt;author&gt;Sickmann, A.&lt;/author&gt;&lt;author&gt;Martens, L.&lt;/author&gt;&lt;/authors&gt;&lt;/contributors&gt;&lt;auth-address&gt;Leibniz-Institut fur Analytische Wissenschaften - ISAS - e.V., Dortmund, Germany.&lt;/auth-address&gt;&lt;titles&gt;&lt;title&gt;SearchGUI: An open-source graphical user interface for simultaneous OMSSA and X!Tandem searches&lt;/title&gt;&lt;secondary-title&gt;Proteomics&lt;/secondary-title&gt;&lt;alt-title&gt;Proteomics&lt;/alt-title&gt;&lt;/titles&gt;&lt;periodical&gt;&lt;full-title&gt;Proteomics&lt;/full-title&gt;&lt;abbr-1&gt;Proteomics&lt;/abbr-1&gt;&lt;/periodical&gt;&lt;alt-periodical&gt;&lt;full-title&gt;Proteomics&lt;/full-title&gt;&lt;abbr-1&gt;Proteomics&lt;/abbr-1&gt;&lt;/alt-periodical&gt;&lt;pages&gt;996-9&lt;/pages&gt;&lt;volume&gt;11&lt;/volume&gt;&lt;number&gt;5&lt;/number&gt;&lt;keywords&gt;&lt;keyword&gt;Algorithms&lt;/keyword&gt;&lt;keyword&gt;Databases, Protein/*supply &amp;amp; distribution&lt;/keyword&gt;&lt;keyword&gt;Mass Spectrometry&lt;/keyword&gt;&lt;keyword&gt;Proteins/*analysis&lt;/keyword&gt;&lt;keyword&gt;Proteomics/instrumentation/methods&lt;/keyword&gt;&lt;keyword&gt;Software/*supply &amp;amp; distribution&lt;/keyword&gt;&lt;keyword&gt;Tandem Mass Spectrometry&lt;/keyword&gt;&lt;keyword&gt;User-Computer Interface&lt;/keyword&gt;&lt;/keywords&gt;&lt;dates&gt;&lt;year&gt;2011&lt;/year&gt;&lt;pub-dates&gt;&lt;date&gt;Mar&lt;/date&gt;&lt;/pub-dates&gt;&lt;/dates&gt;&lt;isbn&gt;1615-9861 (Electronic)&amp;#xD;1615-9853 (Linking)&lt;/isbn&gt;&lt;accession-num&gt;21337703&lt;/accession-num&gt;&lt;urls&gt;&lt;related-urls&gt;&lt;url&gt;http://www.ncbi.nlm.nih.gov/pubmed/21337703&lt;/url&gt;&lt;/related-urls&gt;&lt;/urls&gt;&lt;electronic-resource-num&gt;10.1002/pmic.201000595&lt;/electronic-resource-num&gt;&lt;/record&gt;&lt;/Cite&gt;&lt;/EndNote&gt;</w:instrText>
-            </w:r>
-            <w:r>
-              <w:fldChar w:fldCharType="separate"/>
-            </w:r>
-            <w:r>
-              <w:rPr>
-                <w:noProof/>
-                <w:vertAlign w:val="superscript"/>
-              </w:rPr>
-              <w:t>8</w:t>
-            </w:r>
-            <w:r>
-              <w:fldChar w:fldCharType="end"/>
-            </w:r>
-            <w:r>
-              <w:fldChar w:fldCharType="end"/>
-            </w:r>
+            <w:hyperlink w:anchor="_ENREF_8" w:tooltip="Vaudel, 2011 #17" w:history="1">
+              <w:r>
+                <w:fldChar w:fldCharType="begin"/>
+              </w:r>
+              <w:r>
+                <w:instrText xml:space="preserve"> ADDIN EN.CITE &lt;EndNote&gt;&lt;Cite&gt;&lt;Author&gt;Vaudel&lt;/Author&gt;&lt;Year&gt;2011&lt;/Year&gt;&lt;RecNum&gt;17&lt;/RecNum&gt;&lt;DisplayText&gt;&lt;style face="superscript"&gt;8&lt;/style&gt;&lt;/DisplayText&gt;&lt;record&gt;&lt;rec-number&gt;17&lt;/rec-number&gt;&lt;foreign-keys&gt;&lt;key app="EN" db-id="eresv20p6zxrtfeeev5ptedr0p0ada9r29tx"&gt;17&lt;/key&gt;&lt;/foreign-keys&gt;&lt;ref-type name="Journal Article"&gt;17&lt;/ref-type&gt;&lt;contributors&gt;&lt;authors&gt;&lt;author&gt;Vaudel, M.&lt;/author&gt;&lt;author&gt;Barsnes, H.&lt;/author&gt;&lt;author&gt;Berven, F. S.&lt;/author&gt;&lt;author&gt;Sickmann, A.&lt;/author&gt;&lt;author&gt;Martens, L.&lt;/author&gt;&lt;/authors&gt;&lt;/contributors&gt;&lt;auth-address&gt;Leibniz-Institut fur Analytische Wissenschaften - ISAS - e.V., Dortmund, Germany.&lt;/auth-address&gt;&lt;titles&gt;&lt;title&gt;SearchGUI: An open-source graphical user interface for simultaneous OMSSA and X!Tandem searches&lt;/title&gt;&lt;secondary-title&gt;Proteomics&lt;/secondary-title&gt;&lt;alt-title&gt;Proteomics&lt;/alt-title&gt;&lt;/titles&gt;&lt;periodical&gt;&lt;full-title&gt;Proteomics&lt;/full-title&gt;&lt;abbr-1&gt;Proteomics&lt;/abbr-1&gt;&lt;/periodical&gt;&lt;alt-periodical&gt;&lt;full-title&gt;Proteomics&lt;/full-title&gt;&lt;abbr-1&gt;Proteomics&lt;/abbr-1&gt;&lt;/alt-periodical&gt;&lt;pages&gt;996-9&lt;/pages&gt;&lt;volume&gt;11&lt;/volume&gt;&lt;number&gt;5&lt;/number&gt;&lt;keywords&gt;&lt;keyword&gt;Algorithms&lt;/keyword&gt;&lt;keyword&gt;Databases, Protein/*supply &amp;amp; distribution&lt;/keyword&gt;&lt;keyword&gt;Mass Spectrometry&lt;/keyword&gt;&lt;keyword&gt;Proteins/*analysis&lt;/keyword&gt;&lt;keyword&gt;Proteomics/instrumentation/methods&lt;/keyword&gt;&lt;keyword&gt;Software/*supply &amp;amp; distribution&lt;/keyword&gt;&lt;keyword&gt;Tandem Mass Spectrometry&lt;/keyword&gt;&lt;keyword&gt;User-Computer Interface&lt;/keyword&gt;&lt;/keywords&gt;&lt;dates&gt;&lt;year&gt;2011&lt;/year&gt;&lt;pub-dates&gt;&lt;date&gt;Mar&lt;/date&gt;&lt;/pub-dates&gt;&lt;/dates&gt;&lt;isbn&gt;1615-9861 (Electronic)&amp;#xD;1615-9853 (Linking)&lt;/isbn&gt;&lt;accession-num&gt;21337703&lt;/accession-num&gt;&lt;urls&gt;&lt;related-urls&gt;&lt;url&gt;http://www.ncbi.nlm.nih.gov/pubmed/21337703&lt;/url&gt;&lt;/related-urls&gt;&lt;/urls&gt;&lt;electronic-resource-num&gt;10.1002/pmic.201000595&lt;/electronic-resource-num&gt;&lt;/record&gt;&lt;/Cite&gt;&lt;/EndNote&gt;</w:instrText>
+              </w:r>
+              <w:r>
+                <w:fldChar w:fldCharType="separate"/>
+              </w:r>
+              <w:r>
+                <w:rPr>
+                  <w:noProof/>
+                  <w:vertAlign w:val="superscript"/>
+                </w:rPr>
+                <w:t>8</w:t>
+              </w:r>
+              <w:r>
+                <w:fldChar w:fldCharType="end"/>
+              </w:r>
+            </w:hyperlink>
           </w:p>
         </w:tc>
         <w:tc>
@@ -6210,7 +6186,7 @@
           <w:p>
             <w:pPr>
               <w:spacing w:after="0" w:line="240" w:lineRule="auto"/>
-              <w:cnfStyle w:val="000000100000" w:firstRow="0" w:lastRow="0" w:firstColumn="0" w:lastColumn="0" w:oddVBand="0" w:evenVBand="0" w:oddHBand="1" w:evenHBand="0" w:firstRowFirstColumn="0" w:firstRowLastColumn="0" w:lastRowFirstColumn="0" w:lastRowLastColumn="0"/>
+              <w:cnfStyle w:val="000000100000"/>
             </w:pPr>
             <w:r>
               <w:t xml:space="preserve">Graphical interface for </w:t>
@@ -6224,7 +6200,7 @@
       <w:tr>
         <w:tc>
           <w:tcPr>
-            <w:cnfStyle w:val="001000000000" w:firstRow="0" w:lastRow="0" w:firstColumn="1" w:lastColumn="0" w:oddVBand="0" w:evenVBand="0" w:oddHBand="0" w:evenHBand="0" w:firstRowFirstColumn="0" w:firstRowLastColumn="0" w:lastRowFirstColumn="0" w:lastRowLastColumn="0"/>
+            <w:cnfStyle w:val="001000000000"/>
             <w:tcW w:w="1668" w:type="dxa"/>
             <w:vMerge/>
             <w:tcBorders>
@@ -6246,7 +6222,7 @@
           <w:p>
             <w:pPr>
               <w:spacing w:after="0" w:line="240" w:lineRule="auto"/>
-              <w:cnfStyle w:val="000000000000" w:firstRow="0" w:lastRow="0" w:firstColumn="0" w:lastColumn="0" w:oddVBand="0" w:evenVBand="0" w:oddHBand="0" w:evenHBand="0" w:firstRowFirstColumn="0" w:firstRowLastColumn="0" w:lastRowFirstColumn="0" w:lastRowLastColumn="0"/>
+              <w:cnfStyle w:val="000000000000"/>
             </w:pPr>
             <w:proofErr w:type="spellStart"/>
             <w:r>
@@ -6294,7 +6270,7 @@
           <w:p>
             <w:pPr>
               <w:spacing w:after="0" w:line="240" w:lineRule="auto"/>
-              <w:cnfStyle w:val="000000000000" w:firstRow="0" w:lastRow="0" w:firstColumn="0" w:lastColumn="0" w:oddVBand="0" w:evenVBand="0" w:oddHBand="0" w:evenHBand="0" w:firstRowFirstColumn="0" w:firstRowLastColumn="0" w:lastRowFirstColumn="0" w:lastRowLastColumn="0"/>
+              <w:cnfStyle w:val="000000000000"/>
             </w:pPr>
             <w:r>
               <w:t>Graphical interface for de novo sequencing</w:t>
@@ -6304,11 +6280,11 @@
       </w:tr>
       <w:tr>
         <w:trPr>
-          <w:cnfStyle w:val="000000100000" w:firstRow="0" w:lastRow="0" w:firstColumn="0" w:lastColumn="0" w:oddVBand="0" w:evenVBand="0" w:oddHBand="1" w:evenHBand="0" w:firstRowFirstColumn="0" w:firstRowLastColumn="0" w:lastRowFirstColumn="0" w:lastRowLastColumn="0"/>
+          <w:cnfStyle w:val="000000100000"/>
         </w:trPr>
         <w:tc>
           <w:tcPr>
-            <w:cnfStyle w:val="001000000000" w:firstRow="0" w:lastRow="0" w:firstColumn="1" w:lastColumn="0" w:oddVBand="0" w:evenVBand="0" w:oddHBand="0" w:evenHBand="0" w:firstRowFirstColumn="0" w:firstRowLastColumn="0" w:lastRowFirstColumn="0" w:lastRowLastColumn="0"/>
+            <w:cnfStyle w:val="001000000000"/>
             <w:tcW w:w="1668" w:type="dxa"/>
             <w:vMerge/>
             <w:tcBorders>
@@ -6331,7 +6307,7 @@
           <w:p>
             <w:pPr>
               <w:spacing w:after="0" w:line="240" w:lineRule="auto"/>
-              <w:cnfStyle w:val="000000100000" w:firstRow="0" w:lastRow="0" w:firstColumn="0" w:lastColumn="0" w:oddVBand="0" w:evenVBand="0" w:oddHBand="1" w:evenHBand="0" w:firstRowFirstColumn="0" w:firstRowLastColumn="0" w:lastRowFirstColumn="0" w:lastRowLastColumn="0"/>
+              <w:cnfStyle w:val="000000100000"/>
             </w:pPr>
             <w:proofErr w:type="spellStart"/>
             <w:r>
@@ -6348,7 +6324,7 @@
           <w:p>
             <w:pPr>
               <w:spacing w:after="0" w:line="240" w:lineRule="auto"/>
-              <w:cnfStyle w:val="000000100000" w:firstRow="0" w:lastRow="0" w:firstColumn="0" w:lastColumn="0" w:oddVBand="0" w:evenVBand="0" w:oddHBand="1" w:evenHBand="0" w:firstRowFirstColumn="0" w:firstRowLastColumn="0" w:lastRowFirstColumn="0" w:lastRowLastColumn="0"/>
+              <w:cnfStyle w:val="000000100000"/>
             </w:pPr>
             <w:r>
               <w:t>Graphical interface for tag based processing</w:t>
@@ -6359,7 +6335,7 @@
       <w:tr>
         <w:tc>
           <w:tcPr>
-            <w:cnfStyle w:val="001000000000" w:firstRow="0" w:lastRow="0" w:firstColumn="1" w:lastColumn="0" w:oddVBand="0" w:evenVBand="0" w:oddHBand="0" w:evenHBand="0" w:firstRowFirstColumn="0" w:firstRowLastColumn="0" w:lastRowFirstColumn="0" w:lastRowLastColumn="0"/>
+            <w:cnfStyle w:val="001000000000"/>
             <w:tcW w:w="1668" w:type="dxa"/>
             <w:vMerge w:val="restart"/>
             <w:tcBorders>
@@ -6384,7 +6360,7 @@
           <w:p>
             <w:pPr>
               <w:spacing w:after="0" w:line="240" w:lineRule="auto"/>
-              <w:cnfStyle w:val="000000000000" w:firstRow="0" w:lastRow="0" w:firstColumn="0" w:lastColumn="0" w:oddVBand="0" w:evenVBand="0" w:oddHBand="0" w:evenHBand="0" w:firstRowFirstColumn="0" w:firstRowLastColumn="0" w:lastRowFirstColumn="0" w:lastRowLastColumn="0"/>
+              <w:cnfStyle w:val="000000000000"/>
             </w:pPr>
             <w:proofErr w:type="spellStart"/>
             <w:r>
@@ -6432,7 +6408,7 @@
           <w:p>
             <w:pPr>
               <w:spacing w:after="0" w:line="240" w:lineRule="auto"/>
-              <w:cnfStyle w:val="000000000000" w:firstRow="0" w:lastRow="0" w:firstColumn="0" w:lastColumn="0" w:oddVBand="0" w:evenVBand="0" w:oddHBand="0" w:evenHBand="0" w:firstRowFirstColumn="0" w:firstRowLastColumn="0" w:lastRowFirstColumn="0" w:lastRowLastColumn="0"/>
+              <w:cnfStyle w:val="000000000000"/>
             </w:pPr>
             <w:r>
               <w:t>Spectral libraries search engine</w:t>
@@ -6442,11 +6418,11 @@
       </w:tr>
       <w:tr>
         <w:trPr>
-          <w:cnfStyle w:val="000000100000" w:firstRow="0" w:lastRow="0" w:firstColumn="0" w:lastColumn="0" w:oddVBand="0" w:evenVBand="0" w:oddHBand="1" w:evenHBand="0" w:firstRowFirstColumn="0" w:firstRowLastColumn="0" w:lastRowFirstColumn="0" w:lastRowLastColumn="0"/>
+          <w:cnfStyle w:val="000000100000"/>
         </w:trPr>
         <w:tc>
           <w:tcPr>
-            <w:cnfStyle w:val="001000000000" w:firstRow="0" w:lastRow="0" w:firstColumn="1" w:lastColumn="0" w:oddVBand="0" w:evenVBand="0" w:oddHBand="0" w:evenHBand="0" w:firstRowFirstColumn="0" w:firstRowLastColumn="0" w:lastRowFirstColumn="0" w:lastRowLastColumn="0"/>
+            <w:cnfStyle w:val="001000000000"/>
             <w:tcW w:w="1668" w:type="dxa"/>
             <w:vMerge/>
             <w:vAlign w:val="center"/>
@@ -6465,7 +6441,7 @@
           <w:p>
             <w:pPr>
               <w:spacing w:after="0" w:line="240" w:lineRule="auto"/>
-              <w:cnfStyle w:val="000000100000" w:firstRow="0" w:lastRow="0" w:firstColumn="0" w:lastColumn="0" w:oddVBand="0" w:evenVBand="0" w:oddHBand="1" w:evenHBand="0" w:firstRowFirstColumn="0" w:firstRowLastColumn="0" w:lastRowFirstColumn="0" w:lastRowLastColumn="0"/>
+              <w:cnfStyle w:val="000000100000"/>
             </w:pPr>
             <w:r>
               <w:t>NIST MS search</w:t>
@@ -6501,7 +6477,7 @@
           <w:p>
             <w:pPr>
               <w:spacing w:after="0" w:line="240" w:lineRule="auto"/>
-              <w:cnfStyle w:val="000000100000" w:firstRow="0" w:lastRow="0" w:firstColumn="0" w:lastColumn="0" w:oddVBand="0" w:evenVBand="0" w:oddHBand="1" w:evenHBand="0" w:firstRowFirstColumn="0" w:firstRowLastColumn="0" w:lastRowFirstColumn="0" w:lastRowLastColumn="0"/>
+              <w:cnfStyle w:val="000000100000"/>
             </w:pPr>
             <w:r>
               <w:t>Spectral libraries search engine</w:t>
@@ -6512,7 +6488,7 @@
       <w:tr>
         <w:tc>
           <w:tcPr>
-            <w:cnfStyle w:val="001000000000" w:firstRow="0" w:lastRow="0" w:firstColumn="1" w:lastColumn="0" w:oddVBand="0" w:evenVBand="0" w:oddHBand="0" w:evenHBand="0" w:firstRowFirstColumn="0" w:firstRowLastColumn="0" w:lastRowFirstColumn="0" w:lastRowLastColumn="0"/>
+            <w:cnfStyle w:val="001000000000"/>
             <w:tcW w:w="1668" w:type="dxa"/>
             <w:vMerge/>
             <w:vAlign w:val="center"/>
@@ -6531,7 +6507,7 @@
           <w:p>
             <w:pPr>
               <w:spacing w:after="0" w:line="240" w:lineRule="auto"/>
-              <w:cnfStyle w:val="000000000000" w:firstRow="0" w:lastRow="0" w:firstColumn="0" w:lastColumn="0" w:oddVBand="0" w:evenVBand="0" w:oddHBand="0" w:evenHBand="0" w:firstRowFirstColumn="0" w:firstRowLastColumn="0" w:lastRowFirstColumn="0" w:lastRowLastColumn="0"/>
+              <w:cnfStyle w:val="000000000000"/>
             </w:pPr>
             <w:proofErr w:type="spellStart"/>
             <w:r>
@@ -6674,7 +6650,7 @@
           <w:p>
             <w:pPr>
               <w:spacing w:after="0" w:line="240" w:lineRule="auto"/>
-              <w:cnfStyle w:val="000000000000" w:firstRow="0" w:lastRow="0" w:firstColumn="0" w:lastColumn="0" w:oddVBand="0" w:evenVBand="0" w:oddHBand="0" w:evenHBand="0" w:firstRowFirstColumn="0" w:firstRowLastColumn="0" w:lastRowFirstColumn="0" w:lastRowLastColumn="0"/>
+              <w:cnfStyle w:val="000000000000"/>
             </w:pPr>
             <w:r>
               <w:t>Spectral libraries search engine</w:t>
@@ -6684,11 +6660,11 @@
       </w:tr>
       <w:tr>
         <w:trPr>
-          <w:cnfStyle w:val="000000100000" w:firstRow="0" w:lastRow="0" w:firstColumn="0" w:lastColumn="0" w:oddVBand="0" w:evenVBand="0" w:oddHBand="1" w:evenHBand="0" w:firstRowFirstColumn="0" w:firstRowLastColumn="0" w:lastRowFirstColumn="0" w:lastRowLastColumn="0"/>
+          <w:cnfStyle w:val="000000100000"/>
         </w:trPr>
         <w:tc>
           <w:tcPr>
-            <w:cnfStyle w:val="001000000000" w:firstRow="0" w:lastRow="0" w:firstColumn="1" w:lastColumn="0" w:oddVBand="0" w:evenVBand="0" w:oddHBand="0" w:evenHBand="0" w:firstRowFirstColumn="0" w:firstRowLastColumn="0" w:lastRowFirstColumn="0" w:lastRowLastColumn="0"/>
+            <w:cnfStyle w:val="001000000000"/>
             <w:tcW w:w="1668" w:type="dxa"/>
             <w:vMerge/>
             <w:tcBorders>
@@ -6710,7 +6686,7 @@
           <w:p>
             <w:pPr>
               <w:spacing w:after="0" w:line="240" w:lineRule="auto"/>
-              <w:cnfStyle w:val="000000100000" w:firstRow="0" w:lastRow="0" w:firstColumn="0" w:lastColumn="0" w:oddVBand="0" w:evenVBand="0" w:oddHBand="1" w:evenHBand="0" w:firstRowFirstColumn="0" w:firstRowLastColumn="0" w:lastRowFirstColumn="0" w:lastRowLastColumn="0"/>
+              <w:cnfStyle w:val="000000100000"/>
             </w:pPr>
             <w:proofErr w:type="spellStart"/>
             <w:r>
@@ -6758,7 +6734,7 @@
           <w:p>
             <w:pPr>
               <w:spacing w:after="0" w:line="240" w:lineRule="auto"/>
-              <w:cnfStyle w:val="000000100000" w:firstRow="0" w:lastRow="0" w:firstColumn="0" w:lastColumn="0" w:oddVBand="0" w:evenVBand="0" w:oddHBand="1" w:evenHBand="0" w:firstRowFirstColumn="0" w:firstRowLastColumn="0" w:lastRowFirstColumn="0" w:lastRowLastColumn="0"/>
+              <w:cnfStyle w:val="000000100000"/>
             </w:pPr>
             <w:r>
               <w:t>Spectral libraries search engine</w:t>
@@ -6769,7 +6745,7 @@
       <w:tr>
         <w:tc>
           <w:tcPr>
-            <w:cnfStyle w:val="001000000000" w:firstRow="0" w:lastRow="0" w:firstColumn="1" w:lastColumn="0" w:oddVBand="0" w:evenVBand="0" w:oddHBand="0" w:evenHBand="0" w:firstRowFirstColumn="0" w:firstRowLastColumn="0" w:lastRowFirstColumn="0" w:lastRowLastColumn="0"/>
+            <w:cnfStyle w:val="001000000000"/>
             <w:tcW w:w="1668" w:type="dxa"/>
             <w:vMerge w:val="restart"/>
             <w:tcBorders>
@@ -6794,7 +6770,7 @@
           <w:p>
             <w:pPr>
               <w:spacing w:after="0" w:line="240" w:lineRule="auto"/>
-              <w:cnfStyle w:val="000000000000" w:firstRow="0" w:lastRow="0" w:firstColumn="0" w:lastColumn="0" w:oddVBand="0" w:evenVBand="0" w:oddHBand="0" w:evenHBand="0" w:firstRowFirstColumn="0" w:firstRowLastColumn="0" w:lastRowFirstColumn="0" w:lastRowLastColumn="0"/>
+              <w:cnfStyle w:val="000000000000"/>
             </w:pPr>
             <w:proofErr w:type="spellStart"/>
             <w:r>
@@ -6842,7 +6818,7 @@
           <w:p>
             <w:pPr>
               <w:spacing w:after="0" w:line="240" w:lineRule="auto"/>
-              <w:cnfStyle w:val="000000000000" w:firstRow="0" w:lastRow="0" w:firstColumn="0" w:lastColumn="0" w:oddVBand="0" w:evenVBand="0" w:oddHBand="0" w:evenHBand="0" w:firstRowFirstColumn="0" w:firstRowLastColumn="0" w:lastRowFirstColumn="0" w:lastRowLastColumn="0"/>
+              <w:cnfStyle w:val="000000000000"/>
             </w:pPr>
             <w:r>
               <w:rPr>
@@ -6855,11 +6831,11 @@
       </w:tr>
       <w:tr>
         <w:trPr>
-          <w:cnfStyle w:val="000000100000" w:firstRow="0" w:lastRow="0" w:firstColumn="0" w:lastColumn="0" w:oddVBand="0" w:evenVBand="0" w:oddHBand="1" w:evenHBand="0" w:firstRowFirstColumn="0" w:firstRowLastColumn="0" w:lastRowFirstColumn="0" w:lastRowLastColumn="0"/>
+          <w:cnfStyle w:val="000000100000"/>
         </w:trPr>
         <w:tc>
           <w:tcPr>
-            <w:cnfStyle w:val="001000000000" w:firstRow="0" w:lastRow="0" w:firstColumn="1" w:lastColumn="0" w:oddVBand="0" w:evenVBand="0" w:oddHBand="0" w:evenHBand="0" w:firstRowFirstColumn="0" w:firstRowLastColumn="0" w:lastRowFirstColumn="0" w:lastRowLastColumn="0"/>
+            <w:cnfStyle w:val="001000000000"/>
             <w:tcW w:w="1668" w:type="dxa"/>
             <w:vMerge/>
             <w:vAlign w:val="center"/>
@@ -6878,7 +6854,7 @@
           <w:p>
             <w:pPr>
               <w:spacing w:after="0" w:line="240" w:lineRule="auto"/>
-              <w:cnfStyle w:val="000000100000" w:firstRow="0" w:lastRow="0" w:firstColumn="0" w:lastColumn="0" w:oddVBand="0" w:evenVBand="0" w:oddHBand="1" w:evenHBand="0" w:firstRowFirstColumn="0" w:firstRowLastColumn="0" w:lastRowFirstColumn="0" w:lastRowLastColumn="0"/>
+              <w:cnfStyle w:val="000000100000"/>
             </w:pPr>
             <w:r>
               <w:t>OMSSA parser</w:t>
@@ -6914,7 +6890,7 @@
           <w:p>
             <w:pPr>
               <w:spacing w:after="0" w:line="240" w:lineRule="auto"/>
-              <w:cnfStyle w:val="000000100000" w:firstRow="0" w:lastRow="0" w:firstColumn="0" w:lastColumn="0" w:oddVBand="0" w:evenVBand="0" w:oddHBand="1" w:evenHBand="0" w:firstRowFirstColumn="0" w:firstRowLastColumn="0" w:lastRowFirstColumn="0" w:lastRowLastColumn="0"/>
+              <w:cnfStyle w:val="000000100000"/>
             </w:pPr>
             <w:r>
               <w:rPr>
@@ -6928,7 +6904,7 @@
       <w:tr>
         <w:tc>
           <w:tcPr>
-            <w:cnfStyle w:val="001000000000" w:firstRow="0" w:lastRow="0" w:firstColumn="1" w:lastColumn="0" w:oddVBand="0" w:evenVBand="0" w:oddHBand="0" w:evenHBand="0" w:firstRowFirstColumn="0" w:firstRowLastColumn="0" w:lastRowFirstColumn="0" w:lastRowLastColumn="0"/>
+            <w:cnfStyle w:val="001000000000"/>
             <w:tcW w:w="1668" w:type="dxa"/>
             <w:vMerge/>
             <w:tcBorders>
@@ -6950,7 +6926,7 @@
           <w:p>
             <w:pPr>
               <w:spacing w:after="0" w:line="240" w:lineRule="auto"/>
-              <w:cnfStyle w:val="000000000000" w:firstRow="0" w:lastRow="0" w:firstColumn="0" w:lastColumn="0" w:oddVBand="0" w:evenVBand="0" w:oddHBand="0" w:evenHBand="0" w:firstRowFirstColumn="0" w:firstRowLastColumn="0" w:lastRowFirstColumn="0" w:lastRowLastColumn="0"/>
+              <w:cnfStyle w:val="000000000000"/>
             </w:pPr>
             <w:proofErr w:type="spellStart"/>
             <w:r>
@@ -6994,7 +6970,7 @@
           <w:p>
             <w:pPr>
               <w:spacing w:after="0" w:line="240" w:lineRule="auto"/>
-              <w:cnfStyle w:val="000000000000" w:firstRow="0" w:lastRow="0" w:firstColumn="0" w:lastColumn="0" w:oddVBand="0" w:evenVBand="0" w:oddHBand="0" w:evenHBand="0" w:firstRowFirstColumn="0" w:firstRowLastColumn="0" w:lastRowFirstColumn="0" w:lastRowLastColumn="0"/>
+              <w:cnfStyle w:val="000000000000"/>
             </w:pPr>
             <w:r>
               <w:rPr>
@@ -7007,11 +6983,11 @@
       </w:tr>
       <w:tr>
         <w:trPr>
-          <w:cnfStyle w:val="000000100000" w:firstRow="0" w:lastRow="0" w:firstColumn="0" w:lastColumn="0" w:oddVBand="0" w:evenVBand="0" w:oddHBand="1" w:evenHBand="0" w:firstRowFirstColumn="0" w:firstRowLastColumn="0" w:lastRowFirstColumn="0" w:lastRowLastColumn="0"/>
+          <w:cnfStyle w:val="000000100000"/>
         </w:trPr>
         <w:tc>
           <w:tcPr>
-            <w:cnfStyle w:val="001000000000" w:firstRow="0" w:lastRow="0" w:firstColumn="1" w:lastColumn="0" w:oddVBand="0" w:evenVBand="0" w:oddHBand="0" w:evenHBand="0" w:firstRowFirstColumn="0" w:firstRowLastColumn="0" w:lastRowFirstColumn="0" w:lastRowLastColumn="0"/>
+            <w:cnfStyle w:val="001000000000"/>
             <w:tcW w:w="1668" w:type="dxa"/>
             <w:tcBorders>
               <w:top w:val="single" w:sz="4" w:space="0" w:color="FFFFFF" w:themeColor="background1"/>
@@ -7036,7 +7012,7 @@
           <w:p>
             <w:pPr>
               <w:spacing w:after="0" w:line="240" w:lineRule="auto"/>
-              <w:cnfStyle w:val="000000100000" w:firstRow="0" w:lastRow="0" w:firstColumn="0" w:lastColumn="0" w:oddVBand="0" w:evenVBand="0" w:oddHBand="1" w:evenHBand="0" w:firstRowFirstColumn="0" w:firstRowLastColumn="0" w:lastRowFirstColumn="0" w:lastRowLastColumn="0"/>
+              <w:cnfStyle w:val="000000100000"/>
             </w:pPr>
             <w:proofErr w:type="spellStart"/>
             <w:r>
@@ -7077,7 +7053,7 @@
           <w:p>
             <w:pPr>
               <w:spacing w:after="0" w:line="240" w:lineRule="auto"/>
-              <w:cnfStyle w:val="000000100000" w:firstRow="0" w:lastRow="0" w:firstColumn="0" w:lastColumn="0" w:oddVBand="0" w:evenVBand="0" w:oddHBand="1" w:evenHBand="0" w:firstRowFirstColumn="0" w:firstRowLastColumn="0" w:lastRowFirstColumn="0" w:lastRowLastColumn="0"/>
+              <w:cnfStyle w:val="000000100000"/>
               <w:rPr>
                 <w:lang w:val="nb-NO"/>
               </w:rPr>
@@ -7098,7 +7074,7 @@
       <w:tr>
         <w:tc>
           <w:tcPr>
-            <w:cnfStyle w:val="001000000000" w:firstRow="0" w:lastRow="0" w:firstColumn="1" w:lastColumn="0" w:oddVBand="0" w:evenVBand="0" w:oddHBand="0" w:evenHBand="0" w:firstRowFirstColumn="0" w:firstRowLastColumn="0" w:lastRowFirstColumn="0" w:lastRowLastColumn="0"/>
+            <w:cnfStyle w:val="001000000000"/>
             <w:tcW w:w="1668" w:type="dxa"/>
             <w:vMerge w:val="restart"/>
             <w:tcBorders>
@@ -7126,7 +7102,7 @@
           <w:p>
             <w:pPr>
               <w:spacing w:after="0" w:line="240" w:lineRule="auto"/>
-              <w:cnfStyle w:val="000000000000" w:firstRow="0" w:lastRow="0" w:firstColumn="0" w:lastColumn="0" w:oddVBand="0" w:evenVBand="0" w:oddHBand="0" w:evenHBand="0" w:firstRowFirstColumn="0" w:firstRowLastColumn="0" w:lastRowFirstColumn="0" w:lastRowLastColumn="0"/>
+              <w:cnfStyle w:val="000000000000"/>
             </w:pPr>
             <w:r>
               <w:t>Percolator</w:t>
@@ -7162,7 +7138,7 @@
           <w:p>
             <w:pPr>
               <w:spacing w:after="0" w:line="240" w:lineRule="auto"/>
-              <w:cnfStyle w:val="000000000000" w:firstRow="0" w:lastRow="0" w:firstColumn="0" w:lastColumn="0" w:oddVBand="0" w:evenVBand="0" w:oddHBand="0" w:evenHBand="0" w:firstRowFirstColumn="0" w:firstRowLastColumn="0" w:lastRowFirstColumn="0" w:lastRowLastColumn="0"/>
+              <w:cnfStyle w:val="000000000000"/>
               <w:rPr>
                 <w:lang w:val="nb-NO"/>
               </w:rPr>
@@ -7179,11 +7155,11 @@
       </w:tr>
       <w:tr>
         <w:trPr>
-          <w:cnfStyle w:val="000000100000" w:firstRow="0" w:lastRow="0" w:firstColumn="0" w:lastColumn="0" w:oddVBand="0" w:evenVBand="0" w:oddHBand="1" w:evenHBand="0" w:firstRowFirstColumn="0" w:firstRowLastColumn="0" w:lastRowFirstColumn="0" w:lastRowLastColumn="0"/>
+          <w:cnfStyle w:val="000000100000"/>
         </w:trPr>
         <w:tc>
           <w:tcPr>
-            <w:cnfStyle w:val="001000000000" w:firstRow="0" w:lastRow="0" w:firstColumn="1" w:lastColumn="0" w:oddVBand="0" w:evenVBand="0" w:oddHBand="0" w:evenHBand="0" w:firstRowFirstColumn="0" w:firstRowLastColumn="0" w:lastRowFirstColumn="0" w:lastRowLastColumn="0"/>
+            <w:cnfStyle w:val="001000000000"/>
             <w:tcW w:w="1668" w:type="dxa"/>
             <w:vMerge/>
             <w:vAlign w:val="center"/>
@@ -7205,7 +7181,7 @@
           <w:p>
             <w:pPr>
               <w:spacing w:after="0" w:line="240" w:lineRule="auto"/>
-              <w:cnfStyle w:val="000000100000" w:firstRow="0" w:lastRow="0" w:firstColumn="0" w:lastColumn="0" w:oddVBand="0" w:evenVBand="0" w:oddHBand="1" w:evenHBand="0" w:firstRowFirstColumn="0" w:firstRowLastColumn="0" w:lastRowFirstColumn="0" w:lastRowLastColumn="0"/>
+              <w:cnfStyle w:val="000000100000"/>
             </w:pPr>
             <w:proofErr w:type="spellStart"/>
             <w:r>
@@ -7253,7 +7229,7 @@
           <w:p>
             <w:pPr>
               <w:spacing w:after="0" w:line="240" w:lineRule="auto"/>
-              <w:cnfStyle w:val="000000100000" w:firstRow="0" w:lastRow="0" w:firstColumn="0" w:lastColumn="0" w:oddVBand="0" w:evenVBand="0" w:oddHBand="1" w:evenHBand="0" w:firstRowFirstColumn="0" w:firstRowLastColumn="0" w:lastRowFirstColumn="0" w:lastRowLastColumn="0"/>
+              <w:cnfStyle w:val="000000100000"/>
               <w:rPr>
                 <w:lang w:val="nb-NO"/>
               </w:rPr>
@@ -7274,7 +7250,7 @@
         </w:trPr>
         <w:tc>
           <w:tcPr>
-            <w:cnfStyle w:val="001000000000" w:firstRow="0" w:lastRow="0" w:firstColumn="1" w:lastColumn="0" w:oddVBand="0" w:evenVBand="0" w:oddHBand="0" w:evenHBand="0" w:firstRowFirstColumn="0" w:firstRowLastColumn="0" w:lastRowFirstColumn="0" w:lastRowLastColumn="0"/>
+            <w:cnfStyle w:val="001000000000"/>
             <w:tcW w:w="1668" w:type="dxa"/>
             <w:vMerge/>
             <w:tcBorders>
@@ -7296,7 +7272,7 @@
           <w:p>
             <w:pPr>
               <w:spacing w:after="0" w:line="240" w:lineRule="auto"/>
-              <w:cnfStyle w:val="000000000000" w:firstRow="0" w:lastRow="0" w:firstColumn="0" w:lastColumn="0" w:oddVBand="0" w:evenVBand="0" w:oddHBand="0" w:evenHBand="0" w:firstRowFirstColumn="0" w:firstRowLastColumn="0" w:lastRowFirstColumn="0" w:lastRowLastColumn="0"/>
+              <w:cnfStyle w:val="000000000000"/>
             </w:pPr>
             <w:proofErr w:type="spellStart"/>
             <w:r>
@@ -7344,7 +7320,7 @@
           <w:p>
             <w:pPr>
               <w:spacing w:after="0" w:line="240" w:lineRule="auto"/>
-              <w:cnfStyle w:val="000000000000" w:firstRow="0" w:lastRow="0" w:firstColumn="0" w:lastColumn="0" w:oddVBand="0" w:evenVBand="0" w:oddHBand="0" w:evenHBand="0" w:firstRowFirstColumn="0" w:firstRowLastColumn="0" w:lastRowFirstColumn="0" w:lastRowLastColumn="0"/>
+              <w:cnfStyle w:val="000000000000"/>
             </w:pPr>
             <w:r>
               <w:rPr>
@@ -7369,11 +7345,11 @@
       </w:tr>
       <w:tr>
         <w:trPr>
-          <w:cnfStyle w:val="000000100000" w:firstRow="0" w:lastRow="0" w:firstColumn="0" w:lastColumn="0" w:oddVBand="0" w:evenVBand="0" w:oddHBand="1" w:evenHBand="0" w:firstRowFirstColumn="0" w:firstRowLastColumn="0" w:lastRowFirstColumn="0" w:lastRowLastColumn="0"/>
+          <w:cnfStyle w:val="000000100000"/>
         </w:trPr>
         <w:tc>
           <w:tcPr>
-            <w:cnfStyle w:val="001000000000" w:firstRow="0" w:lastRow="0" w:firstColumn="1" w:lastColumn="0" w:oddVBand="0" w:evenVBand="0" w:oddHBand="0" w:evenHBand="0" w:firstRowFirstColumn="0" w:firstRowLastColumn="0" w:lastRowFirstColumn="0" w:lastRowLastColumn="0"/>
+            <w:cnfStyle w:val="001000000000"/>
             <w:tcW w:w="1668" w:type="dxa"/>
             <w:tcBorders>
               <w:top w:val="single" w:sz="4" w:space="0" w:color="FFFFFF" w:themeColor="background1"/>
@@ -7398,7 +7374,7 @@
           <w:p>
             <w:pPr>
               <w:spacing w:after="0" w:line="240" w:lineRule="auto"/>
-              <w:cnfStyle w:val="000000100000" w:firstRow="0" w:lastRow="0" w:firstColumn="0" w:lastColumn="0" w:oddVBand="0" w:evenVBand="0" w:oddHBand="1" w:evenHBand="0" w:firstRowFirstColumn="0" w:firstRowLastColumn="0" w:lastRowFirstColumn="0" w:lastRowLastColumn="0"/>
+              <w:cnfStyle w:val="000000100000"/>
             </w:pPr>
             <w:proofErr w:type="spellStart"/>
             <w:r>
@@ -7446,7 +7422,7 @@
           <w:p>
             <w:pPr>
               <w:spacing w:after="0" w:line="240" w:lineRule="auto"/>
-              <w:cnfStyle w:val="000000100000" w:firstRow="0" w:lastRow="0" w:firstColumn="0" w:lastColumn="0" w:oddVBand="0" w:evenVBand="0" w:oddHBand="1" w:evenHBand="0" w:firstRowFirstColumn="0" w:firstRowLastColumn="0" w:lastRowFirstColumn="0" w:lastRowLastColumn="0"/>
+              <w:cnfStyle w:val="000000100000"/>
             </w:pPr>
             <w:r>
               <w:t xml:space="preserve">Tool allowing the manipulation of databases </w:t>
@@ -7461,7 +7437,7 @@
       <w:tr>
         <w:tc>
           <w:tcPr>
-            <w:cnfStyle w:val="001000000000" w:firstRow="0" w:lastRow="0" w:firstColumn="1" w:lastColumn="0" w:oddVBand="0" w:evenVBand="0" w:oddHBand="0" w:evenHBand="0" w:firstRowFirstColumn="0" w:firstRowLastColumn="0" w:lastRowFirstColumn="0" w:lastRowLastColumn="0"/>
+            <w:cnfStyle w:val="001000000000"/>
             <w:tcW w:w="1668" w:type="dxa"/>
             <w:tcBorders>
               <w:top w:val="single" w:sz="4" w:space="0" w:color="FFFFFF" w:themeColor="background1"/>
@@ -7486,7 +7462,7 @@
           <w:p>
             <w:pPr>
               <w:spacing w:after="0" w:line="240" w:lineRule="auto"/>
-              <w:cnfStyle w:val="000000000000" w:firstRow="0" w:lastRow="0" w:firstColumn="0" w:lastColumn="0" w:oddVBand="0" w:evenVBand="0" w:oddHBand="0" w:evenHBand="0" w:firstRowFirstColumn="0" w:firstRowLastColumn="0" w:lastRowFirstColumn="0" w:lastRowLastColumn="0"/>
+              <w:cnfStyle w:val="000000000000"/>
             </w:pPr>
             <w:proofErr w:type="spellStart"/>
             <w:r>
@@ -7534,7 +7510,7 @@
           <w:p>
             <w:pPr>
               <w:spacing w:after="0" w:line="240" w:lineRule="auto"/>
-              <w:cnfStyle w:val="000000000000" w:firstRow="0" w:lastRow="0" w:firstColumn="0" w:lastColumn="0" w:oddVBand="0" w:evenVBand="0" w:oddHBand="0" w:evenHBand="0" w:firstRowFirstColumn="0" w:firstRowLastColumn="0" w:lastRowFirstColumn="0" w:lastRowLastColumn="0"/>
+              <w:cnfStyle w:val="000000000000"/>
             </w:pPr>
             <w:r>
               <w:t xml:space="preserve">Tool for statistical post-processing of PSMs </w:t>
@@ -7548,11 +7524,11 @@
       </w:tr>
       <w:tr>
         <w:trPr>
-          <w:cnfStyle w:val="000000100000" w:firstRow="0" w:lastRow="0" w:firstColumn="0" w:lastColumn="0" w:oddVBand="0" w:evenVBand="0" w:oddHBand="1" w:evenHBand="0" w:firstRowFirstColumn="0" w:firstRowLastColumn="0" w:lastRowFirstColumn="0" w:lastRowLastColumn="0"/>
+          <w:cnfStyle w:val="000000100000"/>
         </w:trPr>
         <w:tc>
           <w:tcPr>
-            <w:cnfStyle w:val="001000000000" w:firstRow="0" w:lastRow="0" w:firstColumn="1" w:lastColumn="0" w:oddVBand="0" w:evenVBand="0" w:oddHBand="0" w:evenHBand="0" w:firstRowFirstColumn="0" w:firstRowLastColumn="0" w:lastRowFirstColumn="0" w:lastRowLastColumn="0"/>
+            <w:cnfStyle w:val="001000000000"/>
             <w:tcW w:w="1668" w:type="dxa"/>
             <w:vMerge w:val="restart"/>
             <w:tcBorders>
@@ -7577,7 +7553,7 @@
           <w:p>
             <w:pPr>
               <w:spacing w:after="0" w:line="240" w:lineRule="auto"/>
-              <w:cnfStyle w:val="000000100000" w:firstRow="0" w:lastRow="0" w:firstColumn="0" w:lastColumn="0" w:oddVBand="0" w:evenVBand="0" w:oddHBand="1" w:evenHBand="0" w:firstRowFirstColumn="0" w:firstRowLastColumn="0" w:lastRowFirstColumn="0" w:lastRowLastColumn="0"/>
+              <w:cnfStyle w:val="000000100000"/>
             </w:pPr>
             <w:proofErr w:type="spellStart"/>
             <w:r>
@@ -7625,7 +7601,7 @@
           <w:p>
             <w:pPr>
               <w:spacing w:after="0" w:line="240" w:lineRule="auto"/>
-              <w:cnfStyle w:val="000000100000" w:firstRow="0" w:lastRow="0" w:firstColumn="0" w:lastColumn="0" w:oddVBand="0" w:evenVBand="0" w:oddHBand="1" w:evenHBand="0" w:firstRowFirstColumn="0" w:firstRowLastColumn="0" w:lastRowFirstColumn="0" w:lastRowLastColumn="0"/>
+              <w:cnfStyle w:val="000000100000"/>
               <w:rPr>
                 <w:rFonts w:asciiTheme="minorHAnsi" w:hAnsiTheme="minorHAnsi" w:cstheme="minorHAnsi"/>
               </w:rPr>
@@ -7639,7 +7615,7 @@
       <w:tr>
         <w:tc>
           <w:tcPr>
-            <w:cnfStyle w:val="001000000000" w:firstRow="0" w:lastRow="0" w:firstColumn="1" w:lastColumn="0" w:oddVBand="0" w:evenVBand="0" w:oddHBand="0" w:evenHBand="0" w:firstRowFirstColumn="0" w:firstRowLastColumn="0" w:lastRowFirstColumn="0" w:lastRowLastColumn="0"/>
+            <w:cnfStyle w:val="001000000000"/>
             <w:tcW w:w="1668" w:type="dxa"/>
             <w:vMerge/>
             <w:vAlign w:val="center"/>
@@ -7658,7 +7634,7 @@
           <w:p>
             <w:pPr>
               <w:spacing w:after="0" w:line="240" w:lineRule="auto"/>
-              <w:cnfStyle w:val="000000000000" w:firstRow="0" w:lastRow="0" w:firstColumn="0" w:lastColumn="0" w:oddVBand="0" w:evenVBand="0" w:oddHBand="0" w:evenHBand="0" w:firstRowFirstColumn="0" w:firstRowLastColumn="0" w:lastRowFirstColumn="0" w:lastRowLastColumn="0"/>
+              <w:cnfStyle w:val="000000000000"/>
             </w:pPr>
             <w:proofErr w:type="spellStart"/>
             <w:r>
@@ -7793,7 +7769,7 @@
           <w:p>
             <w:pPr>
               <w:spacing w:after="0" w:line="240" w:lineRule="auto"/>
-              <w:cnfStyle w:val="000000000000" w:firstRow="0" w:lastRow="0" w:firstColumn="0" w:lastColumn="0" w:oddVBand="0" w:evenVBand="0" w:oddHBand="0" w:evenHBand="0" w:firstRowFirstColumn="0" w:firstRowLastColumn="0" w:lastRowFirstColumn="0" w:lastRowLastColumn="0"/>
+              <w:cnfStyle w:val="000000000000"/>
             </w:pPr>
             <w:r>
               <w:t>Tool for protein inference</w:t>
@@ -7803,11 +7779,11 @@
       </w:tr>
       <w:tr>
         <w:trPr>
-          <w:cnfStyle w:val="000000100000" w:firstRow="0" w:lastRow="0" w:firstColumn="0" w:lastColumn="0" w:oddVBand="0" w:evenVBand="0" w:oddHBand="1" w:evenHBand="0" w:firstRowFirstColumn="0" w:firstRowLastColumn="0" w:lastRowFirstColumn="0" w:lastRowLastColumn="0"/>
+          <w:cnfStyle w:val="000000100000"/>
         </w:trPr>
         <w:tc>
           <w:tcPr>
-            <w:cnfStyle w:val="001000000000" w:firstRow="0" w:lastRow="0" w:firstColumn="1" w:lastColumn="0" w:oddVBand="0" w:evenVBand="0" w:oddHBand="0" w:evenHBand="0" w:firstRowFirstColumn="0" w:firstRowLastColumn="0" w:lastRowFirstColumn="0" w:lastRowLastColumn="0"/>
+            <w:cnfStyle w:val="001000000000"/>
             <w:tcW w:w="1668" w:type="dxa"/>
             <w:vMerge/>
             <w:tcBorders>
@@ -7829,7 +7805,7 @@
           <w:p>
             <w:pPr>
               <w:spacing w:after="0" w:line="240" w:lineRule="auto"/>
-              <w:cnfStyle w:val="000000100000" w:firstRow="0" w:lastRow="0" w:firstColumn="0" w:lastColumn="0" w:oddVBand="0" w:evenVBand="0" w:oddHBand="1" w:evenHBand="0" w:firstRowFirstColumn="0" w:firstRowLastColumn="0" w:lastRowFirstColumn="0" w:lastRowLastColumn="0"/>
+              <w:cnfStyle w:val="000000100000"/>
             </w:pPr>
             <w:proofErr w:type="spellStart"/>
             <w:r>
@@ -7877,7 +7853,7 @@
           <w:p>
             <w:pPr>
               <w:spacing w:after="0" w:line="240" w:lineRule="auto"/>
-              <w:cnfStyle w:val="000000100000" w:firstRow="0" w:lastRow="0" w:firstColumn="0" w:lastColumn="0" w:oddVBand="0" w:evenVBand="0" w:oddHBand="1" w:evenHBand="0" w:firstRowFirstColumn="0" w:firstRowLastColumn="0" w:lastRowFirstColumn="0" w:lastRowLastColumn="0"/>
+              <w:cnfStyle w:val="000000100000"/>
             </w:pPr>
             <w:r>
               <w:t>Identification processing software</w:t>
@@ -7888,7 +7864,7 @@
       <w:tr>
         <w:tc>
           <w:tcPr>
-            <w:cnfStyle w:val="001000000000" w:firstRow="0" w:lastRow="0" w:firstColumn="1" w:lastColumn="0" w:oddVBand="0" w:evenVBand="0" w:oddHBand="0" w:evenHBand="0" w:firstRowFirstColumn="0" w:firstRowLastColumn="0" w:lastRowFirstColumn="0" w:lastRowLastColumn="0"/>
+            <w:cnfStyle w:val="001000000000"/>
             <w:tcW w:w="1668" w:type="dxa"/>
             <w:vMerge w:val="restart"/>
             <w:tcBorders>
@@ -7913,7 +7889,7 @@
           <w:p>
             <w:pPr>
               <w:spacing w:after="0" w:line="240" w:lineRule="auto"/>
-              <w:cnfStyle w:val="000000000000" w:firstRow="0" w:lastRow="0" w:firstColumn="0" w:lastColumn="0" w:oddVBand="0" w:evenVBand="0" w:oddHBand="0" w:evenHBand="0" w:firstRowFirstColumn="0" w:firstRowLastColumn="0" w:lastRowFirstColumn="0" w:lastRowLastColumn="0"/>
+              <w:cnfStyle w:val="000000000000"/>
             </w:pPr>
             <w:proofErr w:type="spellStart"/>
             <w:r>
@@ -8052,7 +8028,7 @@
           <w:p>
             <w:pPr>
               <w:spacing w:after="0" w:line="240" w:lineRule="auto"/>
-              <w:cnfStyle w:val="000000000000" w:firstRow="0" w:lastRow="0" w:firstColumn="0" w:lastColumn="0" w:oddVBand="0" w:evenVBand="0" w:oddHBand="0" w:evenHBand="0" w:firstRowFirstColumn="0" w:firstRowLastColumn="0" w:lastRowFirstColumn="0" w:lastRowLastColumn="0"/>
+              <w:cnfStyle w:val="000000000000"/>
             </w:pPr>
             <w:r>
               <w:t>Protein knowledge database</w:t>
@@ -8062,11 +8038,11 @@
       </w:tr>
       <w:tr>
         <w:trPr>
-          <w:cnfStyle w:val="000000100000" w:firstRow="0" w:lastRow="0" w:firstColumn="0" w:lastColumn="0" w:oddVBand="0" w:evenVBand="0" w:oddHBand="1" w:evenHBand="0" w:firstRowFirstColumn="0" w:firstRowLastColumn="0" w:lastRowFirstColumn="0" w:lastRowLastColumn="0"/>
+          <w:cnfStyle w:val="000000100000"/>
         </w:trPr>
         <w:tc>
           <w:tcPr>
-            <w:cnfStyle w:val="001000000000" w:firstRow="0" w:lastRow="0" w:firstColumn="1" w:lastColumn="0" w:oddVBand="0" w:evenVBand="0" w:oddHBand="0" w:evenHBand="0" w:firstRowFirstColumn="0" w:firstRowLastColumn="0" w:lastRowFirstColumn="0" w:lastRowLastColumn="0"/>
+            <w:cnfStyle w:val="001000000000"/>
             <w:tcW w:w="1668" w:type="dxa"/>
             <w:vMerge/>
             <w:tcBorders>
@@ -8088,7 +8064,7 @@
           <w:p>
             <w:pPr>
               <w:spacing w:after="0" w:line="240" w:lineRule="auto"/>
-              <w:cnfStyle w:val="000000100000" w:firstRow="0" w:lastRow="0" w:firstColumn="0" w:lastColumn="0" w:oddVBand="0" w:evenVBand="0" w:oddHBand="1" w:evenHBand="0" w:firstRowFirstColumn="0" w:firstRowLastColumn="0" w:lastRowFirstColumn="0" w:lastRowLastColumn="0"/>
+              <w:cnfStyle w:val="000000100000"/>
             </w:pPr>
             <w:proofErr w:type="spellStart"/>
             <w:r>
@@ -8223,7 +8199,7 @@
           <w:p>
             <w:pPr>
               <w:spacing w:after="0" w:line="240" w:lineRule="auto"/>
-              <w:cnfStyle w:val="000000100000" w:firstRow="0" w:lastRow="0" w:firstColumn="0" w:lastColumn="0" w:oddVBand="0" w:evenVBand="0" w:oddHBand="1" w:evenHBand="0" w:firstRowFirstColumn="0" w:firstRowLastColumn="0" w:lastRowFirstColumn="0" w:lastRowLastColumn="0"/>
+              <w:cnfStyle w:val="000000100000"/>
             </w:pPr>
             <w:r>
               <w:t>Cross reference tool for protein databases</w:t>
@@ -8234,7 +8210,7 @@
       <w:tr>
         <w:tc>
           <w:tcPr>
-            <w:cnfStyle w:val="001000000000" w:firstRow="0" w:lastRow="0" w:firstColumn="1" w:lastColumn="0" w:oddVBand="0" w:evenVBand="0" w:oddHBand="0" w:evenHBand="0" w:firstRowFirstColumn="0" w:firstRowLastColumn="0" w:lastRowFirstColumn="0" w:lastRowLastColumn="0"/>
+            <w:cnfStyle w:val="001000000000"/>
             <w:tcW w:w="1668" w:type="dxa"/>
             <w:vMerge w:val="restart"/>
             <w:tcBorders>
@@ -8259,7 +8235,7 @@
           <w:p>
             <w:pPr>
               <w:spacing w:after="0" w:line="240" w:lineRule="auto"/>
-              <w:cnfStyle w:val="000000000000" w:firstRow="0" w:lastRow="0" w:firstColumn="0" w:lastColumn="0" w:oddVBand="0" w:evenVBand="0" w:oddHBand="0" w:evenHBand="0" w:firstRowFirstColumn="0" w:firstRowLastColumn="0" w:lastRowFirstColumn="0" w:lastRowLastColumn="0"/>
+              <w:cnfStyle w:val="000000000000"/>
             </w:pPr>
             <w:proofErr w:type="spellStart"/>
             <w:r>
@@ -8402,7 +8378,7 @@
           <w:p>
             <w:pPr>
               <w:spacing w:after="0" w:line="240" w:lineRule="auto"/>
-              <w:cnfStyle w:val="000000000000" w:firstRow="0" w:lastRow="0" w:firstColumn="0" w:lastColumn="0" w:oddVBand="0" w:evenVBand="0" w:oddHBand="0" w:evenHBand="0" w:firstRowFirstColumn="0" w:firstRowLastColumn="0" w:lastRowFirstColumn="0" w:lastRowLastColumn="0"/>
+              <w:cnfStyle w:val="000000000000"/>
             </w:pPr>
             <w:r>
               <w:t>GO enrichment tool</w:t>
@@ -8412,11 +8388,11 @@
       </w:tr>
       <w:tr>
         <w:trPr>
-          <w:cnfStyle w:val="000000100000" w:firstRow="0" w:lastRow="0" w:firstColumn="0" w:lastColumn="0" w:oddVBand="0" w:evenVBand="0" w:oddHBand="1" w:evenHBand="0" w:firstRowFirstColumn="0" w:firstRowLastColumn="0" w:lastRowFirstColumn="0" w:lastRowLastColumn="0"/>
+          <w:cnfStyle w:val="000000100000"/>
         </w:trPr>
         <w:tc>
           <w:tcPr>
-            <w:cnfStyle w:val="001000000000" w:firstRow="0" w:lastRow="0" w:firstColumn="1" w:lastColumn="0" w:oddVBand="0" w:evenVBand="0" w:oddHBand="0" w:evenHBand="0" w:firstRowFirstColumn="0" w:firstRowLastColumn="0" w:lastRowFirstColumn="0" w:lastRowLastColumn="0"/>
+            <w:cnfStyle w:val="001000000000"/>
             <w:tcW w:w="1668" w:type="dxa"/>
             <w:vMerge/>
             <w:vAlign w:val="center"/>
@@ -8435,7 +8411,7 @@
           <w:p>
             <w:pPr>
               <w:spacing w:after="0" w:line="240" w:lineRule="auto"/>
-              <w:cnfStyle w:val="000000100000" w:firstRow="0" w:lastRow="0" w:firstColumn="0" w:lastColumn="0" w:oddVBand="0" w:evenVBand="0" w:oddHBand="1" w:evenHBand="0" w:firstRowFirstColumn="0" w:firstRowLastColumn="0" w:lastRowFirstColumn="0" w:lastRowLastColumn="0"/>
+              <w:cnfStyle w:val="000000100000"/>
             </w:pPr>
             <w:proofErr w:type="spellStart"/>
             <w:r>
@@ -8483,7 +8459,7 @@
           <w:p>
             <w:pPr>
               <w:spacing w:after="0" w:line="240" w:lineRule="auto"/>
-              <w:cnfStyle w:val="000000100000" w:firstRow="0" w:lastRow="0" w:firstColumn="0" w:lastColumn="0" w:oddVBand="0" w:evenVBand="0" w:oddHBand="1" w:evenHBand="0" w:firstRowFirstColumn="0" w:firstRowLastColumn="0" w:lastRowFirstColumn="0" w:lastRowLastColumn="0"/>
+              <w:cnfStyle w:val="000000100000"/>
             </w:pPr>
             <w:r>
               <w:t>GO enrichment tool</w:t>
@@ -8494,7 +8470,7 @@
       <w:tr>
         <w:tc>
           <w:tcPr>
-            <w:cnfStyle w:val="001000000000" w:firstRow="0" w:lastRow="0" w:firstColumn="1" w:lastColumn="0" w:oddVBand="0" w:evenVBand="0" w:oddHBand="0" w:evenHBand="0" w:firstRowFirstColumn="0" w:firstRowLastColumn="0" w:lastRowFirstColumn="0" w:lastRowLastColumn="0"/>
+            <w:cnfStyle w:val="001000000000"/>
             <w:tcW w:w="1668" w:type="dxa"/>
             <w:vMerge/>
             <w:tcBorders>
@@ -8516,7 +8492,7 @@
           <w:p>
             <w:pPr>
               <w:spacing w:after="0" w:line="240" w:lineRule="auto"/>
-              <w:cnfStyle w:val="000000000000" w:firstRow="0" w:lastRow="0" w:firstColumn="0" w:lastColumn="0" w:oddVBand="0" w:evenVBand="0" w:oddHBand="0" w:evenHBand="0" w:firstRowFirstColumn="0" w:firstRowLastColumn="0" w:lastRowFirstColumn="0" w:lastRowLastColumn="0"/>
+              <w:cnfStyle w:val="000000000000"/>
             </w:pPr>
             <w:r>
               <w:t>DAVID</w:t>
@@ -8552,7 +8528,7 @@
           <w:p>
             <w:pPr>
               <w:spacing w:after="0" w:line="240" w:lineRule="auto"/>
-              <w:cnfStyle w:val="000000000000" w:firstRow="0" w:lastRow="0" w:firstColumn="0" w:lastColumn="0" w:oddVBand="0" w:evenVBand="0" w:oddHBand="0" w:evenHBand="0" w:firstRowFirstColumn="0" w:firstRowLastColumn="0" w:lastRowFirstColumn="0" w:lastRowLastColumn="0"/>
+              <w:cnfStyle w:val="000000000000"/>
             </w:pPr>
             <w:r>
               <w:t>Interface for enrichment of identification results</w:t>
@@ -8562,11 +8538,11 @@
       </w:tr>
       <w:tr>
         <w:trPr>
-          <w:cnfStyle w:val="000000100000" w:firstRow="0" w:lastRow="0" w:firstColumn="0" w:lastColumn="0" w:oddVBand="0" w:evenVBand="0" w:oddHBand="1" w:evenHBand="0" w:firstRowFirstColumn="0" w:firstRowLastColumn="0" w:lastRowFirstColumn="0" w:lastRowLastColumn="0"/>
+          <w:cnfStyle w:val="000000100000"/>
         </w:trPr>
         <w:tc>
           <w:tcPr>
-            <w:cnfStyle w:val="001000000000" w:firstRow="0" w:lastRow="0" w:firstColumn="1" w:lastColumn="0" w:oddVBand="0" w:evenVBand="0" w:oddHBand="0" w:evenHBand="0" w:firstRowFirstColumn="0" w:firstRowLastColumn="0" w:lastRowFirstColumn="0" w:lastRowLastColumn="0"/>
+            <w:cnfStyle w:val="001000000000"/>
             <w:tcW w:w="1668" w:type="dxa"/>
             <w:tcBorders>
               <w:top w:val="single" w:sz="4" w:space="0" w:color="FFFFFF" w:themeColor="background1"/>
@@ -8591,7 +8567,7 @@
           <w:p>
             <w:pPr>
               <w:spacing w:after="0" w:line="240" w:lineRule="auto"/>
-              <w:cnfStyle w:val="000000100000" w:firstRow="0" w:lastRow="0" w:firstColumn="0" w:lastColumn="0" w:oddVBand="0" w:evenVBand="0" w:oddHBand="1" w:evenHBand="0" w:firstRowFirstColumn="0" w:firstRowLastColumn="0" w:lastRowFirstColumn="0" w:lastRowLastColumn="0"/>
+              <w:cnfStyle w:val="000000100000"/>
             </w:pPr>
             <w:proofErr w:type="spellStart"/>
             <w:r>
@@ -8639,7 +8615,7 @@
           <w:p>
             <w:pPr>
               <w:spacing w:after="0" w:line="240" w:lineRule="auto"/>
-              <w:cnfStyle w:val="000000100000" w:firstRow="0" w:lastRow="0" w:firstColumn="0" w:lastColumn="0" w:oddVBand="0" w:evenVBand="0" w:oddHBand="1" w:evenHBand="0" w:firstRowFirstColumn="0" w:firstRowLastColumn="0" w:lastRowFirstColumn="0" w:lastRowLastColumn="0"/>
+              <w:cnfStyle w:val="000000100000"/>
             </w:pPr>
             <w:r>
               <w:t>Tool for the display of 3D structures</w:t>
@@ -8650,7 +8626,7 @@
       <w:tr>
         <w:tc>
           <w:tcPr>
-            <w:cnfStyle w:val="001000000000" w:firstRow="0" w:lastRow="0" w:firstColumn="1" w:lastColumn="0" w:oddVBand="0" w:evenVBand="0" w:oddHBand="0" w:evenHBand="0" w:firstRowFirstColumn="0" w:firstRowLastColumn="0" w:lastRowFirstColumn="0" w:lastRowLastColumn="0"/>
+            <w:cnfStyle w:val="001000000000"/>
             <w:tcW w:w="1668" w:type="dxa"/>
             <w:tcBorders>
               <w:top w:val="single" w:sz="4" w:space="0" w:color="FFFFFF" w:themeColor="background1"/>
@@ -8675,7 +8651,7 @@
           <w:p>
             <w:pPr>
               <w:spacing w:after="0" w:line="240" w:lineRule="auto"/>
-              <w:cnfStyle w:val="000000000000" w:firstRow="0" w:lastRow="0" w:firstColumn="0" w:lastColumn="0" w:oddVBand="0" w:evenVBand="0" w:oddHBand="0" w:evenHBand="0" w:firstRowFirstColumn="0" w:firstRowLastColumn="0" w:lastRowFirstColumn="0" w:lastRowLastColumn="0"/>
+              <w:cnfStyle w:val="000000000000"/>
             </w:pPr>
             <w:proofErr w:type="spellStart"/>
             <w:r>
@@ -8723,7 +8699,7 @@
           <w:p>
             <w:pPr>
               <w:spacing w:after="0" w:line="240" w:lineRule="auto"/>
-              <w:cnfStyle w:val="000000000000" w:firstRow="0" w:lastRow="0" w:firstColumn="0" w:lastColumn="0" w:oddVBand="0" w:evenVBand="0" w:oddHBand="0" w:evenHBand="0" w:firstRowFirstColumn="0" w:firstRowLastColumn="0" w:lastRowFirstColumn="0" w:lastRowLastColumn="0"/>
+              <w:cnfStyle w:val="000000000000"/>
             </w:pPr>
             <w:r>
               <w:t xml:space="preserve">Pathway investigation interface allowing the mapping </w:t>
@@ -8737,11 +8713,11 @@
       </w:tr>
       <w:tr>
         <w:trPr>
-          <w:cnfStyle w:val="000000100000" w:firstRow="0" w:lastRow="0" w:firstColumn="0" w:lastColumn="0" w:oddVBand="0" w:evenVBand="0" w:oddHBand="1" w:evenHBand="0" w:firstRowFirstColumn="0" w:firstRowLastColumn="0" w:lastRowFirstColumn="0" w:lastRowLastColumn="0"/>
+          <w:cnfStyle w:val="000000100000"/>
         </w:trPr>
         <w:tc>
           <w:tcPr>
-            <w:cnfStyle w:val="001000000000" w:firstRow="0" w:lastRow="0" w:firstColumn="1" w:lastColumn="0" w:oddVBand="0" w:evenVBand="0" w:oddHBand="0" w:evenHBand="0" w:firstRowFirstColumn="0" w:firstRowLastColumn="0" w:lastRowFirstColumn="0" w:lastRowLastColumn="0"/>
+            <w:cnfStyle w:val="001000000000"/>
             <w:tcW w:w="1668" w:type="dxa"/>
             <w:tcBorders>
               <w:top w:val="single" w:sz="4" w:space="0" w:color="FFFFFF" w:themeColor="background1"/>
@@ -8766,7 +8742,7 @@
           <w:p>
             <w:pPr>
               <w:spacing w:after="0" w:line="240" w:lineRule="auto"/>
-              <w:cnfStyle w:val="000000100000" w:firstRow="0" w:lastRow="0" w:firstColumn="0" w:lastColumn="0" w:oddVBand="0" w:evenVBand="0" w:oddHBand="1" w:evenHBand="0" w:firstRowFirstColumn="0" w:firstRowLastColumn="0" w:lastRowFirstColumn="0" w:lastRowLastColumn="0"/>
+              <w:cnfStyle w:val="000000100000"/>
             </w:pPr>
             <w:r>
               <w:t>STRING</w:t>
@@ -8802,7 +8778,7 @@
           <w:p>
             <w:pPr>
               <w:spacing w:after="0" w:line="240" w:lineRule="auto"/>
-              <w:cnfStyle w:val="000000100000" w:firstRow="0" w:lastRow="0" w:firstColumn="0" w:lastColumn="0" w:oddVBand="0" w:evenVBand="0" w:oddHBand="1" w:evenHBand="0" w:firstRowFirstColumn="0" w:firstRowLastColumn="0" w:lastRowFirstColumn="0" w:lastRowLastColumn="0"/>
+              <w:cnfStyle w:val="000000100000"/>
             </w:pPr>
             <w:r>
               <w:t>Protein interaction investigation interface</w:t>
@@ -8813,7 +8789,7 @@
       <w:tr>
         <w:tc>
           <w:tcPr>
-            <w:cnfStyle w:val="001000000000" w:firstRow="0" w:lastRow="0" w:firstColumn="1" w:lastColumn="0" w:oddVBand="0" w:evenVBand="0" w:oddHBand="0" w:evenHBand="0" w:firstRowFirstColumn="0" w:firstRowLastColumn="0" w:lastRowFirstColumn="0" w:lastRowLastColumn="0"/>
+            <w:cnfStyle w:val="001000000000"/>
             <w:tcW w:w="1668" w:type="dxa"/>
             <w:vMerge w:val="restart"/>
             <w:tcBorders>
@@ -8838,7 +8814,7 @@
           <w:p>
             <w:pPr>
               <w:spacing w:after="0" w:line="240" w:lineRule="auto"/>
-              <w:cnfStyle w:val="000000000000" w:firstRow="0" w:lastRow="0" w:firstColumn="0" w:lastColumn="0" w:oddVBand="0" w:evenVBand="0" w:oddHBand="0" w:evenHBand="0" w:firstRowFirstColumn="0" w:firstRowLastColumn="0" w:lastRowFirstColumn="0" w:lastRowLastColumn="0"/>
+              <w:cnfStyle w:val="000000000000"/>
             </w:pPr>
             <w:r>
               <w:t>PRIDE</w:t>
@@ -8961,7 +8937,7 @@
           <w:p>
             <w:pPr>
               <w:spacing w:after="0" w:line="240" w:lineRule="auto"/>
-              <w:cnfStyle w:val="000000000000" w:firstRow="0" w:lastRow="0" w:firstColumn="0" w:lastColumn="0" w:oddVBand="0" w:evenVBand="0" w:oddHBand="0" w:evenHBand="0" w:firstRowFirstColumn="0" w:firstRowLastColumn="0" w:lastRowFirstColumn="0" w:lastRowLastColumn="0"/>
+              <w:cnfStyle w:val="000000000000"/>
             </w:pPr>
             <w:r>
               <w:t>Protein identification repository</w:t>
@@ -8971,11 +8947,11 @@
       </w:tr>
       <w:tr>
         <w:trPr>
-          <w:cnfStyle w:val="000000100000" w:firstRow="0" w:lastRow="0" w:firstColumn="0" w:lastColumn="0" w:oddVBand="0" w:evenVBand="0" w:oddHBand="1" w:evenHBand="0" w:firstRowFirstColumn="0" w:firstRowLastColumn="0" w:lastRowFirstColumn="0" w:lastRowLastColumn="0"/>
+          <w:cnfStyle w:val="000000100000"/>
         </w:trPr>
         <w:tc>
           <w:tcPr>
-            <w:cnfStyle w:val="001000000000" w:firstRow="0" w:lastRow="0" w:firstColumn="1" w:lastColumn="0" w:oddVBand="0" w:evenVBand="0" w:oddHBand="0" w:evenHBand="0" w:firstRowFirstColumn="0" w:firstRowLastColumn="0" w:lastRowFirstColumn="0" w:lastRowLastColumn="0"/>
+            <w:cnfStyle w:val="001000000000"/>
             <w:tcW w:w="1668" w:type="dxa"/>
             <w:vMerge/>
             <w:vAlign w:val="center"/>
@@ -8994,7 +8970,7 @@
           <w:p>
             <w:pPr>
               <w:spacing w:after="0" w:line="240" w:lineRule="auto"/>
-              <w:cnfStyle w:val="000000100000" w:firstRow="0" w:lastRow="0" w:firstColumn="0" w:lastColumn="0" w:oddVBand="0" w:evenVBand="0" w:oddHBand="1" w:evenHBand="0" w:firstRowFirstColumn="0" w:firstRowLastColumn="0" w:lastRowFirstColumn="0" w:lastRowLastColumn="0"/>
+              <w:cnfStyle w:val="000000100000"/>
             </w:pPr>
             <w:proofErr w:type="spellStart"/>
             <w:r>
@@ -9042,7 +9018,7 @@
           <w:p>
             <w:pPr>
               <w:spacing w:after="0" w:line="240" w:lineRule="auto"/>
-              <w:cnfStyle w:val="000000100000" w:firstRow="0" w:lastRow="0" w:firstColumn="0" w:lastColumn="0" w:oddVBand="0" w:evenVBand="0" w:oddHBand="1" w:evenHBand="0" w:firstRowFirstColumn="0" w:firstRowLastColumn="0" w:lastRowFirstColumn="0" w:lastRowLastColumn="0"/>
+              <w:cnfStyle w:val="000000100000"/>
             </w:pPr>
             <w:r>
               <w:t>Peptide identification repository</w:t>
@@ -9053,7 +9029,7 @@
       <w:tr>
         <w:tc>
           <w:tcPr>
-            <w:cnfStyle w:val="001000000000" w:firstRow="0" w:lastRow="0" w:firstColumn="1" w:lastColumn="0" w:oddVBand="0" w:evenVBand="0" w:oddHBand="0" w:evenHBand="0" w:firstRowFirstColumn="0" w:firstRowLastColumn="0" w:lastRowFirstColumn="0" w:lastRowLastColumn="0"/>
+            <w:cnfStyle w:val="001000000000"/>
             <w:tcW w:w="1668" w:type="dxa"/>
             <w:vMerge/>
             <w:tcBorders>
@@ -9075,7 +9051,7 @@
           <w:p>
             <w:pPr>
               <w:spacing w:after="0" w:line="240" w:lineRule="auto"/>
-              <w:cnfStyle w:val="000000000000" w:firstRow="0" w:lastRow="0" w:firstColumn="0" w:lastColumn="0" w:oddVBand="0" w:evenVBand="0" w:oddHBand="0" w:evenHBand="0" w:firstRowFirstColumn="0" w:firstRowLastColumn="0" w:lastRowFirstColumn="0" w:lastRowLastColumn="0"/>
+              <w:cnfStyle w:val="000000000000"/>
             </w:pPr>
             <w:r>
               <w:t>GPMDB</w:t>
@@ -9111,7 +9087,7 @@
           <w:p>
             <w:pPr>
               <w:spacing w:after="0" w:line="240" w:lineRule="auto"/>
-              <w:cnfStyle w:val="000000000000" w:firstRow="0" w:lastRow="0" w:firstColumn="0" w:lastColumn="0" w:oddVBand="0" w:evenVBand="0" w:oddHBand="0" w:evenHBand="0" w:firstRowFirstColumn="0" w:firstRowLastColumn="0" w:lastRowFirstColumn="0" w:lastRowLastColumn="0"/>
+              <w:cnfStyle w:val="000000000000"/>
             </w:pPr>
             <w:r>
               <w:t>Peptide and protein identification repository</w:t>
@@ -9121,11 +9097,11 @@
       </w:tr>
       <w:tr>
         <w:trPr>
-          <w:cnfStyle w:val="000000100000" w:firstRow="0" w:lastRow="0" w:firstColumn="0" w:lastColumn="0" w:oddVBand="0" w:evenVBand="0" w:oddHBand="1" w:evenHBand="0" w:firstRowFirstColumn="0" w:firstRowLastColumn="0" w:lastRowFirstColumn="0" w:lastRowLastColumn="0"/>
+          <w:cnfStyle w:val="000000100000"/>
         </w:trPr>
         <w:tc>
           <w:tcPr>
-            <w:cnfStyle w:val="001000000000" w:firstRow="0" w:lastRow="0" w:firstColumn="1" w:lastColumn="0" w:oddVBand="0" w:evenVBand="0" w:oddHBand="0" w:evenHBand="0" w:firstRowFirstColumn="0" w:firstRowLastColumn="0" w:lastRowFirstColumn="0" w:lastRowLastColumn="0"/>
+            <w:cnfStyle w:val="001000000000"/>
             <w:tcW w:w="1668" w:type="dxa"/>
             <w:tcBorders>
               <w:top w:val="single" w:sz="4" w:space="0" w:color="FFFFFF" w:themeColor="background1"/>
@@ -9150,7 +9126,7 @@
           <w:p>
             <w:pPr>
               <w:spacing w:after="0" w:line="240" w:lineRule="auto"/>
-              <w:cnfStyle w:val="000000100000" w:firstRow="0" w:lastRow="0" w:firstColumn="0" w:lastColumn="0" w:oddVBand="0" w:evenVBand="0" w:oddHBand="1" w:evenHBand="0" w:firstRowFirstColumn="0" w:firstRowLastColumn="0" w:lastRowFirstColumn="0" w:lastRowLastColumn="0"/>
+              <w:cnfStyle w:val="000000100000"/>
             </w:pPr>
             <w:proofErr w:type="spellStart"/>
             <w:r>
@@ -9198,7 +9174,7 @@
           <w:p>
             <w:pPr>
               <w:spacing w:after="0" w:line="240" w:lineRule="auto"/>
-              <w:cnfStyle w:val="000000100000" w:firstRow="0" w:lastRow="0" w:firstColumn="0" w:lastColumn="0" w:oddVBand="0" w:evenVBand="0" w:oddHBand="1" w:evenHBand="0" w:firstRowFirstColumn="0" w:firstRowLastColumn="0" w:lastRowFirstColumn="0" w:lastRowLastColumn="0"/>
+              <w:cnfStyle w:val="000000100000"/>
             </w:pPr>
             <w:r>
               <w:t>Quality Control for proteomics</w:t>
@@ -9209,7 +9185,7 @@
       <w:tr>
         <w:tc>
           <w:tcPr>
-            <w:cnfStyle w:val="001000000000" w:firstRow="0" w:lastRow="0" w:firstColumn="1" w:lastColumn="0" w:oddVBand="0" w:evenVBand="0" w:oddHBand="0" w:evenHBand="0" w:firstRowFirstColumn="0" w:firstRowLastColumn="0" w:lastRowFirstColumn="0" w:lastRowLastColumn="0"/>
+            <w:cnfStyle w:val="001000000000"/>
             <w:tcW w:w="1668" w:type="dxa"/>
             <w:vMerge w:val="restart"/>
             <w:tcBorders>
@@ -9234,7 +9210,7 @@
           <w:p>
             <w:pPr>
               <w:spacing w:after="0" w:line="240" w:lineRule="auto"/>
-              <w:cnfStyle w:val="000000000000" w:firstRow="0" w:lastRow="0" w:firstColumn="0" w:lastColumn="0" w:oddVBand="0" w:evenVBand="0" w:oddHBand="0" w:evenHBand="0" w:firstRowFirstColumn="0" w:firstRowLastColumn="0" w:lastRowFirstColumn="0" w:lastRowLastColumn="0"/>
+              <w:cnfStyle w:val="000000000000"/>
             </w:pPr>
             <w:r>
               <w:t>MASPECTRAS</w:t>
@@ -9363,7 +9339,7 @@
           <w:p>
             <w:pPr>
               <w:spacing w:after="0" w:line="240" w:lineRule="auto"/>
-              <w:cnfStyle w:val="000000000000" w:firstRow="0" w:lastRow="0" w:firstColumn="0" w:lastColumn="0" w:oddVBand="0" w:evenVBand="0" w:oddHBand="0" w:evenHBand="0" w:firstRowFirstColumn="0" w:firstRowLastColumn="0" w:lastRowFirstColumn="0" w:lastRowLastColumn="0"/>
+              <w:cnfStyle w:val="000000000000"/>
             </w:pPr>
             <w:r>
               <w:t>LIMS system</w:t>
@@ -9373,11 +9349,11 @@
       </w:tr>
       <w:tr>
         <w:trPr>
-          <w:cnfStyle w:val="000000100000" w:firstRow="0" w:lastRow="0" w:firstColumn="0" w:lastColumn="0" w:oddVBand="0" w:evenVBand="0" w:oddHBand="1" w:evenHBand="0" w:firstRowFirstColumn="0" w:firstRowLastColumn="0" w:lastRowFirstColumn="0" w:lastRowLastColumn="0"/>
+          <w:cnfStyle w:val="000000100000"/>
         </w:trPr>
         <w:tc>
           <w:tcPr>
-            <w:cnfStyle w:val="001000000000" w:firstRow="0" w:lastRow="0" w:firstColumn="1" w:lastColumn="0" w:oddVBand="0" w:evenVBand="0" w:oddHBand="0" w:evenHBand="0" w:firstRowFirstColumn="0" w:firstRowLastColumn="0" w:lastRowFirstColumn="0" w:lastRowLastColumn="0"/>
+            <w:cnfStyle w:val="001000000000"/>
             <w:tcW w:w="1668" w:type="dxa"/>
             <w:vMerge/>
             <w:vAlign w:val="center"/>
@@ -9396,7 +9372,7 @@
           <w:p>
             <w:pPr>
               <w:spacing w:after="0" w:line="240" w:lineRule="auto"/>
-              <w:cnfStyle w:val="000000100000" w:firstRow="0" w:lastRow="0" w:firstColumn="0" w:lastColumn="0" w:oddVBand="0" w:evenVBand="0" w:oddHBand="1" w:evenHBand="0" w:firstRowFirstColumn="0" w:firstRowLastColumn="0" w:lastRowFirstColumn="0" w:lastRowLastColumn="0"/>
+              <w:cnfStyle w:val="000000100000"/>
             </w:pPr>
             <w:proofErr w:type="spellStart"/>
             <w:r>
@@ -9444,7 +9420,7 @@
           <w:p>
             <w:pPr>
               <w:spacing w:after="0" w:line="240" w:lineRule="auto"/>
-              <w:cnfStyle w:val="000000100000" w:firstRow="0" w:lastRow="0" w:firstColumn="0" w:lastColumn="0" w:oddVBand="0" w:evenVBand="0" w:oddHBand="1" w:evenHBand="0" w:firstRowFirstColumn="0" w:firstRowLastColumn="0" w:lastRowFirstColumn="0" w:lastRowLastColumn="0"/>
+              <w:cnfStyle w:val="000000100000"/>
             </w:pPr>
             <w:r>
               <w:t>LIMS system</w:t>
@@ -9455,7 +9431,7 @@
       <w:tr>
         <w:tc>
           <w:tcPr>
-            <w:cnfStyle w:val="001000000000" w:firstRow="0" w:lastRow="0" w:firstColumn="1" w:lastColumn="0" w:oddVBand="0" w:evenVBand="0" w:oddHBand="0" w:evenHBand="0" w:firstRowFirstColumn="0" w:firstRowLastColumn="0" w:lastRowFirstColumn="0" w:lastRowLastColumn="0"/>
+            <w:cnfStyle w:val="001000000000"/>
             <w:tcW w:w="1668" w:type="dxa"/>
             <w:vMerge/>
             <w:vAlign w:val="center"/>
@@ -9474,7 +9450,7 @@
           <w:p>
             <w:pPr>
               <w:spacing w:after="0" w:line="240" w:lineRule="auto"/>
-              <w:cnfStyle w:val="000000000000" w:firstRow="0" w:lastRow="0" w:firstColumn="0" w:lastColumn="0" w:oddVBand="0" w:evenVBand="0" w:oddHBand="0" w:evenHBand="0" w:firstRowFirstColumn="0" w:firstRowLastColumn="0" w:lastRowFirstColumn="0" w:lastRowLastColumn="0"/>
+              <w:cnfStyle w:val="000000000000"/>
             </w:pPr>
             <w:proofErr w:type="spellStart"/>
             <w:r>
@@ -9512,7 +9488,7 @@
           <w:p>
             <w:pPr>
               <w:spacing w:after="0" w:line="240" w:lineRule="auto"/>
-              <w:cnfStyle w:val="000000000000" w:firstRow="0" w:lastRow="0" w:firstColumn="0" w:lastColumn="0" w:oddVBand="0" w:evenVBand="0" w:oddHBand="0" w:evenHBand="0" w:firstRowFirstColumn="0" w:firstRowLastColumn="0" w:lastRowFirstColumn="0" w:lastRowLastColumn="0"/>
+              <w:cnfStyle w:val="000000000000"/>
             </w:pPr>
             <w:r>
               <w:t>LIMS system</w:t>
@@ -11714,8 +11690,8 @@
       </w:r>
     </w:p>
     <w:sectPr>
-      <w:headerReference w:type="default" r:id="rId24"/>
-      <w:footerReference w:type="default" r:id="rId25"/>
+      <w:headerReference w:type="default" r:id="rId23"/>
+      <w:footerReference w:type="default" r:id="rId24"/>
       <w:pgSz w:w="12240" w:h="15840"/>
       <w:pgMar w:top="1440" w:right="1440" w:bottom="1440" w:left="1440" w:header="708" w:footer="708" w:gutter="0"/>
       <w:cols w:space="708"/>
@@ -11726,7 +11702,7 @@
 </file>
 
 <file path=word/endnotes.xml><?xml version="1.0" encoding="utf-8"?>
-<w:endnotes xmlns:wpc="http://schemas.microsoft.com/office/word/2010/wordprocessingCanvas" xmlns:mc="http://schemas.openxmlformats.org/markup-compatibility/2006" xmlns:o="urn:schemas-microsoft-com:office:office" xmlns:r="http://schemas.openxmlformats.org/officeDocument/2006/relationships" xmlns:m="http://schemas.openxmlformats.org/officeDocument/2006/math" xmlns:v="urn:schemas-microsoft-com:vml" xmlns:wp14="http://schemas.microsoft.com/office/word/2010/wordprocessingDrawing" xmlns:wp="http://schemas.openxmlformats.org/drawingml/2006/wordprocessingDrawing" xmlns:w10="urn:schemas-microsoft-com:office:word" xmlns:w="http://schemas.openxmlformats.org/wordprocessingml/2006/main" xmlns:w14="http://schemas.microsoft.com/office/word/2010/wordml" xmlns:wpg="http://schemas.microsoft.com/office/word/2010/wordprocessingGroup" xmlns:wpi="http://schemas.microsoft.com/office/word/2010/wordprocessingInk" xmlns:wne="http://schemas.microsoft.com/office/word/2006/wordml" xmlns:wps="http://schemas.microsoft.com/office/word/2010/wordprocessingShape" mc:Ignorable="w14 wp14">
+<w:endnotes xmlns:ve="http://schemas.openxmlformats.org/markup-compatibility/2006" xmlns:o="urn:schemas-microsoft-com:office:office" xmlns:r="http://schemas.openxmlformats.org/officeDocument/2006/relationships" xmlns:m="http://schemas.openxmlformats.org/officeDocument/2006/math" xmlns:v="urn:schemas-microsoft-com:vml" xmlns:wp="http://schemas.openxmlformats.org/drawingml/2006/wordprocessingDrawing" xmlns:w10="urn:schemas-microsoft-com:office:word" xmlns:w="http://schemas.openxmlformats.org/wordprocessingml/2006/main" xmlns:wne="http://schemas.microsoft.com/office/word/2006/wordml">
   <w:endnote w:type="separator" w:id="-1">
     <w:p>
       <w:pPr>
@@ -11751,7 +11727,7 @@
 </file>
 
 <file path=word/footer1.xml><?xml version="1.0" encoding="utf-8"?>
-<w:ftr xmlns:wpc="http://schemas.microsoft.com/office/word/2010/wordprocessingCanvas" xmlns:mc="http://schemas.openxmlformats.org/markup-compatibility/2006" xmlns:o="urn:schemas-microsoft-com:office:office" xmlns:r="http://schemas.openxmlformats.org/officeDocument/2006/relationships" xmlns:m="http://schemas.openxmlformats.org/officeDocument/2006/math" xmlns:v="urn:schemas-microsoft-com:vml" xmlns:wp14="http://schemas.microsoft.com/office/word/2010/wordprocessingDrawing" xmlns:wp="http://schemas.openxmlformats.org/drawingml/2006/wordprocessingDrawing" xmlns:w10="urn:schemas-microsoft-com:office:word" xmlns:w="http://schemas.openxmlformats.org/wordprocessingml/2006/main" xmlns:w14="http://schemas.microsoft.com/office/word/2010/wordml" xmlns:wpg="http://schemas.microsoft.com/office/word/2010/wordprocessingGroup" xmlns:wpi="http://schemas.microsoft.com/office/word/2010/wordprocessingInk" xmlns:wne="http://schemas.microsoft.com/office/word/2006/wordml" xmlns:wps="http://schemas.microsoft.com/office/word/2010/wordprocessingShape" mc:Ignorable="w14 wp14">
+<w:ftr xmlns:ve="http://schemas.openxmlformats.org/markup-compatibility/2006" xmlns:o="urn:schemas-microsoft-com:office:office" xmlns:r="http://schemas.openxmlformats.org/officeDocument/2006/relationships" xmlns:m="http://schemas.openxmlformats.org/officeDocument/2006/math" xmlns:v="urn:schemas-microsoft-com:vml" xmlns:wp="http://schemas.openxmlformats.org/drawingml/2006/wordprocessingDrawing" xmlns:w10="urn:schemas-microsoft-com:office:word" xmlns:w="http://schemas.openxmlformats.org/wordprocessingml/2006/main" xmlns:wne="http://schemas.microsoft.com/office/word/2006/wordml">
   <w:p>
     <w:pPr>
       <w:pBdr>
@@ -11779,7 +11755,7 @@
         <w:color w:val="4374B7"/>
         <w:sz w:val="16"/>
         <w:szCs w:val="16"/>
-        <w:lang w:val="en-GB" w:eastAsia="en-GB"/>
+        <w:lang w:val="nb-NO" w:eastAsia="nb-NO"/>
       </w:rPr>
       <w:drawing>
         <wp:anchor distT="0" distB="0" distL="114300" distR="114300" simplePos="0" relativeHeight="251658240" behindDoc="0" locked="0" layoutInCell="1" allowOverlap="1">
@@ -11950,7 +11926,7 @@
         <w:b/>
         <w:noProof/>
       </w:rPr>
-      <w:t>2</w:t>
+      <w:t>1</w:t>
     </w:r>
     <w:r>
       <w:rPr>
@@ -11997,7 +11973,7 @@
 </file>
 
 <file path=word/footnotes.xml><?xml version="1.0" encoding="utf-8"?>
-<w:footnotes xmlns:wpc="http://schemas.microsoft.com/office/word/2010/wordprocessingCanvas" xmlns:mc="http://schemas.openxmlformats.org/markup-compatibility/2006" xmlns:o="urn:schemas-microsoft-com:office:office" xmlns:r="http://schemas.openxmlformats.org/officeDocument/2006/relationships" xmlns:m="http://schemas.openxmlformats.org/officeDocument/2006/math" xmlns:v="urn:schemas-microsoft-com:vml" xmlns:wp14="http://schemas.microsoft.com/office/word/2010/wordprocessingDrawing" xmlns:wp="http://schemas.openxmlformats.org/drawingml/2006/wordprocessingDrawing" xmlns:w10="urn:schemas-microsoft-com:office:word" xmlns:w="http://schemas.openxmlformats.org/wordprocessingml/2006/main" xmlns:w14="http://schemas.microsoft.com/office/word/2010/wordml" xmlns:wpg="http://schemas.microsoft.com/office/word/2010/wordprocessingGroup" xmlns:wpi="http://schemas.microsoft.com/office/word/2010/wordprocessingInk" xmlns:wne="http://schemas.microsoft.com/office/word/2006/wordml" xmlns:wps="http://schemas.microsoft.com/office/word/2010/wordprocessingShape" mc:Ignorable="w14 wp14">
+<w:footnotes xmlns:ve="http://schemas.openxmlformats.org/markup-compatibility/2006" xmlns:o="urn:schemas-microsoft-com:office:office" xmlns:r="http://schemas.openxmlformats.org/officeDocument/2006/relationships" xmlns:m="http://schemas.openxmlformats.org/officeDocument/2006/math" xmlns:v="urn:schemas-microsoft-com:vml" xmlns:wp="http://schemas.openxmlformats.org/drawingml/2006/wordprocessingDrawing" xmlns:w10="urn:schemas-microsoft-com:office:word" xmlns:w="http://schemas.openxmlformats.org/wordprocessingml/2006/main" xmlns:wne="http://schemas.microsoft.com/office/word/2006/wordml">
   <w:footnote w:type="separator" w:id="-1">
     <w:p>
       <w:pPr>
@@ -12022,7 +11998,7 @@
 </file>
 
 <file path=word/header1.xml><?xml version="1.0" encoding="utf-8"?>
-<w:hdr xmlns:wpc="http://schemas.microsoft.com/office/word/2010/wordprocessingCanvas" xmlns:mc="http://schemas.openxmlformats.org/markup-compatibility/2006" xmlns:o="urn:schemas-microsoft-com:office:office" xmlns:r="http://schemas.openxmlformats.org/officeDocument/2006/relationships" xmlns:m="http://schemas.openxmlformats.org/officeDocument/2006/math" xmlns:v="urn:schemas-microsoft-com:vml" xmlns:wp14="http://schemas.microsoft.com/office/word/2010/wordprocessingDrawing" xmlns:wp="http://schemas.openxmlformats.org/drawingml/2006/wordprocessingDrawing" xmlns:w10="urn:schemas-microsoft-com:office:word" xmlns:w="http://schemas.openxmlformats.org/wordprocessingml/2006/main" xmlns:w14="http://schemas.microsoft.com/office/word/2010/wordml" xmlns:wpg="http://schemas.microsoft.com/office/word/2010/wordprocessingGroup" xmlns:wpi="http://schemas.microsoft.com/office/word/2010/wordprocessingInk" xmlns:wne="http://schemas.microsoft.com/office/word/2006/wordml" xmlns:wps="http://schemas.microsoft.com/office/word/2010/wordprocessingShape" mc:Ignorable="w14 wp14">
+<w:hdr xmlns:ve="http://schemas.openxmlformats.org/markup-compatibility/2006" xmlns:o="urn:schemas-microsoft-com:office:office" xmlns:r="http://schemas.openxmlformats.org/officeDocument/2006/relationships" xmlns:m="http://schemas.openxmlformats.org/officeDocument/2006/math" xmlns:v="urn:schemas-microsoft-com:vml" xmlns:wp="http://schemas.openxmlformats.org/drawingml/2006/wordprocessingDrawing" xmlns:w10="urn:schemas-microsoft-com:office:word" xmlns:w="http://schemas.openxmlformats.org/wordprocessingml/2006/main" xmlns:wne="http://schemas.microsoft.com/office/word/2006/wordml">
   <w:p>
     <w:pPr>
       <w:pStyle w:val="Header"/>
@@ -12059,7 +12035,7 @@
 </file>
 
 <file path=word/numbering.xml><?xml version="1.0" encoding="utf-8"?>
-<w:numbering xmlns:wpc="http://schemas.microsoft.com/office/word/2010/wordprocessingCanvas" xmlns:mc="http://schemas.openxmlformats.org/markup-compatibility/2006" xmlns:o="urn:schemas-microsoft-com:office:office" xmlns:r="http://schemas.openxmlformats.org/officeDocument/2006/relationships" xmlns:m="http://schemas.openxmlformats.org/officeDocument/2006/math" xmlns:v="urn:schemas-microsoft-com:vml" xmlns:wp14="http://schemas.microsoft.com/office/word/2010/wordprocessingDrawing" xmlns:wp="http://schemas.openxmlformats.org/drawingml/2006/wordprocessingDrawing" xmlns:w10="urn:schemas-microsoft-com:office:word" xmlns:w="http://schemas.openxmlformats.org/wordprocessingml/2006/main" xmlns:w14="http://schemas.microsoft.com/office/word/2010/wordml" xmlns:wpg="http://schemas.microsoft.com/office/word/2010/wordprocessingGroup" xmlns:wpi="http://schemas.microsoft.com/office/word/2010/wordprocessingInk" xmlns:wne="http://schemas.microsoft.com/office/word/2006/wordml" xmlns:wps="http://schemas.microsoft.com/office/word/2010/wordprocessingShape" mc:Ignorable="w14 wp14">
+<w:numbering xmlns:ve="http://schemas.openxmlformats.org/markup-compatibility/2006" xmlns:o="urn:schemas-microsoft-com:office:office" xmlns:r="http://schemas.openxmlformats.org/officeDocument/2006/relationships" xmlns:m="http://schemas.openxmlformats.org/officeDocument/2006/math" xmlns:v="urn:schemas-microsoft-com:vml" xmlns:wp="http://schemas.openxmlformats.org/drawingml/2006/wordprocessingDrawing" xmlns:w10="urn:schemas-microsoft-com:office:word" xmlns:w="http://schemas.openxmlformats.org/wordprocessingml/2006/main" xmlns:wne="http://schemas.microsoft.com/office/word/2006/wordml">
   <w:abstractNum w:abstractNumId="0">
     <w:nsid w:val="00000001"/>
     <w:multiLevelType w:val="multilevel"/>
@@ -14072,7 +14048,7 @@
 </file>
 
 <file path=word/styles.xml><?xml version="1.0" encoding="utf-8"?>
-<w:styles xmlns:mc="http://schemas.openxmlformats.org/markup-compatibility/2006" xmlns:r="http://schemas.openxmlformats.org/officeDocument/2006/relationships" xmlns:w="http://schemas.openxmlformats.org/wordprocessingml/2006/main" xmlns:w14="http://schemas.microsoft.com/office/word/2010/wordml" mc:Ignorable="w14">
+<w:styles xmlns:r="http://schemas.openxmlformats.org/officeDocument/2006/relationships" xmlns:w="http://schemas.openxmlformats.org/wordprocessingml/2006/main">
   <w:docDefaults>
     <w:rPrDefault>
       <w:rPr>
@@ -14269,6 +14245,7 @@
     <w:uiPriority w:val="99"/>
     <w:semiHidden/>
     <w:unhideWhenUsed/>
+    <w:qFormat/>
     <w:tblPr>
       <w:tblInd w:w="0" w:type="dxa"/>
       <w:tblCellMar>
@@ -15905,7 +15882,7 @@
 </file>
 
 <file path=customXml/itemProps1.xml><?xml version="1.0" encoding="utf-8"?>
-<ds:datastoreItem xmlns:ds="http://schemas.openxmlformats.org/officeDocument/2006/customXml" ds:itemID="{39522344-03D4-48FB-901D-D091BB5E76D9}">
+<ds:datastoreItem xmlns:ds="http://schemas.openxmlformats.org/officeDocument/2006/customXml" ds:itemID="{1FC56291-4D4C-4C5F-B0F0-C30FDE301EE4}">
   <ds:schemaRefs>
     <ds:schemaRef ds:uri="http://schemas.openxmlformats.org/officeDocument/2006/bibliography"/>
   </ds:schemaRefs>

</xml_diff>

<commit_message>
Updated the tutorials to SearchGUI 1.14.0 and PeptideShaker 0.36.1.
</commit_message>
<xml_diff>
--- a/wiki/tutorial/0 - Overview/0.0_overview.docx
+++ b/wiki/tutorial/0 - Overview/0.0_overview.docx
@@ -936,154 +936,7 @@
         <w:rPr>
           <w:lang w:val="en-GB"/>
         </w:rPr>
-        <w:t xml:space="preserve"> We recommend </w:t>
-      </w:r>
-      <w:proofErr w:type="spellStart"/>
-      <w:r>
-        <w:rPr>
-          <w:b/>
-          <w:lang w:val="en-GB"/>
-        </w:rPr>
-        <w:t>OpenMS</w:t>
-      </w:r>
-      <w:proofErr w:type="spellEnd"/>
-      <w:r>
-        <w:rPr>
-          <w:b/>
-          <w:lang w:val="en-GB"/>
-        </w:rPr>
-        <w:fldChar w:fldCharType="begin"/>
-      </w:r>
-      <w:r>
-        <w:rPr>
-          <w:b/>
-          <w:lang w:val="en-GB"/>
-        </w:rPr>
-        <w:instrText xml:space="preserve"> HYPERLINK \l "_ENREF_2" \o "Sturm, 2008 #2" </w:instrText>
-      </w:r>
-      <w:r>
-        <w:rPr>
-          <w:b/>
-          <w:lang w:val="en-GB"/>
-        </w:rPr>
-        <w:fldChar w:fldCharType="separate"/>
-      </w:r>
-      <w:r>
-        <w:rPr>
-          <w:b/>
-          <w:lang w:val="en-GB"/>
-        </w:rPr>
-        <w:fldChar w:fldCharType="begin"/>
-      </w:r>
-      <w:r>
-        <w:rPr>
-          <w:b/>
-          <w:lang w:val="en-GB"/>
-        </w:rPr>
-        <w:instrText xml:space="preserve"> ADDIN EN.CITE &lt;EndNote&gt;&lt;Cite&gt;&lt;Author&gt;Sturm&lt;/Author&gt;&lt;Year&gt;2008&lt;/Year&gt;&lt;RecNum&gt;2&lt;/RecNum&gt;&lt;DisplayText&gt;&lt;style face="superscript"&gt;2&lt;/style&gt;&lt;/DisplayText&gt;&lt;record&gt;&lt;rec-number&gt;2&lt;/rec-number&gt;&lt;foreign-keys&gt;&lt;key app="EN" db-id="vvp9zrsxkaxxfkeep515z9pysawv0sx5950w"&gt;2&lt;/key&gt;&lt;/foreign-keys&gt;&lt;ref-type name="Journal Article"&gt;17&lt;/ref-type&gt;&lt;contributors&gt;&lt;authors&gt;&lt;author&gt;Sturm, M.&lt;/author&gt;&lt;author&gt;Bertsch, A.&lt;/author&gt;&lt;author&gt;Gropl, C.&lt;/author&gt;&lt;author&gt;Hildebrandt, A.&lt;/author&gt;&lt;author&gt;Hussong, R.&lt;/author&gt;&lt;author&gt;Lange, E.&lt;/author&gt;&lt;author&gt;Pfeifer, N.&lt;/author&gt;&lt;author&gt;Schulz-Trieglaff, O.&lt;/author&gt;&lt;author&gt;Zerck, A.&lt;/author&gt;&lt;author&gt;Reinert, K.&lt;/author&gt;&lt;author&gt;Kohlbacher, O.&lt;/author&gt;&lt;/authors&gt;&lt;/contributors&gt;&lt;auth-address&gt;Center for Bioinformatics, Eberhard Karls University Tubingen, Sand 14, 72076 Tubingen, Germany. sturm@informatik.uni-tuebingen.de&lt;/auth-address&gt;&lt;titles&gt;&lt;title&gt;OpenMS - an open-source software framework for mass spectrometry&lt;/title&gt;&lt;secondary-title&gt;BMC Bioinformatics&lt;/secondary-title&gt;&lt;alt-title&gt;BMC bioinformatics&lt;/alt-title&gt;&lt;/titles&gt;&lt;periodical&gt;&lt;full-title&gt;BMC Bioinformatics&lt;/full-title&gt;&lt;abbr-1&gt;BMC bioinformatics&lt;/abbr-1&gt;&lt;/periodical&gt;&lt;alt-periodical&gt;&lt;full-title&gt;BMC Bioinformatics&lt;/full-title&gt;&lt;abbr-1&gt;BMC bioinformatics&lt;/abbr-1&gt;&lt;/alt-periodical&gt;&lt;pages&gt;163&lt;/pages&gt;&lt;volume&gt;9&lt;/volume&gt;&lt;keywords&gt;&lt;keyword&gt;*Algorithms&lt;/keyword&gt;&lt;keyword&gt;Mass Spectrometry/*methods&lt;/keyword&gt;&lt;keyword&gt;*Programming Languages&lt;/keyword&gt;&lt;keyword&gt;*Software&lt;/keyword&gt;&lt;/keywords&gt;&lt;dates&gt;&lt;year&gt;2008&lt;/year&gt;&lt;/dates&gt;&lt;isbn&gt;1471-2105 (Electronic)&amp;#xD;1471-2105 (Linking)&lt;/isbn&gt;&lt;accession-num&gt;18366760&lt;/accession-num&gt;&lt;urls&gt;&lt;related-urls&gt;&lt;url&gt;http://www.ncbi.nlm.nih.gov/pubmed/18366760&lt;/url&gt;&lt;/related-urls&gt;&lt;/urls&gt;&lt;custom2&gt;2311306&lt;/custom2&gt;&lt;electronic-resource-num&gt;10.1186/1471-2105-9-163&lt;/electronic-resource-num&gt;&lt;/record&gt;&lt;/Cite&gt;&lt;/EndNote&gt;</w:instrText>
-      </w:r>
-      <w:r>
-        <w:rPr>
-          <w:b/>
-          <w:lang w:val="en-GB"/>
-        </w:rPr>
-        <w:fldChar w:fldCharType="separate"/>
-      </w:r>
-      <w:r>
-        <w:rPr>
-          <w:b/>
-          <w:noProof/>
-          <w:vertAlign w:val="superscript"/>
-          <w:lang w:val="en-GB"/>
-        </w:rPr>
-        <w:t>2</w:t>
-      </w:r>
-      <w:r>
-        <w:rPr>
-          <w:b/>
-          <w:lang w:val="en-GB"/>
-        </w:rPr>
-        <w:fldChar w:fldCharType="end"/>
-      </w:r>
-      <w:r>
-        <w:rPr>
-          <w:b/>
-          <w:lang w:val="en-GB"/>
-        </w:rPr>
-        <w:fldChar w:fldCharType="end"/>
-      </w:r>
-      <w:r>
-        <w:rPr>
-          <w:lang w:val="en-GB"/>
-        </w:rPr>
-        <w:t xml:space="preserve"> for files manipulation and </w:t>
-      </w:r>
-      <w:r>
-        <w:rPr>
-          <w:b/>
-          <w:lang w:val="en-GB"/>
-        </w:rPr>
-        <w:t>TOPPAS</w:t>
-      </w:r>
-      <w:hyperlink w:anchor="_ENREF_3" w:tooltip="Junker, 2012 #1" w:history="1">
-        <w:r>
-          <w:rPr>
-            <w:b/>
-            <w:lang w:val="en-GB"/>
-          </w:rPr>
-          <w:fldChar w:fldCharType="begin"/>
-        </w:r>
-        <w:r>
-          <w:rPr>
-            <w:b/>
-            <w:lang w:val="en-GB"/>
-          </w:rPr>
-          <w:instrText xml:space="preserve"> ADDIN EN.CITE &lt;EndNote&gt;&lt;Cite&gt;&lt;Author&gt;Junker&lt;/Author&gt;&lt;Year&gt;2012&lt;/Year&gt;&lt;RecNum&gt;1&lt;/RecNum&gt;&lt;DisplayText&gt;&lt;style face="superscript"&gt;3&lt;/style&gt;&lt;/DisplayText&gt;&lt;record&gt;&lt;rec-number&gt;1&lt;/rec-number&gt;&lt;foreign-keys&gt;&lt;key app="EN" db-id="vvp9zrsxkaxxfkeep515z9pysawv0sx5950w"&gt;1&lt;/key&gt;&lt;/foreign-keys&gt;&lt;ref-type name="Journal Article"&gt;17&lt;/ref-type&gt;&lt;contributors&gt;&lt;authors&gt;&lt;author&gt;Junker, J.&lt;/author&gt;&lt;author&gt;Bielow, C.&lt;/author&gt;&lt;author&gt;Bertsch, A.&lt;/author&gt;&lt;author&gt;Sturm, M.&lt;/author&gt;&lt;author&gt;Reinert, K.&lt;/author&gt;&lt;author&gt;Kohlbacher, O.&lt;/author&gt;&lt;/authors&gt;&lt;/contributors&gt;&lt;auth-address&gt;Applied Bioinformatics, Center for Bioinformatics and Quantitative Biology Center, University of Tubingen, Tubingen, Germany. johannes.junker@uni-tuebingen.de&lt;/auth-address&gt;&lt;titles&gt;&lt;title&gt;TOPPAS: a graphical workflow editor for the analysis of high-throughput proteomics data&lt;/title&gt;&lt;secondary-title&gt;J Proteome Res&lt;/secondary-title&gt;&lt;alt-title&gt;Journal of proteome research&lt;/alt-title&gt;&lt;/titles&gt;&lt;periodical&gt;&lt;full-title&gt;J Proteome Res&lt;/full-title&gt;&lt;abbr-1&gt;Journal of proteome research&lt;/abbr-1&gt;&lt;/periodical&gt;&lt;alt-periodical&gt;&lt;full-title&gt;J Proteome Res&lt;/full-title&gt;&lt;abbr-1&gt;Journal of proteome research&lt;/abbr-1&gt;&lt;/alt-periodical&gt;&lt;pages&gt;3914-20&lt;/pages&gt;&lt;volume&gt;11&lt;/volume&gt;&lt;number&gt;7&lt;/number&gt;&lt;keywords&gt;&lt;keyword&gt;Algorithms&lt;/keyword&gt;&lt;keyword&gt;Computer Graphics&lt;/keyword&gt;&lt;keyword&gt;Data Interpretation, Statistical&lt;/keyword&gt;&lt;keyword&gt;Mass Spectrometry&lt;/keyword&gt;&lt;keyword&gt;Peptide Mapping&lt;/keyword&gt;&lt;keyword&gt;Proteomics&lt;/keyword&gt;&lt;keyword&gt;*Software&lt;/keyword&gt;&lt;keyword&gt;Workflow&lt;/keyword&gt;&lt;/keywords&gt;&lt;dates&gt;&lt;year&gt;2012&lt;/year&gt;&lt;pub-dates&gt;&lt;date&gt;Jul 6&lt;/date&gt;&lt;/pub-dates&gt;&lt;/dates&gt;&lt;isbn&gt;1535-3907 (Electronic)&amp;#xD;1535-3893 (Linking)&lt;/isbn&gt;&lt;accession-num&gt;22583024&lt;/accession-num&gt;&lt;urls&gt;&lt;related-urls&gt;&lt;url&gt;http://www.ncbi.nlm.nih.gov/pubmed/22583024&lt;/url&gt;&lt;/related-urls&gt;&lt;/urls&gt;&lt;electronic-resource-num&gt;10.1021/pr300187f&lt;/electronic-resource-num&gt;&lt;/record&gt;&lt;/Cite&gt;&lt;/EndNote&gt;</w:instrText>
-        </w:r>
-        <w:r>
-          <w:rPr>
-            <w:b/>
-            <w:lang w:val="en-GB"/>
-          </w:rPr>
-          <w:fldChar w:fldCharType="separate"/>
-        </w:r>
-        <w:r>
-          <w:rPr>
-            <w:b/>
-            <w:noProof/>
-            <w:vertAlign w:val="superscript"/>
-            <w:lang w:val="en-GB"/>
-          </w:rPr>
-          <w:t>3</w:t>
-        </w:r>
-        <w:r>
-          <w:rPr>
-            <w:b/>
-            <w:lang w:val="en-GB"/>
-          </w:rPr>
-          <w:fldChar w:fldCharType="end"/>
-        </w:r>
-      </w:hyperlink>
-      <w:r>
-        <w:rPr>
-          <w:lang w:val="en-GB"/>
-        </w:rPr>
-        <w:t xml:space="preserve"> for workflow design (</w:t>
-      </w:r>
-      <w:hyperlink r:id="rId10" w:history="1">
-        <w:r>
-          <w:rPr>
-            <w:rStyle w:val="Hyperlink"/>
-            <w:lang w:val="en-GB"/>
-          </w:rPr>
-          <w:t>http://openms.de</w:t>
-        </w:r>
-      </w:hyperlink>
-      <w:r>
-        <w:rPr>
-          <w:lang w:val="en-GB"/>
-        </w:rPr>
-        <w:t xml:space="preserve">). </w:t>
+        <w:t xml:space="preserve"> </w:t>
       </w:r>
       <w:r>
         <w:rPr>
@@ -1300,7 +1153,7 @@
           <w:vertAlign w:val="superscript"/>
           <w:lang w:val="en-GB"/>
         </w:rPr>
-        <w:t>4</w:t>
+        <w:t>2</w:t>
       </w:r>
       <w:r>
         <w:rPr>
@@ -1322,7 +1175,7 @@
         </w:rPr>
         <w:t xml:space="preserve"> (</w:t>
       </w:r>
-      <w:hyperlink r:id="rId11" w:history="1">
+      <w:hyperlink r:id="rId10" w:history="1">
         <w:r>
           <w:rPr>
             <w:rStyle w:val="Hyperlink"/>
@@ -1411,7 +1264,7 @@
             <w:vertAlign w:val="superscript"/>
             <w:lang w:val="en-GB"/>
           </w:rPr>
-          <w:t>5</w:t>
+          <w:t>3</w:t>
         </w:r>
         <w:r>
           <w:rPr>
@@ -1485,7 +1338,7 @@
           <w:vertAlign w:val="superscript"/>
           <w:lang w:val="en-GB"/>
         </w:rPr>
-        <w:t>6</w:t>
+        <w:t>4</w:t>
       </w:r>
       <w:r>
         <w:rPr>
@@ -1739,7 +1592,7 @@
           <w:vertAlign w:val="superscript"/>
           <w:lang w:val="en-GB"/>
         </w:rPr>
-        <w:t>7</w:t>
+        <w:t>5</w:t>
       </w:r>
       <w:r>
         <w:rPr>
@@ -1762,7 +1615,7 @@
         </w:rPr>
         <w:t xml:space="preserve"> (</w:t>
       </w:r>
-      <w:hyperlink r:id="rId12" w:history="1">
+      <w:hyperlink r:id="rId11" w:history="1">
         <w:r>
           <w:rPr>
             <w:rStyle w:val="Hyperlink"/>
@@ -1835,7 +1688,6 @@
         </w:rPr>
         <w:t xml:space="preserve">peptide and protein inference, we recommend the use of </w:t>
       </w:r>
-      <w:proofErr w:type="spellStart"/>
       <w:r>
         <w:rPr>
           <w:b/>
@@ -1850,14 +1702,51 @@
         </w:rPr>
         <w:t>Shaker</w:t>
       </w:r>
-      <w:proofErr w:type="spellEnd"/>
-      <w:r>
-        <w:rPr>
-          <w:lang w:val="en-GB"/>
-        </w:rPr>
-        <w:t xml:space="preserve"> (</w:t>
-      </w:r>
-      <w:hyperlink r:id="rId13" w:history="1">
+      <w:r>
+        <w:rPr>
+          <w:lang w:val="en-GB"/>
+        </w:rPr>
+        <w:fldChar w:fldCharType="begin"/>
+      </w:r>
+      <w:r>
+        <w:rPr>
+          <w:lang w:val="en-GB"/>
+        </w:rPr>
+        <w:instrText xml:space="preserve"> ADDIN EN.CITE &lt;EndNote&gt;&lt;Cite&gt;&lt;Author&gt;Vaudel&lt;/Author&gt;&lt;Year&gt;2015&lt;/Year&gt;&lt;RecNum&gt;492&lt;/RecNum&gt;&lt;record&gt;&lt;rec-number&gt;492&lt;/rec-number&gt;&lt;foreign-keys&gt;&lt;key app="EN" db-id="wsxvrwestxpfw9e2re6pzxdopvfd2pfwxadz"&gt;492&lt;/key&gt;&lt;/foreign-keys&gt;&lt;ref-type name="Journal Article"&gt;17&lt;/ref-type&gt;&lt;contributors&gt;&lt;authors&gt;&lt;author&gt;Vaudel, Marc&lt;/author&gt;&lt;author&gt;Burkhart, Julia M.&lt;/author&gt;&lt;author&gt;Zahedi, Rene P.&lt;/author&gt;&lt;author&gt;Oveland, Eystein&lt;/author&gt;&lt;author&gt;Berven, Frode S.&lt;/author&gt;&lt;author&gt;Sickmann, Albert&lt;/author&gt;&lt;author&gt;Martens, Lennart&lt;/author&gt;&lt;author&gt;Barsnes, Harald&lt;/author&gt;&lt;/authors&gt;&lt;/contributors&gt;&lt;titles&gt;&lt;title&gt;PeptideShaker enables reanalysis of MS-derived proteomics data sets&lt;/title&gt;&lt;secondary-title&gt;Nat Biotech&lt;/secondary-title&gt;&lt;/titles&gt;&lt;periodical&gt;&lt;full-title&gt;Nat Biotech&lt;/full-title&gt;&lt;/periodical&gt;&lt;pages&gt;22-24&lt;/pages&gt;&lt;volume&gt;33&lt;/volume&gt;&lt;number&gt;1&lt;/number&gt;&lt;dates&gt;&lt;year&gt;2015&lt;/year&gt;&lt;/dates&gt;&lt;publisher&gt;Nature Publishing Group, a division of Macmillan Publishers Limited. All Rights Reserved.&lt;/publisher&gt;&lt;isbn&gt;1087-0156&lt;/isbn&gt;&lt;work-type&gt;Opinion and Comment&lt;/work-type&gt;&lt;urls&gt;&lt;related-urls&gt;&lt;url&gt;http://dx.doi.org/10.1038/nbt.3109&lt;/url&gt;&lt;/related-urls&gt;&lt;/urls&gt;&lt;electronic-resource-num&gt;10.1038/nbt.3109&amp;#xD;http://www.nature.com/nbt/journal/v33/n1/abs/nbt.3109.html#supplementary-information&lt;/electronic-resource-num&gt;&lt;/record&gt;&lt;/Cite&gt;&lt;/EndNote&gt;</w:instrText>
+      </w:r>
+      <w:r>
+        <w:rPr>
+          <w:lang w:val="en-GB"/>
+        </w:rPr>
+        <w:fldChar w:fldCharType="separate"/>
+      </w:r>
+      <w:r>
+        <w:rPr>
+          <w:noProof/>
+          <w:vertAlign w:val="superscript"/>
+          <w:lang w:val="en-GB"/>
+        </w:rPr>
+        <w:t>6</w:t>
+      </w:r>
+      <w:r>
+        <w:rPr>
+          <w:lang w:val="en-GB"/>
+        </w:rPr>
+        <w:fldChar w:fldCharType="end"/>
+      </w:r>
+      <w:r>
+        <w:rPr>
+          <w:lang w:val="en-GB"/>
+        </w:rPr>
+        <w:t xml:space="preserve"> </w:t>
+      </w:r>
+      <w:r>
+        <w:rPr>
+          <w:lang w:val="en-GB"/>
+        </w:rPr>
+        <w:t>(</w:t>
+      </w:r>
+      <w:hyperlink r:id="rId12" w:history="1">
         <w:r>
           <w:rPr>
             <w:rStyle w:val="Hyperlink"/>
@@ -1910,7 +1799,6 @@
         </w:rPr>
         <w:t xml:space="preserve">recommend the use of </w:t>
       </w:r>
-      <w:proofErr w:type="spellStart"/>
       <w:r>
         <w:rPr>
           <w:b/>
@@ -1925,14 +1813,51 @@
         </w:rPr>
         <w:t>Shaker</w:t>
       </w:r>
-      <w:proofErr w:type="spellEnd"/>
-      <w:r>
-        <w:rPr>
-          <w:lang w:val="en-GB"/>
-        </w:rPr>
-        <w:t xml:space="preserve"> (</w:t>
-      </w:r>
-      <w:hyperlink r:id="rId14" w:history="1">
+      <w:r>
+        <w:rPr>
+          <w:lang w:val="en-GB"/>
+        </w:rPr>
+        <w:fldChar w:fldCharType="begin"/>
+      </w:r>
+      <w:r>
+        <w:rPr>
+          <w:lang w:val="en-GB"/>
+        </w:rPr>
+        <w:instrText xml:space="preserve"> ADDIN EN.CITE &lt;EndNote&gt;&lt;Cite&gt;&lt;Author&gt;Vaudel&lt;/Author&gt;&lt;Year&gt;2015&lt;/Year&gt;&lt;RecNum&gt;492&lt;/RecNum&gt;&lt;record&gt;&lt;rec-number&gt;492&lt;/rec-number&gt;&lt;foreign-keys&gt;&lt;key app="EN" db-id="wsxvrwestxpfw9e2re6pzxdopvfd2pfwxadz"&gt;492&lt;/key&gt;&lt;/foreign-keys&gt;&lt;ref-type name="Journal Article"&gt;17&lt;/ref-type&gt;&lt;contributors&gt;&lt;authors&gt;&lt;author&gt;Vaudel, Marc&lt;/author&gt;&lt;author&gt;Burkhart, Julia M.&lt;/author&gt;&lt;author&gt;Zahedi, Rene P.&lt;/author&gt;&lt;author&gt;Oveland, Eystein&lt;/author&gt;&lt;author&gt;Berven, Frode S.&lt;/author&gt;&lt;author&gt;Sickmann, Albert&lt;/author&gt;&lt;author&gt;Martens, Lennart&lt;/author&gt;&lt;author&gt;Barsnes, Harald&lt;/author&gt;&lt;/authors&gt;&lt;/contributors&gt;&lt;titles&gt;&lt;title&gt;PeptideShaker enables reanalysis of MS-derived proteomics data sets&lt;/title&gt;&lt;secondary-title&gt;Nat Biotech&lt;/secondary-title&gt;&lt;/titles&gt;&lt;periodical&gt;&lt;full-title&gt;Nat Biotech&lt;/full-title&gt;&lt;/periodical&gt;&lt;pages&gt;22-24&lt;/pages&gt;&lt;volume&gt;33&lt;/volume&gt;&lt;number&gt;1&lt;/number&gt;&lt;dates&gt;&lt;year&gt;2015&lt;/year&gt;&lt;/dates&gt;&lt;publisher&gt;Nature Publishing Group, a division of Macmillan Publishers Limited. All Rights Reserved.&lt;/publisher&gt;&lt;isbn&gt;1087-0156&lt;/isbn&gt;&lt;work-type&gt;Opinion and Comment&lt;/work-type&gt;&lt;urls&gt;&lt;related-urls&gt;&lt;url&gt;http://dx.doi.org/10.1038/nbt.3109&lt;/url&gt;&lt;/related-urls&gt;&lt;/urls&gt;&lt;electronic-resource-num&gt;10.1038/nbt.3109&amp;#xD;http://www.nature.com/nbt/journal/v33/n1/abs/nbt.3109.html#supplementary-information&lt;/electronic-resource-num&gt;&lt;/record&gt;&lt;/Cite&gt;&lt;/EndNote&gt;</w:instrText>
+      </w:r>
+      <w:r>
+        <w:rPr>
+          <w:lang w:val="en-GB"/>
+        </w:rPr>
+        <w:fldChar w:fldCharType="separate"/>
+      </w:r>
+      <w:r>
+        <w:rPr>
+          <w:noProof/>
+          <w:vertAlign w:val="superscript"/>
+          <w:lang w:val="en-GB"/>
+        </w:rPr>
+        <w:t>6</w:t>
+      </w:r>
+      <w:r>
+        <w:rPr>
+          <w:lang w:val="en-GB"/>
+        </w:rPr>
+        <w:fldChar w:fldCharType="end"/>
+      </w:r>
+      <w:r>
+        <w:rPr>
+          <w:lang w:val="en-GB"/>
+        </w:rPr>
+        <w:t xml:space="preserve"> </w:t>
+      </w:r>
+      <w:r>
+        <w:rPr>
+          <w:lang w:val="en-GB"/>
+        </w:rPr>
+        <w:t>(</w:t>
+      </w:r>
+      <w:hyperlink r:id="rId13" w:history="1">
         <w:r>
           <w:rPr>
             <w:rStyle w:val="Hyperlink"/>
@@ -2180,7 +2105,7 @@
           <w:vertAlign w:val="superscript"/>
           <w:lang w:val="en-GB"/>
         </w:rPr>
-        <w:t>4</w:t>
+        <w:t>2</w:t>
       </w:r>
       <w:r>
         <w:rPr>
@@ -2201,7 +2126,7 @@
         </w:rPr>
         <w:t xml:space="preserve"> (</w:t>
       </w:r>
-      <w:hyperlink r:id="rId15" w:history="1">
+      <w:hyperlink r:id="rId14" w:history="1">
         <w:r>
           <w:rPr>
             <w:rStyle w:val="Hyperlink"/>
@@ -2269,7 +2194,7 @@
           <w:vertAlign w:val="superscript"/>
           <w:lang w:val="en-GB"/>
         </w:rPr>
-        <w:t>8</w:t>
+        <w:t>7</w:t>
       </w:r>
       <w:r>
         <w:rPr>
@@ -2290,7 +2215,7 @@
         </w:rPr>
         <w:t xml:space="preserve"> (</w:t>
       </w:r>
-      <w:hyperlink r:id="rId16" w:history="1">
+      <w:hyperlink r:id="rId15" w:history="1">
         <w:r>
           <w:rPr>
             <w:rStyle w:val="Hyperlink"/>
@@ -2342,7 +2267,7 @@
             <w:vertAlign w:val="superscript"/>
             <w:lang w:val="en-GB"/>
           </w:rPr>
-          <w:t>9</w:t>
+          <w:t>8</w:t>
         </w:r>
         <w:r>
           <w:rPr>
@@ -2357,7 +2282,7 @@
         </w:rPr>
         <w:t xml:space="preserve"> (</w:t>
       </w:r>
-      <w:hyperlink r:id="rId17" w:history="1">
+      <w:hyperlink r:id="rId16" w:history="1">
         <w:r>
           <w:rPr>
             <w:rStyle w:val="Hyperlink"/>
@@ -2531,7 +2456,7 @@
           <w:vertAlign w:val="superscript"/>
           <w:lang w:val="en-GB"/>
         </w:rPr>
-        <w:t>10</w:t>
+        <w:t>9</w:t>
       </w:r>
       <w:r>
         <w:rPr>
@@ -2552,7 +2477,7 @@
         </w:rPr>
         <w:t xml:space="preserve"> (</w:t>
       </w:r>
-      <w:hyperlink r:id="rId18" w:history="1">
+      <w:hyperlink r:id="rId17" w:history="1">
         <w:r>
           <w:rPr>
             <w:rStyle w:val="Hyperlink"/>
@@ -2596,7 +2521,6 @@
         </w:rPr>
         <w:t xml:space="preserve">in </w:t>
       </w:r>
-      <w:proofErr w:type="spellStart"/>
       <w:r>
         <w:rPr>
           <w:b/>
@@ -2611,7 +2535,43 @@
         </w:rPr>
         <w:t>Shaker</w:t>
       </w:r>
-      <w:proofErr w:type="spellEnd"/>
+      <w:r>
+        <w:rPr>
+          <w:b/>
+          <w:lang w:val="en-GB"/>
+        </w:rPr>
+        <w:fldChar w:fldCharType="begin"/>
+      </w:r>
+      <w:r>
+        <w:rPr>
+          <w:b/>
+          <w:lang w:val="en-GB"/>
+        </w:rPr>
+        <w:instrText xml:space="preserve"> ADDIN EN.CITE &lt;EndNote&gt;&lt;Cite&gt;&lt;Author&gt;Vaudel&lt;/Author&gt;&lt;Year&gt;2015&lt;/Year&gt;&lt;RecNum&gt;492&lt;/RecNum&gt;&lt;record&gt;&lt;rec-number&gt;492&lt;/rec-number&gt;&lt;foreign-keys&gt;&lt;key app="EN" db-id="wsxvrwestxpfw9e2re6pzxdopvfd2pfwxadz"&gt;492&lt;/key&gt;&lt;/foreign-keys&gt;&lt;ref-type name="Journal Article"&gt;17&lt;/ref-type&gt;&lt;contributors&gt;&lt;authors&gt;&lt;author&gt;Vaudel, Marc&lt;/author&gt;&lt;author&gt;Burkhart, Julia M.&lt;/author&gt;&lt;author&gt;Zahedi, Rene P.&lt;/author&gt;&lt;author&gt;Oveland, Eystein&lt;/author&gt;&lt;author&gt;Berven, Frode S.&lt;/author&gt;&lt;author&gt;Sickmann, Albert&lt;/author&gt;&lt;author&gt;Martens, Lennart&lt;/author&gt;&lt;author&gt;Barsnes, Harald&lt;/author&gt;&lt;/authors&gt;&lt;/contributors&gt;&lt;titles&gt;&lt;title&gt;PeptideShaker enables reanalysis of MS-derived proteomics data sets&lt;/title&gt;&lt;secondary-title&gt;Nat Biotech&lt;/secondary-title&gt;&lt;/titles&gt;&lt;periodical&gt;&lt;full-title&gt;Nat Biotech&lt;/full-title&gt;&lt;/periodical&gt;&lt;pages&gt;22-24&lt;/pages&gt;&lt;volume&gt;33&lt;/volume&gt;&lt;number&gt;1&lt;/number&gt;&lt;dates&gt;&lt;year&gt;2015&lt;/year&gt;&lt;/dates&gt;&lt;publisher&gt;Nature Publishing Group, a division of Macmillan Publishers Limited. All Rights Reserved.&lt;/publisher&gt;&lt;isbn&gt;1087-0156&lt;/isbn&gt;&lt;work-type&gt;Opinion and Comment&lt;/work-type&gt;&lt;urls&gt;&lt;related-urls&gt;&lt;url&gt;http://dx.doi.org/10.1038/nbt.3109&lt;/url&gt;&lt;/related-urls&gt;&lt;/urls&gt;&lt;electronic-resource-num&gt;10.1038/nbt.3109&amp;#xD;http://www.nature.com/nbt/journal/v33/n1/abs/nbt.3109.html#supplementary-information&lt;/electronic-resource-num&gt;&lt;/record&gt;&lt;/Cite&gt;&lt;/EndNote&gt;</w:instrText>
+      </w:r>
+      <w:r>
+        <w:rPr>
+          <w:b/>
+          <w:lang w:val="en-GB"/>
+        </w:rPr>
+        <w:fldChar w:fldCharType="separate"/>
+      </w:r>
+      <w:r>
+        <w:rPr>
+          <w:b/>
+          <w:noProof/>
+          <w:vertAlign w:val="superscript"/>
+          <w:lang w:val="en-GB"/>
+        </w:rPr>
+        <w:t>6</w:t>
+      </w:r>
+      <w:r>
+        <w:rPr>
+          <w:b/>
+          <w:lang w:val="en-GB"/>
+        </w:rPr>
+        <w:fldChar w:fldCharType="end"/>
+      </w:r>
       <w:r>
         <w:rPr>
           <w:lang w:val="en-GB"/>
@@ -2727,7 +2687,7 @@
           <w:vertAlign w:val="superscript"/>
           <w:lang w:val="en-GB"/>
         </w:rPr>
-        <w:t>11</w:t>
+        <w:t>10</w:t>
       </w:r>
       <w:r>
         <w:rPr>
@@ -2742,7 +2702,7 @@
         </w:rPr>
         <w:t xml:space="preserve"> (</w:t>
       </w:r>
-      <w:hyperlink r:id="rId19" w:history="1">
+      <w:hyperlink r:id="rId18" w:history="1">
         <w:r>
           <w:rPr>
             <w:rStyle w:val="Hyperlink"/>
@@ -2910,7 +2870,7 @@
             <w:vertAlign w:val="superscript"/>
             <w:lang w:val="en-GB"/>
           </w:rPr>
-          <w:t>12</w:t>
+          <w:t>11</w:t>
         </w:r>
         <w:r>
           <w:rPr>
@@ -2926,7 +2886,7 @@
         </w:rPr>
         <w:t xml:space="preserve"> (</w:t>
       </w:r>
-      <w:hyperlink r:id="rId20" w:history="1">
+      <w:hyperlink r:id="rId19" w:history="1">
         <w:r>
           <w:rPr>
             <w:rStyle w:val="Hyperlink"/>
@@ -3168,7 +3128,7 @@
                     </w:rPr>
                     <w:br/>
                   </w:r>
-                  <w:hyperlink r:id="rId21" w:history="1">
+                  <w:hyperlink r:id="rId20" w:history="1">
                     <w:r>
                       <w:rPr>
                         <w:rStyle w:val="Hyperlink"/>
@@ -3365,14 +3325,6 @@
         <w:t xml:space="preserve"> </w:t>
       </w:r>
     </w:p>
-    <w:p>
-      <w:pPr>
-        <w:spacing w:after="0" w:line="240" w:lineRule="auto"/>
-        <w:rPr>
-          <w:lang w:val="en-GB"/>
-        </w:rPr>
-      </w:pPr>
-    </w:p>
     <w:tbl>
       <w:tblPr>
         <w:tblStyle w:val="MediumGrid3-Accent5"/>
@@ -3592,7 +3544,7 @@
                 <w:noProof/>
                 <w:vertAlign w:val="superscript"/>
               </w:rPr>
-              <w:t>13</w:t>
+              <w:t>12</w:t>
             </w:r>
             <w:r>
               <w:fldChar w:fldCharType="end"/>
@@ -3684,7 +3636,7 @@
                 <w:noProof/>
                 <w:vertAlign w:val="superscript"/>
               </w:rPr>
-              <w:t>14</w:t>
+              <w:t>13</w:t>
             </w:r>
             <w:r>
               <w:fldChar w:fldCharType="end"/>
@@ -3758,7 +3710,7 @@
                   <w:noProof/>
                   <w:vertAlign w:val="superscript"/>
                 </w:rPr>
-                <w:t>15</w:t>
+                <w:t>14</w:t>
               </w:r>
               <w:r>
                 <w:fldChar w:fldCharType="end"/>
@@ -3840,7 +3792,7 @@
                 <w:noProof/>
                 <w:vertAlign w:val="superscript"/>
               </w:rPr>
-              <w:t>16</w:t>
+              <w:t>15</w:t>
             </w:r>
             <w:r>
               <w:fldChar w:fldCharType="end"/>
@@ -3905,6 +3857,28 @@
             <w:r>
               <w:t>PeptideShaker</w:t>
             </w:r>
+            <w:r>
+              <w:t xml:space="preserve"> </w:t>
+            </w:r>
+            <w:r>
+              <w:fldChar w:fldCharType="begin"/>
+            </w:r>
+            <w:r>
+              <w:instrText xml:space="preserve"> ADDIN EN.CITE &lt;EndNote&gt;&lt;Cite&gt;&lt;Author&gt;Vaudel&lt;/Author&gt;&lt;Year&gt;2015&lt;/Year&gt;&lt;RecNum&gt;492&lt;/RecNum&gt;&lt;record&gt;&lt;rec-number&gt;492&lt;/rec-number&gt;&lt;foreign-keys&gt;&lt;key app="EN" db-id="wsxvrwestxpfw9e2re6pzxdopvfd2pfwxadz"&gt;492&lt;/key&gt;&lt;/foreign-keys&gt;&lt;ref-type name="Journal Article"&gt;17&lt;/ref-type&gt;&lt;contributors&gt;&lt;authors&gt;&lt;author&gt;Vaudel, Marc&lt;/author&gt;&lt;author&gt;Burkhart, Julia M.&lt;/author&gt;&lt;author&gt;Zahedi, Rene P.&lt;/author&gt;&lt;author&gt;Oveland, Eystein&lt;/author&gt;&lt;author&gt;Berven, Frode S.&lt;/author&gt;&lt;author&gt;Sickmann, Albert&lt;/author&gt;&lt;author&gt;Martens, Lennart&lt;/author&gt;&lt;author&gt;Barsnes, Harald&lt;/author&gt;&lt;/authors&gt;&lt;/contributors&gt;&lt;titles&gt;&lt;title&gt;PeptideShaker enables reanalysis of MS-derived proteomics data sets&lt;/title&gt;&lt;secondary-title&gt;Nat Biotech&lt;/secondary-title&gt;&lt;/titles&gt;&lt;periodical&gt;&lt;full-title&gt;Nat Biotech&lt;/full-title&gt;&lt;/periodical&gt;&lt;pages&gt;22-24&lt;/pages&gt;&lt;volume&gt;33&lt;/volume&gt;&lt;number&gt;1&lt;/number&gt;&lt;dates&gt;&lt;year&gt;2015&lt;/year&gt;&lt;/dates&gt;&lt;publisher&gt;Nature Publishing Group, a division of Macmillan Publishers Limited. All Rights Reserved.&lt;/publisher&gt;&lt;isbn&gt;1087-0156&lt;/isbn&gt;&lt;work-type&gt;Opinion and Comment&lt;/work-type&gt;&lt;urls&gt;&lt;related-urls&gt;&lt;url&gt;http://dx.doi.org/10.1038/nbt.3109&lt;/url&gt;&lt;/related-urls&gt;&lt;/urls&gt;&lt;electronic-resource-num&gt;10.1038/nbt.3109&amp;#xD;http://www.nature.com/nbt/journal/v33/n1/abs/nbt.3109.html#supplementary-information&lt;/electronic-resource-num&gt;&lt;/record&gt;&lt;/Cite&gt;&lt;/EndNote&gt;</w:instrText>
+            </w:r>
+            <w:r>
+              <w:fldChar w:fldCharType="separate"/>
+            </w:r>
+            <w:r>
+              <w:rPr>
+                <w:noProof/>
+                <w:vertAlign w:val="superscript"/>
+              </w:rPr>
+              <w:t>6</w:t>
+            </w:r>
+            <w:r>
+              <w:fldChar w:fldCharType="end"/>
+            </w:r>
           </w:p>
         </w:tc>
         <w:tc>
@@ -3987,7 +3961,7 @@
                 <w:noProof/>
                 <w:vertAlign w:val="superscript"/>
               </w:rPr>
-              <w:t>17</w:t>
+              <w:t>16</w:t>
             </w:r>
             <w:r>
               <w:fldChar w:fldCharType="end"/>
@@ -4059,6 +4033,87 @@
             </w:r>
             <w:r>
               <w:instrText xml:space="preserve"> ADDIN EN.CITE &lt;EndNote&gt;&lt;Cite&gt;&lt;Author&gt;Dancik&lt;/Author&gt;&lt;Year&gt;1999&lt;/Year&gt;&lt;RecNum&gt;42&lt;/RecNum&gt;&lt;DisplayText&gt;&lt;style face="superscript"&gt;18&lt;/style&gt;&lt;/DisplayText&gt;&lt;record&gt;&lt;rec-number&gt;42&lt;/rec-number&gt;&lt;foreign-keys&gt;&lt;key app="EN" db-id="eresv20p6zxrtfeeev5ptedr0p0ada9r29tx"&gt;42&lt;/key&gt;&lt;/foreign-keys&gt;&lt;ref-type name="Journal Article"&gt;17&lt;/ref-type&gt;&lt;contributors&gt;&lt;authors&gt;&lt;author&gt;Dancik, V.&lt;/author&gt;&lt;author&gt;Addona, T. A.&lt;/author&gt;&lt;author&gt;Clauser, K. R.&lt;/author&gt;&lt;author&gt;Vath, J. E.&lt;/author&gt;&lt;author&gt;Pevzner, P. A.&lt;/author&gt;&lt;/authors&gt;&lt;/contributors&gt;&lt;auth-address&gt;Millennium Pharmaceuticals, Cambridge, Massachusetts 02139, USA. dancik@mpi.com&lt;/auth-address&gt;&lt;titles&gt;&lt;title&gt;De novo peptide sequencing via tandem mass spectrometry&lt;/title&gt;&lt;secondary-title&gt;J Comput Biol&lt;/secondary-title&gt;&lt;alt-title&gt;Journal of computational biology : a journal of computational molecular cell biology&lt;/alt-title&gt;&lt;/titles&gt;&lt;periodical&gt;&lt;full-title&gt;J Comput Biol&lt;/full-title&gt;&lt;abbr-1&gt;Journal of computational biology : a journal of computational molecular cell biology&lt;/abbr-1&gt;&lt;/periodical&gt;&lt;alt-periodical&gt;&lt;full-title&gt;J Comput Biol&lt;/full-title&gt;&lt;abbr-1&gt;Journal of computational biology : a journal of computational molecular cell biology&lt;/abbr-1&gt;&lt;/alt-periodical&gt;&lt;pages&gt;327-42&lt;/pages&gt;&lt;volume&gt;6&lt;/volume&gt;&lt;number&gt;3-4&lt;/number&gt;&lt;keywords&gt;&lt;keyword&gt;*Algorithms&lt;/keyword&gt;&lt;keyword&gt;Amino Acid Sequence&lt;/keyword&gt;&lt;keyword&gt;Databases, Factual&lt;/keyword&gt;&lt;keyword&gt;Evaluation Studies as Topic&lt;/keyword&gt;&lt;keyword&gt;Mass Spectrometry/*methods/statistics &amp;amp; numerical data&lt;/keyword&gt;&lt;keyword&gt;Peptides/*chemistry&lt;/keyword&gt;&lt;keyword&gt;Sequence Analysis/*methods/statistics &amp;amp; numerical data&lt;/keyword&gt;&lt;/keywords&gt;&lt;dates&gt;&lt;year&gt;1999&lt;/year&gt;&lt;pub-dates&gt;&lt;date&gt;Fall-Winter&lt;/date&gt;&lt;/pub-dates&gt;&lt;/dates&gt;&lt;isbn&gt;1066-5277 (Print)&amp;#xD;1066-5277 (Linking)&lt;/isbn&gt;&lt;accession-num&gt;10582570&lt;/accession-num&gt;&lt;urls&gt;&lt;related-urls&gt;&lt;url&gt;http://www.ncbi.nlm.nih.gov/pubmed/10582570&lt;/url&gt;&lt;/related-urls&gt;&lt;/urls&gt;&lt;electronic-resource-num&gt;10.1089/106652799318300&lt;/electronic-resource-num&gt;&lt;/record&gt;&lt;/Cite&gt;&lt;/EndNote&gt;</w:instrText>
+            </w:r>
+            <w:r>
+              <w:fldChar w:fldCharType="separate"/>
+            </w:r>
+            <w:r>
+              <w:rPr>
+                <w:noProof/>
+                <w:vertAlign w:val="superscript"/>
+              </w:rPr>
+              <w:t>17</w:t>
+            </w:r>
+            <w:r>
+              <w:fldChar w:fldCharType="end"/>
+            </w:r>
+            <w:r>
+              <w:fldChar w:fldCharType="end"/>
+            </w:r>
+          </w:p>
+        </w:tc>
+        <w:tc>
+          <w:tcPr>
+            <w:tcW w:w="5670" w:type="dxa"/>
+            <w:vAlign w:val="center"/>
+          </w:tcPr>
+          <w:p>
+            <w:pPr>
+              <w:spacing w:after="0" w:line="240" w:lineRule="auto"/>
+              <w:cnfStyle w:val="000000000000"/>
+            </w:pPr>
+            <w:r>
+              <w:t>De novo sequencing tool</w:t>
+            </w:r>
+          </w:p>
+        </w:tc>
+      </w:tr>
+      <w:tr>
+        <w:trPr>
+          <w:cnfStyle w:val="000000100000"/>
+        </w:trPr>
+        <w:tc>
+          <w:tcPr>
+            <w:cnfStyle w:val="001000000000"/>
+            <w:tcW w:w="1668" w:type="dxa"/>
+            <w:vMerge/>
+            <w:vAlign w:val="center"/>
+          </w:tcPr>
+          <w:p>
+            <w:pPr>
+              <w:spacing w:after="0" w:line="240" w:lineRule="auto"/>
+            </w:pPr>
+          </w:p>
+        </w:tc>
+        <w:tc>
+          <w:tcPr>
+            <w:tcW w:w="2268" w:type="dxa"/>
+            <w:vAlign w:val="center"/>
+          </w:tcPr>
+          <w:p>
+            <w:pPr>
+              <w:spacing w:after="0" w:line="240" w:lineRule="auto"/>
+              <w:cnfStyle w:val="000000100000"/>
+            </w:pPr>
+            <w:proofErr w:type="spellStart"/>
+            <w:r>
+              <w:t>PepNovo</w:t>
+            </w:r>
+            <w:proofErr w:type="spellEnd"/>
+            <w:r>
+              <w:fldChar w:fldCharType="begin"/>
+            </w:r>
+            <w:r>
+              <w:instrText xml:space="preserve"> HYPERLINK \l "_ENREF_19" \o "Frank, 2005 #97" </w:instrText>
+            </w:r>
+            <w:r>
+              <w:fldChar w:fldCharType="separate"/>
+            </w:r>
+            <w:r>
+              <w:fldChar w:fldCharType="begin"/>
+            </w:r>
+            <w:r>
+              <w:instrText xml:space="preserve"> ADDIN EN.CITE &lt;EndNote&gt;&lt;Cite&gt;&lt;Author&gt;Frank&lt;/Author&gt;&lt;Year&gt;2005&lt;/Year&gt;&lt;RecNum&gt;97&lt;/RecNum&gt;&lt;DisplayText&gt;&lt;style face="superscript"&gt;19&lt;/style&gt;&lt;/DisplayText&gt;&lt;record&gt;&lt;rec-number&gt;97&lt;/rec-number&gt;&lt;foreign-keys&gt;&lt;key app="EN" db-id="sexxdt0zj29tdleaertp5we3atxa92z9waxz"&gt;97&lt;/key&gt;&lt;/foreign-keys&gt;&lt;ref-type name="Journal Article"&gt;17&lt;/ref-type&gt;&lt;contributors&gt;&lt;authors&gt;&lt;author&gt;Frank, A.&lt;/author&gt;&lt;author&gt;Pevzner, P.&lt;/author&gt;&lt;/authors&gt;&lt;/contributors&gt;&lt;auth-address&gt;Department of Computer Science &amp;amp; Engineering, University of California, San Diego, La Jolla, California 92093-0114, USA. arf@cs.ucsd.edu&lt;/auth-address&gt;&lt;titles&gt;&lt;title&gt;PepNovo: de novo peptide sequencing via probabilistic network modeling&lt;/title&gt;&lt;secondary-title&gt;Anal Chem&lt;/secondary-title&gt;&lt;/titles&gt;&lt;periodical&gt;&lt;full-title&gt;Anal Chem&lt;/full-title&gt;&lt;/periodical&gt;&lt;pages&gt;964-73&lt;/pages&gt;&lt;volume&gt;77&lt;/volume&gt;&lt;number&gt;4&lt;/number&gt;&lt;edition&gt;2005/04/30&lt;/edition&gt;&lt;keywords&gt;&lt;keyword&gt;Algorithms&lt;/keyword&gt;&lt;keyword&gt;*Likelihood Functions&lt;/keyword&gt;&lt;keyword&gt;Probability&lt;/keyword&gt;&lt;keyword&gt;Sequence Analysis, Protein/*methods&lt;/keyword&gt;&lt;keyword&gt;Tandem Mass Spectrometry&lt;/keyword&gt;&lt;/keywords&gt;&lt;dates&gt;&lt;year&gt;2005&lt;/year&gt;&lt;pub-dates&gt;&lt;date&gt;Feb 15&lt;/date&gt;&lt;/pub-dates&gt;&lt;/dates&gt;&lt;isbn&gt;0003-2700 (Print)&amp;#xD;0003-2700 (Linking)&lt;/isbn&gt;&lt;accession-num&gt;15858974&lt;/accession-num&gt;&lt;urls&gt;&lt;related-urls&gt;&lt;url&gt;http://www.ncbi.nlm.nih.gov/pubmed/15858974&lt;/url&gt;&lt;/related-urls&gt;&lt;/urls&gt;&lt;language&gt;eng&lt;/language&gt;&lt;/record&gt;&lt;/Cite&gt;&lt;/EndNote&gt;</w:instrText>
             </w:r>
             <w:r>
               <w:fldChar w:fldCharType="separate"/>
@@ -4086,6 +4141,84 @@
           <w:p>
             <w:pPr>
               <w:spacing w:after="0" w:line="240" w:lineRule="auto"/>
+              <w:cnfStyle w:val="000000100000"/>
+            </w:pPr>
+            <w:r>
+              <w:t>De novo sequencing tool</w:t>
+            </w:r>
+          </w:p>
+        </w:tc>
+      </w:tr>
+      <w:tr>
+        <w:tc>
+          <w:tcPr>
+            <w:cnfStyle w:val="001000000000"/>
+            <w:tcW w:w="1668" w:type="dxa"/>
+            <w:vMerge/>
+            <w:vAlign w:val="center"/>
+          </w:tcPr>
+          <w:p>
+            <w:pPr>
+              <w:spacing w:after="0" w:line="240" w:lineRule="auto"/>
+            </w:pPr>
+          </w:p>
+        </w:tc>
+        <w:tc>
+          <w:tcPr>
+            <w:tcW w:w="2268" w:type="dxa"/>
+            <w:vAlign w:val="center"/>
+          </w:tcPr>
+          <w:p>
+            <w:pPr>
+              <w:spacing w:after="0" w:line="240" w:lineRule="auto"/>
+              <w:cnfStyle w:val="000000000000"/>
+            </w:pPr>
+            <w:proofErr w:type="spellStart"/>
+            <w:r>
+              <w:t>UniNovo</w:t>
+            </w:r>
+            <w:proofErr w:type="spellEnd"/>
+            <w:r>
+              <w:fldChar w:fldCharType="begin"/>
+            </w:r>
+            <w:r>
+              <w:instrText xml:space="preserve"> HYPERLINK \l "_ENREF_20" \o "Jeong, 2013 #38" </w:instrText>
+            </w:r>
+            <w:r>
+              <w:fldChar w:fldCharType="separate"/>
+            </w:r>
+            <w:r>
+              <w:fldChar w:fldCharType="begin"/>
+            </w:r>
+            <w:r>
+              <w:instrText xml:space="preserve"> ADDIN EN.CITE &lt;EndNote&gt;&lt;Cite&gt;&lt;Author&gt;Jeong&lt;/Author&gt;&lt;Year&gt;2013&lt;/Year&gt;&lt;RecNum&gt;38&lt;/RecNum&gt;&lt;DisplayText&gt;&lt;style face="superscript"&gt;20&lt;/style&gt;&lt;/DisplayText&gt;&lt;record&gt;&lt;rec-number&gt;38&lt;/rec-number&gt;&lt;foreign-keys&gt;&lt;key app="EN" db-id="eresv20p6zxrtfeeev5ptedr0p0ada9r29tx"&gt;38&lt;/key&gt;&lt;/foreign-keys&gt;&lt;ref-type name="Journal Article"&gt;17&lt;/ref-type&gt;&lt;contributors&gt;&lt;authors&gt;&lt;author&gt;Jeong, K.&lt;/author&gt;&lt;author&gt;Kim, S.&lt;/author&gt;&lt;author&gt;Pevzner, P. A.&lt;/author&gt;&lt;/authors&gt;&lt;/contributors&gt;&lt;auth-address&gt;Department of Electrical and Computer Engineering and Department of Computer Science and Engineering, University of California-San Diego, CA 92093, USA. kwj@ucsd.edu&lt;/auth-address&gt;&lt;titles&gt;&lt;title&gt;UniNovo: a universal tool for de novo peptide sequencing&lt;/title&gt;&lt;secondary-title&gt;Bioinformatics&lt;/secondary-title&gt;&lt;alt-title&gt;Bioinformatics&lt;/alt-title&gt;&lt;/titles&gt;&lt;periodical&gt;&lt;full-title&gt;Bioinformatics&lt;/full-title&gt;&lt;abbr-1&gt;Bioinformatics&lt;/abbr-1&gt;&lt;/periodical&gt;&lt;alt-periodical&gt;&lt;full-title&gt;Bioinformatics&lt;/full-title&gt;&lt;abbr-1&gt;Bioinformatics&lt;/abbr-1&gt;&lt;/alt-periodical&gt;&lt;pages&gt;1953-62&lt;/pages&gt;&lt;volume&gt;29&lt;/volume&gt;&lt;number&gt;16&lt;/number&gt;&lt;dates&gt;&lt;year&gt;2013&lt;/year&gt;&lt;pub-dates&gt;&lt;date&gt;Aug 15&lt;/date&gt;&lt;/pub-dates&gt;&lt;/dates&gt;&lt;isbn&gt;1367-4811 (Electronic)&amp;#xD;1367-4803 (Linking)&lt;/isbn&gt;&lt;accession-num&gt;23766417&lt;/accession-num&gt;&lt;urls&gt;&lt;related-urls&gt;&lt;url&gt;http://www.ncbi.nlm.nih.gov/pubmed/23766417&lt;/url&gt;&lt;/related-urls&gt;&lt;/urls&gt;&lt;custom2&gt;3722526&lt;/custom2&gt;&lt;electronic-resource-num&gt;10.1093/bioinformatics/btt338&lt;/electronic-resource-num&gt;&lt;/record&gt;&lt;/Cite&gt;&lt;/EndNote&gt;</w:instrText>
+            </w:r>
+            <w:r>
+              <w:fldChar w:fldCharType="separate"/>
+            </w:r>
+            <w:r>
+              <w:rPr>
+                <w:noProof/>
+                <w:vertAlign w:val="superscript"/>
+              </w:rPr>
+              <w:t>19</w:t>
+            </w:r>
+            <w:r>
+              <w:fldChar w:fldCharType="end"/>
+            </w:r>
+            <w:r>
+              <w:fldChar w:fldCharType="end"/>
+            </w:r>
+          </w:p>
+        </w:tc>
+        <w:tc>
+          <w:tcPr>
+            <w:tcW w:w="5670" w:type="dxa"/>
+            <w:vAlign w:val="center"/>
+          </w:tcPr>
+          <w:p>
+            <w:pPr>
+              <w:spacing w:after="0" w:line="240" w:lineRule="auto"/>
               <w:cnfStyle w:val="000000000000"/>
             </w:pPr>
             <w:r>
@@ -4123,14 +4256,14 @@
             </w:pPr>
             <w:proofErr w:type="spellStart"/>
             <w:r>
-              <w:t>PepNovo</w:t>
+              <w:t>Antilope</w:t>
             </w:r>
             <w:proofErr w:type="spellEnd"/>
             <w:r>
               <w:fldChar w:fldCharType="begin"/>
             </w:r>
             <w:r>
-              <w:instrText xml:space="preserve"> HYPERLINK \l "_ENREF_19" \o "Frank, 2005 #97" </w:instrText>
+              <w:instrText xml:space="preserve"> HYPERLINK \l "_ENREF_21" \o "Andreotti, 2012 #39" </w:instrText>
             </w:r>
             <w:r>
               <w:fldChar w:fldCharType="separate"/>
@@ -4139,85 +4272,7 @@
               <w:fldChar w:fldCharType="begin"/>
             </w:r>
             <w:r>
-              <w:instrText xml:space="preserve"> ADDIN EN.CITE &lt;EndNote&gt;&lt;Cite&gt;&lt;Author&gt;Frank&lt;/Author&gt;&lt;Year&gt;2005&lt;/Year&gt;&lt;RecNum&gt;97&lt;/RecNum&gt;&lt;DisplayText&gt;&lt;style face="superscript"&gt;19&lt;/style&gt;&lt;/DisplayText&gt;&lt;record&gt;&lt;rec-number&gt;97&lt;/rec-number&gt;&lt;foreign-keys&gt;&lt;key app="EN" db-id="sexxdt0zj29tdleaertp5we3atxa92z9waxz"&gt;97&lt;/key&gt;&lt;/foreign-keys&gt;&lt;ref-type name="Journal Article"&gt;17&lt;/ref-type&gt;&lt;contributors&gt;&lt;authors&gt;&lt;author&gt;Frank, A.&lt;/author&gt;&lt;author&gt;Pevzner, P.&lt;/author&gt;&lt;/authors&gt;&lt;/contributors&gt;&lt;auth-address&gt;Department of Computer Science &amp;amp; Engineering, University of California, San Diego, La Jolla, California 92093-0114, USA. arf@cs.ucsd.edu&lt;/auth-address&gt;&lt;titles&gt;&lt;title&gt;PepNovo: de novo peptide sequencing via probabilistic network modeling&lt;/title&gt;&lt;secondary-title&gt;Anal Chem&lt;/secondary-title&gt;&lt;/titles&gt;&lt;periodical&gt;&lt;full-title&gt;Anal Chem&lt;/full-title&gt;&lt;/periodical&gt;&lt;pages&gt;964-73&lt;/pages&gt;&lt;volume&gt;77&lt;/volume&gt;&lt;number&gt;4&lt;/number&gt;&lt;edition&gt;2005/04/30&lt;/edition&gt;&lt;keywords&gt;&lt;keyword&gt;Algorithms&lt;/keyword&gt;&lt;keyword&gt;*Likelihood Functions&lt;/keyword&gt;&lt;keyword&gt;Probability&lt;/keyword&gt;&lt;keyword&gt;Sequence Analysis, Protein/*methods&lt;/keyword&gt;&lt;keyword&gt;Tandem Mass Spectrometry&lt;/keyword&gt;&lt;/keywords&gt;&lt;dates&gt;&lt;year&gt;2005&lt;/year&gt;&lt;pub-dates&gt;&lt;date&gt;Feb 15&lt;/date&gt;&lt;/pub-dates&gt;&lt;/dates&gt;&lt;isbn&gt;0003-2700 (Print)&amp;#xD;0003-2700 (Linking)&lt;/isbn&gt;&lt;accession-num&gt;15858974&lt;/accession-num&gt;&lt;urls&gt;&lt;related-urls&gt;&lt;url&gt;http://www.ncbi.nlm.nih.gov/pubmed/15858974&lt;/url&gt;&lt;/related-urls&gt;&lt;/urls&gt;&lt;language&gt;eng&lt;/language&gt;&lt;/record&gt;&lt;/Cite&gt;&lt;/EndNote&gt;</w:instrText>
-            </w:r>
-            <w:r>
-              <w:fldChar w:fldCharType="separate"/>
-            </w:r>
-            <w:r>
-              <w:rPr>
-                <w:noProof/>
-                <w:vertAlign w:val="superscript"/>
-              </w:rPr>
-              <w:t>19</w:t>
-            </w:r>
-            <w:r>
-              <w:fldChar w:fldCharType="end"/>
-            </w:r>
-            <w:r>
-              <w:fldChar w:fldCharType="end"/>
-            </w:r>
-          </w:p>
-        </w:tc>
-        <w:tc>
-          <w:tcPr>
-            <w:tcW w:w="5670" w:type="dxa"/>
-            <w:vAlign w:val="center"/>
-          </w:tcPr>
-          <w:p>
-            <w:pPr>
-              <w:spacing w:after="0" w:line="240" w:lineRule="auto"/>
-              <w:cnfStyle w:val="000000100000"/>
-            </w:pPr>
-            <w:r>
-              <w:t>De novo sequencing tool</w:t>
-            </w:r>
-          </w:p>
-        </w:tc>
-      </w:tr>
-      <w:tr>
-        <w:tc>
-          <w:tcPr>
-            <w:cnfStyle w:val="001000000000"/>
-            <w:tcW w:w="1668" w:type="dxa"/>
-            <w:vMerge/>
-            <w:vAlign w:val="center"/>
-          </w:tcPr>
-          <w:p>
-            <w:pPr>
-              <w:spacing w:after="0" w:line="240" w:lineRule="auto"/>
-            </w:pPr>
-          </w:p>
-        </w:tc>
-        <w:tc>
-          <w:tcPr>
-            <w:tcW w:w="2268" w:type="dxa"/>
-            <w:vAlign w:val="center"/>
-          </w:tcPr>
-          <w:p>
-            <w:pPr>
-              <w:spacing w:after="0" w:line="240" w:lineRule="auto"/>
-              <w:cnfStyle w:val="000000000000"/>
-            </w:pPr>
-            <w:proofErr w:type="spellStart"/>
-            <w:r>
-              <w:t>UniNovo</w:t>
-            </w:r>
-            <w:proofErr w:type="spellEnd"/>
-            <w:r>
-              <w:fldChar w:fldCharType="begin"/>
-            </w:r>
-            <w:r>
-              <w:instrText xml:space="preserve"> HYPERLINK \l "_ENREF_20" \o "Jeong, 2013 #38" </w:instrText>
-            </w:r>
-            <w:r>
-              <w:fldChar w:fldCharType="separate"/>
-            </w:r>
-            <w:r>
-              <w:fldChar w:fldCharType="begin"/>
-            </w:r>
-            <w:r>
-              <w:instrText xml:space="preserve"> ADDIN EN.CITE &lt;EndNote&gt;&lt;Cite&gt;&lt;Author&gt;Jeong&lt;/Author&gt;&lt;Year&gt;2013&lt;/Year&gt;&lt;RecNum&gt;38&lt;/RecNum&gt;&lt;DisplayText&gt;&lt;style face="superscript"&gt;20&lt;/style&gt;&lt;/DisplayText&gt;&lt;record&gt;&lt;rec-number&gt;38&lt;/rec-number&gt;&lt;foreign-keys&gt;&lt;key app="EN" db-id="eresv20p6zxrtfeeev5ptedr0p0ada9r29tx"&gt;38&lt;/key&gt;&lt;/foreign-keys&gt;&lt;ref-type name="Journal Article"&gt;17&lt;/ref-type&gt;&lt;contributors&gt;&lt;authors&gt;&lt;author&gt;Jeong, K.&lt;/author&gt;&lt;author&gt;Kim, S.&lt;/author&gt;&lt;author&gt;Pevzner, P. A.&lt;/author&gt;&lt;/authors&gt;&lt;/contributors&gt;&lt;auth-address&gt;Department of Electrical and Computer Engineering and Department of Computer Science and Engineering, University of California-San Diego, CA 92093, USA. kwj@ucsd.edu&lt;/auth-address&gt;&lt;titles&gt;&lt;title&gt;UniNovo: a universal tool for de novo peptide sequencing&lt;/title&gt;&lt;secondary-title&gt;Bioinformatics&lt;/secondary-title&gt;&lt;alt-title&gt;Bioinformatics&lt;/alt-title&gt;&lt;/titles&gt;&lt;periodical&gt;&lt;full-title&gt;Bioinformatics&lt;/full-title&gt;&lt;abbr-1&gt;Bioinformatics&lt;/abbr-1&gt;&lt;/periodical&gt;&lt;alt-periodical&gt;&lt;full-title&gt;Bioinformatics&lt;/full-title&gt;&lt;abbr-1&gt;Bioinformatics&lt;/abbr-1&gt;&lt;/alt-periodical&gt;&lt;pages&gt;1953-62&lt;/pages&gt;&lt;volume&gt;29&lt;/volume&gt;&lt;number&gt;16&lt;/number&gt;&lt;dates&gt;&lt;year&gt;2013&lt;/year&gt;&lt;pub-dates&gt;&lt;date&gt;Aug 15&lt;/date&gt;&lt;/pub-dates&gt;&lt;/dates&gt;&lt;isbn&gt;1367-4811 (Electronic)&amp;#xD;1367-4803 (Linking)&lt;/isbn&gt;&lt;accession-num&gt;23766417&lt;/accession-num&gt;&lt;urls&gt;&lt;related-urls&gt;&lt;url&gt;http://www.ncbi.nlm.nih.gov/pubmed/23766417&lt;/url&gt;&lt;/related-urls&gt;&lt;/urls&gt;&lt;custom2&gt;3722526&lt;/custom2&gt;&lt;electronic-resource-num&gt;10.1093/bioinformatics/btt338&lt;/electronic-resource-num&gt;&lt;/record&gt;&lt;/Cite&gt;&lt;/EndNote&gt;</w:instrText>
+              <w:instrText xml:space="preserve"> ADDIN EN.CITE &lt;EndNote&gt;&lt;Cite&gt;&lt;Author&gt;Andreotti&lt;/Author&gt;&lt;Year&gt;2012&lt;/Year&gt;&lt;RecNum&gt;39&lt;/RecNum&gt;&lt;DisplayText&gt;&lt;style face="superscript"&gt;21&lt;/style&gt;&lt;/DisplayText&gt;&lt;record&gt;&lt;rec-number&gt;39&lt;/rec-number&gt;&lt;foreign-keys&gt;&lt;key app="EN" db-id="eresv20p6zxrtfeeev5ptedr0p0ada9r29tx"&gt;39&lt;/key&gt;&lt;/foreign-keys&gt;&lt;ref-type name="Journal Article"&gt;17&lt;/ref-type&gt;&lt;contributors&gt;&lt;authors&gt;&lt;author&gt;Andreotti, S.&lt;/author&gt;&lt;author&gt;Klau, G. W.&lt;/author&gt;&lt;author&gt;Reinert, K.&lt;/author&gt;&lt;/authors&gt;&lt;/contributors&gt;&lt;auth-address&gt;Freie Universitat Berlin, Germany and the International Max Planck Research School for Computational Biology and Scientific Computing, Berlin.&lt;/auth-address&gt;&lt;titles&gt;&lt;title&gt;Antilope--a Lagrangian relaxation approach to the de novo peptide sequencing problem&lt;/title&gt;&lt;secondary-title&gt;IEEE/ACM Trans Comput Biol Bioinform&lt;/secondary-title&gt;&lt;alt-title&gt;IEEE/ACM transactions on computational biology and bioinformatics / IEEE, ACM&lt;/alt-title&gt;&lt;/titles&gt;&lt;periodical&gt;&lt;full-title&gt;IEEE/ACM Trans Comput Biol Bioinform&lt;/full-title&gt;&lt;abbr-1&gt;IEEE/ACM transactions on computational biology and bioinformatics / IEEE, ACM&lt;/abbr-1&gt;&lt;/periodical&gt;&lt;alt-periodical&gt;&lt;full-title&gt;IEEE/ACM Trans Comput Biol Bioinform&lt;/full-title&gt;&lt;abbr-1&gt;IEEE/ACM transactions on computational biology and bioinformatics / IEEE, ACM&lt;/abbr-1&gt;&lt;/alt-periodical&gt;&lt;pages&gt;385-94&lt;/pages&gt;&lt;volume&gt;9&lt;/volume&gt;&lt;number&gt;2&lt;/number&gt;&lt;dates&gt;&lt;year&gt;2012&lt;/year&gt;&lt;/dates&gt;&lt;isbn&gt;1557-9964 (Electronic)&amp;#xD;1545-5963 (Linking)&lt;/isbn&gt;&lt;accession-num&gt;21464512&lt;/accession-num&gt;&lt;urls&gt;&lt;related-urls&gt;&lt;url&gt;http://www.ncbi.nlm.nih.gov/pubmed/21464512&lt;/url&gt;&lt;/related-urls&gt;&lt;/urls&gt;&lt;electronic-resource-num&gt;10.1109/TCBB.2011.59&lt;/electronic-resource-num&gt;&lt;/record&gt;&lt;/Cite&gt;&lt;/EndNote&gt;</w:instrText>
             </w:r>
             <w:r>
               <w:fldChar w:fldCharType="separate"/>
@@ -4245,6 +4300,84 @@
           <w:p>
             <w:pPr>
               <w:spacing w:after="0" w:line="240" w:lineRule="auto"/>
+              <w:cnfStyle w:val="000000100000"/>
+            </w:pPr>
+            <w:r>
+              <w:t>De novo sequencing tool</w:t>
+            </w:r>
+          </w:p>
+        </w:tc>
+      </w:tr>
+      <w:tr>
+        <w:tc>
+          <w:tcPr>
+            <w:cnfStyle w:val="001000000000"/>
+            <w:tcW w:w="1668" w:type="dxa"/>
+            <w:vMerge/>
+            <w:vAlign w:val="center"/>
+          </w:tcPr>
+          <w:p>
+            <w:pPr>
+              <w:spacing w:after="0" w:line="240" w:lineRule="auto"/>
+            </w:pPr>
+          </w:p>
+        </w:tc>
+        <w:tc>
+          <w:tcPr>
+            <w:tcW w:w="2268" w:type="dxa"/>
+            <w:vAlign w:val="center"/>
+          </w:tcPr>
+          <w:p>
+            <w:pPr>
+              <w:spacing w:after="0" w:line="240" w:lineRule="auto"/>
+              <w:cnfStyle w:val="000000000000"/>
+            </w:pPr>
+            <w:proofErr w:type="spellStart"/>
+            <w:r>
+              <w:t>NovoHMM</w:t>
+            </w:r>
+            <w:proofErr w:type="spellEnd"/>
+            <w:r>
+              <w:fldChar w:fldCharType="begin"/>
+            </w:r>
+            <w:r>
+              <w:instrText xml:space="preserve"> HYPERLINK \l "_ENREF_22" \o "Fischer, 2005 #40" </w:instrText>
+            </w:r>
+            <w:r>
+              <w:fldChar w:fldCharType="separate"/>
+            </w:r>
+            <w:r>
+              <w:fldChar w:fldCharType="begin"/>
+            </w:r>
+            <w:r>
+              <w:instrText xml:space="preserve"> ADDIN EN.CITE &lt;EndNote&gt;&lt;Cite&gt;&lt;Author&gt;Fischer&lt;/Author&gt;&lt;Year&gt;2005&lt;/Year&gt;&lt;RecNum&gt;40&lt;/RecNum&gt;&lt;DisplayText&gt;&lt;style face="superscript"&gt;22&lt;/style&gt;&lt;/DisplayText&gt;&lt;record&gt;&lt;rec-number&gt;40&lt;/rec-number&gt;&lt;foreign-keys&gt;&lt;key app="EN" db-id="eresv20p6zxrtfeeev5ptedr0p0ada9r29tx"&gt;40&lt;/key&gt;&lt;/foreign-keys&gt;&lt;ref-type name="Journal Article"&gt;17&lt;/ref-type&gt;&lt;contributors&gt;&lt;authors&gt;&lt;author&gt;Fischer, B.&lt;/author&gt;&lt;author&gt;Roth, V.&lt;/author&gt;&lt;author&gt;Roos, F.&lt;/author&gt;&lt;author&gt;Grossmann, J.&lt;/author&gt;&lt;author&gt;Baginsky, S.&lt;/author&gt;&lt;author&gt;Widmayer, P.&lt;/author&gt;&lt;author&gt;Gruissem, W.&lt;/author&gt;&lt;author&gt;Buhmann, J. M.&lt;/author&gt;&lt;/authors&gt;&lt;/contributors&gt;&lt;auth-address&gt;Institute of Computational Science, Institute of Plant Sciences, ETH Zurich, Switzerland.&lt;/auth-address&gt;&lt;titles&gt;&lt;title&gt;NovoHMM: a hidden Markov model for de novo peptide sequencing&lt;/title&gt;&lt;secondary-title&gt;Anal Chem&lt;/secondary-title&gt;&lt;alt-title&gt;Analytical chemistry&lt;/alt-title&gt;&lt;/titles&gt;&lt;periodical&gt;&lt;full-title&gt;Anal Chem&lt;/full-title&gt;&lt;abbr-1&gt;Analytical chemistry&lt;/abbr-1&gt;&lt;/periodical&gt;&lt;alt-periodical&gt;&lt;full-title&gt;Anal Chem&lt;/full-title&gt;&lt;abbr-1&gt;Analytical chemistry&lt;/abbr-1&gt;&lt;/alt-periodical&gt;&lt;pages&gt;7265-73&lt;/pages&gt;&lt;volume&gt;77&lt;/volume&gt;&lt;number&gt;22&lt;/number&gt;&lt;keywords&gt;&lt;keyword&gt;Amino Acid Sequence&lt;/keyword&gt;&lt;keyword&gt;Mass Spectrometry&lt;/keyword&gt;&lt;keyword&gt;*Models, Biological&lt;/keyword&gt;&lt;keyword&gt;Molecular Weight&lt;/keyword&gt;&lt;keyword&gt;Peptides/*chemistry/metabolism&lt;/keyword&gt;&lt;keyword&gt;Probability&lt;/keyword&gt;&lt;keyword&gt;Protein Folding&lt;/keyword&gt;&lt;/keywords&gt;&lt;dates&gt;&lt;year&gt;2005&lt;/year&gt;&lt;pub-dates&gt;&lt;date&gt;Nov 15&lt;/date&gt;&lt;/pub-dates&gt;&lt;/dates&gt;&lt;isbn&gt;0003-2700 (Print)&amp;#xD;0003-2700 (Linking)&lt;/isbn&gt;&lt;accession-num&gt;16285674&lt;/accession-num&gt;&lt;urls&gt;&lt;related-urls&gt;&lt;url&gt;http://www.ncbi.nlm.nih.gov/pubmed/16285674&lt;/url&gt;&lt;/related-urls&gt;&lt;/urls&gt;&lt;electronic-resource-num&gt;10.1021/ac0508853&lt;/electronic-resource-num&gt;&lt;/record&gt;&lt;/Cite&gt;&lt;/EndNote&gt;</w:instrText>
+            </w:r>
+            <w:r>
+              <w:fldChar w:fldCharType="separate"/>
+            </w:r>
+            <w:r>
+              <w:rPr>
+                <w:noProof/>
+                <w:vertAlign w:val="superscript"/>
+              </w:rPr>
+              <w:t>21</w:t>
+            </w:r>
+            <w:r>
+              <w:fldChar w:fldCharType="end"/>
+            </w:r>
+            <w:r>
+              <w:fldChar w:fldCharType="end"/>
+            </w:r>
+          </w:p>
+        </w:tc>
+        <w:tc>
+          <w:tcPr>
+            <w:tcW w:w="5670" w:type="dxa"/>
+            <w:vAlign w:val="center"/>
+          </w:tcPr>
+          <w:p>
+            <w:pPr>
+              <w:spacing w:after="0" w:line="240" w:lineRule="auto"/>
               <w:cnfStyle w:val="000000000000"/>
             </w:pPr>
             <w:r>
@@ -4282,14 +4415,14 @@
             </w:pPr>
             <w:proofErr w:type="spellStart"/>
             <w:r>
-              <w:t>Antilope</w:t>
+              <w:t>LutefiskXP</w:t>
             </w:r>
             <w:proofErr w:type="spellEnd"/>
             <w:r>
               <w:fldChar w:fldCharType="begin"/>
             </w:r>
             <w:r>
-              <w:instrText xml:space="preserve"> HYPERLINK \l "_ENREF_21" \o "Andreotti, 2012 #39" </w:instrText>
+              <w:instrText xml:space="preserve"> HYPERLINK \l "_ENREF_23" \o "Taylor, 1997 #41" </w:instrText>
             </w:r>
             <w:r>
               <w:fldChar w:fldCharType="separate"/>
@@ -4298,85 +4431,7 @@
               <w:fldChar w:fldCharType="begin"/>
             </w:r>
             <w:r>
-              <w:instrText xml:space="preserve"> ADDIN EN.CITE &lt;EndNote&gt;&lt;Cite&gt;&lt;Author&gt;Andreotti&lt;/Author&gt;&lt;Year&gt;2012&lt;/Year&gt;&lt;RecNum&gt;39&lt;/RecNum&gt;&lt;DisplayText&gt;&lt;style face="superscript"&gt;21&lt;/style&gt;&lt;/DisplayText&gt;&lt;record&gt;&lt;rec-number&gt;39&lt;/rec-number&gt;&lt;foreign-keys&gt;&lt;key app="EN" db-id="eresv20p6zxrtfeeev5ptedr0p0ada9r29tx"&gt;39&lt;/key&gt;&lt;/foreign-keys&gt;&lt;ref-type name="Journal Article"&gt;17&lt;/ref-type&gt;&lt;contributors&gt;&lt;authors&gt;&lt;author&gt;Andreotti, S.&lt;/author&gt;&lt;author&gt;Klau, G. W.&lt;/author&gt;&lt;author&gt;Reinert, K.&lt;/author&gt;&lt;/authors&gt;&lt;/contributors&gt;&lt;auth-address&gt;Freie Universitat Berlin, Germany and the International Max Planck Research School for Computational Biology and Scientific Computing, Berlin.&lt;/auth-address&gt;&lt;titles&gt;&lt;title&gt;Antilope--a Lagrangian relaxation approach to the de novo peptide sequencing problem&lt;/title&gt;&lt;secondary-title&gt;IEEE/ACM Trans Comput Biol Bioinform&lt;/secondary-title&gt;&lt;alt-title&gt;IEEE/ACM transactions on computational biology and bioinformatics / IEEE, ACM&lt;/alt-title&gt;&lt;/titles&gt;&lt;periodical&gt;&lt;full-title&gt;IEEE/ACM Trans Comput Biol Bioinform&lt;/full-title&gt;&lt;abbr-1&gt;IEEE/ACM transactions on computational biology and bioinformatics / IEEE, ACM&lt;/abbr-1&gt;&lt;/periodical&gt;&lt;alt-periodical&gt;&lt;full-title&gt;IEEE/ACM Trans Comput Biol Bioinform&lt;/full-title&gt;&lt;abbr-1&gt;IEEE/ACM transactions on computational biology and bioinformatics / IEEE, ACM&lt;/abbr-1&gt;&lt;/alt-periodical&gt;&lt;pages&gt;385-94&lt;/pages&gt;&lt;volume&gt;9&lt;/volume&gt;&lt;number&gt;2&lt;/number&gt;&lt;dates&gt;&lt;year&gt;2012&lt;/year&gt;&lt;/dates&gt;&lt;isbn&gt;1557-9964 (Electronic)&amp;#xD;1545-5963 (Linking)&lt;/isbn&gt;&lt;accession-num&gt;21464512&lt;/accession-num&gt;&lt;urls&gt;&lt;related-urls&gt;&lt;url&gt;http://www.ncbi.nlm.nih.gov/pubmed/21464512&lt;/url&gt;&lt;/related-urls&gt;&lt;/urls&gt;&lt;electronic-resource-num&gt;10.1109/TCBB.2011.59&lt;/electronic-resource-num&gt;&lt;/record&gt;&lt;/Cite&gt;&lt;/EndNote&gt;</w:instrText>
-            </w:r>
-            <w:r>
-              <w:fldChar w:fldCharType="separate"/>
-            </w:r>
-            <w:r>
-              <w:rPr>
-                <w:noProof/>
-                <w:vertAlign w:val="superscript"/>
-              </w:rPr>
-              <w:t>21</w:t>
-            </w:r>
-            <w:r>
-              <w:fldChar w:fldCharType="end"/>
-            </w:r>
-            <w:r>
-              <w:fldChar w:fldCharType="end"/>
-            </w:r>
-          </w:p>
-        </w:tc>
-        <w:tc>
-          <w:tcPr>
-            <w:tcW w:w="5670" w:type="dxa"/>
-            <w:vAlign w:val="center"/>
-          </w:tcPr>
-          <w:p>
-            <w:pPr>
-              <w:spacing w:after="0" w:line="240" w:lineRule="auto"/>
-              <w:cnfStyle w:val="000000100000"/>
-            </w:pPr>
-            <w:r>
-              <w:t>De novo sequencing tool</w:t>
-            </w:r>
-          </w:p>
-        </w:tc>
-      </w:tr>
-      <w:tr>
-        <w:tc>
-          <w:tcPr>
-            <w:cnfStyle w:val="001000000000"/>
-            <w:tcW w:w="1668" w:type="dxa"/>
-            <w:vMerge/>
-            <w:vAlign w:val="center"/>
-          </w:tcPr>
-          <w:p>
-            <w:pPr>
-              <w:spacing w:after="0" w:line="240" w:lineRule="auto"/>
-            </w:pPr>
-          </w:p>
-        </w:tc>
-        <w:tc>
-          <w:tcPr>
-            <w:tcW w:w="2268" w:type="dxa"/>
-            <w:vAlign w:val="center"/>
-          </w:tcPr>
-          <w:p>
-            <w:pPr>
-              <w:spacing w:after="0" w:line="240" w:lineRule="auto"/>
-              <w:cnfStyle w:val="000000000000"/>
-            </w:pPr>
-            <w:proofErr w:type="spellStart"/>
-            <w:r>
-              <w:t>NovoHMM</w:t>
-            </w:r>
-            <w:proofErr w:type="spellEnd"/>
-            <w:r>
-              <w:fldChar w:fldCharType="begin"/>
-            </w:r>
-            <w:r>
-              <w:instrText xml:space="preserve"> HYPERLINK \l "_ENREF_22" \o "Fischer, 2005 #40" </w:instrText>
-            </w:r>
-            <w:r>
-              <w:fldChar w:fldCharType="separate"/>
-            </w:r>
-            <w:r>
-              <w:fldChar w:fldCharType="begin"/>
-            </w:r>
-            <w:r>
-              <w:instrText xml:space="preserve"> ADDIN EN.CITE &lt;EndNote&gt;&lt;Cite&gt;&lt;Author&gt;Fischer&lt;/Author&gt;&lt;Year&gt;2005&lt;/Year&gt;&lt;RecNum&gt;40&lt;/RecNum&gt;&lt;DisplayText&gt;&lt;style face="superscript"&gt;22&lt;/style&gt;&lt;/DisplayText&gt;&lt;record&gt;&lt;rec-number&gt;40&lt;/rec-number&gt;&lt;foreign-keys&gt;&lt;key app="EN" db-id="eresv20p6zxrtfeeev5ptedr0p0ada9r29tx"&gt;40&lt;/key&gt;&lt;/foreign-keys&gt;&lt;ref-type name="Journal Article"&gt;17&lt;/ref-type&gt;&lt;contributors&gt;&lt;authors&gt;&lt;author&gt;Fischer, B.&lt;/author&gt;&lt;author&gt;Roth, V.&lt;/author&gt;&lt;author&gt;Roos, F.&lt;/author&gt;&lt;author&gt;Grossmann, J.&lt;/author&gt;&lt;author&gt;Baginsky, S.&lt;/author&gt;&lt;author&gt;Widmayer, P.&lt;/author&gt;&lt;author&gt;Gruissem, W.&lt;/author&gt;&lt;author&gt;Buhmann, J. M.&lt;/author&gt;&lt;/authors&gt;&lt;/contributors&gt;&lt;auth-address&gt;Institute of Computational Science, Institute of Plant Sciences, ETH Zurich, Switzerland.&lt;/auth-address&gt;&lt;titles&gt;&lt;title&gt;NovoHMM: a hidden Markov model for de novo peptide sequencing&lt;/title&gt;&lt;secondary-title&gt;Anal Chem&lt;/secondary-title&gt;&lt;alt-title&gt;Analytical chemistry&lt;/alt-title&gt;&lt;/titles&gt;&lt;periodical&gt;&lt;full-title&gt;Anal Chem&lt;/full-title&gt;&lt;abbr-1&gt;Analytical chemistry&lt;/abbr-1&gt;&lt;/periodical&gt;&lt;alt-periodical&gt;&lt;full-title&gt;Anal Chem&lt;/full-title&gt;&lt;abbr-1&gt;Analytical chemistry&lt;/abbr-1&gt;&lt;/alt-periodical&gt;&lt;pages&gt;7265-73&lt;/pages&gt;&lt;volume&gt;77&lt;/volume&gt;&lt;number&gt;22&lt;/number&gt;&lt;keywords&gt;&lt;keyword&gt;Amino Acid Sequence&lt;/keyword&gt;&lt;keyword&gt;Mass Spectrometry&lt;/keyword&gt;&lt;keyword&gt;*Models, Biological&lt;/keyword&gt;&lt;keyword&gt;Molecular Weight&lt;/keyword&gt;&lt;keyword&gt;Peptides/*chemistry/metabolism&lt;/keyword&gt;&lt;keyword&gt;Probability&lt;/keyword&gt;&lt;keyword&gt;Protein Folding&lt;/keyword&gt;&lt;/keywords&gt;&lt;dates&gt;&lt;year&gt;2005&lt;/year&gt;&lt;pub-dates&gt;&lt;date&gt;Nov 15&lt;/date&gt;&lt;/pub-dates&gt;&lt;/dates&gt;&lt;isbn&gt;0003-2700 (Print)&amp;#xD;0003-2700 (Linking)&lt;/isbn&gt;&lt;accession-num&gt;16285674&lt;/accession-num&gt;&lt;urls&gt;&lt;related-urls&gt;&lt;url&gt;http://www.ncbi.nlm.nih.gov/pubmed/16285674&lt;/url&gt;&lt;/related-urls&gt;&lt;/urls&gt;&lt;electronic-resource-num&gt;10.1021/ac0508853&lt;/electronic-resource-num&gt;&lt;/record&gt;&lt;/Cite&gt;&lt;/EndNote&gt;</w:instrText>
+              <w:instrText xml:space="preserve"> ADDIN EN.CITE &lt;EndNote&gt;&lt;Cite&gt;&lt;Author&gt;Taylor&lt;/Author&gt;&lt;Year&gt;1997&lt;/Year&gt;&lt;RecNum&gt;41&lt;/RecNum&gt;&lt;DisplayText&gt;&lt;style face="superscript"&gt;23&lt;/style&gt;&lt;/DisplayText&gt;&lt;record&gt;&lt;rec-number&gt;41&lt;/rec-number&gt;&lt;foreign-keys&gt;&lt;key app="EN" db-id="eresv20p6zxrtfeeev5ptedr0p0ada9r29tx"&gt;41&lt;/key&gt;&lt;/foreign-keys&gt;&lt;ref-type name="Journal Article"&gt;17&lt;/ref-type&gt;&lt;contributors&gt;&lt;authors&gt;&lt;author&gt;Taylor, J. A.&lt;/author&gt;&lt;author&gt;Johnson, R. S.&lt;/author&gt;&lt;/authors&gt;&lt;/contributors&gt;&lt;auth-address&gt;Department of Biochemistry, University of Washington, Seattle 98195-7350, USA.&lt;/auth-address&gt;&lt;titles&gt;&lt;title&gt;Sequence database searches via de novo peptide sequencing by tandem mass spectrometry&lt;/title&gt;&lt;secondary-title&gt;Rapid Commun Mass Spectrom&lt;/secondary-title&gt;&lt;alt-title&gt;Rapid communications in mass spectrometry : RCM&lt;/alt-title&gt;&lt;/titles&gt;&lt;periodical&gt;&lt;full-title&gt;Rapid Commun Mass Spectrom&lt;/full-title&gt;&lt;abbr-1&gt;Rapid communications in mass spectrometry : RCM&lt;/abbr-1&gt;&lt;/periodical&gt;&lt;alt-periodical&gt;&lt;full-title&gt;Rapid Commun Mass Spectrom&lt;/full-title&gt;&lt;abbr-1&gt;Rapid communications in mass spectrometry : RCM&lt;/abbr-1&gt;&lt;/alt-periodical&gt;&lt;pages&gt;1067-75&lt;/pages&gt;&lt;volume&gt;11&lt;/volume&gt;&lt;number&gt;9&lt;/number&gt;&lt;keywords&gt;&lt;keyword&gt;Algorithms&lt;/keyword&gt;&lt;keyword&gt;Amino Acid Sequence&lt;/keyword&gt;&lt;keyword&gt;Animals&lt;/keyword&gt;&lt;keyword&gt;Database Management Systems&lt;/keyword&gt;&lt;keyword&gt;*Databases, Factual&lt;/keyword&gt;&lt;keyword&gt;Humans&lt;/keyword&gt;&lt;keyword&gt;Hydrolysis&lt;/keyword&gt;&lt;keyword&gt;Mass Spectrometry/*instrumentation&lt;/keyword&gt;&lt;keyword&gt;Molecular Sequence Data&lt;/keyword&gt;&lt;keyword&gt;Peptides/*analysis/chemistry&lt;/keyword&gt;&lt;keyword&gt;Sequence Homology, Amino Acid&lt;/keyword&gt;&lt;keyword&gt;Trypsin&lt;/keyword&gt;&lt;/keywords&gt;&lt;dates&gt;&lt;year&gt;1997&lt;/year&gt;&lt;/dates&gt;&lt;isbn&gt;0951-4198 (Print)&amp;#xD;0951-4198 (Linking)&lt;/isbn&gt;&lt;accession-num&gt;9204580&lt;/accession-num&gt;&lt;urls&gt;&lt;related-urls&gt;&lt;url&gt;http://www.ncbi.nlm.nih.gov/pubmed/9204580&lt;/url&gt;&lt;/related-urls&gt;&lt;/urls&gt;&lt;electronic-resource-num&gt;10.1002/(SICI)1097-0231(19970615)11:9&amp;lt;1067::AID-RCM953&amp;gt;3.0.CO;2-L&lt;/electronic-resource-num&gt;&lt;/record&gt;&lt;/Cite&gt;&lt;/EndNote&gt;</w:instrText>
             </w:r>
             <w:r>
               <w:fldChar w:fldCharType="separate"/>
@@ -4404,7 +4459,7 @@
           <w:p>
             <w:pPr>
               <w:spacing w:after="0" w:line="240" w:lineRule="auto"/>
-              <w:cnfStyle w:val="000000000000"/>
+              <w:cnfStyle w:val="000000100000"/>
             </w:pPr>
             <w:r>
               <w:t>De novo sequencing tool</w:t>
@@ -4413,9 +4468,6 @@
         </w:tc>
       </w:tr>
       <w:tr>
-        <w:trPr>
-          <w:cnfStyle w:val="000000100000"/>
-        </w:trPr>
         <w:tc>
           <w:tcPr>
             <w:cnfStyle w:val="001000000000"/>
@@ -4437,18 +4489,18 @@
           <w:p>
             <w:pPr>
               <w:spacing w:after="0" w:line="240" w:lineRule="auto"/>
-              <w:cnfStyle w:val="000000100000"/>
+              <w:cnfStyle w:val="000000000000"/>
             </w:pPr>
             <w:proofErr w:type="spellStart"/>
             <w:r>
-              <w:t>LutefiskXP</w:t>
+              <w:t>EigenMS</w:t>
             </w:r>
             <w:proofErr w:type="spellEnd"/>
             <w:r>
               <w:fldChar w:fldCharType="begin"/>
             </w:r>
             <w:r>
-              <w:instrText xml:space="preserve"> HYPERLINK \l "_ENREF_23" \o "Taylor, 1997 #41" </w:instrText>
+              <w:instrText xml:space="preserve"> HYPERLINK \l "_ENREF_24" \o "Bern, 2006 #43" </w:instrText>
             </w:r>
             <w:r>
               <w:fldChar w:fldCharType="separate"/>
@@ -4457,7 +4509,7 @@
               <w:fldChar w:fldCharType="begin"/>
             </w:r>
             <w:r>
-              <w:instrText xml:space="preserve"> ADDIN EN.CITE &lt;EndNote&gt;&lt;Cite&gt;&lt;Author&gt;Taylor&lt;/Author&gt;&lt;Year&gt;1997&lt;/Year&gt;&lt;RecNum&gt;41&lt;/RecNum&gt;&lt;DisplayText&gt;&lt;style face="superscript"&gt;23&lt;/style&gt;&lt;/DisplayText&gt;&lt;record&gt;&lt;rec-number&gt;41&lt;/rec-number&gt;&lt;foreign-keys&gt;&lt;key app="EN" db-id="eresv20p6zxrtfeeev5ptedr0p0ada9r29tx"&gt;41&lt;/key&gt;&lt;/foreign-keys&gt;&lt;ref-type name="Journal Article"&gt;17&lt;/ref-type&gt;&lt;contributors&gt;&lt;authors&gt;&lt;author&gt;Taylor, J. A.&lt;/author&gt;&lt;author&gt;Johnson, R. S.&lt;/author&gt;&lt;/authors&gt;&lt;/contributors&gt;&lt;auth-address&gt;Department of Biochemistry, University of Washington, Seattle 98195-7350, USA.&lt;/auth-address&gt;&lt;titles&gt;&lt;title&gt;Sequence database searches via de novo peptide sequencing by tandem mass spectrometry&lt;/title&gt;&lt;secondary-title&gt;Rapid Commun Mass Spectrom&lt;/secondary-title&gt;&lt;alt-title&gt;Rapid communications in mass spectrometry : RCM&lt;/alt-title&gt;&lt;/titles&gt;&lt;periodical&gt;&lt;full-title&gt;Rapid Commun Mass Spectrom&lt;/full-title&gt;&lt;abbr-1&gt;Rapid communications in mass spectrometry : RCM&lt;/abbr-1&gt;&lt;/periodical&gt;&lt;alt-periodical&gt;&lt;full-title&gt;Rapid Commun Mass Spectrom&lt;/full-title&gt;&lt;abbr-1&gt;Rapid communications in mass spectrometry : RCM&lt;/abbr-1&gt;&lt;/alt-periodical&gt;&lt;pages&gt;1067-75&lt;/pages&gt;&lt;volume&gt;11&lt;/volume&gt;&lt;number&gt;9&lt;/number&gt;&lt;keywords&gt;&lt;keyword&gt;Algorithms&lt;/keyword&gt;&lt;keyword&gt;Amino Acid Sequence&lt;/keyword&gt;&lt;keyword&gt;Animals&lt;/keyword&gt;&lt;keyword&gt;Database Management Systems&lt;/keyword&gt;&lt;keyword&gt;*Databases, Factual&lt;/keyword&gt;&lt;keyword&gt;Humans&lt;/keyword&gt;&lt;keyword&gt;Hydrolysis&lt;/keyword&gt;&lt;keyword&gt;Mass Spectrometry/*instrumentation&lt;/keyword&gt;&lt;keyword&gt;Molecular Sequence Data&lt;/keyword&gt;&lt;keyword&gt;Peptides/*analysis/chemistry&lt;/keyword&gt;&lt;keyword&gt;Sequence Homology, Amino Acid&lt;/keyword&gt;&lt;keyword&gt;Trypsin&lt;/keyword&gt;&lt;/keywords&gt;&lt;dates&gt;&lt;year&gt;1997&lt;/year&gt;&lt;/dates&gt;&lt;isbn&gt;0951-4198 (Print)&amp;#xD;0951-4198 (Linking)&lt;/isbn&gt;&lt;accession-num&gt;9204580&lt;/accession-num&gt;&lt;urls&gt;&lt;related-urls&gt;&lt;url&gt;http://www.ncbi.nlm.nih.gov/pubmed/9204580&lt;/url&gt;&lt;/related-urls&gt;&lt;/urls&gt;&lt;electronic-resource-num&gt;10.1002/(SICI)1097-0231(19970615)11:9&amp;lt;1067::AID-RCM953&amp;gt;3.0.CO;2-L&lt;/electronic-resource-num&gt;&lt;/record&gt;&lt;/Cite&gt;&lt;/EndNote&gt;</w:instrText>
+              <w:instrText xml:space="preserve"> ADDIN EN.CITE &lt;EndNote&gt;&lt;Cite&gt;&lt;Author&gt;Bern&lt;/Author&gt;&lt;Year&gt;2006&lt;/Year&gt;&lt;RecNum&gt;43&lt;/RecNum&gt;&lt;DisplayText&gt;&lt;style face="superscript"&gt;24&lt;/style&gt;&lt;/DisplayText&gt;&lt;record&gt;&lt;rec-number&gt;43&lt;/rec-number&gt;&lt;foreign-keys&gt;&lt;key app="EN" db-id="eresv20p6zxrtfeeev5ptedr0p0ada9r29tx"&gt;43&lt;/key&gt;&lt;/foreign-keys&gt;&lt;ref-type name="Journal Article"&gt;17&lt;/ref-type&gt;&lt;contributors&gt;&lt;authors&gt;&lt;author&gt;Bern, M.&lt;/author&gt;&lt;author&gt;Goldberg, D.&lt;/author&gt;&lt;/authors&gt;&lt;/contributors&gt;&lt;auth-address&gt;Palo Alto Research Center, CA 94304, USA. bern@parc.com&lt;/auth-address&gt;&lt;titles&gt;&lt;title&gt;De novo analysis of peptide tandem mass spectra by spectral graph partitioning&lt;/title&gt;&lt;secondary-title&gt;J Comput Biol&lt;/secondary-title&gt;&lt;alt-title&gt;Journal of computational biology : a journal of computational molecular cell biology&lt;/alt-title&gt;&lt;/titles&gt;&lt;periodical&gt;&lt;full-title&gt;J Comput Biol&lt;/full-title&gt;&lt;abbr-1&gt;Journal of computational biology : a journal of computational molecular cell biology&lt;/abbr-1&gt;&lt;/periodical&gt;&lt;alt-periodical&gt;&lt;full-title&gt;J Comput Biol&lt;/full-title&gt;&lt;abbr-1&gt;Journal of computational biology : a journal of computational molecular cell biology&lt;/abbr-1&gt;&lt;/alt-periodical&gt;&lt;pages&gt;364-78&lt;/pages&gt;&lt;volume&gt;13&lt;/volume&gt;&lt;number&gt;2&lt;/number&gt;&lt;keywords&gt;&lt;keyword&gt;*Algorithms&lt;/keyword&gt;&lt;keyword&gt;*Computer Graphics&lt;/keyword&gt;&lt;keyword&gt;Databases, Factual&lt;/keyword&gt;&lt;keyword&gt;Mass Spectrometry/*methods/statistics &amp;amp; numerical data&lt;/keyword&gt;&lt;keyword&gt;Peptide Fragments/*chemistry&lt;/keyword&gt;&lt;keyword&gt;Peptide Mapping&lt;/keyword&gt;&lt;keyword&gt;Proteins/analysis/*chemistry&lt;/keyword&gt;&lt;keyword&gt;Sequence Analysis, Protein/*methods/statistics &amp;amp; numerical data&lt;/keyword&gt;&lt;keyword&gt;*Software&lt;/keyword&gt;&lt;keyword&gt;Spectrometry, Mass, Electrospray Ionization&lt;/keyword&gt;&lt;/keywords&gt;&lt;dates&gt;&lt;year&gt;2006&lt;/year&gt;&lt;pub-dates&gt;&lt;date&gt;Mar&lt;/date&gt;&lt;/pub-dates&gt;&lt;/dates&gt;&lt;isbn&gt;1066-5277 (Print)&amp;#xD;1066-5277 (Linking)&lt;/isbn&gt;&lt;accession-num&gt;16597246&lt;/accession-num&gt;&lt;urls&gt;&lt;related-urls&gt;&lt;url&gt;http://www.ncbi.nlm.nih.gov/pubmed/16597246&lt;/url&gt;&lt;/related-urls&gt;&lt;/urls&gt;&lt;electronic-resource-num&gt;10.1089/cmb.2006.13.364&lt;/electronic-resource-num&gt;&lt;/record&gt;&lt;/Cite&gt;&lt;/EndNote&gt;</w:instrText>
             </w:r>
             <w:r>
               <w:fldChar w:fldCharType="separate"/>
@@ -4468,84 +4520,6 @@
                 <w:vertAlign w:val="superscript"/>
               </w:rPr>
               <w:t>23</w:t>
-            </w:r>
-            <w:r>
-              <w:fldChar w:fldCharType="end"/>
-            </w:r>
-            <w:r>
-              <w:fldChar w:fldCharType="end"/>
-            </w:r>
-          </w:p>
-        </w:tc>
-        <w:tc>
-          <w:tcPr>
-            <w:tcW w:w="5670" w:type="dxa"/>
-            <w:vAlign w:val="center"/>
-          </w:tcPr>
-          <w:p>
-            <w:pPr>
-              <w:spacing w:after="0" w:line="240" w:lineRule="auto"/>
-              <w:cnfStyle w:val="000000100000"/>
-            </w:pPr>
-            <w:r>
-              <w:t>De novo sequencing tool</w:t>
-            </w:r>
-          </w:p>
-        </w:tc>
-      </w:tr>
-      <w:tr>
-        <w:tc>
-          <w:tcPr>
-            <w:cnfStyle w:val="001000000000"/>
-            <w:tcW w:w="1668" w:type="dxa"/>
-            <w:vMerge/>
-            <w:vAlign w:val="center"/>
-          </w:tcPr>
-          <w:p>
-            <w:pPr>
-              <w:spacing w:after="0" w:line="240" w:lineRule="auto"/>
-            </w:pPr>
-          </w:p>
-        </w:tc>
-        <w:tc>
-          <w:tcPr>
-            <w:tcW w:w="2268" w:type="dxa"/>
-            <w:vAlign w:val="center"/>
-          </w:tcPr>
-          <w:p>
-            <w:pPr>
-              <w:spacing w:after="0" w:line="240" w:lineRule="auto"/>
-              <w:cnfStyle w:val="000000000000"/>
-            </w:pPr>
-            <w:proofErr w:type="spellStart"/>
-            <w:r>
-              <w:t>EigenMS</w:t>
-            </w:r>
-            <w:proofErr w:type="spellEnd"/>
-            <w:r>
-              <w:fldChar w:fldCharType="begin"/>
-            </w:r>
-            <w:r>
-              <w:instrText xml:space="preserve"> HYPERLINK \l "_ENREF_24" \o "Bern, 2006 #43" </w:instrText>
-            </w:r>
-            <w:r>
-              <w:fldChar w:fldCharType="separate"/>
-            </w:r>
-            <w:r>
-              <w:fldChar w:fldCharType="begin"/>
-            </w:r>
-            <w:r>
-              <w:instrText xml:space="preserve"> ADDIN EN.CITE &lt;EndNote&gt;&lt;Cite&gt;&lt;Author&gt;Bern&lt;/Author&gt;&lt;Year&gt;2006&lt;/Year&gt;&lt;RecNum&gt;43&lt;/RecNum&gt;&lt;DisplayText&gt;&lt;style face="superscript"&gt;24&lt;/style&gt;&lt;/DisplayText&gt;&lt;record&gt;&lt;rec-number&gt;43&lt;/rec-number&gt;&lt;foreign-keys&gt;&lt;key app="EN" db-id="eresv20p6zxrtfeeev5ptedr0p0ada9r29tx"&gt;43&lt;/key&gt;&lt;/foreign-keys&gt;&lt;ref-type name="Journal Article"&gt;17&lt;/ref-type&gt;&lt;contributors&gt;&lt;authors&gt;&lt;author&gt;Bern, M.&lt;/author&gt;&lt;author&gt;Goldberg, D.&lt;/author&gt;&lt;/authors&gt;&lt;/contributors&gt;&lt;auth-address&gt;Palo Alto Research Center, CA 94304, USA. bern@parc.com&lt;/auth-address&gt;&lt;titles&gt;&lt;title&gt;De novo analysis of peptide tandem mass spectra by spectral graph partitioning&lt;/title&gt;&lt;secondary-title&gt;J Comput Biol&lt;/secondary-title&gt;&lt;alt-title&gt;Journal of computational biology : a journal of computational molecular cell biology&lt;/alt-title&gt;&lt;/titles&gt;&lt;periodical&gt;&lt;full-title&gt;J Comput Biol&lt;/full-title&gt;&lt;abbr-1&gt;Journal of computational biology : a journal of computational molecular cell biology&lt;/abbr-1&gt;&lt;/periodical&gt;&lt;alt-periodical&gt;&lt;full-title&gt;J Comput Biol&lt;/full-title&gt;&lt;abbr-1&gt;Journal of computational biology : a journal of computational molecular cell biology&lt;/abbr-1&gt;&lt;/alt-periodical&gt;&lt;pages&gt;364-78&lt;/pages&gt;&lt;volume&gt;13&lt;/volume&gt;&lt;number&gt;2&lt;/number&gt;&lt;keywords&gt;&lt;keyword&gt;*Algorithms&lt;/keyword&gt;&lt;keyword&gt;*Computer Graphics&lt;/keyword&gt;&lt;keyword&gt;Databases, Factual&lt;/keyword&gt;&lt;keyword&gt;Mass Spectrometry/*methods/statistics &amp;amp; numerical data&lt;/keyword&gt;&lt;keyword&gt;Peptide Fragments/*chemistry&lt;/keyword&gt;&lt;keyword&gt;Peptide Mapping&lt;/keyword&gt;&lt;keyword&gt;Proteins/analysis/*chemistry&lt;/keyword&gt;&lt;keyword&gt;Sequence Analysis, Protein/*methods/statistics &amp;amp; numerical data&lt;/keyword&gt;&lt;keyword&gt;*Software&lt;/keyword&gt;&lt;keyword&gt;Spectrometry, Mass, Electrospray Ionization&lt;/keyword&gt;&lt;/keywords&gt;&lt;dates&gt;&lt;year&gt;2006&lt;/year&gt;&lt;pub-dates&gt;&lt;date&gt;Mar&lt;/date&gt;&lt;/pub-dates&gt;&lt;/dates&gt;&lt;isbn&gt;1066-5277 (Print)&amp;#xD;1066-5277 (Linking)&lt;/isbn&gt;&lt;accession-num&gt;16597246&lt;/accession-num&gt;&lt;urls&gt;&lt;related-urls&gt;&lt;url&gt;http://www.ncbi.nlm.nih.gov/pubmed/16597246&lt;/url&gt;&lt;/related-urls&gt;&lt;/urls&gt;&lt;electronic-resource-num&gt;10.1089/cmb.2006.13.364&lt;/electronic-resource-num&gt;&lt;/record&gt;&lt;/Cite&gt;&lt;/EndNote&gt;</w:instrText>
-            </w:r>
-            <w:r>
-              <w:fldChar w:fldCharType="separate"/>
-            </w:r>
-            <w:r>
-              <w:rPr>
-                <w:noProof/>
-                <w:vertAlign w:val="superscript"/>
-              </w:rPr>
-              <w:t>24</w:t>
             </w:r>
             <w:r>
               <w:fldChar w:fldCharType="end"/>
@@ -4616,7 +4590,7 @@
                   <w:noProof/>
                   <w:vertAlign w:val="superscript"/>
                 </w:rPr>
-                <w:t>25</w:t>
+                <w:t>24</w:t>
               </w:r>
               <w:r>
                 <w:fldChar w:fldCharType="end"/>
@@ -4646,9 +4620,6 @@
             <w:cnfStyle w:val="001000000000"/>
             <w:tcW w:w="1668" w:type="dxa"/>
             <w:vMerge/>
-            <w:tcBorders>
-              <w:bottom w:val="single" w:sz="4" w:space="0" w:color="FFFFFF" w:themeColor="background1"/>
-            </w:tcBorders>
             <w:vAlign w:val="center"/>
           </w:tcPr>
           <w:p>
@@ -4685,7 +4656,7 @@
                   <w:noProof/>
                   <w:vertAlign w:val="superscript"/>
                 </w:rPr>
-                <w:t>26</w:t>
+                <w:t>25</w:t>
               </w:r>
               <w:r>
                 <w:fldChar w:fldCharType="end"/>
@@ -4713,6 +4684,78 @@
         <w:trPr>
           <w:cnfStyle w:val="000000100000"/>
         </w:trPr>
+        <w:tc>
+          <w:tcPr>
+            <w:cnfStyle w:val="001000000000"/>
+            <w:tcW w:w="1668" w:type="dxa"/>
+            <w:vMerge/>
+            <w:tcBorders>
+              <w:bottom w:val="single" w:sz="4" w:space="0" w:color="FFFFFF" w:themeColor="background1"/>
+            </w:tcBorders>
+            <w:vAlign w:val="center"/>
+          </w:tcPr>
+          <w:p>
+            <w:pPr>
+              <w:spacing w:after="0" w:line="240" w:lineRule="auto"/>
+            </w:pPr>
+          </w:p>
+        </w:tc>
+        <w:tc>
+          <w:tcPr>
+            <w:tcW w:w="2268" w:type="dxa"/>
+            <w:vAlign w:val="center"/>
+          </w:tcPr>
+          <w:p>
+            <w:pPr>
+              <w:spacing w:after="0" w:line="240" w:lineRule="auto"/>
+              <w:cnfStyle w:val="000000100000"/>
+            </w:pPr>
+            <w:proofErr w:type="spellStart"/>
+            <w:r>
+              <w:t>DeNovoGUI</w:t>
+            </w:r>
+            <w:proofErr w:type="spellEnd"/>
+            <w:r>
+              <w:t xml:space="preserve"> </w:t>
+            </w:r>
+            <w:r>
+              <w:fldChar w:fldCharType="begin"/>
+            </w:r>
+            <w:r>
+              <w:instrText xml:space="preserve"> ADDIN EN.CITE &lt;EndNote&gt;&lt;Cite&gt;&lt;Author&gt;Muth&lt;/Author&gt;&lt;Year&gt;2014&lt;/Year&gt;&lt;RecNum&gt;414&lt;/RecNum&gt;&lt;record&gt;&lt;rec-number&gt;414&lt;/rec-number&gt;&lt;foreign-keys&gt;&lt;key app="EN" db-id="wsxvrwestxpfw9e2re6pzxdopvfd2pfwxadz"&gt;414&lt;/key&gt;&lt;/foreign-keys&gt;&lt;ref-type name="Journal Article"&gt;17&lt;/ref-type&gt;&lt;contributors&gt;&lt;authors&gt;&lt;author&gt;Muth, T.&lt;/author&gt;&lt;author&gt;Weilnbock, L.&lt;/author&gt;&lt;author&gt;Rapp, E.&lt;/author&gt;&lt;author&gt;Huber, C. G.&lt;/author&gt;&lt;author&gt;Martens, L.&lt;/author&gt;&lt;author&gt;Vaudel, M.&lt;/author&gt;&lt;author&gt;Barsnes, H.&lt;/author&gt;&lt;/authors&gt;&lt;/contributors&gt;&lt;auth-address&gt;Max Planck Institute for Dynamics of Complex Technical Systems , Sandtorstrasse 1, 39106 Magdeburg, Germany.&lt;/auth-address&gt;&lt;titles&gt;&lt;title&gt;DeNovoGUI: an open source graphical user interface for de novo sequencing of tandem mass spectra&lt;/title&gt;&lt;secondary-title&gt;J Proteome Res&lt;/secondary-title&gt;&lt;/titles&gt;&lt;periodical&gt;&lt;full-title&gt;J Proteome Res&lt;/full-title&gt;&lt;/periodical&gt;&lt;pages&gt;1143-6&lt;/pages&gt;&lt;volume&gt;13&lt;/volume&gt;&lt;number&gt;2&lt;/number&gt;&lt;edition&gt;2013/12/04&lt;/edition&gt;&lt;dates&gt;&lt;year&gt;2014&lt;/year&gt;&lt;pub-dates&gt;&lt;date&gt;Feb 7&lt;/date&gt;&lt;/pub-dates&gt;&lt;/dates&gt;&lt;isbn&gt;1535-3907 (Electronic)&amp;#xD;1535-3893 (Linking)&lt;/isbn&gt;&lt;accession-num&gt;24295440&lt;/accession-num&gt;&lt;urls&gt;&lt;related-urls&gt;&lt;url&gt;http://www.ncbi.nlm.nih.gov/entrez/query.fcgi?cmd=Retrieve&amp;amp;db=PubMed&amp;amp;dopt=Citation&amp;amp;list_uids=24295440&lt;/url&gt;&lt;/related-urls&gt;&lt;/urls&gt;&lt;custom2&gt;3923451&lt;/custom2&gt;&lt;electronic-resource-num&gt;10.1021/pr4008078&lt;/electronic-resource-num&gt;&lt;language&gt;eng&lt;/language&gt;&lt;/record&gt;&lt;/Cite&gt;&lt;/EndNote&gt;</w:instrText>
+            </w:r>
+            <w:r>
+              <w:fldChar w:fldCharType="separate"/>
+            </w:r>
+            <w:r>
+              <w:rPr>
+                <w:noProof/>
+                <w:vertAlign w:val="superscript"/>
+              </w:rPr>
+              <w:t>26</w:t>
+            </w:r>
+            <w:r>
+              <w:fldChar w:fldCharType="end"/>
+            </w:r>
+          </w:p>
+        </w:tc>
+        <w:tc>
+          <w:tcPr>
+            <w:tcW w:w="5670" w:type="dxa"/>
+            <w:vAlign w:val="center"/>
+          </w:tcPr>
+          <w:p>
+            <w:pPr>
+              <w:spacing w:after="0" w:line="240" w:lineRule="auto"/>
+              <w:cnfStyle w:val="000000100000"/>
+            </w:pPr>
+            <w:r>
+              <w:t>De novo sequencing tool</w:t>
+            </w:r>
+          </w:p>
+        </w:tc>
+      </w:tr>
+      <w:tr>
         <w:tc>
           <w:tcPr>
             <w:cnfStyle w:val="001000000000"/>
@@ -4740,7 +4783,7 @@
           <w:p>
             <w:pPr>
               <w:spacing w:after="0" w:line="240" w:lineRule="auto"/>
-              <w:cnfStyle w:val="000000100000"/>
+              <w:cnfStyle w:val="000000000000"/>
             </w:pPr>
             <w:proofErr w:type="spellStart"/>
             <w:r>
@@ -4813,7 +4856,7 @@
           <w:p>
             <w:pPr>
               <w:spacing w:after="0" w:line="240" w:lineRule="auto"/>
-              <w:cnfStyle w:val="000000100000"/>
+              <w:cnfStyle w:val="000000000000"/>
             </w:pPr>
             <w:r>
               <w:t>Finds amino acid patterns in spectra</w:t>
@@ -4823,6 +4866,7 @@
       </w:tr>
       <w:tr>
         <w:trPr>
+          <w:cnfStyle w:val="000000100000"/>
           <w:trHeight w:val="255"/>
         </w:trPr>
         <w:tc>
@@ -4846,7 +4890,7 @@
           <w:p>
             <w:pPr>
               <w:spacing w:after="0" w:line="240" w:lineRule="auto"/>
-              <w:cnfStyle w:val="000000000000"/>
+              <w:cnfStyle w:val="000000100000"/>
             </w:pPr>
             <w:proofErr w:type="spellStart"/>
             <w:r>
@@ -4919,7 +4963,7 @@
           <w:p>
             <w:pPr>
               <w:spacing w:after="0" w:line="240" w:lineRule="auto"/>
-              <w:cnfStyle w:val="000000000000"/>
+              <w:cnfStyle w:val="000000100000"/>
             </w:pPr>
             <w:r>
               <w:t xml:space="preserve">Finds amino acid patterns in spectra </w:t>
@@ -4929,7 +4973,6 @@
       </w:tr>
       <w:tr>
         <w:trPr>
-          <w:cnfStyle w:val="000000100000"/>
           <w:trHeight w:val="255"/>
         </w:trPr>
         <w:tc>
@@ -4956,7 +4999,7 @@
           <w:p>
             <w:pPr>
               <w:spacing w:after="0" w:line="240" w:lineRule="auto"/>
-              <w:cnfStyle w:val="000000100000"/>
+              <w:cnfStyle w:val="000000000000"/>
               <w:rPr>
                 <w:rFonts w:cs="Calibri"/>
                 <w:bCs/>
@@ -5104,7 +5147,7 @@
           <w:p>
             <w:pPr>
               <w:spacing w:after="0" w:line="240" w:lineRule="auto"/>
-              <w:cnfStyle w:val="000000100000"/>
+              <w:cnfStyle w:val="000000000000"/>
             </w:pPr>
             <w:r>
               <w:t>Matches amino acid patterns in protein databases</w:t>
@@ -5114,6 +5157,7 @@
       </w:tr>
       <w:tr>
         <w:trPr>
+          <w:cnfStyle w:val="000000100000"/>
           <w:trHeight w:val="255"/>
         </w:trPr>
         <w:tc>
@@ -5143,7 +5187,7 @@
           <w:p>
             <w:pPr>
               <w:spacing w:after="0" w:line="240" w:lineRule="auto"/>
-              <w:cnfStyle w:val="000000000000"/>
+              <w:cnfStyle w:val="000000100000"/>
               <w:rPr>
                 <w:rFonts w:cs="Calibri"/>
                 <w:bCs/>
@@ -5196,7 +5240,7 @@
           <w:p>
             <w:pPr>
               <w:spacing w:after="0" w:line="240" w:lineRule="auto"/>
-              <w:cnfStyle w:val="000000000000"/>
+              <w:cnfStyle w:val="000000100000"/>
             </w:pPr>
             <w:r>
               <w:t>Database search engine (commercial)</w:t>
@@ -5206,7 +5250,6 @@
       </w:tr>
       <w:tr>
         <w:trPr>
-          <w:cnfStyle w:val="000000100000"/>
           <w:trHeight w:val="270"/>
         </w:trPr>
         <w:tc>
@@ -5230,7 +5273,7 @@
           <w:p>
             <w:pPr>
               <w:spacing w:after="0" w:line="240" w:lineRule="auto"/>
-              <w:cnfStyle w:val="000000100000"/>
+              <w:cnfStyle w:val="000000000000"/>
               <w:rPr>
                 <w:rFonts w:cs="Calibri"/>
                 <w:bCs/>
@@ -5271,7 +5314,7 @@
           <w:p>
             <w:pPr>
               <w:spacing w:after="0" w:line="240" w:lineRule="auto"/>
-              <w:cnfStyle w:val="000000100000"/>
+              <w:cnfStyle w:val="000000000000"/>
             </w:pPr>
             <w:r>
               <w:t>Database search engine (commercial)</w:t>
@@ -5280,6 +5323,9 @@
         </w:tc>
       </w:tr>
       <w:tr>
+        <w:trPr>
+          <w:cnfStyle w:val="000000100000"/>
+        </w:trPr>
         <w:tc>
           <w:tcPr>
             <w:cnfStyle w:val="001000000000"/>
@@ -5301,7 +5347,7 @@
           <w:p>
             <w:pPr>
               <w:spacing w:after="0" w:line="240" w:lineRule="auto"/>
-              <w:cnfStyle w:val="000000000000"/>
+              <w:cnfStyle w:val="000000100000"/>
             </w:pPr>
             <w:r>
               <w:t>OMSSA</w:t>
@@ -5321,7 +5367,7 @@
                   <w:noProof/>
                   <w:vertAlign w:val="superscript"/>
                 </w:rPr>
-                <w:t>5</w:t>
+                <w:t>3</w:t>
               </w:r>
               <w:r>
                 <w:fldChar w:fldCharType="end"/>
@@ -5337,7 +5383,7 @@
           <w:p>
             <w:pPr>
               <w:spacing w:after="0" w:line="240" w:lineRule="auto"/>
-              <w:cnfStyle w:val="000000000000"/>
+              <w:cnfStyle w:val="000000100000"/>
             </w:pPr>
             <w:r>
               <w:t>Database search engine</w:t>
@@ -5346,9 +5392,6 @@
         </w:tc>
       </w:tr>
       <w:tr>
-        <w:trPr>
-          <w:cnfStyle w:val="000000100000"/>
-        </w:trPr>
         <w:tc>
           <w:tcPr>
             <w:cnfStyle w:val="001000000000"/>
@@ -5370,7 +5413,7 @@
           <w:p>
             <w:pPr>
               <w:spacing w:after="0" w:line="240" w:lineRule="auto"/>
-              <w:cnfStyle w:val="000000100000"/>
+              <w:cnfStyle w:val="000000000000"/>
             </w:pPr>
             <w:r>
               <w:t>X!T</w:t>
@@ -5393,7 +5436,7 @@
                   <w:noProof/>
                   <w:vertAlign w:val="superscript"/>
                 </w:rPr>
-                <w:t>6</w:t>
+                <w:t>4</w:t>
               </w:r>
               <w:r>
                 <w:fldChar w:fldCharType="end"/>
@@ -5409,7 +5452,7 @@
           <w:p>
             <w:pPr>
               <w:spacing w:after="0" w:line="240" w:lineRule="auto"/>
-              <w:cnfStyle w:val="000000100000"/>
+              <w:cnfStyle w:val="000000000000"/>
             </w:pPr>
             <w:r>
               <w:t>Database search engine</w:t>
@@ -5418,6 +5461,9 @@
         </w:tc>
       </w:tr>
       <w:tr>
+        <w:trPr>
+          <w:cnfStyle w:val="000000100000"/>
+        </w:trPr>
         <w:tc>
           <w:tcPr>
             <w:cnfStyle w:val="001000000000"/>
@@ -5439,7 +5485,7 @@
           <w:p>
             <w:pPr>
               <w:spacing w:after="0" w:line="240" w:lineRule="auto"/>
-              <w:cnfStyle w:val="000000000000"/>
+              <w:cnfStyle w:val="000000100000"/>
             </w:pPr>
             <w:r>
               <w:t>Morpheus</w:t>
@@ -5475,7 +5521,7 @@
           <w:p>
             <w:pPr>
               <w:spacing w:after="0" w:line="240" w:lineRule="auto"/>
-              <w:cnfStyle w:val="000000000000"/>
+              <w:cnfStyle w:val="000000100000"/>
             </w:pPr>
             <w:r>
               <w:t>Database search engine</w:t>
@@ -5484,9 +5530,6 @@
         </w:tc>
       </w:tr>
       <w:tr>
-        <w:trPr>
-          <w:cnfStyle w:val="000000100000"/>
-        </w:trPr>
         <w:tc>
           <w:tcPr>
             <w:cnfStyle w:val="001000000000"/>
@@ -5508,7 +5551,7 @@
           <w:p>
             <w:pPr>
               <w:spacing w:after="0" w:line="240" w:lineRule="auto"/>
-              <w:cnfStyle w:val="000000100000"/>
+              <w:cnfStyle w:val="000000000000"/>
             </w:pPr>
             <w:r>
               <w:t>Inspect</w:t>
@@ -5544,7 +5587,7 @@
           <w:p>
             <w:pPr>
               <w:spacing w:after="0" w:line="240" w:lineRule="auto"/>
-              <w:cnfStyle w:val="000000100000"/>
+              <w:cnfStyle w:val="000000000000"/>
             </w:pPr>
             <w:r>
               <w:t>Database search engine</w:t>
@@ -5553,6 +5596,9 @@
         </w:tc>
       </w:tr>
       <w:tr>
+        <w:trPr>
+          <w:cnfStyle w:val="000000100000"/>
+        </w:trPr>
         <w:tc>
           <w:tcPr>
             <w:cnfStyle w:val="001000000000"/>
@@ -5574,7 +5620,7 @@
           <w:p>
             <w:pPr>
               <w:spacing w:after="0" w:line="240" w:lineRule="auto"/>
-              <w:cnfStyle w:val="000000000000"/>
+              <w:cnfStyle w:val="000000100000"/>
             </w:pPr>
             <w:r>
               <w:rPr>
@@ -5614,6 +5660,84 @@
           <w:p>
             <w:pPr>
               <w:spacing w:after="0" w:line="240" w:lineRule="auto"/>
+              <w:cnfStyle w:val="000000100000"/>
+            </w:pPr>
+            <w:r>
+              <w:t>Database search engine</w:t>
+            </w:r>
+          </w:p>
+        </w:tc>
+      </w:tr>
+      <w:tr>
+        <w:tc>
+          <w:tcPr>
+            <w:cnfStyle w:val="001000000000"/>
+            <w:tcW w:w="1668" w:type="dxa"/>
+            <w:vMerge/>
+            <w:vAlign w:val="center"/>
+          </w:tcPr>
+          <w:p>
+            <w:pPr>
+              <w:spacing w:after="0" w:line="240" w:lineRule="auto"/>
+            </w:pPr>
+          </w:p>
+        </w:tc>
+        <w:tc>
+          <w:tcPr>
+            <w:tcW w:w="2268" w:type="dxa"/>
+            <w:vAlign w:val="center"/>
+          </w:tcPr>
+          <w:p>
+            <w:pPr>
+              <w:spacing w:after="0" w:line="240" w:lineRule="auto"/>
+              <w:cnfStyle w:val="000000000000"/>
+            </w:pPr>
+            <w:proofErr w:type="spellStart"/>
+            <w:r>
+              <w:t>MassWiz</w:t>
+            </w:r>
+            <w:proofErr w:type="spellEnd"/>
+            <w:r>
+              <w:fldChar w:fldCharType="begin"/>
+            </w:r>
+            <w:r>
+              <w:instrText xml:space="preserve"> HYPERLINK \l "_ENREF_35" \o "Yadav, 2011 #101" </w:instrText>
+            </w:r>
+            <w:r>
+              <w:fldChar w:fldCharType="separate"/>
+            </w:r>
+            <w:r>
+              <w:fldChar w:fldCharType="begin"/>
+            </w:r>
+            <w:r>
+              <w:instrText xml:space="preserve"> ADDIN EN.CITE &lt;EndNote&gt;&lt;Cite&gt;&lt;Author&gt;Yadav&lt;/Author&gt;&lt;Year&gt;2011&lt;/Year&gt;&lt;RecNum&gt;101&lt;/RecNum&gt;&lt;DisplayText&gt;&lt;style face="superscript"&gt;35&lt;/style&gt;&lt;/DisplayText&gt;&lt;record&gt;&lt;rec-number&gt;101&lt;/rec-number&gt;&lt;foreign-keys&gt;&lt;key app="EN" db-id="sexxdt0zj29tdleaertp5we3atxa92z9waxz"&gt;101&lt;/key&gt;&lt;/foreign-keys&gt;&lt;ref-type name="Journal Article"&gt;17&lt;/ref-type&gt;&lt;contributors&gt;&lt;authors&gt;&lt;author&gt;Yadav, A. K.&lt;/author&gt;&lt;author&gt;Kumar, D.&lt;/author&gt;&lt;author&gt;Dash, D.&lt;/author&gt;&lt;/authors&gt;&lt;/contributors&gt;&lt;auth-address&gt;Institute of Genomics and Integrative Biology (CSIR), Mall Road, Delhi, India.&lt;/auth-address&gt;&lt;titles&gt;&lt;title&gt;MassWiz: a novel scoring algorithm with target-decoy based analysis pipeline for tandem mass spectrometry&lt;/title&gt;&lt;secondary-title&gt;J Proteome Res&lt;/secondary-title&gt;&lt;/titles&gt;&lt;periodical&gt;&lt;full-title&gt;J Proteome Res&lt;/full-title&gt;&lt;/periodical&gt;&lt;pages&gt;2154-60&lt;/pages&gt;&lt;volume&gt;10&lt;/volume&gt;&lt;number&gt;5&lt;/number&gt;&lt;edition&gt;2011/03/23&lt;/edition&gt;&lt;keywords&gt;&lt;keyword&gt;*Algorithms&lt;/keyword&gt;&lt;keyword&gt;Computational Biology&lt;/keyword&gt;&lt;keyword&gt;Peptides/*analysis/chemistry&lt;/keyword&gt;&lt;keyword&gt;Proteomics/*methods&lt;/keyword&gt;&lt;keyword&gt;Tandem Mass Spectrometry/*methods&lt;/keyword&gt;&lt;/keywords&gt;&lt;dates&gt;&lt;year&gt;2011&lt;/year&gt;&lt;pub-dates&gt;&lt;date&gt;May 6&lt;/date&gt;&lt;/pub-dates&gt;&lt;/dates&gt;&lt;isbn&gt;1535-3907 (Electronic)&amp;#xD;1535-3893 (Linking)&lt;/isbn&gt;&lt;accession-num&gt;21417338&lt;/accession-num&gt;&lt;urls&gt;&lt;related-urls&gt;&lt;url&gt;http://www.ncbi.nlm.nih.gov/pubmed/21417338&lt;/url&gt;&lt;/related-urls&gt;&lt;/urls&gt;&lt;electronic-resource-num&gt;10.1021/pr200031z&lt;/electronic-resource-num&gt;&lt;language&gt;eng&lt;/language&gt;&lt;/record&gt;&lt;/Cite&gt;&lt;/EndNote&gt;</w:instrText>
+            </w:r>
+            <w:r>
+              <w:fldChar w:fldCharType="separate"/>
+            </w:r>
+            <w:r>
+              <w:rPr>
+                <w:noProof/>
+                <w:vertAlign w:val="superscript"/>
+              </w:rPr>
+              <w:t>35</w:t>
+            </w:r>
+            <w:r>
+              <w:fldChar w:fldCharType="end"/>
+            </w:r>
+            <w:r>
+              <w:fldChar w:fldCharType="end"/>
+            </w:r>
+          </w:p>
+        </w:tc>
+        <w:tc>
+          <w:tcPr>
+            <w:tcW w:w="5670" w:type="dxa"/>
+            <w:vAlign w:val="center"/>
+          </w:tcPr>
+          <w:p>
+            <w:pPr>
+              <w:spacing w:after="0" w:line="240" w:lineRule="auto"/>
               <w:cnfStyle w:val="000000000000"/>
             </w:pPr>
             <w:r>
@@ -5649,25 +5773,59 @@
               <w:spacing w:after="0" w:line="240" w:lineRule="auto"/>
               <w:cnfStyle w:val="000000100000"/>
             </w:pPr>
-            <w:proofErr w:type="spellStart"/>
-            <w:r>
-              <w:t>MassWiz</w:t>
-            </w:r>
-            <w:proofErr w:type="spellEnd"/>
+            <w:r>
+              <w:t>MS-GF+</w:t>
+            </w:r>
+          </w:p>
+        </w:tc>
+        <w:tc>
+          <w:tcPr>
+            <w:tcW w:w="5670" w:type="dxa"/>
+            <w:vAlign w:val="center"/>
+          </w:tcPr>
+          <w:p>
+            <w:pPr>
+              <w:spacing w:after="0" w:line="240" w:lineRule="auto"/>
+              <w:cnfStyle w:val="000000100000"/>
+            </w:pPr>
+            <w:r>
+              <w:t>Database search engine</w:t>
+            </w:r>
+          </w:p>
+        </w:tc>
+      </w:tr>
+      <w:tr>
+        <w:tc>
+          <w:tcPr>
+            <w:cnfStyle w:val="001000000000"/>
+            <w:tcW w:w="1668" w:type="dxa"/>
+            <w:vMerge/>
+            <w:vAlign w:val="center"/>
+          </w:tcPr>
+          <w:p>
+            <w:pPr>
+              <w:spacing w:after="0" w:line="240" w:lineRule="auto"/>
+            </w:pPr>
+          </w:p>
+        </w:tc>
+        <w:tc>
+          <w:tcPr>
+            <w:tcW w:w="2268" w:type="dxa"/>
+            <w:vAlign w:val="center"/>
+          </w:tcPr>
+          <w:p>
+            <w:pPr>
+              <w:spacing w:after="0" w:line="240" w:lineRule="auto"/>
+              <w:cnfStyle w:val="000000000000"/>
+            </w:pPr>
+            <w:r>
+              <w:t>MS Amanda</w:t>
+            </w:r>
             <w:r>
               <w:fldChar w:fldCharType="begin"/>
             </w:r>
             <w:r>
-              <w:instrText xml:space="preserve"> HYPERLINK \l "_ENREF_35" \o "Yadav, 2011 #101" </w:instrText>
-            </w:r>
-            <w:r>
-              <w:fldChar w:fldCharType="separate"/>
-            </w:r>
-            <w:r>
-              <w:fldChar w:fldCharType="begin"/>
-            </w:r>
-            <w:r>
-              <w:instrText xml:space="preserve"> ADDIN EN.CITE &lt;EndNote&gt;&lt;Cite&gt;&lt;Author&gt;Yadav&lt;/Author&gt;&lt;Year&gt;2011&lt;/Year&gt;&lt;RecNum&gt;101&lt;/RecNum&gt;&lt;DisplayText&gt;&lt;style face="superscript"&gt;35&lt;/style&gt;&lt;/DisplayText&gt;&lt;record&gt;&lt;rec-number&gt;101&lt;/rec-number&gt;&lt;foreign-keys&gt;&lt;key app="EN" db-id="sexxdt0zj29tdleaertp5we3atxa92z9waxz"&gt;101&lt;/key&gt;&lt;/foreign-keys&gt;&lt;ref-type name="Journal Article"&gt;17&lt;/ref-type&gt;&lt;contributors&gt;&lt;authors&gt;&lt;author&gt;Yadav, A. K.&lt;/author&gt;&lt;author&gt;Kumar, D.&lt;/author&gt;&lt;author&gt;Dash, D.&lt;/author&gt;&lt;/authors&gt;&lt;/contributors&gt;&lt;auth-address&gt;Institute of Genomics and Integrative Biology (CSIR), Mall Road, Delhi, India.&lt;/auth-address&gt;&lt;titles&gt;&lt;title&gt;MassWiz: a novel scoring algorithm with target-decoy based analysis pipeline for tandem mass spectrometry&lt;/title&gt;&lt;secondary-title&gt;J Proteome Res&lt;/secondary-title&gt;&lt;/titles&gt;&lt;periodical&gt;&lt;full-title&gt;J Proteome Res&lt;/full-title&gt;&lt;/periodical&gt;&lt;pages&gt;2154-60&lt;/pages&gt;&lt;volume&gt;10&lt;/volume&gt;&lt;number&gt;5&lt;/number&gt;&lt;edition&gt;2011/03/23&lt;/edition&gt;&lt;keywords&gt;&lt;keyword&gt;*Algorithms&lt;/keyword&gt;&lt;keyword&gt;Computational Biology&lt;/keyword&gt;&lt;keyword&gt;Peptides/*analysis/chemistry&lt;/keyword&gt;&lt;keyword&gt;Proteomics/*methods&lt;/keyword&gt;&lt;keyword&gt;Tandem Mass Spectrometry/*methods&lt;/keyword&gt;&lt;/keywords&gt;&lt;dates&gt;&lt;year&gt;2011&lt;/year&gt;&lt;pub-dates&gt;&lt;date&gt;May 6&lt;/date&gt;&lt;/pub-dates&gt;&lt;/dates&gt;&lt;isbn&gt;1535-3907 (Electronic)&amp;#xD;1535-3893 (Linking)&lt;/isbn&gt;&lt;accession-num&gt;21417338&lt;/accession-num&gt;&lt;urls&gt;&lt;related-urls&gt;&lt;url&gt;http://www.ncbi.nlm.nih.gov/pubmed/21417338&lt;/url&gt;&lt;/related-urls&gt;&lt;/urls&gt;&lt;electronic-resource-num&gt;10.1021/pr200031z&lt;/electronic-resource-num&gt;&lt;language&gt;eng&lt;/language&gt;&lt;/record&gt;&lt;/Cite&gt;&lt;/EndNote&gt;</w:instrText>
+              <w:instrText xml:space="preserve"> ADDIN EN.CITE &lt;EndNote&gt;&lt;Cite&gt;&lt;Author&gt;Dorfer&lt;/Author&gt;&lt;Year&gt;2014&lt;/Year&gt;&lt;RecNum&gt;409&lt;/RecNum&gt;&lt;record&gt;&lt;rec-number&gt;409&lt;/rec-number&gt;&lt;foreign-keys&gt;&lt;key app="EN" db-id="wsxvrwestxpfw9e2re6pzxdopvfd2pfwxadz"&gt;409&lt;/key&gt;&lt;/foreign-keys&gt;&lt;ref-type name="Journal Article"&gt;17&lt;/ref-type&gt;&lt;contributors&gt;&lt;authors&gt;&lt;author&gt;Dorfer, V.&lt;/author&gt;&lt;author&gt;Pichler, P.&lt;/author&gt;&lt;author&gt;Stranzl, T.&lt;/author&gt;&lt;author&gt;Stadlmann, J.&lt;/author&gt;&lt;author&gt;Taus, T.&lt;/author&gt;&lt;author&gt;Winkler, S.&lt;/author&gt;&lt;author&gt;Mechtler, K.&lt;/author&gt;&lt;/authors&gt;&lt;/contributors&gt;&lt;titles&gt;&lt;title&gt;MS Amanda, a Universal Identification Algorithm Optimized for High Accuracy Tandem Mass Spectra&lt;/title&gt;&lt;secondary-title&gt;J Proteome Res&lt;/secondary-title&gt;&lt;/titles&gt;&lt;periodical&gt;&lt;full-title&gt;J Proteome Res&lt;/full-title&gt;&lt;/periodical&gt;&lt;edition&gt;2014/06/10&lt;/edition&gt;&lt;dates&gt;&lt;year&gt;2014&lt;/year&gt;&lt;pub-dates&gt;&lt;date&gt;Jun 9&lt;/date&gt;&lt;/pub-dates&gt;&lt;/dates&gt;&lt;isbn&gt;1535-3907 (Electronic)&amp;#xD;1535-3893 (Linking)&lt;/isbn&gt;&lt;accession-num&gt;24909410&lt;/accession-num&gt;&lt;urls&gt;&lt;related-urls&gt;&lt;url&gt;http://www.ncbi.nlm.nih.gov/entrez/query.fcgi?cmd=Retrieve&amp;amp;db=PubMed&amp;amp;dopt=Citation&amp;amp;list_uids=24909410&lt;/url&gt;&lt;/related-urls&gt;&lt;/urls&gt;&lt;electronic-resource-num&gt;10.1021/pr500202e&lt;/electronic-resource-num&gt;&lt;language&gt;Eng&lt;/language&gt;&lt;/record&gt;&lt;/Cite&gt;&lt;/EndNote&gt;</w:instrText>
             </w:r>
             <w:r>
               <w:fldChar w:fldCharType="separate"/>
@@ -5677,58 +5835,10 @@
                 <w:noProof/>
                 <w:vertAlign w:val="superscript"/>
               </w:rPr>
-              <w:t>35</w:t>
+              <w:t>36</w:t>
             </w:r>
             <w:r>
               <w:fldChar w:fldCharType="end"/>
-            </w:r>
-            <w:r>
-              <w:fldChar w:fldCharType="end"/>
-            </w:r>
-          </w:p>
-        </w:tc>
-        <w:tc>
-          <w:tcPr>
-            <w:tcW w:w="5670" w:type="dxa"/>
-            <w:vAlign w:val="center"/>
-          </w:tcPr>
-          <w:p>
-            <w:pPr>
-              <w:spacing w:after="0" w:line="240" w:lineRule="auto"/>
-              <w:cnfStyle w:val="000000100000"/>
-            </w:pPr>
-            <w:r>
-              <w:t>Database search engine</w:t>
-            </w:r>
-          </w:p>
-        </w:tc>
-      </w:tr>
-      <w:tr>
-        <w:tc>
-          <w:tcPr>
-            <w:cnfStyle w:val="001000000000"/>
-            <w:tcW w:w="1668" w:type="dxa"/>
-            <w:vMerge/>
-            <w:vAlign w:val="center"/>
-          </w:tcPr>
-          <w:p>
-            <w:pPr>
-              <w:spacing w:after="0" w:line="240" w:lineRule="auto"/>
-            </w:pPr>
-          </w:p>
-        </w:tc>
-        <w:tc>
-          <w:tcPr>
-            <w:tcW w:w="2268" w:type="dxa"/>
-            <w:vAlign w:val="center"/>
-          </w:tcPr>
-          <w:p>
-            <w:pPr>
-              <w:spacing w:after="0" w:line="240" w:lineRule="auto"/>
-              <w:cnfStyle w:val="000000000000"/>
-            </w:pPr>
-            <w:r>
-              <w:t>MS-GF+</w:t>
             </w:r>
           </w:p>
         </w:tc>
@@ -5774,70 +5884,6 @@
             <w:pPr>
               <w:spacing w:after="0" w:line="240" w:lineRule="auto"/>
               <w:cnfStyle w:val="000000100000"/>
-            </w:pPr>
-            <w:r>
-              <w:t>MS Amanda</w:t>
-            </w:r>
-            <w:r>
-              <w:fldChar w:fldCharType="begin"/>
-            </w:r>
-            <w:r>
-              <w:instrText xml:space="preserve"> ADDIN EN.CITE &lt;EndNote&gt;&lt;Cite&gt;&lt;Author&gt;Dorfer&lt;/Author&gt;&lt;Year&gt;2014&lt;/Year&gt;&lt;RecNum&gt;409&lt;/RecNum&gt;&lt;record&gt;&lt;rec-number&gt;409&lt;/rec-number&gt;&lt;foreign-keys&gt;&lt;key app="EN" db-id="wsxvrwestxpfw9e2re6pzxdopvfd2pfwxadz"&gt;409&lt;/key&gt;&lt;/foreign-keys&gt;&lt;ref-type name="Journal Article"&gt;17&lt;/ref-type&gt;&lt;contributors&gt;&lt;authors&gt;&lt;author&gt;Dorfer, V.&lt;/author&gt;&lt;author&gt;Pichler, P.&lt;/author&gt;&lt;author&gt;Stranzl, T.&lt;/author&gt;&lt;author&gt;Stadlmann, J.&lt;/author&gt;&lt;author&gt;Taus, T.&lt;/author&gt;&lt;author&gt;Winkler, S.&lt;/author&gt;&lt;author&gt;Mechtler, K.&lt;/author&gt;&lt;/authors&gt;&lt;/contributors&gt;&lt;titles&gt;&lt;title&gt;MS Amanda, a Universal Identification Algorithm Optimized for High Accuracy Tandem Mass Spectra&lt;/title&gt;&lt;secondary-title&gt;J Proteome Res&lt;/secondary-title&gt;&lt;/titles&gt;&lt;periodical&gt;&lt;full-title&gt;J Proteome Res&lt;/full-title&gt;&lt;/periodical&gt;&lt;edition&gt;2014/06/10&lt;/edition&gt;&lt;dates&gt;&lt;year&gt;2014&lt;/year&gt;&lt;pub-dates&gt;&lt;date&gt;Jun 9&lt;/date&gt;&lt;/pub-dates&gt;&lt;/dates&gt;&lt;isbn&gt;1535-3907 (Electronic)&amp;#xD;1535-3893 (Linking)&lt;/isbn&gt;&lt;accession-num&gt;24909410&lt;/accession-num&gt;&lt;urls&gt;&lt;related-urls&gt;&lt;url&gt;http://www.ncbi.nlm.nih.gov/entrez/query.fcgi?cmd=Retrieve&amp;amp;db=PubMed&amp;amp;dopt=Citation&amp;amp;list_uids=24909410&lt;/url&gt;&lt;/related-urls&gt;&lt;/urls&gt;&lt;electronic-resource-num&gt;10.1021/pr500202e&lt;/electronic-resource-num&gt;&lt;language&gt;Eng&lt;/language&gt;&lt;/record&gt;&lt;/Cite&gt;&lt;/EndNote&gt;</w:instrText>
-            </w:r>
-            <w:r>
-              <w:fldChar w:fldCharType="separate"/>
-            </w:r>
-            <w:r>
-              <w:rPr>
-                <w:noProof/>
-                <w:vertAlign w:val="superscript"/>
-              </w:rPr>
-              <w:t>36</w:t>
-            </w:r>
-            <w:r>
-              <w:fldChar w:fldCharType="end"/>
-            </w:r>
-          </w:p>
-        </w:tc>
-        <w:tc>
-          <w:tcPr>
-            <w:tcW w:w="5670" w:type="dxa"/>
-            <w:vAlign w:val="center"/>
-          </w:tcPr>
-          <w:p>
-            <w:pPr>
-              <w:spacing w:after="0" w:line="240" w:lineRule="auto"/>
-              <w:cnfStyle w:val="000000100000"/>
-            </w:pPr>
-            <w:r>
-              <w:t>Database search engine</w:t>
-            </w:r>
-          </w:p>
-        </w:tc>
-      </w:tr>
-      <w:tr>
-        <w:tc>
-          <w:tcPr>
-            <w:cnfStyle w:val="001000000000"/>
-            <w:tcW w:w="1668" w:type="dxa"/>
-            <w:vMerge/>
-            <w:vAlign w:val="center"/>
-          </w:tcPr>
-          <w:p>
-            <w:pPr>
-              <w:spacing w:after="0" w:line="240" w:lineRule="auto"/>
-            </w:pPr>
-          </w:p>
-        </w:tc>
-        <w:tc>
-          <w:tcPr>
-            <w:tcW w:w="2268" w:type="dxa"/>
-            <w:vAlign w:val="center"/>
-          </w:tcPr>
-          <w:p>
-            <w:pPr>
-              <w:spacing w:after="0" w:line="240" w:lineRule="auto"/>
-              <w:cnfStyle w:val="000000000000"/>
             </w:pPr>
             <w:r>
               <w:t>Andromeda</w:t>
@@ -5873,7 +5919,7 @@
           <w:p>
             <w:pPr>
               <w:spacing w:after="0" w:line="240" w:lineRule="auto"/>
-              <w:cnfStyle w:val="000000000000"/>
+              <w:cnfStyle w:val="000000100000"/>
             </w:pPr>
             <w:r>
               <w:t>Database search engine (</w:t>
@@ -5890,9 +5936,6 @@
         </w:tc>
       </w:tr>
       <w:tr>
-        <w:trPr>
-          <w:cnfStyle w:val="000000100000"/>
-        </w:trPr>
         <w:tc>
           <w:tcPr>
             <w:cnfStyle w:val="001000000000"/>
@@ -5917,7 +5960,7 @@
           <w:p>
             <w:pPr>
               <w:spacing w:after="0" w:line="240" w:lineRule="auto"/>
-              <w:cnfStyle w:val="000000100000"/>
+              <w:cnfStyle w:val="000000000000"/>
             </w:pPr>
             <w:r>
               <w:t>PRIDE Inspector</w:t>
@@ -5953,7 +5996,7 @@
           <w:p>
             <w:pPr>
               <w:spacing w:after="0" w:line="240" w:lineRule="auto"/>
-              <w:cnfStyle w:val="000000100000"/>
+              <w:cnfStyle w:val="000000000000"/>
             </w:pPr>
             <w:r>
               <w:t xml:space="preserve">Graphical interface for the inspection of </w:t>
@@ -5965,6 +6008,9 @@
         </w:tc>
       </w:tr>
       <w:tr>
+        <w:trPr>
+          <w:cnfStyle w:val="000000100000"/>
+        </w:trPr>
         <w:tc>
           <w:tcPr>
             <w:cnfStyle w:val="001000000000"/>
@@ -5989,7 +6035,7 @@
           <w:p>
             <w:pPr>
               <w:spacing w:after="0" w:line="240" w:lineRule="auto"/>
-              <w:cnfStyle w:val="000000000000"/>
+              <w:cnfStyle w:val="000000100000"/>
             </w:pPr>
             <w:r>
               <w:t>TOPPAS</w:t>
@@ -6025,7 +6071,7 @@
           <w:p>
             <w:pPr>
               <w:spacing w:after="0" w:line="240" w:lineRule="auto"/>
-              <w:cnfStyle w:val="000000000000"/>
+              <w:cnfStyle w:val="000000100000"/>
             </w:pPr>
             <w:r>
               <w:t xml:space="preserve">Graphical interface for the design of </w:t>
@@ -6042,9 +6088,6 @@
         </w:tc>
       </w:tr>
       <w:tr>
-        <w:trPr>
-          <w:cnfStyle w:val="000000100000"/>
-        </w:trPr>
         <w:tc>
           <w:tcPr>
             <w:cnfStyle w:val="001000000000"/>
@@ -6072,7 +6115,7 @@
           <w:p>
             <w:pPr>
               <w:spacing w:after="0" w:line="240" w:lineRule="auto"/>
-              <w:cnfStyle w:val="000000100000"/>
+              <w:cnfStyle w:val="000000000000"/>
             </w:pPr>
             <w:r>
               <w:t>SearchGUI</w:t>
@@ -6092,7 +6135,7 @@
                   <w:noProof/>
                   <w:vertAlign w:val="superscript"/>
                 </w:rPr>
-                <w:t>7</w:t>
+                <w:t>5</w:t>
               </w:r>
               <w:r>
                 <w:fldChar w:fldCharType="end"/>
@@ -6108,7 +6151,7 @@
           <w:p>
             <w:pPr>
               <w:spacing w:after="0" w:line="240" w:lineRule="auto"/>
-              <w:cnfStyle w:val="000000100000"/>
+              <w:cnfStyle w:val="000000000000"/>
             </w:pPr>
             <w:r>
               <w:t xml:space="preserve">Graphical interface for </w:t>
@@ -6120,6 +6163,9 @@
         </w:tc>
       </w:tr>
       <w:tr>
+        <w:trPr>
+          <w:cnfStyle w:val="000000100000"/>
+        </w:trPr>
         <w:tc>
           <w:tcPr>
             <w:cnfStyle w:val="001000000000"/>
@@ -6144,7 +6190,7 @@
           <w:p>
             <w:pPr>
               <w:spacing w:after="0" w:line="240" w:lineRule="auto"/>
-              <w:cnfStyle w:val="000000000000"/>
+              <w:cnfStyle w:val="000000100000"/>
             </w:pPr>
             <w:proofErr w:type="spellStart"/>
             <w:r>
@@ -6192,7 +6238,7 @@
           <w:p>
             <w:pPr>
               <w:spacing w:after="0" w:line="240" w:lineRule="auto"/>
-              <w:cnfStyle w:val="000000000000"/>
+              <w:cnfStyle w:val="000000100000"/>
             </w:pPr>
             <w:r>
               <w:t>Graphical interface for de novo sequencing</w:t>
@@ -6201,9 +6247,6 @@
         </w:tc>
       </w:tr>
       <w:tr>
-        <w:trPr>
-          <w:cnfStyle w:val="000000100000"/>
-        </w:trPr>
         <w:tc>
           <w:tcPr>
             <w:cnfStyle w:val="001000000000"/>
@@ -6229,7 +6272,7 @@
           <w:p>
             <w:pPr>
               <w:spacing w:after="0" w:line="240" w:lineRule="auto"/>
-              <w:cnfStyle w:val="000000100000"/>
+              <w:cnfStyle w:val="000000000000"/>
             </w:pPr>
             <w:proofErr w:type="spellStart"/>
             <w:r>
@@ -6246,7 +6289,7 @@
           <w:p>
             <w:pPr>
               <w:spacing w:after="0" w:line="240" w:lineRule="auto"/>
-              <w:cnfStyle w:val="000000100000"/>
+              <w:cnfStyle w:val="000000000000"/>
             </w:pPr>
             <w:r>
               <w:t>Graphical interface for tag based processing</w:t>
@@ -6255,6 +6298,9 @@
         </w:tc>
       </w:tr>
       <w:tr>
+        <w:trPr>
+          <w:cnfStyle w:val="000000100000"/>
+        </w:trPr>
         <w:tc>
           <w:tcPr>
             <w:cnfStyle w:val="001000000000"/>
@@ -6282,7 +6328,7 @@
           <w:p>
             <w:pPr>
               <w:spacing w:after="0" w:line="240" w:lineRule="auto"/>
-              <w:cnfStyle w:val="000000000000"/>
+              <w:cnfStyle w:val="000000100000"/>
             </w:pPr>
             <w:proofErr w:type="spellStart"/>
             <w:r>
@@ -6330,7 +6376,7 @@
           <w:p>
             <w:pPr>
               <w:spacing w:after="0" w:line="240" w:lineRule="auto"/>
-              <w:cnfStyle w:val="000000000000"/>
+              <w:cnfStyle w:val="000000100000"/>
             </w:pPr>
             <w:r>
               <w:t>Spectral libraries search engine</w:t>
@@ -6339,9 +6385,6 @@
         </w:tc>
       </w:tr>
       <w:tr>
-        <w:trPr>
-          <w:cnfStyle w:val="000000100000"/>
-        </w:trPr>
         <w:tc>
           <w:tcPr>
             <w:cnfStyle w:val="001000000000"/>
@@ -6363,7 +6406,7 @@
           <w:p>
             <w:pPr>
               <w:spacing w:after="0" w:line="240" w:lineRule="auto"/>
-              <w:cnfStyle w:val="000000100000"/>
+              <w:cnfStyle w:val="000000000000"/>
             </w:pPr>
             <w:r>
               <w:t>NIST MS search</w:t>
@@ -6399,7 +6442,7 @@
           <w:p>
             <w:pPr>
               <w:spacing w:after="0" w:line="240" w:lineRule="auto"/>
-              <w:cnfStyle w:val="000000100000"/>
+              <w:cnfStyle w:val="000000000000"/>
             </w:pPr>
             <w:r>
               <w:t>Spectral libraries search engine</w:t>
@@ -6408,6 +6451,9 @@
         </w:tc>
       </w:tr>
       <w:tr>
+        <w:trPr>
+          <w:cnfStyle w:val="000000100000"/>
+        </w:trPr>
         <w:tc>
           <w:tcPr>
             <w:cnfStyle w:val="001000000000"/>
@@ -6429,7 +6475,7 @@
           <w:p>
             <w:pPr>
               <w:spacing w:after="0" w:line="240" w:lineRule="auto"/>
-              <w:cnfStyle w:val="000000000000"/>
+              <w:cnfStyle w:val="000000100000"/>
             </w:pPr>
             <w:proofErr w:type="spellStart"/>
             <w:r>
@@ -6572,7 +6618,7 @@
           <w:p>
             <w:pPr>
               <w:spacing w:after="0" w:line="240" w:lineRule="auto"/>
-              <w:cnfStyle w:val="000000000000"/>
+              <w:cnfStyle w:val="000000100000"/>
             </w:pPr>
             <w:r>
               <w:t>Spectral libraries search engine</w:t>
@@ -6581,9 +6627,6 @@
         </w:tc>
       </w:tr>
       <w:tr>
-        <w:trPr>
-          <w:cnfStyle w:val="000000100000"/>
-        </w:trPr>
         <w:tc>
           <w:tcPr>
             <w:cnfStyle w:val="001000000000"/>
@@ -6608,7 +6651,7 @@
           <w:p>
             <w:pPr>
               <w:spacing w:after="0" w:line="240" w:lineRule="auto"/>
-              <w:cnfStyle w:val="000000100000"/>
+              <w:cnfStyle w:val="000000000000"/>
             </w:pPr>
             <w:proofErr w:type="spellStart"/>
             <w:r>
@@ -6656,7 +6699,7 @@
           <w:p>
             <w:pPr>
               <w:spacing w:after="0" w:line="240" w:lineRule="auto"/>
-              <w:cnfStyle w:val="000000100000"/>
+              <w:cnfStyle w:val="000000000000"/>
             </w:pPr>
             <w:r>
               <w:t>Spectral libraries search engine</w:t>
@@ -6665,6 +6708,9 @@
         </w:tc>
       </w:tr>
       <w:tr>
+        <w:trPr>
+          <w:cnfStyle w:val="000000100000"/>
+        </w:trPr>
         <w:tc>
           <w:tcPr>
             <w:cnfStyle w:val="001000000000"/>
@@ -6692,7 +6738,7 @@
           <w:p>
             <w:pPr>
               <w:spacing w:after="0" w:line="240" w:lineRule="auto"/>
-              <w:cnfStyle w:val="000000000000"/>
+              <w:cnfStyle w:val="000000100000"/>
             </w:pPr>
             <w:proofErr w:type="spellStart"/>
             <w:r>
@@ -6740,7 +6786,7 @@
           <w:p>
             <w:pPr>
               <w:spacing w:after="0" w:line="240" w:lineRule="auto"/>
-              <w:cnfStyle w:val="000000000000"/>
+              <w:cnfStyle w:val="000000100000"/>
               <w:rPr>
                 <w:lang w:val="nb-NO"/>
               </w:rPr>
@@ -6769,9 +6815,6 @@
         </w:tc>
       </w:tr>
       <w:tr>
-        <w:trPr>
-          <w:cnfStyle w:val="000000100000"/>
-        </w:trPr>
         <w:tc>
           <w:tcPr>
             <w:cnfStyle w:val="001000000000"/>
@@ -6796,7 +6839,7 @@
           <w:p>
             <w:pPr>
               <w:spacing w:after="0" w:line="240" w:lineRule="auto"/>
-              <w:cnfStyle w:val="000000100000"/>
+              <w:cnfStyle w:val="000000000000"/>
             </w:pPr>
             <w:r>
               <w:t>OMSSA parser</w:t>
@@ -6832,7 +6875,7 @@
           <w:p>
             <w:pPr>
               <w:spacing w:after="0" w:line="240" w:lineRule="auto"/>
-              <w:cnfStyle w:val="000000100000"/>
+              <w:cnfStyle w:val="000000000000"/>
               <w:rPr>
                 <w:lang w:val="nb-NO"/>
               </w:rPr>
@@ -6861,6 +6904,9 @@
         </w:tc>
       </w:tr>
       <w:tr>
+        <w:trPr>
+          <w:cnfStyle w:val="000000100000"/>
+        </w:trPr>
         <w:tc>
           <w:tcPr>
             <w:cnfStyle w:val="001000000000"/>
@@ -6888,7 +6934,7 @@
           <w:p>
             <w:pPr>
               <w:spacing w:after="0" w:line="240" w:lineRule="auto"/>
-              <w:cnfStyle w:val="000000000000"/>
+              <w:cnfStyle w:val="000000100000"/>
             </w:pPr>
             <w:r>
               <w:t>X!</w:t>
@@ -6927,7 +6973,7 @@
           <w:p>
             <w:pPr>
               <w:spacing w:after="0" w:line="240" w:lineRule="auto"/>
-              <w:cnfStyle w:val="000000000000"/>
+              <w:cnfStyle w:val="000000100000"/>
               <w:rPr>
                 <w:lang w:val="nb-NO"/>
               </w:rPr>
@@ -6956,9 +7002,6 @@
         </w:tc>
       </w:tr>
       <w:tr>
-        <w:trPr>
-          <w:cnfStyle w:val="000000100000"/>
-        </w:trPr>
         <w:tc>
           <w:tcPr>
             <w:cnfStyle w:val="001000000000"/>
@@ -6986,7 +7029,7 @@
           <w:p>
             <w:pPr>
               <w:spacing w:after="0" w:line="240" w:lineRule="auto"/>
-              <w:cnfStyle w:val="000000100000"/>
+              <w:cnfStyle w:val="000000000000"/>
             </w:pPr>
             <w:proofErr w:type="spellStart"/>
             <w:r>
@@ -7027,7 +7070,7 @@
           <w:p>
             <w:pPr>
               <w:spacing w:after="0" w:line="240" w:lineRule="auto"/>
-              <w:cnfStyle w:val="000000100000"/>
+              <w:cnfStyle w:val="000000000000"/>
             </w:pPr>
             <w:r>
               <w:t xml:space="preserve">Java </w:t>
@@ -7043,6 +7086,9 @@
         </w:tc>
       </w:tr>
       <w:tr>
+        <w:trPr>
+          <w:cnfStyle w:val="000000100000"/>
+        </w:trPr>
         <w:tc>
           <w:tcPr>
             <w:cnfStyle w:val="001000000000"/>
@@ -7073,7 +7119,7 @@
           <w:p>
             <w:pPr>
               <w:spacing w:after="0" w:line="240" w:lineRule="auto"/>
-              <w:cnfStyle w:val="000000000000"/>
+              <w:cnfStyle w:val="000000100000"/>
             </w:pPr>
             <w:r>
               <w:t>Percolator</w:t>
@@ -7109,7 +7155,7 @@
           <w:p>
             <w:pPr>
               <w:spacing w:after="0" w:line="240" w:lineRule="auto"/>
-              <w:cnfStyle w:val="000000000000"/>
+              <w:cnfStyle w:val="000000100000"/>
             </w:pPr>
             <w:r>
               <w:t xml:space="preserve">Machine learning algorithm rescoring </w:t>
@@ -7122,9 +7168,6 @@
         </w:tc>
       </w:tr>
       <w:tr>
-        <w:trPr>
-          <w:cnfStyle w:val="000000100000"/>
-        </w:trPr>
         <w:tc>
           <w:tcPr>
             <w:cnfStyle w:val="001000000000"/>
@@ -7146,7 +7189,7 @@
           <w:p>
             <w:pPr>
               <w:spacing w:after="0" w:line="240" w:lineRule="auto"/>
-              <w:cnfStyle w:val="000000100000"/>
+              <w:cnfStyle w:val="000000000000"/>
             </w:pPr>
             <w:proofErr w:type="spellStart"/>
             <w:r>
@@ -7194,7 +7237,7 @@
           <w:p>
             <w:pPr>
               <w:spacing w:after="0" w:line="240" w:lineRule="auto"/>
-              <w:cnfStyle w:val="000000100000"/>
+              <w:cnfStyle w:val="000000000000"/>
             </w:pPr>
             <w:r>
               <w:t xml:space="preserve">Machine learning algorithm attaching </w:t>
@@ -7208,6 +7251,7 @@
       </w:tr>
       <w:tr>
         <w:trPr>
+          <w:cnfStyle w:val="000000100000"/>
           <w:trHeight w:val="930"/>
         </w:trPr>
         <w:tc>
@@ -7234,7 +7278,7 @@
           <w:p>
             <w:pPr>
               <w:spacing w:after="0" w:line="240" w:lineRule="auto"/>
-              <w:cnfStyle w:val="000000000000"/>
+              <w:cnfStyle w:val="000000100000"/>
             </w:pPr>
             <w:proofErr w:type="spellStart"/>
             <w:r>
@@ -7282,7 +7326,7 @@
           <w:p>
             <w:pPr>
               <w:spacing w:after="0" w:line="240" w:lineRule="auto"/>
-              <w:cnfStyle w:val="000000000000"/>
+              <w:cnfStyle w:val="000000100000"/>
             </w:pPr>
             <w:r>
               <w:rPr>
@@ -7306,9 +7350,6 @@
         </w:tc>
       </w:tr>
       <w:tr>
-        <w:trPr>
-          <w:cnfStyle w:val="000000100000"/>
-        </w:trPr>
         <w:tc>
           <w:tcPr>
             <w:cnfStyle w:val="001000000000"/>
@@ -7336,7 +7377,7 @@
           <w:p>
             <w:pPr>
               <w:spacing w:after="0" w:line="240" w:lineRule="auto"/>
-              <w:cnfStyle w:val="000000100000"/>
+              <w:cnfStyle w:val="000000000000"/>
             </w:pPr>
             <w:proofErr w:type="spellStart"/>
             <w:r>
@@ -7384,7 +7425,7 @@
           <w:p>
             <w:pPr>
               <w:spacing w:after="0" w:line="240" w:lineRule="auto"/>
-              <w:cnfStyle w:val="000000100000"/>
+              <w:cnfStyle w:val="000000000000"/>
             </w:pPr>
             <w:r>
               <w:t xml:space="preserve">Tool allowing the manipulation of databases </w:t>
@@ -7397,6 +7438,9 @@
         </w:tc>
       </w:tr>
       <w:tr>
+        <w:trPr>
+          <w:cnfStyle w:val="000000100000"/>
+        </w:trPr>
         <w:tc>
           <w:tcPr>
             <w:cnfStyle w:val="001000000000"/>
@@ -7424,7 +7468,7 @@
           <w:p>
             <w:pPr>
               <w:spacing w:after="0" w:line="240" w:lineRule="auto"/>
-              <w:cnfStyle w:val="000000000000"/>
+              <w:cnfStyle w:val="000000100000"/>
             </w:pPr>
             <w:proofErr w:type="spellStart"/>
             <w:r>
@@ -7472,7 +7516,7 @@
           <w:p>
             <w:pPr>
               <w:spacing w:after="0" w:line="240" w:lineRule="auto"/>
-              <w:cnfStyle w:val="000000000000"/>
+              <w:cnfStyle w:val="000000100000"/>
             </w:pPr>
             <w:r>
               <w:t xml:space="preserve">Tool for statistical post-processing of PSMs </w:t>
@@ -7485,9 +7529,6 @@
         </w:tc>
       </w:tr>
       <w:tr>
-        <w:trPr>
-          <w:cnfStyle w:val="000000100000"/>
-        </w:trPr>
         <w:tc>
           <w:tcPr>
             <w:cnfStyle w:val="001000000000"/>
@@ -7515,7 +7556,7 @@
           <w:p>
             <w:pPr>
               <w:spacing w:after="0" w:line="240" w:lineRule="auto"/>
-              <w:cnfStyle w:val="000000100000"/>
+              <w:cnfStyle w:val="000000000000"/>
             </w:pPr>
             <w:proofErr w:type="spellStart"/>
             <w:r>
@@ -7563,7 +7604,7 @@
           <w:p>
             <w:pPr>
               <w:spacing w:after="0" w:line="240" w:lineRule="auto"/>
-              <w:cnfStyle w:val="000000100000"/>
+              <w:cnfStyle w:val="000000000000"/>
               <w:rPr>
                 <w:rFonts w:asciiTheme="minorHAnsi" w:hAnsiTheme="minorHAnsi" w:cstheme="minorHAnsi"/>
               </w:rPr>
@@ -7575,6 +7616,9 @@
         </w:tc>
       </w:tr>
       <w:tr>
+        <w:trPr>
+          <w:cnfStyle w:val="000000100000"/>
+        </w:trPr>
         <w:tc>
           <w:tcPr>
             <w:cnfStyle w:val="001000000000"/>
@@ -7596,7 +7640,7 @@
           <w:p>
             <w:pPr>
               <w:spacing w:after="0" w:line="240" w:lineRule="auto"/>
-              <w:cnfStyle w:val="000000000000"/>
+              <w:cnfStyle w:val="000000100000"/>
             </w:pPr>
             <w:proofErr w:type="spellStart"/>
             <w:r>
@@ -7731,7 +7775,7 @@
           <w:p>
             <w:pPr>
               <w:spacing w:after="0" w:line="240" w:lineRule="auto"/>
-              <w:cnfStyle w:val="000000000000"/>
+              <w:cnfStyle w:val="000000100000"/>
             </w:pPr>
             <w:r>
               <w:t>Tool for protein inference</w:t>
@@ -7740,9 +7784,6 @@
         </w:tc>
       </w:tr>
       <w:tr>
-        <w:trPr>
-          <w:cnfStyle w:val="000000100000"/>
-        </w:trPr>
         <w:tc>
           <w:tcPr>
             <w:cnfStyle w:val="001000000000"/>
@@ -7767,7 +7808,7 @@
           <w:p>
             <w:pPr>
               <w:spacing w:after="0" w:line="240" w:lineRule="auto"/>
-              <w:cnfStyle w:val="000000100000"/>
+              <w:cnfStyle w:val="000000000000"/>
             </w:pPr>
             <w:proofErr w:type="spellStart"/>
             <w:r>
@@ -7797,7 +7838,7 @@
                 <w:noProof/>
                 <w:vertAlign w:val="superscript"/>
               </w:rPr>
-              <w:t>17</w:t>
+              <w:t>16</w:t>
             </w:r>
             <w:r>
               <w:fldChar w:fldCharType="end"/>
@@ -7815,7 +7856,7 @@
           <w:p>
             <w:pPr>
               <w:spacing w:after="0" w:line="240" w:lineRule="auto"/>
-              <w:cnfStyle w:val="000000100000"/>
+              <w:cnfStyle w:val="000000000000"/>
             </w:pPr>
             <w:r>
               <w:t>Identification processing software</w:t>
@@ -7824,6 +7865,9 @@
         </w:tc>
       </w:tr>
       <w:tr>
+        <w:trPr>
+          <w:cnfStyle w:val="000000100000"/>
+        </w:trPr>
         <w:tc>
           <w:tcPr>
             <w:cnfStyle w:val="001000000000"/>
@@ -7851,7 +7895,7 @@
           <w:p>
             <w:pPr>
               <w:spacing w:after="0" w:line="240" w:lineRule="auto"/>
-              <w:cnfStyle w:val="000000000000"/>
+              <w:cnfStyle w:val="000000100000"/>
             </w:pPr>
             <w:proofErr w:type="spellStart"/>
             <w:r>
@@ -7972,7 +8016,7 @@
                 <w:noProof/>
                 <w:vertAlign w:val="superscript"/>
               </w:rPr>
-              <w:t>4</w:t>
+              <w:t>2</w:t>
             </w:r>
             <w:r>
               <w:fldChar w:fldCharType="end"/>
@@ -7990,7 +8034,7 @@
           <w:p>
             <w:pPr>
               <w:spacing w:after="0" w:line="240" w:lineRule="auto"/>
-              <w:cnfStyle w:val="000000000000"/>
+              <w:cnfStyle w:val="000000100000"/>
             </w:pPr>
             <w:r>
               <w:t>Protein knowledge database</w:t>
@@ -7999,9 +8043,6 @@
         </w:tc>
       </w:tr>
       <w:tr>
-        <w:trPr>
-          <w:cnfStyle w:val="000000100000"/>
-        </w:trPr>
         <w:tc>
           <w:tcPr>
             <w:cnfStyle w:val="001000000000"/>
@@ -8026,7 +8067,7 @@
           <w:p>
             <w:pPr>
               <w:spacing w:after="0" w:line="240" w:lineRule="auto"/>
-              <w:cnfStyle w:val="000000100000"/>
+              <w:cnfStyle w:val="000000000000"/>
             </w:pPr>
             <w:proofErr w:type="spellStart"/>
             <w:r>
@@ -8143,7 +8184,7 @@
                 <w:noProof/>
                 <w:vertAlign w:val="superscript"/>
               </w:rPr>
-              <w:t>10</w:t>
+              <w:t>9</w:t>
             </w:r>
             <w:r>
               <w:fldChar w:fldCharType="end"/>
@@ -8161,7 +8202,7 @@
           <w:p>
             <w:pPr>
               <w:spacing w:after="0" w:line="240" w:lineRule="auto"/>
-              <w:cnfStyle w:val="000000100000"/>
+              <w:cnfStyle w:val="000000000000"/>
             </w:pPr>
             <w:r>
               <w:t>Cross reference tool for protein databases</w:t>
@@ -8170,6 +8211,9 @@
         </w:tc>
       </w:tr>
       <w:tr>
+        <w:trPr>
+          <w:cnfStyle w:val="000000100000"/>
+        </w:trPr>
         <w:tc>
           <w:tcPr>
             <w:cnfStyle w:val="001000000000"/>
@@ -8197,7 +8241,7 @@
           <w:p>
             <w:pPr>
               <w:spacing w:after="0" w:line="240" w:lineRule="auto"/>
-              <w:cnfStyle w:val="000000000000"/>
+              <w:cnfStyle w:val="000000100000"/>
             </w:pPr>
             <w:proofErr w:type="spellStart"/>
             <w:r>
@@ -8340,6 +8384,84 @@
           <w:p>
             <w:pPr>
               <w:spacing w:after="0" w:line="240" w:lineRule="auto"/>
+              <w:cnfStyle w:val="000000100000"/>
+            </w:pPr>
+            <w:r>
+              <w:t>GO enrichment tool</w:t>
+            </w:r>
+          </w:p>
+        </w:tc>
+      </w:tr>
+      <w:tr>
+        <w:tc>
+          <w:tcPr>
+            <w:cnfStyle w:val="001000000000"/>
+            <w:tcW w:w="1668" w:type="dxa"/>
+            <w:vMerge/>
+            <w:vAlign w:val="center"/>
+          </w:tcPr>
+          <w:p>
+            <w:pPr>
+              <w:spacing w:after="0" w:line="240" w:lineRule="auto"/>
+            </w:pPr>
+          </w:p>
+        </w:tc>
+        <w:tc>
+          <w:tcPr>
+            <w:tcW w:w="2268" w:type="dxa"/>
+            <w:vAlign w:val="center"/>
+          </w:tcPr>
+          <w:p>
+            <w:pPr>
+              <w:spacing w:after="0" w:line="240" w:lineRule="auto"/>
+              <w:cnfStyle w:val="000000000000"/>
+            </w:pPr>
+            <w:proofErr w:type="spellStart"/>
+            <w:r>
+              <w:t>Onotologizer</w:t>
+            </w:r>
+            <w:proofErr w:type="spellEnd"/>
+            <w:r>
+              <w:fldChar w:fldCharType="begin"/>
+            </w:r>
+            <w:r>
+              <w:instrText xml:space="preserve"> HYPERLINK \l "_ENREF_55" \o "Bauer, 2008 #135" </w:instrText>
+            </w:r>
+            <w:r>
+              <w:fldChar w:fldCharType="separate"/>
+            </w:r>
+            <w:r>
+              <w:fldChar w:fldCharType="begin"/>
+            </w:r>
+            <w:r>
+              <w:instrText xml:space="preserve"> ADDIN EN.CITE &lt;EndNote&gt;&lt;Cite&gt;&lt;Author&gt;Bauer&lt;/Author&gt;&lt;Year&gt;2008&lt;/Year&gt;&lt;RecNum&gt;135&lt;/RecNum&gt;&lt;DisplayText&gt;&lt;style face="superscript"&gt;55&lt;/style&gt;&lt;/DisplayText&gt;&lt;record&gt;&lt;rec-number&gt;135&lt;/rec-number&gt;&lt;foreign-keys&gt;&lt;key app="EN" db-id="sexxdt0zj29tdleaertp5we3atxa92z9waxz"&gt;135&lt;/key&gt;&lt;/foreign-keys&gt;&lt;ref-type name="Journal Article"&gt;17&lt;/ref-type&gt;&lt;contributors&gt;&lt;authors&gt;&lt;author&gt;Bauer, S.&lt;/author&gt;&lt;author&gt;Grossmann, S.&lt;/author&gt;&lt;author&gt;Vingron, M.&lt;/author&gt;&lt;author&gt;Robinson, P. N.&lt;/author&gt;&lt;/authors&gt;&lt;/contributors&gt;&lt;auth-address&gt;Institute of Medical Genetics, Charite Universitatsmedizin Berlin, Augustenburger Platz 1, 13353 Berlin, Germany. sebastian.bauer@charite.de&lt;/auth-address&gt;&lt;titles&gt;&lt;title&gt;Ontologizer 2.0--a multifunctional tool for GO term enrichment analysis and data exploration&lt;/title&gt;&lt;secondary-title&gt;Bioinformatics&lt;/secondary-title&gt;&lt;/titles&gt;&lt;periodical&gt;&lt;full-title&gt;Bioinformatics&lt;/full-title&gt;&lt;/periodical&gt;&lt;pages&gt;1650-1&lt;/pages&gt;&lt;volume&gt;24&lt;/volume&gt;&lt;number&gt;14&lt;/number&gt;&lt;edition&gt;2008/05/31&lt;/edition&gt;&lt;keywords&gt;&lt;keyword&gt;Algorithms&lt;/keyword&gt;&lt;keyword&gt;Computational Biology/*methods&lt;/keyword&gt;&lt;keyword&gt;Databases, Genetic&lt;/keyword&gt;&lt;keyword&gt;*Databases, Protein&lt;/keyword&gt;&lt;keyword&gt;Internet&lt;/keyword&gt;&lt;keyword&gt;Models, Biological&lt;/keyword&gt;&lt;keyword&gt;Models, Statistical&lt;/keyword&gt;&lt;keyword&gt;*Multigene Family&lt;/keyword&gt;&lt;keyword&gt;Oligonucleotide Array Sequence Analysis/*methods&lt;/keyword&gt;&lt;keyword&gt;Programming Languages&lt;/keyword&gt;&lt;keyword&gt;Proteins/*classification/genetics/metabolism&lt;/keyword&gt;&lt;keyword&gt;Software&lt;/keyword&gt;&lt;keyword&gt;User-Computer Interface&lt;/keyword&gt;&lt;/keywords&gt;&lt;dates&gt;&lt;year&gt;2008&lt;/year&gt;&lt;pub-dates&gt;&lt;date&gt;Jul 15&lt;/date&gt;&lt;/pub-dates&gt;&lt;/dates&gt;&lt;isbn&gt;1367-4811 (Electronic)&amp;#xD;1367-4803 (Linking)&lt;/isbn&gt;&lt;accession-num&gt;18511468&lt;/accession-num&gt;&lt;urls&gt;&lt;related-urls&gt;&lt;url&gt;http://www.ncbi.nlm.nih.gov/pubmed/18511468&lt;/url&gt;&lt;/related-urls&gt;&lt;/urls&gt;&lt;electronic-resource-num&gt;btn250 [pii]&amp;#xD;10.1093/bioinformatics/btn250&lt;/electronic-resource-num&gt;&lt;language&gt;eng&lt;/language&gt;&lt;/record&gt;&lt;/Cite&gt;&lt;/EndNote&gt;</w:instrText>
+            </w:r>
+            <w:r>
+              <w:fldChar w:fldCharType="separate"/>
+            </w:r>
+            <w:r>
+              <w:rPr>
+                <w:noProof/>
+                <w:vertAlign w:val="superscript"/>
+              </w:rPr>
+              <w:t>57</w:t>
+            </w:r>
+            <w:r>
+              <w:fldChar w:fldCharType="end"/>
+            </w:r>
+            <w:r>
+              <w:fldChar w:fldCharType="end"/>
+            </w:r>
+          </w:p>
+        </w:tc>
+        <w:tc>
+          <w:tcPr>
+            <w:tcW w:w="5670" w:type="dxa"/>
+            <w:vAlign w:val="center"/>
+          </w:tcPr>
+          <w:p>
+            <w:pPr>
+              <w:spacing w:after="0" w:line="240" w:lineRule="auto"/>
               <w:cnfStyle w:val="000000000000"/>
             </w:pPr>
             <w:r>
@@ -8352,84 +8474,6 @@
         <w:trPr>
           <w:cnfStyle w:val="000000100000"/>
         </w:trPr>
-        <w:tc>
-          <w:tcPr>
-            <w:cnfStyle w:val="001000000000"/>
-            <w:tcW w:w="1668" w:type="dxa"/>
-            <w:vMerge/>
-            <w:vAlign w:val="center"/>
-          </w:tcPr>
-          <w:p>
-            <w:pPr>
-              <w:spacing w:after="0" w:line="240" w:lineRule="auto"/>
-            </w:pPr>
-          </w:p>
-        </w:tc>
-        <w:tc>
-          <w:tcPr>
-            <w:tcW w:w="2268" w:type="dxa"/>
-            <w:vAlign w:val="center"/>
-          </w:tcPr>
-          <w:p>
-            <w:pPr>
-              <w:spacing w:after="0" w:line="240" w:lineRule="auto"/>
-              <w:cnfStyle w:val="000000100000"/>
-            </w:pPr>
-            <w:proofErr w:type="spellStart"/>
-            <w:r>
-              <w:t>Onotologizer</w:t>
-            </w:r>
-            <w:proofErr w:type="spellEnd"/>
-            <w:r>
-              <w:fldChar w:fldCharType="begin"/>
-            </w:r>
-            <w:r>
-              <w:instrText xml:space="preserve"> HYPERLINK \l "_ENREF_55" \o "Bauer, 2008 #135" </w:instrText>
-            </w:r>
-            <w:r>
-              <w:fldChar w:fldCharType="separate"/>
-            </w:r>
-            <w:r>
-              <w:fldChar w:fldCharType="begin"/>
-            </w:r>
-            <w:r>
-              <w:instrText xml:space="preserve"> ADDIN EN.CITE &lt;EndNote&gt;&lt;Cite&gt;&lt;Author&gt;Bauer&lt;/Author&gt;&lt;Year&gt;2008&lt;/Year&gt;&lt;RecNum&gt;135&lt;/RecNum&gt;&lt;DisplayText&gt;&lt;style face="superscript"&gt;55&lt;/style&gt;&lt;/DisplayText&gt;&lt;record&gt;&lt;rec-number&gt;135&lt;/rec-number&gt;&lt;foreign-keys&gt;&lt;key app="EN" db-id="sexxdt0zj29tdleaertp5we3atxa92z9waxz"&gt;135&lt;/key&gt;&lt;/foreign-keys&gt;&lt;ref-type name="Journal Article"&gt;17&lt;/ref-type&gt;&lt;contributors&gt;&lt;authors&gt;&lt;author&gt;Bauer, S.&lt;/author&gt;&lt;author&gt;Grossmann, S.&lt;/author&gt;&lt;author&gt;Vingron, M.&lt;/author&gt;&lt;author&gt;Robinson, P. N.&lt;/author&gt;&lt;/authors&gt;&lt;/contributors&gt;&lt;auth-address&gt;Institute of Medical Genetics, Charite Universitatsmedizin Berlin, Augustenburger Platz 1, 13353 Berlin, Germany. sebastian.bauer@charite.de&lt;/auth-address&gt;&lt;titles&gt;&lt;title&gt;Ontologizer 2.0--a multifunctional tool for GO term enrichment analysis and data exploration&lt;/title&gt;&lt;secondary-title&gt;Bioinformatics&lt;/secondary-title&gt;&lt;/titles&gt;&lt;periodical&gt;&lt;full-title&gt;Bioinformatics&lt;/full-title&gt;&lt;/periodical&gt;&lt;pages&gt;1650-1&lt;/pages&gt;&lt;volume&gt;24&lt;/volume&gt;&lt;number&gt;14&lt;/number&gt;&lt;edition&gt;2008/05/31&lt;/edition&gt;&lt;keywords&gt;&lt;keyword&gt;Algorithms&lt;/keyword&gt;&lt;keyword&gt;Computational Biology/*methods&lt;/keyword&gt;&lt;keyword&gt;Databases, Genetic&lt;/keyword&gt;&lt;keyword&gt;*Databases, Protein&lt;/keyword&gt;&lt;keyword&gt;Internet&lt;/keyword&gt;&lt;keyword&gt;Models, Biological&lt;/keyword&gt;&lt;keyword&gt;Models, Statistical&lt;/keyword&gt;&lt;keyword&gt;*Multigene Family&lt;/keyword&gt;&lt;keyword&gt;Oligonucleotide Array Sequence Analysis/*methods&lt;/keyword&gt;&lt;keyword&gt;Programming Languages&lt;/keyword&gt;&lt;keyword&gt;Proteins/*classification/genetics/metabolism&lt;/keyword&gt;&lt;keyword&gt;Software&lt;/keyword&gt;&lt;keyword&gt;User-Computer Interface&lt;/keyword&gt;&lt;/keywords&gt;&lt;dates&gt;&lt;year&gt;2008&lt;/year&gt;&lt;pub-dates&gt;&lt;date&gt;Jul 15&lt;/date&gt;&lt;/pub-dates&gt;&lt;/dates&gt;&lt;isbn&gt;1367-4811 (Electronic)&amp;#xD;1367-4803 (Linking)&lt;/isbn&gt;&lt;accession-num&gt;18511468&lt;/accession-num&gt;&lt;urls&gt;&lt;related-urls&gt;&lt;url&gt;http://www.ncbi.nlm.nih.gov/pubmed/18511468&lt;/url&gt;&lt;/related-urls&gt;&lt;/urls&gt;&lt;electronic-resource-num&gt;btn250 [pii]&amp;#xD;10.1093/bioinformatics/btn250&lt;/electronic-resource-num&gt;&lt;language&gt;eng&lt;/language&gt;&lt;/record&gt;&lt;/Cite&gt;&lt;/EndNote&gt;</w:instrText>
-            </w:r>
-            <w:r>
-              <w:fldChar w:fldCharType="separate"/>
-            </w:r>
-            <w:r>
-              <w:rPr>
-                <w:noProof/>
-                <w:vertAlign w:val="superscript"/>
-              </w:rPr>
-              <w:t>57</w:t>
-            </w:r>
-            <w:r>
-              <w:fldChar w:fldCharType="end"/>
-            </w:r>
-            <w:r>
-              <w:fldChar w:fldCharType="end"/>
-            </w:r>
-          </w:p>
-        </w:tc>
-        <w:tc>
-          <w:tcPr>
-            <w:tcW w:w="5670" w:type="dxa"/>
-            <w:vAlign w:val="center"/>
-          </w:tcPr>
-          <w:p>
-            <w:pPr>
-              <w:spacing w:after="0" w:line="240" w:lineRule="auto"/>
-              <w:cnfStyle w:val="000000100000"/>
-            </w:pPr>
-            <w:r>
-              <w:t>GO enrichment tool</w:t>
-            </w:r>
-          </w:p>
-        </w:tc>
-      </w:tr>
-      <w:tr>
         <w:tc>
           <w:tcPr>
             <w:cnfStyle w:val="001000000000"/>
@@ -8454,7 +8498,7 @@
           <w:p>
             <w:pPr>
               <w:spacing w:after="0" w:line="240" w:lineRule="auto"/>
-              <w:cnfStyle w:val="000000000000"/>
+              <w:cnfStyle w:val="000000100000"/>
             </w:pPr>
             <w:r>
               <w:t>DAVID</w:t>
@@ -8490,7 +8534,7 @@
           <w:p>
             <w:pPr>
               <w:spacing w:after="0" w:line="240" w:lineRule="auto"/>
-              <w:cnfStyle w:val="000000000000"/>
+              <w:cnfStyle w:val="000000100000"/>
             </w:pPr>
             <w:r>
               <w:t>Interface for enrichment of identification results</w:t>
@@ -8499,9 +8543,6 @@
         </w:tc>
       </w:tr>
       <w:tr>
-        <w:trPr>
-          <w:cnfStyle w:val="000000100000"/>
-        </w:trPr>
         <w:tc>
           <w:tcPr>
             <w:cnfStyle w:val="001000000000"/>
@@ -8529,7 +8570,7 @@
           <w:p>
             <w:pPr>
               <w:spacing w:after="0" w:line="240" w:lineRule="auto"/>
-              <w:cnfStyle w:val="000000100000"/>
+              <w:cnfStyle w:val="000000000000"/>
             </w:pPr>
             <w:proofErr w:type="spellStart"/>
             <w:r>
@@ -8577,7 +8618,7 @@
           <w:p>
             <w:pPr>
               <w:spacing w:after="0" w:line="240" w:lineRule="auto"/>
-              <w:cnfStyle w:val="000000100000"/>
+              <w:cnfStyle w:val="000000000000"/>
             </w:pPr>
             <w:r>
               <w:t>Tool for the display of 3D structures</w:t>
@@ -8586,6 +8627,9 @@
         </w:tc>
       </w:tr>
       <w:tr>
+        <w:trPr>
+          <w:cnfStyle w:val="000000100000"/>
+        </w:trPr>
         <w:tc>
           <w:tcPr>
             <w:cnfStyle w:val="001000000000"/>
@@ -8613,7 +8657,7 @@
           <w:p>
             <w:pPr>
               <w:spacing w:after="0" w:line="240" w:lineRule="auto"/>
-              <w:cnfStyle w:val="000000000000"/>
+              <w:cnfStyle w:val="000000100000"/>
             </w:pPr>
             <w:proofErr w:type="spellStart"/>
             <w:r>
@@ -8643,7 +8687,7 @@
                 <w:noProof/>
                 <w:vertAlign w:val="superscript"/>
               </w:rPr>
-              <w:t>8</w:t>
+              <w:t>7</w:t>
             </w:r>
             <w:r>
               <w:fldChar w:fldCharType="end"/>
@@ -8661,7 +8705,7 @@
           <w:p>
             <w:pPr>
               <w:spacing w:after="0" w:line="240" w:lineRule="auto"/>
-              <w:cnfStyle w:val="000000000000"/>
+              <w:cnfStyle w:val="000000100000"/>
             </w:pPr>
             <w:r>
               <w:t xml:space="preserve">Pathway investigation interface allowing the mapping </w:t>
@@ -8674,9 +8718,6 @@
         </w:tc>
       </w:tr>
       <w:tr>
-        <w:trPr>
-          <w:cnfStyle w:val="000000100000"/>
-        </w:trPr>
         <w:tc>
           <w:tcPr>
             <w:cnfStyle w:val="001000000000"/>
@@ -8704,7 +8745,7 @@
           <w:p>
             <w:pPr>
               <w:spacing w:after="0" w:line="240" w:lineRule="auto"/>
-              <w:cnfStyle w:val="000000100000"/>
+              <w:cnfStyle w:val="000000000000"/>
             </w:pPr>
             <w:r>
               <w:t>STRING</w:t>
@@ -8740,7 +8781,7 @@
           <w:p>
             <w:pPr>
               <w:spacing w:after="0" w:line="240" w:lineRule="auto"/>
-              <w:cnfStyle w:val="000000100000"/>
+              <w:cnfStyle w:val="000000000000"/>
             </w:pPr>
             <w:r>
               <w:t>Protein interaction investigation interface</w:t>
@@ -8749,6 +8790,9 @@
         </w:tc>
       </w:tr>
       <w:tr>
+        <w:trPr>
+          <w:cnfStyle w:val="000000100000"/>
+        </w:trPr>
         <w:tc>
           <w:tcPr>
             <w:cnfStyle w:val="001000000000"/>
@@ -8776,7 +8820,7 @@
           <w:p>
             <w:pPr>
               <w:spacing w:after="0" w:line="240" w:lineRule="auto"/>
-              <w:cnfStyle w:val="000000000000"/>
+              <w:cnfStyle w:val="000000100000"/>
             </w:pPr>
             <w:r>
               <w:t>PRIDE</w:t>
@@ -8883,7 +8927,7 @@
                   <w:noProof/>
                   <w:vertAlign w:val="superscript"/>
                 </w:rPr>
-                <w:t>12</w:t>
+                <w:t>11</w:t>
               </w:r>
               <w:r>
                 <w:fldChar w:fldCharType="end"/>
@@ -8899,10 +8943,88 @@
           <w:p>
             <w:pPr>
               <w:spacing w:after="0" w:line="240" w:lineRule="auto"/>
+              <w:cnfStyle w:val="000000100000"/>
+            </w:pPr>
+            <w:r>
+              <w:t>Protein identification repository</w:t>
+            </w:r>
+          </w:p>
+        </w:tc>
+      </w:tr>
+      <w:tr>
+        <w:tc>
+          <w:tcPr>
+            <w:cnfStyle w:val="001000000000"/>
+            <w:tcW w:w="1668" w:type="dxa"/>
+            <w:vMerge/>
+            <w:vAlign w:val="center"/>
+          </w:tcPr>
+          <w:p>
+            <w:pPr>
+              <w:spacing w:after="0" w:line="240" w:lineRule="auto"/>
+            </w:pPr>
+          </w:p>
+        </w:tc>
+        <w:tc>
+          <w:tcPr>
+            <w:tcW w:w="2268" w:type="dxa"/>
+            <w:vAlign w:val="center"/>
+          </w:tcPr>
+          <w:p>
+            <w:pPr>
+              <w:spacing w:after="0" w:line="240" w:lineRule="auto"/>
               <w:cnfStyle w:val="000000000000"/>
             </w:pPr>
-            <w:r>
-              <w:t>Protein identification repository</w:t>
+            <w:proofErr w:type="spellStart"/>
+            <w:r>
+              <w:t>PeptideAtlas</w:t>
+            </w:r>
+            <w:proofErr w:type="spellEnd"/>
+            <w:r>
+              <w:fldChar w:fldCharType="begin"/>
+            </w:r>
+            <w:r>
+              <w:instrText xml:space="preserve"> HYPERLINK \l "_ENREF_59" \o "Deutsch, 2008 #142" </w:instrText>
+            </w:r>
+            <w:r>
+              <w:fldChar w:fldCharType="separate"/>
+            </w:r>
+            <w:r>
+              <w:fldChar w:fldCharType="begin"/>
+            </w:r>
+            <w:r>
+              <w:instrText xml:space="preserve"> ADDIN EN.CITE &lt;EndNote&gt;&lt;Cite&gt;&lt;Author&gt;Deutsch&lt;/Author&gt;&lt;Year&gt;2008&lt;/Year&gt;&lt;RecNum&gt;142&lt;/RecNum&gt;&lt;DisplayText&gt;&lt;style face="superscript"&gt;59&lt;/style&gt;&lt;/DisplayText&gt;&lt;record&gt;&lt;rec-number&gt;142&lt;/rec-number&gt;&lt;foreign-keys&gt;&lt;key app="EN" db-id="sexxdt0zj29tdleaertp5we3atxa92z9waxz"&gt;142&lt;/key&gt;&lt;/foreign-keys&gt;&lt;ref-type name="Journal Article"&gt;17&lt;/ref-type&gt;&lt;contributors&gt;&lt;authors&gt;&lt;author&gt;Deutsch, E. W.&lt;/author&gt;&lt;author&gt;Lam, H.&lt;/author&gt;&lt;author&gt;Aebersold, R.&lt;/author&gt;&lt;/authors&gt;&lt;/contributors&gt;&lt;auth-address&gt;Institute for Systems Biology, 1441 N 34th Street, Seattle, Washington 98103, USA. edeutsch@systemsbiology.org&lt;/auth-address&gt;&lt;titles&gt;&lt;title&gt;PeptideAtlas: a resource for target selection for emerging targeted proteomics workflows&lt;/title&gt;&lt;secondary-title&gt;EMBO Rep&lt;/secondary-title&gt;&lt;/titles&gt;&lt;periodical&gt;&lt;full-title&gt;EMBO Rep&lt;/full-title&gt;&lt;/periodical&gt;&lt;pages&gt;429-34&lt;/pages&gt;&lt;volume&gt;9&lt;/volume&gt;&lt;number&gt;5&lt;/number&gt;&lt;edition&gt;2008/05/03&lt;/edition&gt;&lt;keywords&gt;&lt;keyword&gt;*Databases, Protein&lt;/keyword&gt;&lt;keyword&gt;Mass Spectrometry&lt;/keyword&gt;&lt;keyword&gt;Peptides/*chemistry&lt;/keyword&gt;&lt;keyword&gt;Proteome/*analysis/chemistry&lt;/keyword&gt;&lt;keyword&gt;Proteomics/*methods&lt;/keyword&gt;&lt;keyword&gt;Systems Biology/*methods&lt;/keyword&gt;&lt;/keywords&gt;&lt;dates&gt;&lt;year&gt;2008&lt;/year&gt;&lt;pub-dates&gt;&lt;date&gt;May&lt;/date&gt;&lt;/pub-dates&gt;&lt;/dates&gt;&lt;isbn&gt;1469-221X (Print)&amp;#xD;1469-221X (Linking)&lt;/isbn&gt;&lt;accession-num&gt;18451766&lt;/accession-num&gt;&lt;urls&gt;&lt;related-urls&gt;&lt;url&gt;http://www.ncbi.nlm.nih.gov/pubmed/18451766&lt;/url&gt;&lt;/related-urls&gt;&lt;/urls&gt;&lt;custom2&gt;2373374&lt;/custom2&gt;&lt;electronic-resource-num&gt;embor200856 [pii]&amp;#xD;10.1038/embor.2008.56&lt;/electronic-resource-num&gt;&lt;language&gt;eng&lt;/language&gt;&lt;/record&gt;&lt;/Cite&gt;&lt;/EndNote&gt;</w:instrText>
+            </w:r>
+            <w:r>
+              <w:fldChar w:fldCharType="separate"/>
+            </w:r>
+            <w:r>
+              <w:rPr>
+                <w:noProof/>
+                <w:vertAlign w:val="superscript"/>
+              </w:rPr>
+              <w:t>61</w:t>
+            </w:r>
+            <w:r>
+              <w:fldChar w:fldCharType="end"/>
+            </w:r>
+            <w:r>
+              <w:fldChar w:fldCharType="end"/>
+            </w:r>
+          </w:p>
+        </w:tc>
+        <w:tc>
+          <w:tcPr>
+            <w:tcW w:w="5670" w:type="dxa"/>
+            <w:vAlign w:val="center"/>
+          </w:tcPr>
+          <w:p>
+            <w:pPr>
+              <w:spacing w:after="0" w:line="240" w:lineRule="auto"/>
+              <w:cnfStyle w:val="000000000000"/>
+            </w:pPr>
+            <w:r>
+              <w:t>Peptide identification repository</w:t>
             </w:r>
           </w:p>
         </w:tc>
@@ -8911,84 +9033,6 @@
         <w:trPr>
           <w:cnfStyle w:val="000000100000"/>
         </w:trPr>
-        <w:tc>
-          <w:tcPr>
-            <w:cnfStyle w:val="001000000000"/>
-            <w:tcW w:w="1668" w:type="dxa"/>
-            <w:vMerge/>
-            <w:vAlign w:val="center"/>
-          </w:tcPr>
-          <w:p>
-            <w:pPr>
-              <w:spacing w:after="0" w:line="240" w:lineRule="auto"/>
-            </w:pPr>
-          </w:p>
-        </w:tc>
-        <w:tc>
-          <w:tcPr>
-            <w:tcW w:w="2268" w:type="dxa"/>
-            <w:vAlign w:val="center"/>
-          </w:tcPr>
-          <w:p>
-            <w:pPr>
-              <w:spacing w:after="0" w:line="240" w:lineRule="auto"/>
-              <w:cnfStyle w:val="000000100000"/>
-            </w:pPr>
-            <w:proofErr w:type="spellStart"/>
-            <w:r>
-              <w:t>PeptideAtlas</w:t>
-            </w:r>
-            <w:proofErr w:type="spellEnd"/>
-            <w:r>
-              <w:fldChar w:fldCharType="begin"/>
-            </w:r>
-            <w:r>
-              <w:instrText xml:space="preserve"> HYPERLINK \l "_ENREF_59" \o "Deutsch, 2008 #142" </w:instrText>
-            </w:r>
-            <w:r>
-              <w:fldChar w:fldCharType="separate"/>
-            </w:r>
-            <w:r>
-              <w:fldChar w:fldCharType="begin"/>
-            </w:r>
-            <w:r>
-              <w:instrText xml:space="preserve"> ADDIN EN.CITE &lt;EndNote&gt;&lt;Cite&gt;&lt;Author&gt;Deutsch&lt;/Author&gt;&lt;Year&gt;2008&lt;/Year&gt;&lt;RecNum&gt;142&lt;/RecNum&gt;&lt;DisplayText&gt;&lt;style face="superscript"&gt;59&lt;/style&gt;&lt;/DisplayText&gt;&lt;record&gt;&lt;rec-number&gt;142&lt;/rec-number&gt;&lt;foreign-keys&gt;&lt;key app="EN" db-id="sexxdt0zj29tdleaertp5we3atxa92z9waxz"&gt;142&lt;/key&gt;&lt;/foreign-keys&gt;&lt;ref-type name="Journal Article"&gt;17&lt;/ref-type&gt;&lt;contributors&gt;&lt;authors&gt;&lt;author&gt;Deutsch, E. W.&lt;/author&gt;&lt;author&gt;Lam, H.&lt;/author&gt;&lt;author&gt;Aebersold, R.&lt;/author&gt;&lt;/authors&gt;&lt;/contributors&gt;&lt;auth-address&gt;Institute for Systems Biology, 1441 N 34th Street, Seattle, Washington 98103, USA. edeutsch@systemsbiology.org&lt;/auth-address&gt;&lt;titles&gt;&lt;title&gt;PeptideAtlas: a resource for target selection for emerging targeted proteomics workflows&lt;/title&gt;&lt;secondary-title&gt;EMBO Rep&lt;/secondary-title&gt;&lt;/titles&gt;&lt;periodical&gt;&lt;full-title&gt;EMBO Rep&lt;/full-title&gt;&lt;/periodical&gt;&lt;pages&gt;429-34&lt;/pages&gt;&lt;volume&gt;9&lt;/volume&gt;&lt;number&gt;5&lt;/number&gt;&lt;edition&gt;2008/05/03&lt;/edition&gt;&lt;keywords&gt;&lt;keyword&gt;*Databases, Protein&lt;/keyword&gt;&lt;keyword&gt;Mass Spectrometry&lt;/keyword&gt;&lt;keyword&gt;Peptides/*chemistry&lt;/keyword&gt;&lt;keyword&gt;Proteome/*analysis/chemistry&lt;/keyword&gt;&lt;keyword&gt;Proteomics/*methods&lt;/keyword&gt;&lt;keyword&gt;Systems Biology/*methods&lt;/keyword&gt;&lt;/keywords&gt;&lt;dates&gt;&lt;year&gt;2008&lt;/year&gt;&lt;pub-dates&gt;&lt;date&gt;May&lt;/date&gt;&lt;/pub-dates&gt;&lt;/dates&gt;&lt;isbn&gt;1469-221X (Print)&amp;#xD;1469-221X (Linking)&lt;/isbn&gt;&lt;accession-num&gt;18451766&lt;/accession-num&gt;&lt;urls&gt;&lt;related-urls&gt;&lt;url&gt;http://www.ncbi.nlm.nih.gov/pubmed/18451766&lt;/url&gt;&lt;/related-urls&gt;&lt;/urls&gt;&lt;custom2&gt;2373374&lt;/custom2&gt;&lt;electronic-resource-num&gt;embor200856 [pii]&amp;#xD;10.1038/embor.2008.56&lt;/electronic-resource-num&gt;&lt;language&gt;eng&lt;/language&gt;&lt;/record&gt;&lt;/Cite&gt;&lt;/EndNote&gt;</w:instrText>
-            </w:r>
-            <w:r>
-              <w:fldChar w:fldCharType="separate"/>
-            </w:r>
-            <w:r>
-              <w:rPr>
-                <w:noProof/>
-                <w:vertAlign w:val="superscript"/>
-              </w:rPr>
-              <w:t>61</w:t>
-            </w:r>
-            <w:r>
-              <w:fldChar w:fldCharType="end"/>
-            </w:r>
-            <w:r>
-              <w:fldChar w:fldCharType="end"/>
-            </w:r>
-          </w:p>
-        </w:tc>
-        <w:tc>
-          <w:tcPr>
-            <w:tcW w:w="5670" w:type="dxa"/>
-            <w:vAlign w:val="center"/>
-          </w:tcPr>
-          <w:p>
-            <w:pPr>
-              <w:spacing w:after="0" w:line="240" w:lineRule="auto"/>
-              <w:cnfStyle w:val="000000100000"/>
-            </w:pPr>
-            <w:r>
-              <w:t>Peptide identification repository</w:t>
-            </w:r>
-          </w:p>
-        </w:tc>
-      </w:tr>
-      <w:tr>
         <w:tc>
           <w:tcPr>
             <w:cnfStyle w:val="001000000000"/>
@@ -9013,7 +9057,7 @@
           <w:p>
             <w:pPr>
               <w:spacing w:after="0" w:line="240" w:lineRule="auto"/>
-              <w:cnfStyle w:val="000000000000"/>
+              <w:cnfStyle w:val="000000100000"/>
             </w:pPr>
             <w:r>
               <w:t>GPMDB</w:t>
@@ -9049,7 +9093,7 @@
           <w:p>
             <w:pPr>
               <w:spacing w:after="0" w:line="240" w:lineRule="auto"/>
-              <w:cnfStyle w:val="000000000000"/>
+              <w:cnfStyle w:val="000000100000"/>
             </w:pPr>
             <w:r>
               <w:t>Peptide and protein identification repository</w:t>
@@ -9058,9 +9102,6 @@
         </w:tc>
       </w:tr>
       <w:tr>
-        <w:trPr>
-          <w:cnfStyle w:val="000000100000"/>
-        </w:trPr>
         <w:tc>
           <w:tcPr>
             <w:cnfStyle w:val="001000000000"/>
@@ -9088,7 +9129,7 @@
           <w:p>
             <w:pPr>
               <w:spacing w:after="0" w:line="240" w:lineRule="auto"/>
-              <w:cnfStyle w:val="000000100000"/>
+              <w:cnfStyle w:val="000000000000"/>
             </w:pPr>
             <w:proofErr w:type="spellStart"/>
             <w:r>
@@ -9136,7 +9177,7 @@
           <w:p>
             <w:pPr>
               <w:spacing w:after="0" w:line="240" w:lineRule="auto"/>
-              <w:cnfStyle w:val="000000100000"/>
+              <w:cnfStyle w:val="000000000000"/>
             </w:pPr>
             <w:r>
               <w:t>Quality Control for proteomics</w:t>
@@ -9145,6 +9186,9 @@
         </w:tc>
       </w:tr>
       <w:tr>
+        <w:trPr>
+          <w:cnfStyle w:val="000000100000"/>
+        </w:trPr>
         <w:tc>
           <w:tcPr>
             <w:cnfStyle w:val="001000000000"/>
@@ -9172,7 +9216,7 @@
           <w:p>
             <w:pPr>
               <w:spacing w:after="0" w:line="240" w:lineRule="auto"/>
-              <w:cnfStyle w:val="000000000000"/>
+              <w:cnfStyle w:val="000000100000"/>
             </w:pPr>
             <w:r>
               <w:t>MASPECTRAS</w:t>
@@ -9301,6 +9345,84 @@
           <w:p>
             <w:pPr>
               <w:spacing w:after="0" w:line="240" w:lineRule="auto"/>
+              <w:cnfStyle w:val="000000100000"/>
+            </w:pPr>
+            <w:r>
+              <w:t>LIMS system</w:t>
+            </w:r>
+          </w:p>
+        </w:tc>
+      </w:tr>
+      <w:tr>
+        <w:tc>
+          <w:tcPr>
+            <w:cnfStyle w:val="001000000000"/>
+            <w:tcW w:w="1668" w:type="dxa"/>
+            <w:vMerge/>
+            <w:vAlign w:val="center"/>
+          </w:tcPr>
+          <w:p>
+            <w:pPr>
+              <w:spacing w:after="0" w:line="240" w:lineRule="auto"/>
+            </w:pPr>
+          </w:p>
+        </w:tc>
+        <w:tc>
+          <w:tcPr>
+            <w:tcW w:w="2268" w:type="dxa"/>
+            <w:vAlign w:val="center"/>
+          </w:tcPr>
+          <w:p>
+            <w:pPr>
+              <w:spacing w:after="0" w:line="240" w:lineRule="auto"/>
+              <w:cnfStyle w:val="000000000000"/>
+            </w:pPr>
+            <w:proofErr w:type="spellStart"/>
+            <w:r>
+              <w:t>Proteios</w:t>
+            </w:r>
+            <w:proofErr w:type="spellEnd"/>
+            <w:r>
+              <w:fldChar w:fldCharType="begin"/>
+            </w:r>
+            <w:r>
+              <w:instrText xml:space="preserve"> HYPERLINK \l "_ENREF_63" \o "Hakkinen, 2009 #160" </w:instrText>
+            </w:r>
+            <w:r>
+              <w:fldChar w:fldCharType="separate"/>
+            </w:r>
+            <w:r>
+              <w:fldChar w:fldCharType="begin"/>
+            </w:r>
+            <w:r>
+              <w:instrText xml:space="preserve"> ADDIN EN.CITE &lt;EndNote&gt;&lt;Cite&gt;&lt;Author&gt;Hakkinen&lt;/Author&gt;&lt;Year&gt;2009&lt;/Year&gt;&lt;RecNum&gt;160&lt;/RecNum&gt;&lt;DisplayText&gt;&lt;style face="superscript"&gt;63&lt;/style&gt;&lt;/DisplayText&gt;&lt;record&gt;&lt;rec-number&gt;160&lt;/rec-number&gt;&lt;foreign-keys&gt;&lt;key app="EN" db-id="sexxdt0zj29tdleaertp5we3atxa92z9waxz"&gt;160&lt;/key&gt;&lt;/foreign-keys&gt;&lt;ref-type name="Journal Article"&gt;17&lt;/ref-type&gt;&lt;contributors&gt;&lt;authors&gt;&lt;author&gt;Hakkinen, J.&lt;/author&gt;&lt;author&gt;Vincic, G.&lt;/author&gt;&lt;author&gt;Mansson, O.&lt;/author&gt;&lt;author&gt;Warell, K.&lt;/author&gt;&lt;author&gt;Levander, F.&lt;/author&gt;&lt;/authors&gt;&lt;/contributors&gt;&lt;auth-address&gt;Department of Oncology, Clinical Sciences, Lund University, BMC C13, SE-221 84, Lund, Sweden.&lt;/auth-address&gt;&lt;titles&gt;&lt;title&gt;The proteios software environment: an extensible multiuser platform for management and analysis of proteomics data&lt;/title&gt;&lt;secondary-title&gt;J Proteome Res&lt;/secondary-title&gt;&lt;/titles&gt;&lt;periodical&gt;&lt;full-title&gt;J Proteome Res&lt;/full-title&gt;&lt;/periodical&gt;&lt;pages&gt;3037-43&lt;/pages&gt;&lt;volume&gt;8&lt;/volume&gt;&lt;number&gt;6&lt;/number&gt;&lt;edition&gt;2009/04/10&lt;/edition&gt;&lt;keywords&gt;&lt;keyword&gt;Chromatography, Liquid&lt;/keyword&gt;&lt;keyword&gt;Data Interpretation, Statistical&lt;/keyword&gt;&lt;keyword&gt;*Database Management Systems&lt;/keyword&gt;&lt;keyword&gt;*Databases, Protein&lt;/keyword&gt;&lt;keyword&gt;Electrophoresis&lt;/keyword&gt;&lt;keyword&gt;Information Storage and Retrieval&lt;/keyword&gt;&lt;keyword&gt;Mass Spectrometry&lt;/keyword&gt;&lt;keyword&gt;Protein Array Analysis&lt;/keyword&gt;&lt;keyword&gt;Proteomics/*methods&lt;/keyword&gt;&lt;keyword&gt;*Software&lt;/keyword&gt;&lt;keyword&gt;User-Computer Interface&lt;/keyword&gt;&lt;/keywords&gt;&lt;dates&gt;&lt;year&gt;2009&lt;/year&gt;&lt;pub-dates&gt;&lt;date&gt;Jun&lt;/date&gt;&lt;/pub-dates&gt;&lt;/dates&gt;&lt;isbn&gt;1535-3893 (Print)&amp;#xD;1535-3893 (Linking)&lt;/isbn&gt;&lt;accession-num&gt;19354269&lt;/accession-num&gt;&lt;urls&gt;&lt;related-urls&gt;&lt;url&gt;http://www.ncbi.nlm.nih.gov/pubmed/19354269&lt;/url&gt;&lt;/related-urls&gt;&lt;/urls&gt;&lt;electronic-resource-num&gt;10.1021/pr900189c&lt;/electronic-resource-num&gt;&lt;language&gt;eng&lt;/language&gt;&lt;/record&gt;&lt;/Cite&gt;&lt;/EndNote&gt;</w:instrText>
+            </w:r>
+            <w:r>
+              <w:fldChar w:fldCharType="separate"/>
+            </w:r>
+            <w:r>
+              <w:rPr>
+                <w:noProof/>
+                <w:vertAlign w:val="superscript"/>
+              </w:rPr>
+              <w:t>65</w:t>
+            </w:r>
+            <w:r>
+              <w:fldChar w:fldCharType="end"/>
+            </w:r>
+            <w:r>
+              <w:fldChar w:fldCharType="end"/>
+            </w:r>
+          </w:p>
+        </w:tc>
+        <w:tc>
+          <w:tcPr>
+            <w:tcW w:w="5670" w:type="dxa"/>
+            <w:vAlign w:val="center"/>
+          </w:tcPr>
+          <w:p>
+            <w:pPr>
+              <w:spacing w:after="0" w:line="240" w:lineRule="auto"/>
               <w:cnfStyle w:val="000000000000"/>
             </w:pPr>
             <w:r>
@@ -9335,84 +9457,6 @@
             <w:pPr>
               <w:spacing w:after="0" w:line="240" w:lineRule="auto"/>
               <w:cnfStyle w:val="000000100000"/>
-            </w:pPr>
-            <w:proofErr w:type="spellStart"/>
-            <w:r>
-              <w:t>Proteios</w:t>
-            </w:r>
-            <w:proofErr w:type="spellEnd"/>
-            <w:r>
-              <w:fldChar w:fldCharType="begin"/>
-            </w:r>
-            <w:r>
-              <w:instrText xml:space="preserve"> HYPERLINK \l "_ENREF_63" \o "Hakkinen, 2009 #160" </w:instrText>
-            </w:r>
-            <w:r>
-              <w:fldChar w:fldCharType="separate"/>
-            </w:r>
-            <w:r>
-              <w:fldChar w:fldCharType="begin"/>
-            </w:r>
-            <w:r>
-              <w:instrText xml:space="preserve"> ADDIN EN.CITE &lt;EndNote&gt;&lt;Cite&gt;&lt;Author&gt;Hakkinen&lt;/Author&gt;&lt;Year&gt;2009&lt;/Year&gt;&lt;RecNum&gt;160&lt;/RecNum&gt;&lt;DisplayText&gt;&lt;style face="superscript"&gt;63&lt;/style&gt;&lt;/DisplayText&gt;&lt;record&gt;&lt;rec-number&gt;160&lt;/rec-number&gt;&lt;foreign-keys&gt;&lt;key app="EN" db-id="sexxdt0zj29tdleaertp5we3atxa92z9waxz"&gt;160&lt;/key&gt;&lt;/foreign-keys&gt;&lt;ref-type name="Journal Article"&gt;17&lt;/ref-type&gt;&lt;contributors&gt;&lt;authors&gt;&lt;author&gt;Hakkinen, J.&lt;/author&gt;&lt;author&gt;Vincic, G.&lt;/author&gt;&lt;author&gt;Mansson, O.&lt;/author&gt;&lt;author&gt;Warell, K.&lt;/author&gt;&lt;author&gt;Levander, F.&lt;/author&gt;&lt;/authors&gt;&lt;/contributors&gt;&lt;auth-address&gt;Department of Oncology, Clinical Sciences, Lund University, BMC C13, SE-221 84, Lund, Sweden.&lt;/auth-address&gt;&lt;titles&gt;&lt;title&gt;The proteios software environment: an extensible multiuser platform for management and analysis of proteomics data&lt;/title&gt;&lt;secondary-title&gt;J Proteome Res&lt;/secondary-title&gt;&lt;/titles&gt;&lt;periodical&gt;&lt;full-title&gt;J Proteome Res&lt;/full-title&gt;&lt;/periodical&gt;&lt;pages&gt;3037-43&lt;/pages&gt;&lt;volume&gt;8&lt;/volume&gt;&lt;number&gt;6&lt;/number&gt;&lt;edition&gt;2009/04/10&lt;/edition&gt;&lt;keywords&gt;&lt;keyword&gt;Chromatography, Liquid&lt;/keyword&gt;&lt;keyword&gt;Data Interpretation, Statistical&lt;/keyword&gt;&lt;keyword&gt;*Database Management Systems&lt;/keyword&gt;&lt;keyword&gt;*Databases, Protein&lt;/keyword&gt;&lt;keyword&gt;Electrophoresis&lt;/keyword&gt;&lt;keyword&gt;Information Storage and Retrieval&lt;/keyword&gt;&lt;keyword&gt;Mass Spectrometry&lt;/keyword&gt;&lt;keyword&gt;Protein Array Analysis&lt;/keyword&gt;&lt;keyword&gt;Proteomics/*methods&lt;/keyword&gt;&lt;keyword&gt;*Software&lt;/keyword&gt;&lt;keyword&gt;User-Computer Interface&lt;/keyword&gt;&lt;/keywords&gt;&lt;dates&gt;&lt;year&gt;2009&lt;/year&gt;&lt;pub-dates&gt;&lt;date&gt;Jun&lt;/date&gt;&lt;/pub-dates&gt;&lt;/dates&gt;&lt;isbn&gt;1535-3893 (Print)&amp;#xD;1535-3893 (Linking)&lt;/isbn&gt;&lt;accession-num&gt;19354269&lt;/accession-num&gt;&lt;urls&gt;&lt;related-urls&gt;&lt;url&gt;http://www.ncbi.nlm.nih.gov/pubmed/19354269&lt;/url&gt;&lt;/related-urls&gt;&lt;/urls&gt;&lt;electronic-resource-num&gt;10.1021/pr900189c&lt;/electronic-resource-num&gt;&lt;language&gt;eng&lt;/language&gt;&lt;/record&gt;&lt;/Cite&gt;&lt;/EndNote&gt;</w:instrText>
-            </w:r>
-            <w:r>
-              <w:fldChar w:fldCharType="separate"/>
-            </w:r>
-            <w:r>
-              <w:rPr>
-                <w:noProof/>
-                <w:vertAlign w:val="superscript"/>
-              </w:rPr>
-              <w:t>65</w:t>
-            </w:r>
-            <w:r>
-              <w:fldChar w:fldCharType="end"/>
-            </w:r>
-            <w:r>
-              <w:fldChar w:fldCharType="end"/>
-            </w:r>
-          </w:p>
-        </w:tc>
-        <w:tc>
-          <w:tcPr>
-            <w:tcW w:w="5670" w:type="dxa"/>
-            <w:vAlign w:val="center"/>
-          </w:tcPr>
-          <w:p>
-            <w:pPr>
-              <w:spacing w:after="0" w:line="240" w:lineRule="auto"/>
-              <w:cnfStyle w:val="000000100000"/>
-            </w:pPr>
-            <w:r>
-              <w:t>LIMS system</w:t>
-            </w:r>
-          </w:p>
-        </w:tc>
-      </w:tr>
-      <w:tr>
-        <w:tc>
-          <w:tcPr>
-            <w:cnfStyle w:val="001000000000"/>
-            <w:tcW w:w="1668" w:type="dxa"/>
-            <w:vMerge/>
-            <w:vAlign w:val="center"/>
-          </w:tcPr>
-          <w:p>
-            <w:pPr>
-              <w:spacing w:after="0" w:line="240" w:lineRule="auto"/>
-            </w:pPr>
-          </w:p>
-        </w:tc>
-        <w:tc>
-          <w:tcPr>
-            <w:tcW w:w="2268" w:type="dxa"/>
-            <w:vAlign w:val="center"/>
-          </w:tcPr>
-          <w:p>
-            <w:pPr>
-              <w:spacing w:after="0" w:line="240" w:lineRule="auto"/>
-              <w:cnfStyle w:val="000000000000"/>
             </w:pPr>
             <w:proofErr w:type="spellStart"/>
             <w:r>
@@ -9450,7 +9494,7 @@
           <w:p>
             <w:pPr>
               <w:spacing w:after="0" w:line="240" w:lineRule="auto"/>
-              <w:cnfStyle w:val="000000000000"/>
+              <w:cnfStyle w:val="000000100000"/>
             </w:pPr>
             <w:r>
               <w:t>LIMS system</w:t>
@@ -9556,14 +9600,14 @@
           <w:noProof/>
         </w:rPr>
         <w:tab/>
-        <w:t xml:space="preserve">Sturm, M. et al. OpenMS - an open-source software framework for mass spectrometry. </w:t>
+        <w:t xml:space="preserve">Apweiler, R. et al. UniProt: the Universal Protein knowledgebase. </w:t>
       </w:r>
       <w:r>
         <w:rPr>
           <w:i/>
           <w:noProof/>
         </w:rPr>
-        <w:t>BMC bioinformatics</w:t>
+        <w:t>Nucleic acids research</w:t>
       </w:r>
       <w:r>
         <w:rPr>
@@ -9576,13 +9620,13 @@
           <w:b/>
           <w:noProof/>
         </w:rPr>
-        <w:t>9</w:t>
-      </w:r>
-      <w:r>
-        <w:rPr>
-          <w:noProof/>
-        </w:rPr>
-        <w:t>, 163 (2008).</w:t>
+        <w:t>32</w:t>
+      </w:r>
+      <w:r>
+        <w:rPr>
+          <w:noProof/>
+        </w:rPr>
+        <w:t>, D115-119 (2004).</w:t>
       </w:r>
     </w:p>
     <w:p>
@@ -9604,14 +9648,14 @@
           <w:noProof/>
         </w:rPr>
         <w:tab/>
-        <w:t xml:space="preserve">Junker, J. et al. TOPPAS: a graphical workflow editor for the analysis of high-throughput proteomics data. </w:t>
+        <w:t xml:space="preserve">Geer, L.Y. et al. Open mass spectrometry search algorithm. </w:t>
       </w:r>
       <w:r>
         <w:rPr>
           <w:i/>
           <w:noProof/>
         </w:rPr>
-        <w:t>Journal of proteome research</w:t>
+        <w:t>J Proteome Res</w:t>
       </w:r>
       <w:r>
         <w:rPr>
@@ -9624,13 +9668,13 @@
           <w:b/>
           <w:noProof/>
         </w:rPr>
-        <w:t>11</w:t>
-      </w:r>
-      <w:r>
-        <w:rPr>
-          <w:noProof/>
-        </w:rPr>
-        <w:t>, 3914-3920 (2012).</w:t>
+        <w:t>3</w:t>
+      </w:r>
+      <w:r>
+        <w:rPr>
+          <w:noProof/>
+        </w:rPr>
+        <w:t>, 958-964 (2004).</w:t>
       </w:r>
     </w:p>
     <w:p>
@@ -9652,14 +9696,14 @@
           <w:noProof/>
         </w:rPr>
         <w:tab/>
-        <w:t xml:space="preserve">Apweiler, R. et al. UniProt: the Universal Protein knowledgebase. </w:t>
+        <w:t xml:space="preserve">Craig, R. &amp; Beavis, R.C. TANDEM: matching proteins with tandem mass spectra. </w:t>
       </w:r>
       <w:r>
         <w:rPr>
           <w:i/>
           <w:noProof/>
         </w:rPr>
-        <w:t>Nucleic acids research</w:t>
+        <w:t>Bioinformatics</w:t>
       </w:r>
       <w:r>
         <w:rPr>
@@ -9672,13 +9716,13 @@
           <w:b/>
           <w:noProof/>
         </w:rPr>
-        <w:t>32</w:t>
-      </w:r>
-      <w:r>
-        <w:rPr>
-          <w:noProof/>
-        </w:rPr>
-        <w:t>, D115-119 (2004).</w:t>
+        <w:t>20</w:t>
+      </w:r>
+      <w:r>
+        <w:rPr>
+          <w:noProof/>
+        </w:rPr>
+        <w:t>, 1466-1467 (2004).</w:t>
       </w:r>
     </w:p>
     <w:p>
@@ -9700,14 +9744,14 @@
           <w:noProof/>
         </w:rPr>
         <w:tab/>
-        <w:t xml:space="preserve">Geer, L.Y. et al. Open mass spectrometry search algorithm. </w:t>
+        <w:t xml:space="preserve">Vaudel, M., Barsnes, H., Berven, F.S., Sickmann, A. &amp; Martens, L. SearchGUI: An open-source graphical user interface for simultaneous OMSSA and X!Tandem searches. </w:t>
       </w:r>
       <w:r>
         <w:rPr>
           <w:i/>
           <w:noProof/>
         </w:rPr>
-        <w:t>J Proteome Res</w:t>
+        <w:t>Proteomics</w:t>
       </w:r>
       <w:r>
         <w:rPr>
@@ -9720,13 +9764,13 @@
           <w:b/>
           <w:noProof/>
         </w:rPr>
-        <w:t>3</w:t>
-      </w:r>
-      <w:r>
-        <w:rPr>
-          <w:noProof/>
-        </w:rPr>
-        <w:t>, 958-964 (2004).</w:t>
+        <w:t>11</w:t>
+      </w:r>
+      <w:r>
+        <w:rPr>
+          <w:noProof/>
+        </w:rPr>
+        <w:t>, 996-999 (2011).</w:t>
       </w:r>
     </w:p>
     <w:p>
@@ -9748,14 +9792,14 @@
           <w:noProof/>
         </w:rPr>
         <w:tab/>
-        <w:t xml:space="preserve">Craig, R. &amp; Beavis, R.C. TANDEM: matching proteins with tandem mass spectra. </w:t>
+        <w:t xml:space="preserve">Vaudel, M. et al. PeptideShaker enables reanalysis of MS-derived proteomics data sets. </w:t>
       </w:r>
       <w:r>
         <w:rPr>
           <w:i/>
           <w:noProof/>
         </w:rPr>
-        <w:t>Bioinformatics</w:t>
+        <w:t>Nat Biotech</w:t>
       </w:r>
       <w:r>
         <w:rPr>
@@ -9768,13 +9812,13 @@
           <w:b/>
           <w:noProof/>
         </w:rPr>
-        <w:t>20</w:t>
-      </w:r>
-      <w:r>
-        <w:rPr>
-          <w:noProof/>
-        </w:rPr>
-        <w:t>, 1466-1467 (2004).</w:t>
+        <w:t>33</w:t>
+      </w:r>
+      <w:r>
+        <w:rPr>
+          <w:noProof/>
+        </w:rPr>
+        <w:t>, 22-24 (2015).</w:t>
       </w:r>
     </w:p>
     <w:p>
@@ -9796,7 +9840,7 @@
           <w:noProof/>
         </w:rPr>
         <w:tab/>
-        <w:t xml:space="preserve">Vaudel, M., Barsnes, H., Berven, F.S., Sickmann, A. &amp; Martens, L. SearchGUI: An open-source graphical user interface for simultaneous OMSSA and X!Tandem searches. </w:t>
+        <w:t xml:space="preserve">Haw, R., Hermjakob, H., D'Eustachio, P. &amp; Stein, L. Reactome pathway analysis to enrich biological discovery in proteomics data sets. </w:t>
       </w:r>
       <w:r>
         <w:rPr>
@@ -9822,7 +9866,7 @@
         <w:rPr>
           <w:noProof/>
         </w:rPr>
-        <w:t>, 996-999 (2011).</w:t>
+        <w:t>, 3598-3613 (2011).</w:t>
       </w:r>
     </w:p>
     <w:p>
@@ -9844,14 +9888,14 @@
           <w:noProof/>
         </w:rPr>
         <w:tab/>
-        <w:t xml:space="preserve">Haw, R., Hermjakob, H., D'Eustachio, P. &amp; Stein, L. Reactome pathway analysis to enrich biological discovery in proteomics data sets. </w:t>
+        <w:t xml:space="preserve">Cote, R.G. et al. The Protein Identifier Cross-Referencing (PICR) service: reconciling protein identifiers across multiple source databases. </w:t>
       </w:r>
       <w:r>
         <w:rPr>
           <w:i/>
           <w:noProof/>
         </w:rPr>
-        <w:t>Proteomics</w:t>
+        <w:t>BMC Bioinformatics</w:t>
       </w:r>
       <w:r>
         <w:rPr>
@@ -9864,13 +9908,13 @@
           <w:b/>
           <w:noProof/>
         </w:rPr>
-        <w:t>11</w:t>
-      </w:r>
-      <w:r>
-        <w:rPr>
-          <w:noProof/>
-        </w:rPr>
-        <w:t>, 3598-3613 (2011).</w:t>
+        <w:t>8</w:t>
+      </w:r>
+      <w:r>
+        <w:rPr>
+          <w:noProof/>
+        </w:rPr>
+        <w:t>, 401 (2007).</w:t>
       </w:r>
     </w:p>
     <w:p>
@@ -9892,14 +9936,14 @@
           <w:noProof/>
         </w:rPr>
         <w:tab/>
-        <w:t xml:space="preserve">Cote, R.G. et al. The Protein Identifier Cross-Referencing (PICR) service: reconciling protein identifiers across multiple source databases. </w:t>
+        <w:t xml:space="preserve">Jones, P. et al. Dasty and UniProt DAS: a perfect pair for protein feature visualization. </w:t>
       </w:r>
       <w:r>
         <w:rPr>
           <w:i/>
           <w:noProof/>
         </w:rPr>
-        <w:t>BMC Bioinformatics</w:t>
+        <w:t>Bioinformatics</w:t>
       </w:r>
       <w:r>
         <w:rPr>
@@ -9912,13 +9956,13 @@
           <w:b/>
           <w:noProof/>
         </w:rPr>
-        <w:t>8</w:t>
-      </w:r>
-      <w:r>
-        <w:rPr>
-          <w:noProof/>
-        </w:rPr>
-        <w:t>, 401 (2007).</w:t>
+        <w:t>21</w:t>
+      </w:r>
+      <w:r>
+        <w:rPr>
+          <w:noProof/>
+        </w:rPr>
+        <w:t>, 3198-3199 (2005).</w:t>
       </w:r>
     </w:p>
     <w:p>
@@ -9940,14 +9984,14 @@
           <w:noProof/>
         </w:rPr>
         <w:tab/>
-        <w:t xml:space="preserve">Jones, P. et al. Dasty and UniProt DAS: a perfect pair for protein feature visualization. </w:t>
+        <w:t xml:space="preserve">Juan A Vizcaíno et al. ProteomeXchange provides globally coordinated proteomics data submission and dissemination. </w:t>
       </w:r>
       <w:r>
         <w:rPr>
           <w:i/>
           <w:noProof/>
         </w:rPr>
-        <w:t>Bioinformatics</w:t>
+        <w:t>Nat Biotechnol</w:t>
       </w:r>
       <w:r>
         <w:rPr>
@@ -9960,13 +10004,13 @@
           <w:b/>
           <w:noProof/>
         </w:rPr>
-        <w:t>21</w:t>
-      </w:r>
-      <w:r>
-        <w:rPr>
-          <w:noProof/>
-        </w:rPr>
-        <w:t>, 3198-3199 (2005).</w:t>
+        <w:t>32</w:t>
+      </w:r>
+      <w:r>
+        <w:rPr>
+          <w:noProof/>
+        </w:rPr>
+        <w:t>, 223–226 (2014).</w:t>
       </w:r>
     </w:p>
     <w:p>
@@ -9988,14 +10032,14 @@
           <w:noProof/>
         </w:rPr>
         <w:tab/>
-        <w:t xml:space="preserve">Juan A Vizcaíno et al. ProteomeXchange provides globally coordinated proteomics data submission and dissemination. </w:t>
+        <w:t xml:space="preserve">Martens, L. et al. PRIDE: the proteomics identifications database. </w:t>
       </w:r>
       <w:r>
         <w:rPr>
           <w:i/>
           <w:noProof/>
         </w:rPr>
-        <w:t>Nat Biotechnol</w:t>
+        <w:t>Proteomics</w:t>
       </w:r>
       <w:r>
         <w:rPr>
@@ -10008,13 +10052,13 @@
           <w:b/>
           <w:noProof/>
         </w:rPr>
-        <w:t>32</w:t>
-      </w:r>
-      <w:r>
-        <w:rPr>
-          <w:noProof/>
-        </w:rPr>
-        <w:t>, 223–226 (2014).</w:t>
+        <w:t>5</w:t>
+      </w:r>
+      <w:r>
+        <w:rPr>
+          <w:noProof/>
+        </w:rPr>
+        <w:t>, 3537-3545 (2005).</w:t>
       </w:r>
     </w:p>
     <w:p>
@@ -10036,7 +10080,7 @@
           <w:noProof/>
         </w:rPr>
         <w:tab/>
-        <w:t xml:space="preserve">Martens, L. et al. PRIDE: the proteomics identifications database. </w:t>
+        <w:t xml:space="preserve">Cote, R.G., Reisinger, F. &amp; Martens, L. jmzML, an open-source Java API for mzML, the PSI standard for MS data. </w:t>
       </w:r>
       <w:r>
         <w:rPr>
@@ -10056,13 +10100,13 @@
           <w:b/>
           <w:noProof/>
         </w:rPr>
-        <w:t>5</w:t>
-      </w:r>
-      <w:r>
-        <w:rPr>
-          <w:noProof/>
-        </w:rPr>
-        <w:t>, 3537-3545 (2005).</w:t>
+        <w:t>10</w:t>
+      </w:r>
+      <w:r>
+        <w:rPr>
+          <w:noProof/>
+        </w:rPr>
+        <w:t>, 1332-1335 (2010).</w:t>
       </w:r>
     </w:p>
     <w:p>
@@ -10084,14 +10128,14 @@
           <w:noProof/>
         </w:rPr>
         <w:tab/>
-        <w:t xml:space="preserve">Cote, R.G., Reisinger, F. &amp; Martens, L. jmzML, an open-source Java API for mzML, the PSI standard for MS data. </w:t>
+        <w:t xml:space="preserve">Bertsch, A., Gropl, C., Reinert, K. &amp; Kohlbacher, O. OpenMS and TOPP: open source software for LC-MS data analysis. </w:t>
       </w:r>
       <w:r>
         <w:rPr>
           <w:i/>
           <w:noProof/>
         </w:rPr>
-        <w:t>Proteomics</w:t>
+        <w:t>Methods Mol Biol</w:t>
       </w:r>
       <w:r>
         <w:rPr>
@@ -10104,13 +10148,13 @@
           <w:b/>
           <w:noProof/>
         </w:rPr>
-        <w:t>10</w:t>
-      </w:r>
-      <w:r>
-        <w:rPr>
-          <w:noProof/>
-        </w:rPr>
-        <w:t>, 1332-1335 (2010).</w:t>
+        <w:t>696</w:t>
+      </w:r>
+      <w:r>
+        <w:rPr>
+          <w:noProof/>
+        </w:rPr>
+        <w:t>, 353-367 (2011).</w:t>
       </w:r>
     </w:p>
     <w:p>
@@ -10132,14 +10176,14 @@
           <w:noProof/>
         </w:rPr>
         <w:tab/>
-        <w:t xml:space="preserve">Bertsch, A., Gropl, C., Reinert, K. &amp; Kohlbacher, O. OpenMS and TOPP: open source software for LC-MS data analysis. </w:t>
+        <w:t xml:space="preserve">Deutsch, E.W. et al. A guided tour of the Trans-Proteomic Pipeline. </w:t>
       </w:r>
       <w:r>
         <w:rPr>
           <w:i/>
           <w:noProof/>
         </w:rPr>
-        <w:t>Methods Mol Biol</w:t>
+        <w:t>Proteomics</w:t>
       </w:r>
       <w:r>
         <w:rPr>
@@ -10152,13 +10196,13 @@
           <w:b/>
           <w:noProof/>
         </w:rPr>
-        <w:t>696</w:t>
-      </w:r>
-      <w:r>
-        <w:rPr>
-          <w:noProof/>
-        </w:rPr>
-        <w:t>, 353-367 (2011).</w:t>
+        <w:t>10</w:t>
+      </w:r>
+      <w:r>
+        <w:rPr>
+          <w:noProof/>
+        </w:rPr>
+        <w:t>, 1150-1159 (2010).</w:t>
       </w:r>
     </w:p>
     <w:p>
@@ -10180,14 +10224,14 @@
           <w:noProof/>
         </w:rPr>
         <w:tab/>
-        <w:t xml:space="preserve">Deutsch, E.W. et al. A guided tour of the Trans-Proteomic Pipeline. </w:t>
+        <w:t xml:space="preserve">Cox, J. &amp; Mann, M. MaxQuant enables high peptide identification rates, individualized p.p.b.-range mass accuracies and proteome-wide protein quantification. </w:t>
       </w:r>
       <w:r>
         <w:rPr>
           <w:i/>
           <w:noProof/>
         </w:rPr>
-        <w:t>Proteomics</w:t>
+        <w:t>Nat Biotechnol</w:t>
       </w:r>
       <w:r>
         <w:rPr>
@@ -10200,13 +10244,13 @@
           <w:b/>
           <w:noProof/>
         </w:rPr>
-        <w:t>10</w:t>
-      </w:r>
-      <w:r>
-        <w:rPr>
-          <w:noProof/>
-        </w:rPr>
-        <w:t>, 1150-1159 (2010).</w:t>
+        <w:t>26</w:t>
+      </w:r>
+      <w:r>
+        <w:rPr>
+          <w:noProof/>
+        </w:rPr>
+        <w:t>, 1367-1372 (2008).</w:t>
       </w:r>
     </w:p>
     <w:p>
@@ -10228,14 +10272,14 @@
           <w:noProof/>
         </w:rPr>
         <w:tab/>
-        <w:t xml:space="preserve">Cox, J. &amp; Mann, M. MaxQuant enables high peptide identification rates, individualized p.p.b.-range mass accuracies and proteome-wide protein quantification. </w:t>
+        <w:t xml:space="preserve">Slotta, D.J., McFarland, M.A. &amp; Markey, S.P. MassSieve: panning MS/MS peptide data for proteins. </w:t>
       </w:r>
       <w:r>
         <w:rPr>
           <w:i/>
           <w:noProof/>
         </w:rPr>
-        <w:t>Nat Biotechnol</w:t>
+        <w:t>Proteomics</w:t>
       </w:r>
       <w:r>
         <w:rPr>
@@ -10248,13 +10292,13 @@
           <w:b/>
           <w:noProof/>
         </w:rPr>
-        <w:t>26</w:t>
-      </w:r>
-      <w:r>
-        <w:rPr>
-          <w:noProof/>
-        </w:rPr>
-        <w:t>, 1367-1372 (2008).</w:t>
+        <w:t>10</w:t>
+      </w:r>
+      <w:r>
+        <w:rPr>
+          <w:noProof/>
+        </w:rPr>
+        <w:t>, 3035-3039 (2010).</w:t>
       </w:r>
     </w:p>
     <w:p>
@@ -10276,14 +10320,14 @@
           <w:noProof/>
         </w:rPr>
         <w:tab/>
-        <w:t xml:space="preserve">Slotta, D.J., McFarland, M.A. &amp; Markey, S.P. MassSieve: panning MS/MS peptide data for proteins. </w:t>
+        <w:t xml:space="preserve">Dancik, V., Addona, T.A., Clauser, K.R., Vath, J.E. &amp; Pevzner, P.A. De novo peptide sequencing via tandem mass spectrometry. </w:t>
       </w:r>
       <w:r>
         <w:rPr>
           <w:i/>
           <w:noProof/>
         </w:rPr>
-        <w:t>Proteomics</w:t>
+        <w:t>Journal of computational biology : a journal of computational molecular cell biology</w:t>
       </w:r>
       <w:r>
         <w:rPr>
@@ -10296,13 +10340,13 @@
           <w:b/>
           <w:noProof/>
         </w:rPr>
-        <w:t>10</w:t>
-      </w:r>
-      <w:r>
-        <w:rPr>
-          <w:noProof/>
-        </w:rPr>
-        <w:t>, 3035-3039 (2010).</w:t>
+        <w:t>6</w:t>
+      </w:r>
+      <w:r>
+        <w:rPr>
+          <w:noProof/>
+        </w:rPr>
+        <w:t>, 327-342 (1999).</w:t>
       </w:r>
     </w:p>
     <w:p>
@@ -10324,14 +10368,14 @@
           <w:noProof/>
         </w:rPr>
         <w:tab/>
-        <w:t xml:space="preserve">Dancik, V., Addona, T.A., Clauser, K.R., Vath, J.E. &amp; Pevzner, P.A. De novo peptide sequencing via tandem mass spectrometry. </w:t>
+        <w:t xml:space="preserve">Frank, A. &amp; Pevzner, P. PepNovo: de novo peptide sequencing via probabilistic network modeling. </w:t>
       </w:r>
       <w:r>
         <w:rPr>
           <w:i/>
           <w:noProof/>
         </w:rPr>
-        <w:t>Journal of computational biology : a journal of computational molecular cell biology</w:t>
+        <w:t>Anal Chem</w:t>
       </w:r>
       <w:r>
         <w:rPr>
@@ -10344,13 +10388,13 @@
           <w:b/>
           <w:noProof/>
         </w:rPr>
-        <w:t>6</w:t>
-      </w:r>
-      <w:r>
-        <w:rPr>
-          <w:noProof/>
-        </w:rPr>
-        <w:t>, 327-342 (1999).</w:t>
+        <w:t>77</w:t>
+      </w:r>
+      <w:r>
+        <w:rPr>
+          <w:noProof/>
+        </w:rPr>
+        <w:t>, 964-973 (2005).</w:t>
       </w:r>
     </w:p>
     <w:p>
@@ -10372,14 +10416,14 @@
           <w:noProof/>
         </w:rPr>
         <w:tab/>
-        <w:t xml:space="preserve">Frank, A. &amp; Pevzner, P. PepNovo: de novo peptide sequencing via probabilistic network modeling. </w:t>
+        <w:t xml:space="preserve">Jeong, K., Kim, S. &amp; Pevzner, P.A. UniNovo: a universal tool for de novo peptide sequencing. </w:t>
       </w:r>
       <w:r>
         <w:rPr>
           <w:i/>
           <w:noProof/>
         </w:rPr>
-        <w:t>Anal Chem</w:t>
+        <w:t>Bioinformatics</w:t>
       </w:r>
       <w:r>
         <w:rPr>
@@ -10392,13 +10436,13 @@
           <w:b/>
           <w:noProof/>
         </w:rPr>
-        <w:t>77</w:t>
-      </w:r>
-      <w:r>
-        <w:rPr>
-          <w:noProof/>
-        </w:rPr>
-        <w:t>, 964-973 (2005).</w:t>
+        <w:t>29</w:t>
+      </w:r>
+      <w:r>
+        <w:rPr>
+          <w:noProof/>
+        </w:rPr>
+        <w:t>, 1953-1962 (2013).</w:t>
       </w:r>
     </w:p>
     <w:p>
@@ -10420,14 +10464,14 @@
           <w:noProof/>
         </w:rPr>
         <w:tab/>
-        <w:t xml:space="preserve">Jeong, K., Kim, S. &amp; Pevzner, P.A. UniNovo: a universal tool for de novo peptide sequencing. </w:t>
+        <w:t xml:space="preserve">Andreotti, S., Klau, G.W. &amp; Reinert, K. Antilope--a Lagrangian relaxation approach to the de novo peptide sequencing problem. </w:t>
       </w:r>
       <w:r>
         <w:rPr>
           <w:i/>
           <w:noProof/>
         </w:rPr>
-        <w:t>Bioinformatics</w:t>
+        <w:t>IEEE/ACM transactions on computational biology and bioinformatics / IEEE, ACM</w:t>
       </w:r>
       <w:r>
         <w:rPr>
@@ -10440,13 +10484,13 @@
           <w:b/>
           <w:noProof/>
         </w:rPr>
-        <w:t>29</w:t>
-      </w:r>
-      <w:r>
-        <w:rPr>
-          <w:noProof/>
-        </w:rPr>
-        <w:t>, 1953-1962 (2013).</w:t>
+        <w:t>9</w:t>
+      </w:r>
+      <w:r>
+        <w:rPr>
+          <w:noProof/>
+        </w:rPr>
+        <w:t>, 385-394 (2012).</w:t>
       </w:r>
     </w:p>
     <w:p>
@@ -10469,14 +10513,14 @@
           <w:noProof/>
         </w:rPr>
         <w:tab/>
-        <w:t xml:space="preserve">Andreotti, S., Klau, G.W. &amp; Reinert, K. Antilope--a Lagrangian relaxation approach to the de novo peptide sequencing problem. </w:t>
+        <w:t xml:space="preserve">Fischer, B. et al. NovoHMM: a hidden Markov model for de novo peptide sequencing. </w:t>
       </w:r>
       <w:r>
         <w:rPr>
           <w:i/>
           <w:noProof/>
         </w:rPr>
-        <w:t>IEEE/ACM transactions on computational biology and bioinformatics / IEEE, ACM</w:t>
+        <w:t>Analytical chemistry</w:t>
       </w:r>
       <w:r>
         <w:rPr>
@@ -10489,13 +10533,13 @@
           <w:b/>
           <w:noProof/>
         </w:rPr>
-        <w:t>9</w:t>
-      </w:r>
-      <w:r>
-        <w:rPr>
-          <w:noProof/>
-        </w:rPr>
-        <w:t>, 385-394 (2012).</w:t>
+        <w:t>77</w:t>
+      </w:r>
+      <w:r>
+        <w:rPr>
+          <w:noProof/>
+        </w:rPr>
+        <w:t>, 7265-7273 (2005).</w:t>
       </w:r>
     </w:p>
     <w:p>
@@ -10517,14 +10561,14 @@
           <w:noProof/>
         </w:rPr>
         <w:tab/>
-        <w:t xml:space="preserve">Fischer, B. et al. NovoHMM: a hidden Markov model for de novo peptide sequencing. </w:t>
+        <w:t xml:space="preserve">Taylor, J.A. &amp; Johnson, R.S. Sequence database searches via de novo peptide sequencing by tandem mass spectrometry. </w:t>
       </w:r>
       <w:r>
         <w:rPr>
           <w:i/>
           <w:noProof/>
         </w:rPr>
-        <w:t>Analytical chemistry</w:t>
+        <w:t>Rapid communications in mass spectrometry : RCM</w:t>
       </w:r>
       <w:r>
         <w:rPr>
@@ -10537,13 +10581,13 @@
           <w:b/>
           <w:noProof/>
         </w:rPr>
-        <w:t>77</w:t>
-      </w:r>
-      <w:r>
-        <w:rPr>
-          <w:noProof/>
-        </w:rPr>
-        <w:t>, 7265-7273 (2005).</w:t>
+        <w:t>11</w:t>
+      </w:r>
+      <w:r>
+        <w:rPr>
+          <w:noProof/>
+        </w:rPr>
+        <w:t>, 1067-1075 (1997).</w:t>
       </w:r>
     </w:p>
     <w:p>
@@ -10565,14 +10609,14 @@
           <w:noProof/>
         </w:rPr>
         <w:tab/>
-        <w:t xml:space="preserve">Taylor, J.A. &amp; Johnson, R.S. Sequence database searches via de novo peptide sequencing by tandem mass spectrometry. </w:t>
+        <w:t xml:space="preserve">Bern, M. &amp; Goldberg, D. De novo analysis of peptide tandem mass spectra by spectral graph partitioning. </w:t>
       </w:r>
       <w:r>
         <w:rPr>
           <w:i/>
           <w:noProof/>
         </w:rPr>
-        <w:t>Rapid communications in mass spectrometry : RCM</w:t>
+        <w:t>Journal of computational biology : a journal of computational molecular cell biology</w:t>
       </w:r>
       <w:r>
         <w:rPr>
@@ -10585,13 +10629,13 @@
           <w:b/>
           <w:noProof/>
         </w:rPr>
-        <w:t>11</w:t>
-      </w:r>
-      <w:r>
-        <w:rPr>
-          <w:noProof/>
-        </w:rPr>
-        <w:t>, 1067-1075 (1997).</w:t>
+        <w:t>13</w:t>
+      </w:r>
+      <w:r>
+        <w:rPr>
+          <w:noProof/>
+        </w:rPr>
+        <w:t>, 364-378 (2006).</w:t>
       </w:r>
     </w:p>
     <w:p>
@@ -10613,14 +10657,14 @@
           <w:noProof/>
         </w:rPr>
         <w:tab/>
-        <w:t xml:space="preserve">Bern, M. &amp; Goldberg, D. De novo analysis of peptide tandem mass spectra by spectral graph partitioning. </w:t>
+        <w:t xml:space="preserve">DiMaggio, P.A., Jr. &amp; Floudas, C.A. De novo peptide identification via tandem mass spectrometry and integer linear optimization. </w:t>
       </w:r>
       <w:r>
         <w:rPr>
           <w:i/>
           <w:noProof/>
         </w:rPr>
-        <w:t>Journal of computational biology : a journal of computational molecular cell biology</w:t>
+        <w:t>Analytical chemistry</w:t>
       </w:r>
       <w:r>
         <w:rPr>
@@ -10633,13 +10677,13 @@
           <w:b/>
           <w:noProof/>
         </w:rPr>
-        <w:t>13</w:t>
-      </w:r>
-      <w:r>
-        <w:rPr>
-          <w:noProof/>
-        </w:rPr>
-        <w:t>, 364-378 (2006).</w:t>
+        <w:t>79</w:t>
+      </w:r>
+      <w:r>
+        <w:rPr>
+          <w:noProof/>
+        </w:rPr>
+        <w:t>, 1433-1446 (2007).</w:t>
       </w:r>
     </w:p>
     <w:p>
@@ -10661,14 +10705,14 @@
           <w:noProof/>
         </w:rPr>
         <w:tab/>
-        <w:t xml:space="preserve">DiMaggio, P.A., Jr. &amp; Floudas, C.A. De novo peptide identification via tandem mass spectrometry and integer linear optimization. </w:t>
+        <w:t xml:space="preserve">Ma, B. et al. PEAKS: powerful software for peptide de novo sequencing by tandem mass spectrometry. </w:t>
       </w:r>
       <w:r>
         <w:rPr>
           <w:i/>
           <w:noProof/>
         </w:rPr>
-        <w:t>Analytical chemistry</w:t>
+        <w:t>Rapid Commun Mass Spectrom</w:t>
       </w:r>
       <w:r>
         <w:rPr>
@@ -10681,13 +10725,13 @@
           <w:b/>
           <w:noProof/>
         </w:rPr>
-        <w:t>79</w:t>
-      </w:r>
-      <w:r>
-        <w:rPr>
-          <w:noProof/>
-        </w:rPr>
-        <w:t>, 1433-1446 (2007).</w:t>
+        <w:t>17</w:t>
+      </w:r>
+      <w:r>
+        <w:rPr>
+          <w:noProof/>
+        </w:rPr>
+        <w:t>, 2337-2342 (2003).</w:t>
       </w:r>
     </w:p>
     <w:p>
@@ -10709,14 +10753,14 @@
           <w:noProof/>
         </w:rPr>
         <w:tab/>
-        <w:t xml:space="preserve">Ma, B. et al. PEAKS: powerful software for peptide de novo sequencing by tandem mass spectrometry. </w:t>
+        <w:t xml:space="preserve">Muth, T. et al. DeNovoGUI: an open source graphical user interface for de novo sequencing of tandem mass spectra. </w:t>
       </w:r>
       <w:r>
         <w:rPr>
           <w:i/>
           <w:noProof/>
         </w:rPr>
-        <w:t>Rapid Commun Mass Spectrom</w:t>
+        <w:t>J Proteome Res</w:t>
       </w:r>
       <w:r>
         <w:rPr>
@@ -10729,13 +10773,13 @@
           <w:b/>
           <w:noProof/>
         </w:rPr>
-        <w:t>17</w:t>
-      </w:r>
-      <w:r>
-        <w:rPr>
-          <w:noProof/>
-        </w:rPr>
-        <w:t>, 2337-2342 (2003).</w:t>
+        <w:t>13</w:t>
+      </w:r>
+      <w:r>
+        <w:rPr>
+          <w:noProof/>
+        </w:rPr>
+        <w:t>, 1143-1146 (2014).</w:t>
       </w:r>
     </w:p>
     <w:p>
@@ -11383,7 +11427,6 @@
         <w:rPr>
           <w:noProof/>
         </w:rPr>
-        <w:lastRenderedPageBreak/>
         <w:t>41.</w:t>
       </w:r>
       <w:r>
@@ -11432,6 +11475,7 @@
         <w:rPr>
           <w:noProof/>
         </w:rPr>
+        <w:lastRenderedPageBreak/>
         <w:t>42.</w:t>
       </w:r>
       <w:r>
@@ -12392,7 +12436,6 @@
         <w:rPr>
           <w:noProof/>
         </w:rPr>
-        <w:lastRenderedPageBreak/>
         <w:t>62.</w:t>
       </w:r>
       <w:r>
@@ -12441,6 +12484,7 @@
         <w:rPr>
           <w:noProof/>
         </w:rPr>
+        <w:lastRenderedPageBreak/>
         <w:t>63.</w:t>
       </w:r>
       <w:r>
@@ -12639,8 +12683,8 @@
       </w:r>
     </w:p>
     <w:sectPr>
-      <w:headerReference w:type="default" r:id="rId22"/>
-      <w:footerReference w:type="default" r:id="rId23"/>
+      <w:headerReference w:type="default" r:id="rId21"/>
+      <w:footerReference w:type="default" r:id="rId22"/>
       <w:pgSz w:w="12240" w:h="15840"/>
       <w:pgMar w:top="1440" w:right="1440" w:bottom="1440" w:left="1440" w:header="708" w:footer="708" w:gutter="0"/>
       <w:cols w:space="708"/>
@@ -16831,7 +16875,7 @@
 </file>
 
 <file path=customXml/itemProps1.xml><?xml version="1.0" encoding="utf-8"?>
-<ds:datastoreItem xmlns:ds="http://schemas.openxmlformats.org/officeDocument/2006/customXml" ds:itemID="{BA2A0FDC-D91F-4110-96D2-5747DE170AB3}">
+<ds:datastoreItem xmlns:ds="http://schemas.openxmlformats.org/officeDocument/2006/customXml" ds:itemID="{3CD787D6-F08C-4BCC-B69D-496AFBA04099}">
   <ds:schemaRefs>
     <ds:schemaRef ds:uri="http://schemas.openxmlformats.org/officeDocument/2006/bibliography"/>
   </ds:schemaRefs>

</xml_diff>

<commit_message>
Updated the tutorials to SearchGUI v1.28.2 and PeptideShaker v0.40.2.
</commit_message>
<xml_diff>
--- a/wiki/tutorial/0 - Overview/0.0_overview.docx
+++ b/wiki/tutorial/0 - Overview/0.0_overview.docx
@@ -3325,6 +3325,15 @@
         <w:t xml:space="preserve"> </w:t>
       </w:r>
     </w:p>
+    <w:p>
+      <w:pPr>
+        <w:spacing w:after="0"/>
+        <w:jc w:val="both"/>
+        <w:rPr>
+          <w:lang w:val="en-GB"/>
+        </w:rPr>
+      </w:pPr>
+    </w:p>
     <w:tbl>
       <w:tblPr>
         <w:tblStyle w:val="MediumGrid3-Accent5"/>
@@ -3425,42 +3434,30 @@
               <w:spacing w:after="0" w:line="240" w:lineRule="auto"/>
               <w:cnfStyle w:val="000000100000"/>
             </w:pPr>
-            <w:proofErr w:type="spellStart"/>
             <w:r>
               <w:t>ProteoWizard</w:t>
             </w:r>
-            <w:proofErr w:type="spellEnd"/>
-            <w:r>
-              <w:fldChar w:fldCharType="begin"/>
-            </w:r>
-            <w:r>
-              <w:instrText xml:space="preserve"> HYPERLINK \l "_ENREF_1" \o "Kessner, 2008 #14" </w:instrText>
-            </w:r>
-            <w:r>
-              <w:fldChar w:fldCharType="separate"/>
-            </w:r>
-            <w:r>
-              <w:fldChar w:fldCharType="begin"/>
-            </w:r>
-            <w:r>
-              <w:instrText xml:space="preserve"> ADDIN EN.CITE &lt;EndNote&gt;&lt;Cite&gt;&lt;Author&gt;Kessner&lt;/Author&gt;&lt;Year&gt;2008&lt;/Year&gt;&lt;RecNum&gt;14&lt;/RecNum&gt;&lt;DisplayText&gt;&lt;style face="superscript"&gt;1&lt;/style&gt;&lt;/DisplayText&gt;&lt;record&gt;&lt;rec-number&gt;14&lt;/rec-number&gt;&lt;foreign-keys&gt;&lt;key app="EN" db-id="sexxdt0zj29tdleaertp5we3atxa92z9waxz"&gt;14&lt;/key&gt;&lt;/foreign-keys&gt;&lt;ref-type name="Journal Article"&gt;17&lt;/ref-type&gt;&lt;contributors&gt;&lt;authors&gt;&lt;author&gt;Kessner, D.&lt;/author&gt;&lt;author&gt;Chambers, M.&lt;/author&gt;&lt;author&gt;Burke, R.&lt;/author&gt;&lt;author&gt;Agus, D.&lt;/author&gt;&lt;author&gt;Mallick, P.&lt;/author&gt;&lt;/authors&gt;&lt;/contributors&gt;&lt;auth-address&gt;Spielberg Family Center for Applied Proteomics, Cedars-Sinai Medical Center, USA. darren@proteowizard.org&lt;/auth-address&gt;&lt;titles&gt;&lt;title&gt;ProteoWizard: open source software for rapid proteomics tools development&lt;/title&gt;&lt;secondary-title&gt;Bioinformatics&lt;/secondary-title&gt;&lt;/titles&gt;&lt;periodical&gt;&lt;full-title&gt;Bioinformatics&lt;/full-title&gt;&lt;/periodical&gt;&lt;pages&gt;2534-6&lt;/pages&gt;&lt;volume&gt;24&lt;/volume&gt;&lt;number&gt;21&lt;/number&gt;&lt;edition&gt;2008/07/09&lt;/edition&gt;&lt;keywords&gt;&lt;keyword&gt;Databases, Protein&lt;/keyword&gt;&lt;keyword&gt;Proteins/analysis/chemistry&lt;/keyword&gt;&lt;keyword&gt;Proteome/*analysis/chemistry&lt;/keyword&gt;&lt;keyword&gt;Proteomics/*methods&lt;/keyword&gt;&lt;keyword&gt;*Software&lt;/keyword&gt;&lt;keyword&gt;User-Computer Interface&lt;/keyword&gt;&lt;/keywords&gt;&lt;dates&gt;&lt;year&gt;2008&lt;/year&gt;&lt;pub-dates&gt;&lt;date&gt;Nov 1&lt;/date&gt;&lt;/pub-dates&gt;&lt;/dates&gt;&lt;isbn&gt;1367-4811 (Electronic)&amp;#xD;1367-4803 (Linking)&lt;/isbn&gt;&lt;accession-num&gt;18606607&lt;/accession-num&gt;&lt;urls&gt;&lt;related-urls&gt;&lt;url&gt;http://www.ncbi.nlm.nih.gov/pubmed/18606607&lt;/url&gt;&lt;/related-urls&gt;&lt;/urls&gt;&lt;custom2&gt;2732273&lt;/custom2&gt;&lt;electronic-resource-num&gt;btn323 [pii]&amp;#xD;10.1093/bioinformatics/btn323&lt;/electronic-resource-num&gt;&lt;language&gt;eng&lt;/language&gt;&lt;/record&gt;&lt;/Cite&gt;&lt;/EndNote&gt;</w:instrText>
-            </w:r>
-            <w:r>
-              <w:fldChar w:fldCharType="separate"/>
-            </w:r>
-            <w:r>
-              <w:rPr>
-                <w:noProof/>
-                <w:vertAlign w:val="superscript"/>
-              </w:rPr>
-              <w:t>1</w:t>
-            </w:r>
-            <w:r>
-              <w:fldChar w:fldCharType="end"/>
-            </w:r>
-            <w:r>
-              <w:fldChar w:fldCharType="end"/>
-            </w:r>
+            <w:hyperlink w:anchor="_ENREF_1" w:tooltip="Kessner, 2008 #14" w:history="1">
+              <w:r>
+                <w:fldChar w:fldCharType="begin"/>
+              </w:r>
+              <w:r>
+                <w:instrText xml:space="preserve"> ADDIN EN.CITE &lt;EndNote&gt;&lt;Cite&gt;&lt;Author&gt;Kessner&lt;/Author&gt;&lt;Year&gt;2008&lt;/Year&gt;&lt;RecNum&gt;14&lt;/RecNum&gt;&lt;DisplayText&gt;&lt;style face="superscript"&gt;1&lt;/style&gt;&lt;/DisplayText&gt;&lt;record&gt;&lt;rec-number&gt;14&lt;/rec-number&gt;&lt;foreign-keys&gt;&lt;key app="EN" db-id="sexxdt0zj29tdleaertp5we3atxa92z9waxz"&gt;14&lt;/key&gt;&lt;/foreign-keys&gt;&lt;ref-type name="Journal Article"&gt;17&lt;/ref-type&gt;&lt;contributors&gt;&lt;authors&gt;&lt;author&gt;Kessner, D.&lt;/author&gt;&lt;author&gt;Chambers, M.&lt;/author&gt;&lt;author&gt;Burke, R.&lt;/author&gt;&lt;author&gt;Agus, D.&lt;/author&gt;&lt;author&gt;Mallick, P.&lt;/author&gt;&lt;/authors&gt;&lt;/contributors&gt;&lt;auth-address&gt;Spielberg Family Center for Applied Proteomics, Cedars-Sinai Medical Center, USA. darren@proteowizard.org&lt;/auth-address&gt;&lt;titles&gt;&lt;title&gt;ProteoWizard: open source software for rapid proteomics tools development&lt;/title&gt;&lt;secondary-title&gt;Bioinformatics&lt;/secondary-title&gt;&lt;/titles&gt;&lt;periodical&gt;&lt;full-title&gt;Bioinformatics&lt;/full-title&gt;&lt;/periodical&gt;&lt;pages&gt;2534-6&lt;/pages&gt;&lt;volume&gt;24&lt;/volume&gt;&lt;number&gt;21&lt;/number&gt;&lt;edition&gt;2008/07/09&lt;/edition&gt;&lt;keywords&gt;&lt;keyword&gt;Databases, Protein&lt;/keyword&gt;&lt;keyword&gt;Proteins/analysis/chemistry&lt;/keyword&gt;&lt;keyword&gt;Proteome/*analysis/chemistry&lt;/keyword&gt;&lt;keyword&gt;Proteomics/*methods&lt;/keyword&gt;&lt;keyword&gt;*Software&lt;/keyword&gt;&lt;keyword&gt;User-Computer Interface&lt;/keyword&gt;&lt;/keywords&gt;&lt;dates&gt;&lt;year&gt;2008&lt;/year&gt;&lt;pub-dates&gt;&lt;date&gt;Nov 1&lt;/date&gt;&lt;/pub-dates&gt;&lt;/dates&gt;&lt;isbn&gt;1367-4811 (Electronic)&amp;#xD;1367-4803 (Linking)&lt;/isbn&gt;&lt;accession-num&gt;18606607&lt;/accession-num&gt;&lt;urls&gt;&lt;related-urls&gt;&lt;url&gt;http://www.ncbi.nlm.nih.gov/pubmed/18606607&lt;/url&gt;&lt;/related-urls&gt;&lt;/urls&gt;&lt;custom2&gt;2732273&lt;/custom2&gt;&lt;electronic-resource-num&gt;btn323 [pii]&amp;#xD;10.1093/bioinformatics/btn323&lt;/electronic-resource-num&gt;&lt;language&gt;eng&lt;/language&gt;&lt;/record&gt;&lt;/Cite&gt;&lt;/EndNote&gt;</w:instrText>
+              </w:r>
+              <w:r>
+                <w:fldChar w:fldCharType="separate"/>
+              </w:r>
+              <w:r>
+                <w:rPr>
+                  <w:noProof/>
+                  <w:vertAlign w:val="superscript"/>
+                </w:rPr>
+                <w:t>1</w:t>
+              </w:r>
+              <w:r>
+                <w:fldChar w:fldCharType="end"/>
+              </w:r>
+            </w:hyperlink>
           </w:p>
         </w:tc>
         <w:tc>
@@ -3858,9 +3855,6 @@
               <w:t>PeptideShaker</w:t>
             </w:r>
             <w:r>
-              <w:t xml:space="preserve"> </w:t>
-            </w:r>
-            <w:r>
               <w:fldChar w:fldCharType="begin"/>
             </w:r>
             <w:r>
@@ -4710,13 +4704,8 @@
               <w:spacing w:after="0" w:line="240" w:lineRule="auto"/>
               <w:cnfStyle w:val="000000100000"/>
             </w:pPr>
-            <w:proofErr w:type="spellStart"/>
             <w:r>
               <w:t>DeNovoGUI</w:t>
-            </w:r>
-            <w:proofErr w:type="spellEnd"/>
-            <w:r>
-              <w:t xml:space="preserve"> </w:t>
             </w:r>
             <w:r>
               <w:fldChar w:fldCharType="begin"/>
@@ -5776,56 +5765,11 @@
             <w:r>
               <w:t>MS-GF+</w:t>
             </w:r>
-          </w:p>
-        </w:tc>
-        <w:tc>
-          <w:tcPr>
-            <w:tcW w:w="5670" w:type="dxa"/>
-            <w:vAlign w:val="center"/>
-          </w:tcPr>
-          <w:p>
-            <w:pPr>
-              <w:spacing w:after="0" w:line="240" w:lineRule="auto"/>
-              <w:cnfStyle w:val="000000100000"/>
-            </w:pPr>
-            <w:r>
-              <w:t>Database search engine</w:t>
-            </w:r>
-          </w:p>
-        </w:tc>
-      </w:tr>
-      <w:tr>
-        <w:tc>
-          <w:tcPr>
-            <w:cnfStyle w:val="001000000000"/>
-            <w:tcW w:w="1668" w:type="dxa"/>
-            <w:vMerge/>
-            <w:vAlign w:val="center"/>
-          </w:tcPr>
-          <w:p>
-            <w:pPr>
-              <w:spacing w:after="0" w:line="240" w:lineRule="auto"/>
-            </w:pPr>
-          </w:p>
-        </w:tc>
-        <w:tc>
-          <w:tcPr>
-            <w:tcW w:w="2268" w:type="dxa"/>
-            <w:vAlign w:val="center"/>
-          </w:tcPr>
-          <w:p>
-            <w:pPr>
-              <w:spacing w:after="0" w:line="240" w:lineRule="auto"/>
-              <w:cnfStyle w:val="000000000000"/>
-            </w:pPr>
-            <w:r>
-              <w:t>MS Amanda</w:t>
-            </w:r>
             <w:r>
               <w:fldChar w:fldCharType="begin"/>
             </w:r>
             <w:r>
-              <w:instrText xml:space="preserve"> ADDIN EN.CITE &lt;EndNote&gt;&lt;Cite&gt;&lt;Author&gt;Dorfer&lt;/Author&gt;&lt;Year&gt;2014&lt;/Year&gt;&lt;RecNum&gt;409&lt;/RecNum&gt;&lt;record&gt;&lt;rec-number&gt;409&lt;/rec-number&gt;&lt;foreign-keys&gt;&lt;key app="EN" db-id="wsxvrwestxpfw9e2re6pzxdopvfd2pfwxadz"&gt;409&lt;/key&gt;&lt;/foreign-keys&gt;&lt;ref-type name="Journal Article"&gt;17&lt;/ref-type&gt;&lt;contributors&gt;&lt;authors&gt;&lt;author&gt;Dorfer, V.&lt;/author&gt;&lt;author&gt;Pichler, P.&lt;/author&gt;&lt;author&gt;Stranzl, T.&lt;/author&gt;&lt;author&gt;Stadlmann, J.&lt;/author&gt;&lt;author&gt;Taus, T.&lt;/author&gt;&lt;author&gt;Winkler, S.&lt;/author&gt;&lt;author&gt;Mechtler, K.&lt;/author&gt;&lt;/authors&gt;&lt;/contributors&gt;&lt;titles&gt;&lt;title&gt;MS Amanda, a Universal Identification Algorithm Optimized for High Accuracy Tandem Mass Spectra&lt;/title&gt;&lt;secondary-title&gt;J Proteome Res&lt;/secondary-title&gt;&lt;/titles&gt;&lt;periodical&gt;&lt;full-title&gt;J Proteome Res&lt;/full-title&gt;&lt;/periodical&gt;&lt;edition&gt;2014/06/10&lt;/edition&gt;&lt;dates&gt;&lt;year&gt;2014&lt;/year&gt;&lt;pub-dates&gt;&lt;date&gt;Jun 9&lt;/date&gt;&lt;/pub-dates&gt;&lt;/dates&gt;&lt;isbn&gt;1535-3907 (Electronic)&amp;#xD;1535-3893 (Linking)&lt;/isbn&gt;&lt;accession-num&gt;24909410&lt;/accession-num&gt;&lt;urls&gt;&lt;related-urls&gt;&lt;url&gt;http://www.ncbi.nlm.nih.gov/entrez/query.fcgi?cmd=Retrieve&amp;amp;db=PubMed&amp;amp;dopt=Citation&amp;amp;list_uids=24909410&lt;/url&gt;&lt;/related-urls&gt;&lt;/urls&gt;&lt;electronic-resource-num&gt;10.1021/pr500202e&lt;/electronic-resource-num&gt;&lt;language&gt;Eng&lt;/language&gt;&lt;/record&gt;&lt;/Cite&gt;&lt;/EndNote&gt;</w:instrText>
+              <w:instrText xml:space="preserve"> ADDIN EN.CITE &lt;EndNote&gt;&lt;Cite&gt;&lt;Author&gt;Kim&lt;/Author&gt;&lt;Year&gt;2014&lt;/Year&gt;&lt;RecNum&gt;531&lt;/RecNum&gt;&lt;record&gt;&lt;rec-number&gt;531&lt;/rec-number&gt;&lt;foreign-keys&gt;&lt;key app="EN" db-id="wsxvrwestxpfw9e2re6pzxdopvfd2pfwxadz"&gt;531&lt;/key&gt;&lt;/foreign-keys&gt;&lt;ref-type name="Journal Article"&gt;17&lt;/ref-type&gt;&lt;contributors&gt;&lt;authors&gt;&lt;author&gt;Kim, S.&lt;/author&gt;&lt;author&gt;Pevzner, P. A.&lt;/author&gt;&lt;/authors&gt;&lt;/contributors&gt;&lt;auth-address&gt;Department of Computer Science and Engineering, University of California San Diego, La Jolla, California 92093, USA.&lt;/auth-address&gt;&lt;titles&gt;&lt;title&gt;MS-GF+ makes progress towards a universal database search tool for proteomics&lt;/title&gt;&lt;secondary-title&gt;Nat Commun&lt;/secondary-title&gt;&lt;/titles&gt;&lt;periodical&gt;&lt;full-title&gt;Nat Commun&lt;/full-title&gt;&lt;/periodical&gt;&lt;pages&gt;5277&lt;/pages&gt;&lt;volume&gt;5&lt;/volume&gt;&lt;edition&gt;2014/11/02&lt;/edition&gt;&lt;dates&gt;&lt;year&gt;2014&lt;/year&gt;&lt;/dates&gt;&lt;isbn&gt;2041-1723 (Electronic)&amp;#xD;2041-1723 (Linking)&lt;/isbn&gt;&lt;accession-num&gt;25358478&lt;/accession-num&gt;&lt;urls&gt;&lt;related-urls&gt;&lt;url&gt;http://www.ncbi.nlm.nih.gov/entrez/query.fcgi?cmd=Retrieve&amp;amp;db=PubMed&amp;amp;dopt=Citation&amp;amp;list_uids=25358478&lt;/url&gt;&lt;/related-urls&gt;&lt;/urls&gt;&lt;electronic-resource-num&gt;ncomms6277 [pii]&amp;#xD;10.1038/ncomms6277&lt;/electronic-resource-num&gt;&lt;language&gt;eng&lt;/language&gt;&lt;/record&gt;&lt;/Cite&gt;&lt;/EndNote&gt;</w:instrText>
             </w:r>
             <w:r>
               <w:fldChar w:fldCharType="separate"/>
@@ -5836,6 +5780,201 @@
                 <w:vertAlign w:val="superscript"/>
               </w:rPr>
               <w:t>36</w:t>
+            </w:r>
+            <w:r>
+              <w:fldChar w:fldCharType="end"/>
+            </w:r>
+          </w:p>
+        </w:tc>
+        <w:tc>
+          <w:tcPr>
+            <w:tcW w:w="5670" w:type="dxa"/>
+            <w:vAlign w:val="center"/>
+          </w:tcPr>
+          <w:p>
+            <w:pPr>
+              <w:spacing w:after="0" w:line="240" w:lineRule="auto"/>
+              <w:cnfStyle w:val="000000100000"/>
+            </w:pPr>
+            <w:r>
+              <w:t>Database search engine</w:t>
+            </w:r>
+          </w:p>
+        </w:tc>
+      </w:tr>
+      <w:tr>
+        <w:tc>
+          <w:tcPr>
+            <w:cnfStyle w:val="001000000000"/>
+            <w:tcW w:w="1668" w:type="dxa"/>
+            <w:vMerge/>
+            <w:vAlign w:val="center"/>
+          </w:tcPr>
+          <w:p>
+            <w:pPr>
+              <w:spacing w:after="0" w:line="240" w:lineRule="auto"/>
+            </w:pPr>
+          </w:p>
+        </w:tc>
+        <w:tc>
+          <w:tcPr>
+            <w:tcW w:w="2268" w:type="dxa"/>
+            <w:vAlign w:val="center"/>
+          </w:tcPr>
+          <w:p>
+            <w:pPr>
+              <w:spacing w:after="0" w:line="240" w:lineRule="auto"/>
+              <w:cnfStyle w:val="000000000000"/>
+            </w:pPr>
+            <w:r>
+              <w:t>MS Amanda</w:t>
+            </w:r>
+            <w:r>
+              <w:fldChar w:fldCharType="begin"/>
+            </w:r>
+            <w:r>
+              <w:instrText xml:space="preserve"> ADDIN EN.CITE &lt;EndNote&gt;&lt;Cite&gt;&lt;Author&gt;Dorfer&lt;/Author&gt;&lt;Year&gt;2014&lt;/Year&gt;&lt;RecNum&gt;409&lt;/RecNum&gt;&lt;record&gt;&lt;rec-number&gt;409&lt;/rec-number&gt;&lt;foreign-keys&gt;&lt;key app="EN" db-id="wsxvrwestxpfw9e2re6pzxdopvfd2pfwxadz"&gt;409&lt;/key&gt;&lt;/foreign-keys&gt;&lt;ref-type name="Journal Article"&gt;17&lt;/ref-type&gt;&lt;contributors&gt;&lt;authors&gt;&lt;author&gt;Dorfer, V.&lt;/author&gt;&lt;author&gt;Pichler, P.&lt;/author&gt;&lt;author&gt;Stranzl, T.&lt;/author&gt;&lt;author&gt;Stadlmann, J.&lt;/author&gt;&lt;author&gt;Taus, T.&lt;/author&gt;&lt;author&gt;Winkler, S.&lt;/author&gt;&lt;author&gt;Mechtler, K.&lt;/author&gt;&lt;/authors&gt;&lt;/contributors&gt;&lt;titles&gt;&lt;title&gt;MS Amanda, a Universal Identification Algorithm Optimized for High Accuracy Tandem Mass Spectra&lt;/title&gt;&lt;secondary-title&gt;J Proteome Res&lt;/secondary-title&gt;&lt;/titles&gt;&lt;periodical&gt;&lt;full-title&gt;J Proteome Res&lt;/full-title&gt;&lt;/periodical&gt;&lt;edition&gt;2014/06/10&lt;/edition&gt;&lt;dates&gt;&lt;year&gt;2014&lt;/year&gt;&lt;pub-dates&gt;&lt;date&gt;Jun 9&lt;/date&gt;&lt;/pub-dates&gt;&lt;/dates&gt;&lt;isbn&gt;1535-3907 (Electronic)&amp;#xD;1535-3893 (Linking)&lt;/isbn&gt;&lt;accession-num&gt;24909410&lt;/accession-num&gt;&lt;urls&gt;&lt;related-urls&gt;&lt;url&gt;http://www.ncbi.nlm.nih.gov/entrez/query.fcgi?cmd=Retrieve&amp;amp;db=PubMed&amp;amp;dopt=Citation&amp;amp;list_uids=24909410&lt;/url&gt;&lt;/related-urls&gt;&lt;/urls&gt;&lt;electronic-resource-num&gt;10.1021/pr500202e&lt;/electronic-resource-num&gt;&lt;language&gt;Eng&lt;/language&gt;&lt;/record&gt;&lt;/Cite&gt;&lt;/EndNote&gt;</w:instrText>
+            </w:r>
+            <w:r>
+              <w:fldChar w:fldCharType="separate"/>
+            </w:r>
+            <w:r>
+              <w:rPr>
+                <w:noProof/>
+                <w:vertAlign w:val="superscript"/>
+              </w:rPr>
+              <w:t>37</w:t>
+            </w:r>
+            <w:r>
+              <w:fldChar w:fldCharType="end"/>
+            </w:r>
+          </w:p>
+        </w:tc>
+        <w:tc>
+          <w:tcPr>
+            <w:tcW w:w="5670" w:type="dxa"/>
+            <w:vAlign w:val="center"/>
+          </w:tcPr>
+          <w:p>
+            <w:pPr>
+              <w:spacing w:after="0" w:line="240" w:lineRule="auto"/>
+              <w:cnfStyle w:val="000000000000"/>
+            </w:pPr>
+            <w:r>
+              <w:t>Database search engine</w:t>
+            </w:r>
+          </w:p>
+        </w:tc>
+      </w:tr>
+      <w:tr>
+        <w:trPr>
+          <w:cnfStyle w:val="000000100000"/>
+        </w:trPr>
+        <w:tc>
+          <w:tcPr>
+            <w:cnfStyle w:val="001000000000"/>
+            <w:tcW w:w="1668" w:type="dxa"/>
+            <w:vMerge/>
+            <w:vAlign w:val="center"/>
+          </w:tcPr>
+          <w:p>
+            <w:pPr>
+              <w:spacing w:after="0" w:line="240" w:lineRule="auto"/>
+            </w:pPr>
+          </w:p>
+        </w:tc>
+        <w:tc>
+          <w:tcPr>
+            <w:tcW w:w="2268" w:type="dxa"/>
+            <w:vAlign w:val="center"/>
+          </w:tcPr>
+          <w:p>
+            <w:pPr>
+              <w:spacing w:after="0" w:line="240" w:lineRule="auto"/>
+              <w:cnfStyle w:val="000000100000"/>
+            </w:pPr>
+            <w:r>
+              <w:t>Comet</w:t>
+            </w:r>
+            <w:r>
+              <w:fldChar w:fldCharType="begin"/>
+            </w:r>
+            <w:r>
+              <w:instrText xml:space="preserve"> ADDIN EN.CITE &lt;EndNote&gt;&lt;Cite&gt;&lt;Author&gt;Eng&lt;/Author&gt;&lt;Year&gt;2013&lt;/Year&gt;&lt;RecNum&gt;454&lt;/RecNum&gt;&lt;record&gt;&lt;rec-number&gt;454&lt;/rec-number&gt;&lt;foreign-keys&gt;&lt;key app="EN" db-id="wsxvrwestxpfw9e2re6pzxdopvfd2pfwxadz"&gt;454&lt;/key&gt;&lt;/foreign-keys&gt;&lt;ref-type name="Journal Article"&gt;17&lt;/ref-type&gt;&lt;contributors&gt;&lt;authors&gt;&lt;author&gt;Eng, J. K.&lt;/author&gt;&lt;author&gt;Jahan, T. A.&lt;/author&gt;&lt;author&gt;Hoopmann, M. R.&lt;/author&gt;&lt;/authors&gt;&lt;/contributors&gt;&lt;auth-address&gt;Department of Genome Sciences, University of Washington, Seattle, WA 98195-8050, USA. engj@u.washington.edu&lt;/auth-address&gt;&lt;titles&gt;&lt;title&gt;Comet: an open-source MS/MS sequence database search tool&lt;/title&gt;&lt;secondary-title&gt;Proteomics&lt;/secondary-title&gt;&lt;/titles&gt;&lt;periodical&gt;&lt;full-title&gt;Proteomics&lt;/full-title&gt;&lt;/periodical&gt;&lt;pages&gt;22-4&lt;/pages&gt;&lt;volume&gt;13&lt;/volume&gt;&lt;number&gt;1&lt;/number&gt;&lt;edition&gt;2012/11/14&lt;/edition&gt;&lt;keywords&gt;&lt;keyword&gt;Algorithms&lt;/keyword&gt;&lt;keyword&gt;Amino Acid Sequence&lt;/keyword&gt;&lt;keyword&gt;*Databases, Protein&lt;/keyword&gt;&lt;keyword&gt;Humans&lt;/keyword&gt;&lt;keyword&gt;Peptides/*genetics&lt;/keyword&gt;&lt;keyword&gt;Proteins/*genetics&lt;/keyword&gt;&lt;keyword&gt;Proteomics&lt;/keyword&gt;&lt;keyword&gt;Search Engine&lt;/keyword&gt;&lt;keyword&gt;*Software&lt;/keyword&gt;&lt;keyword&gt;Tandem Mass Spectrometry&lt;/keyword&gt;&lt;/keywords&gt;&lt;dates&gt;&lt;year&gt;2013&lt;/year&gt;&lt;pub-dates&gt;&lt;date&gt;Jan&lt;/date&gt;&lt;/pub-dates&gt;&lt;/dates&gt;&lt;isbn&gt;1615-9861 (Electronic)&amp;#xD;1615-9853 (Linking)&lt;/isbn&gt;&lt;accession-num&gt;23148064&lt;/accession-num&gt;&lt;urls&gt;&lt;related-urls&gt;&lt;url&gt;http://www.ncbi.nlm.nih.gov/entrez/query.fcgi?cmd=Retrieve&amp;amp;db=PubMed&amp;amp;dopt=Citation&amp;amp;list_uids=23148064&lt;/url&gt;&lt;/related-urls&gt;&lt;/urls&gt;&lt;electronic-resource-num&gt;10.1002/pmic.201200439&lt;/electronic-resource-num&gt;&lt;language&gt;eng&lt;/language&gt;&lt;/record&gt;&lt;/Cite&gt;&lt;/EndNote&gt;</w:instrText>
+            </w:r>
+            <w:r>
+              <w:fldChar w:fldCharType="separate"/>
+            </w:r>
+            <w:r>
+              <w:rPr>
+                <w:noProof/>
+                <w:vertAlign w:val="superscript"/>
+              </w:rPr>
+              <w:t>38</w:t>
+            </w:r>
+            <w:r>
+              <w:fldChar w:fldCharType="end"/>
+            </w:r>
+          </w:p>
+        </w:tc>
+        <w:tc>
+          <w:tcPr>
+            <w:tcW w:w="5670" w:type="dxa"/>
+            <w:vAlign w:val="center"/>
+          </w:tcPr>
+          <w:p>
+            <w:pPr>
+              <w:spacing w:after="0" w:line="240" w:lineRule="auto"/>
+              <w:cnfStyle w:val="000000100000"/>
+            </w:pPr>
+            <w:r>
+              <w:t>Database search engine</w:t>
+            </w:r>
+          </w:p>
+        </w:tc>
+      </w:tr>
+      <w:tr>
+        <w:tc>
+          <w:tcPr>
+            <w:cnfStyle w:val="001000000000"/>
+            <w:tcW w:w="1668" w:type="dxa"/>
+            <w:vMerge/>
+            <w:vAlign w:val="center"/>
+          </w:tcPr>
+          <w:p>
+            <w:pPr>
+              <w:spacing w:after="0" w:line="240" w:lineRule="auto"/>
+            </w:pPr>
+          </w:p>
+        </w:tc>
+        <w:tc>
+          <w:tcPr>
+            <w:tcW w:w="2268" w:type="dxa"/>
+            <w:vAlign w:val="center"/>
+          </w:tcPr>
+          <w:p>
+            <w:pPr>
+              <w:spacing w:after="0" w:line="240" w:lineRule="auto"/>
+              <w:cnfStyle w:val="000000000000"/>
+            </w:pPr>
+            <w:r>
+              <w:t>Tide</w:t>
+            </w:r>
+            <w:r>
+              <w:fldChar w:fldCharType="begin"/>
+            </w:r>
+            <w:r>
+              <w:instrText xml:space="preserve"> ADDIN EN.CITE &lt;EndNote&gt;&lt;Cite&gt;&lt;Author&gt;Diament&lt;/Author&gt;&lt;Year&gt;2011&lt;/Year&gt;&lt;RecNum&gt;458&lt;/RecNum&gt;&lt;record&gt;&lt;rec-number&gt;458&lt;/rec-number&gt;&lt;foreign-keys&gt;&lt;key app="EN" db-id="wsxvrwestxpfw9e2re6pzxdopvfd2pfwxadz"&gt;458&lt;/key&gt;&lt;/foreign-keys&gt;&lt;ref-type name="Journal Article"&gt;17&lt;/ref-type&gt;&lt;contributors&gt;&lt;authors&gt;&lt;author&gt;Diament, B. J.&lt;/author&gt;&lt;author&gt;Noble, W. S.&lt;/author&gt;&lt;/authors&gt;&lt;/contributors&gt;&lt;auth-address&gt;Department of Computer Science and Engineering, University of Washington, Seattle, Washington, United States.&lt;/auth-address&gt;&lt;titles&gt;&lt;title&gt;Faster SEQUEST searching for peptide identification from tandem mass spectra&lt;/title&gt;&lt;secondary-title&gt;J Proteome Res&lt;/secondary-title&gt;&lt;/titles&gt;&lt;periodical&gt;&lt;full-title&gt;J Proteome Res&lt;/full-title&gt;&lt;/periodical&gt;&lt;pages&gt;3871-9&lt;/pages&gt;&lt;volume&gt;10&lt;/volume&gt;&lt;number&gt;9&lt;/number&gt;&lt;edition&gt;2011/07/19&lt;/edition&gt;&lt;keywords&gt;&lt;keyword&gt;Algorithms&lt;/keyword&gt;&lt;keyword&gt;Databases, Protein&lt;/keyword&gt;&lt;keyword&gt;Peptide Fragments/*chemistry&lt;/keyword&gt;&lt;keyword&gt;Peptide Mapping/*methods&lt;/keyword&gt;&lt;keyword&gt;Proteomics/*methods&lt;/keyword&gt;&lt;keyword&gt;Reproducibility of Results&lt;/keyword&gt;&lt;keyword&gt;*Software&lt;/keyword&gt;&lt;keyword&gt;Tandem Mass Spectrometry/*methods&lt;/keyword&gt;&lt;/keywords&gt;&lt;dates&gt;&lt;year&gt;2011&lt;/year&gt;&lt;pub-dates&gt;&lt;date&gt;Sep 2&lt;/date&gt;&lt;/pub-dates&gt;&lt;/dates&gt;&lt;isbn&gt;1535-3907 (Electronic)&amp;#xD;1535-3893 (Linking)&lt;/isbn&gt;&lt;accession-num&gt;21761931&lt;/accession-num&gt;&lt;urls&gt;&lt;related-urls&gt;&lt;url&gt;http://www.ncbi.nlm.nih.gov/entrez/query.fcgi?cmd=Retrieve&amp;amp;db=PubMed&amp;amp;dopt=Citation&amp;amp;list_uids=21761931&lt;/url&gt;&lt;/related-urls&gt;&lt;/urls&gt;&lt;custom2&gt;3166376&lt;/custom2&gt;&lt;electronic-resource-num&gt;10.1021/pr101196n&lt;/electronic-resource-num&gt;&lt;language&gt;eng&lt;/language&gt;&lt;/record&gt;&lt;/Cite&gt;&lt;/EndNote&gt;</w:instrText>
+            </w:r>
+            <w:r>
+              <w:fldChar w:fldCharType="separate"/>
+            </w:r>
+            <w:r>
+              <w:rPr>
+                <w:noProof/>
+                <w:vertAlign w:val="superscript"/>
+              </w:rPr>
+              <w:t>39</w:t>
             </w:r>
             <w:r>
               <w:fldChar w:fldCharType="end"/>
@@ -5903,7 +6042,7 @@
                   <w:noProof/>
                   <w:vertAlign w:val="superscript"/>
                 </w:rPr>
-                <w:t>37</w:t>
+                <w:t>40</w:t>
               </w:r>
               <w:r>
                 <w:fldChar w:fldCharType="end"/>
@@ -5980,7 +6119,7 @@
                   <w:noProof/>
                   <w:vertAlign w:val="superscript"/>
                 </w:rPr>
-                <w:t>38</w:t>
+                <w:t>41</w:t>
               </w:r>
               <w:r>
                 <w:fldChar w:fldCharType="end"/>
@@ -6055,7 +6194,7 @@
                   <w:noProof/>
                   <w:vertAlign w:val="superscript"/>
                 </w:rPr>
-                <w:t>39</w:t>
+                <w:t>42</w:t>
               </w:r>
               <w:r>
                 <w:fldChar w:fldCharType="end"/>
@@ -6194,7 +6333,10 @@
             </w:pPr>
             <w:proofErr w:type="spellStart"/>
             <w:r>
-              <w:t>DenovoGUI</w:t>
+              <w:t>DeN</w:t>
+            </w:r>
+            <w:r>
+              <w:t>ovoGUI</w:t>
             </w:r>
             <w:proofErr w:type="spellEnd"/>
             <w:r>
@@ -6220,7 +6362,7 @@
                 <w:noProof/>
                 <w:vertAlign w:val="superscript"/>
               </w:rPr>
-              <w:t>40</w:t>
+              <w:t>43</w:t>
             </w:r>
             <w:r>
               <w:fldChar w:fldCharType="end"/>
@@ -6358,7 +6500,7 @@
                 <w:noProof/>
                 <w:vertAlign w:val="superscript"/>
               </w:rPr>
-              <w:t>41</w:t>
+              <w:t>44</w:t>
             </w:r>
             <w:r>
               <w:fldChar w:fldCharType="end"/>
@@ -6426,7 +6568,7 @@
                   <w:noProof/>
                   <w:vertAlign w:val="superscript"/>
                 </w:rPr>
-                <w:t>42</w:t>
+                <w:t>45</w:t>
               </w:r>
               <w:r>
                 <w:fldChar w:fldCharType="end"/>
@@ -6600,7 +6742,7 @@
                 <w:noProof/>
                 <w:vertAlign w:val="superscript"/>
               </w:rPr>
-              <w:t>43</w:t>
+              <w:t>46</w:t>
             </w:r>
             <w:r>
               <w:fldChar w:fldCharType="end"/>
@@ -6681,7 +6823,7 @@
                 <w:noProof/>
                 <w:vertAlign w:val="superscript"/>
               </w:rPr>
-              <w:t>44</w:t>
+              <w:t>47</w:t>
             </w:r>
             <w:r>
               <w:fldChar w:fldCharType="end"/>
@@ -6768,7 +6910,7 @@
                 <w:noProof/>
                 <w:vertAlign w:val="superscript"/>
               </w:rPr>
-              <w:t>45</w:t>
+              <w:t>48</w:t>
             </w:r>
             <w:r>
               <w:fldChar w:fldCharType="end"/>
@@ -6859,7 +7001,7 @@
                   <w:noProof/>
                   <w:vertAlign w:val="superscript"/>
                 </w:rPr>
-                <w:t>46</w:t>
+                <w:t>49</w:t>
               </w:r>
               <w:r>
                 <w:fldChar w:fldCharType="end"/>
@@ -6957,7 +7099,7 @@
                   <w:noProof/>
                   <w:vertAlign w:val="superscript"/>
                 </w:rPr>
-                <w:t>47</w:t>
+                <w:t>50</w:t>
               </w:r>
               <w:r>
                 <w:fldChar w:fldCharType="end"/>
@@ -7054,7 +7196,7 @@
                   <w:noProof/>
                   <w:vertAlign w:val="superscript"/>
                 </w:rPr>
-                <w:t>48</w:t>
+                <w:t>51</w:t>
               </w:r>
               <w:r>
                 <w:fldChar w:fldCharType="end"/>
@@ -7139,7 +7281,7 @@
                   <w:noProof/>
                   <w:vertAlign w:val="superscript"/>
                 </w:rPr>
-                <w:t>49</w:t>
+                <w:t>52</w:t>
               </w:r>
               <w:r>
                 <w:fldChar w:fldCharType="end"/>
@@ -7219,7 +7361,7 @@
                 <w:noProof/>
                 <w:vertAlign w:val="superscript"/>
               </w:rPr>
-              <w:t>50</w:t>
+              <w:t>53</w:t>
             </w:r>
             <w:r>
               <w:fldChar w:fldCharType="end"/>
@@ -7308,7 +7450,7 @@
                 <w:noProof/>
                 <w:vertAlign w:val="superscript"/>
               </w:rPr>
-              <w:t>51</w:t>
+              <w:t>54</w:t>
             </w:r>
             <w:r>
               <w:fldChar w:fldCharType="end"/>
@@ -7407,7 +7549,7 @@
                 <w:noProof/>
                 <w:vertAlign w:val="superscript"/>
               </w:rPr>
-              <w:t>52</w:t>
+              <w:t>55</w:t>
             </w:r>
             <w:r>
               <w:fldChar w:fldCharType="end"/>
@@ -7498,7 +7640,7 @@
                 <w:noProof/>
                 <w:vertAlign w:val="superscript"/>
               </w:rPr>
-              <w:t>53</w:t>
+              <w:t>56</w:t>
             </w:r>
             <w:r>
               <w:fldChar w:fldCharType="end"/>
@@ -7586,7 +7728,7 @@
                 <w:noProof/>
                 <w:vertAlign w:val="superscript"/>
               </w:rPr>
-              <w:t>54</w:t>
+              <w:t>57</w:t>
             </w:r>
             <w:r>
               <w:fldChar w:fldCharType="end"/>
@@ -7757,7 +7899,7 @@
                 <w:noProof/>
                 <w:vertAlign w:val="superscript"/>
               </w:rPr>
-              <w:t>55</w:t>
+              <w:t>58</w:t>
             </w:r>
             <w:r>
               <w:fldChar w:fldCharType="end"/>
@@ -8366,7 +8508,7 @@
                 <w:noProof/>
                 <w:vertAlign w:val="superscript"/>
               </w:rPr>
-              <w:t>56</w:t>
+              <w:t>59</w:t>
             </w:r>
             <w:r>
               <w:fldChar w:fldCharType="end"/>
@@ -8444,7 +8586,7 @@
                 <w:noProof/>
                 <w:vertAlign w:val="superscript"/>
               </w:rPr>
-              <w:t>57</w:t>
+              <w:t>60</w:t>
             </w:r>
             <w:r>
               <w:fldChar w:fldCharType="end"/>
@@ -8518,7 +8660,7 @@
                   <w:noProof/>
                   <w:vertAlign w:val="superscript"/>
                 </w:rPr>
-                <w:t>58</w:t>
+                <w:t>61</w:t>
               </w:r>
               <w:r>
                 <w:fldChar w:fldCharType="end"/>
@@ -8600,7 +8742,7 @@
                 <w:noProof/>
                 <w:vertAlign w:val="superscript"/>
               </w:rPr>
-              <w:t>59</w:t>
+              <w:t>62</w:t>
             </w:r>
             <w:r>
               <w:fldChar w:fldCharType="end"/>
@@ -8765,7 +8907,7 @@
                   <w:noProof/>
                   <w:vertAlign w:val="superscript"/>
                 </w:rPr>
-                <w:t>60</w:t>
+                <w:t>63</w:t>
               </w:r>
               <w:r>
                 <w:fldChar w:fldCharType="end"/>
@@ -8975,42 +9117,30 @@
               <w:spacing w:after="0" w:line="240" w:lineRule="auto"/>
               <w:cnfStyle w:val="000000000000"/>
             </w:pPr>
-            <w:proofErr w:type="spellStart"/>
             <w:r>
               <w:t>PeptideAtlas</w:t>
             </w:r>
-            <w:proofErr w:type="spellEnd"/>
-            <w:r>
-              <w:fldChar w:fldCharType="begin"/>
-            </w:r>
-            <w:r>
-              <w:instrText xml:space="preserve"> HYPERLINK \l "_ENREF_59" \o "Deutsch, 2008 #142" </w:instrText>
-            </w:r>
-            <w:r>
-              <w:fldChar w:fldCharType="separate"/>
-            </w:r>
-            <w:r>
-              <w:fldChar w:fldCharType="begin"/>
-            </w:r>
-            <w:r>
-              <w:instrText xml:space="preserve"> ADDIN EN.CITE &lt;EndNote&gt;&lt;Cite&gt;&lt;Author&gt;Deutsch&lt;/Author&gt;&lt;Year&gt;2008&lt;/Year&gt;&lt;RecNum&gt;142&lt;/RecNum&gt;&lt;DisplayText&gt;&lt;style face="superscript"&gt;59&lt;/style&gt;&lt;/DisplayText&gt;&lt;record&gt;&lt;rec-number&gt;142&lt;/rec-number&gt;&lt;foreign-keys&gt;&lt;key app="EN" db-id="sexxdt0zj29tdleaertp5we3atxa92z9waxz"&gt;142&lt;/key&gt;&lt;/foreign-keys&gt;&lt;ref-type name="Journal Article"&gt;17&lt;/ref-type&gt;&lt;contributors&gt;&lt;authors&gt;&lt;author&gt;Deutsch, E. W.&lt;/author&gt;&lt;author&gt;Lam, H.&lt;/author&gt;&lt;author&gt;Aebersold, R.&lt;/author&gt;&lt;/authors&gt;&lt;/contributors&gt;&lt;auth-address&gt;Institute for Systems Biology, 1441 N 34th Street, Seattle, Washington 98103, USA. edeutsch@systemsbiology.org&lt;/auth-address&gt;&lt;titles&gt;&lt;title&gt;PeptideAtlas: a resource for target selection for emerging targeted proteomics workflows&lt;/title&gt;&lt;secondary-title&gt;EMBO Rep&lt;/secondary-title&gt;&lt;/titles&gt;&lt;periodical&gt;&lt;full-title&gt;EMBO Rep&lt;/full-title&gt;&lt;/periodical&gt;&lt;pages&gt;429-34&lt;/pages&gt;&lt;volume&gt;9&lt;/volume&gt;&lt;number&gt;5&lt;/number&gt;&lt;edition&gt;2008/05/03&lt;/edition&gt;&lt;keywords&gt;&lt;keyword&gt;*Databases, Protein&lt;/keyword&gt;&lt;keyword&gt;Mass Spectrometry&lt;/keyword&gt;&lt;keyword&gt;Peptides/*chemistry&lt;/keyword&gt;&lt;keyword&gt;Proteome/*analysis/chemistry&lt;/keyword&gt;&lt;keyword&gt;Proteomics/*methods&lt;/keyword&gt;&lt;keyword&gt;Systems Biology/*methods&lt;/keyword&gt;&lt;/keywords&gt;&lt;dates&gt;&lt;year&gt;2008&lt;/year&gt;&lt;pub-dates&gt;&lt;date&gt;May&lt;/date&gt;&lt;/pub-dates&gt;&lt;/dates&gt;&lt;isbn&gt;1469-221X (Print)&amp;#xD;1469-221X (Linking)&lt;/isbn&gt;&lt;accession-num&gt;18451766&lt;/accession-num&gt;&lt;urls&gt;&lt;related-urls&gt;&lt;url&gt;http://www.ncbi.nlm.nih.gov/pubmed/18451766&lt;/url&gt;&lt;/related-urls&gt;&lt;/urls&gt;&lt;custom2&gt;2373374&lt;/custom2&gt;&lt;electronic-resource-num&gt;embor200856 [pii]&amp;#xD;10.1038/embor.2008.56&lt;/electronic-resource-num&gt;&lt;language&gt;eng&lt;/language&gt;&lt;/record&gt;&lt;/Cite&gt;&lt;/EndNote&gt;</w:instrText>
-            </w:r>
-            <w:r>
-              <w:fldChar w:fldCharType="separate"/>
-            </w:r>
-            <w:r>
-              <w:rPr>
-                <w:noProof/>
-                <w:vertAlign w:val="superscript"/>
-              </w:rPr>
-              <w:t>61</w:t>
-            </w:r>
-            <w:r>
-              <w:fldChar w:fldCharType="end"/>
-            </w:r>
-            <w:r>
-              <w:fldChar w:fldCharType="end"/>
-            </w:r>
+            <w:hyperlink w:anchor="_ENREF_59" w:tooltip="Deutsch, 2008 #142" w:history="1">
+              <w:r>
+                <w:fldChar w:fldCharType="begin"/>
+              </w:r>
+              <w:r>
+                <w:instrText xml:space="preserve"> ADDIN EN.CITE &lt;EndNote&gt;&lt;Cite&gt;&lt;Author&gt;Deutsch&lt;/Author&gt;&lt;Year&gt;2008&lt;/Year&gt;&lt;RecNum&gt;142&lt;/RecNum&gt;&lt;DisplayText&gt;&lt;style face="superscript"&gt;59&lt;/style&gt;&lt;/DisplayText&gt;&lt;record&gt;&lt;rec-number&gt;142&lt;/rec-number&gt;&lt;foreign-keys&gt;&lt;key app="EN" db-id="sexxdt0zj29tdleaertp5we3atxa92z9waxz"&gt;142&lt;/key&gt;&lt;/foreign-keys&gt;&lt;ref-type name="Journal Article"&gt;17&lt;/ref-type&gt;&lt;contributors&gt;&lt;authors&gt;&lt;author&gt;Deutsch, E. W.&lt;/author&gt;&lt;author&gt;Lam, H.&lt;/author&gt;&lt;author&gt;Aebersold, R.&lt;/author&gt;&lt;/authors&gt;&lt;/contributors&gt;&lt;auth-address&gt;Institute for Systems Biology, 1441 N 34th Street, Seattle, Washington 98103, USA. edeutsch@systemsbiology.org&lt;/auth-address&gt;&lt;titles&gt;&lt;title&gt;PeptideAtlas: a resource for target selection for emerging targeted proteomics workflows&lt;/title&gt;&lt;secondary-title&gt;EMBO Rep&lt;/secondary-title&gt;&lt;/titles&gt;&lt;periodical&gt;&lt;full-title&gt;EMBO Rep&lt;/full-title&gt;&lt;/periodical&gt;&lt;pages&gt;429-34&lt;/pages&gt;&lt;volume&gt;9&lt;/volume&gt;&lt;number&gt;5&lt;/number&gt;&lt;edition&gt;2008/05/03&lt;/edition&gt;&lt;keywords&gt;&lt;keyword&gt;*Databases, Protein&lt;/keyword&gt;&lt;keyword&gt;Mass Spectrometry&lt;/keyword&gt;&lt;keyword&gt;Peptides/*chemistry&lt;/keyword&gt;&lt;keyword&gt;Proteome/*analysis/chemistry&lt;/keyword&gt;&lt;keyword&gt;Proteomics/*methods&lt;/keyword&gt;&lt;keyword&gt;Systems Biology/*methods&lt;/keyword&gt;&lt;/keywords&gt;&lt;dates&gt;&lt;year&gt;2008&lt;/year&gt;&lt;pub-dates&gt;&lt;date&gt;May&lt;/date&gt;&lt;/pub-dates&gt;&lt;/dates&gt;&lt;isbn&gt;1469-221X (Print)&amp;#xD;1469-221X (Linking)&lt;/isbn&gt;&lt;accession-num&gt;18451766&lt;/accession-num&gt;&lt;urls&gt;&lt;related-urls&gt;&lt;url&gt;http://www.ncbi.nlm.nih.gov/pubmed/18451766&lt;/url&gt;&lt;/related-urls&gt;&lt;/urls&gt;&lt;custom2&gt;2373374&lt;/custom2&gt;&lt;electronic-resource-num&gt;embor200856 [pii]&amp;#xD;10.1038/embor.2008.56&lt;/electronic-resource-num&gt;&lt;language&gt;eng&lt;/language&gt;&lt;/record&gt;&lt;/Cite&gt;&lt;/EndNote&gt;</w:instrText>
+              </w:r>
+              <w:r>
+                <w:fldChar w:fldCharType="separate"/>
+              </w:r>
+              <w:r>
+                <w:rPr>
+                  <w:noProof/>
+                  <w:vertAlign w:val="superscript"/>
+                </w:rPr>
+                <w:t>64</w:t>
+              </w:r>
+              <w:r>
+                <w:fldChar w:fldCharType="end"/>
+              </w:r>
+            </w:hyperlink>
           </w:p>
         </w:tc>
         <w:tc>
@@ -9077,7 +9207,7 @@
                   <w:noProof/>
                   <w:vertAlign w:val="superscript"/>
                 </w:rPr>
-                <w:t>62</w:t>
+                <w:t>65</w:t>
               </w:r>
               <w:r>
                 <w:fldChar w:fldCharType="end"/>
@@ -9159,7 +9289,7 @@
                 <w:noProof/>
                 <w:vertAlign w:val="superscript"/>
               </w:rPr>
-              <w:t>63</w:t>
+              <w:t>66</w:t>
             </w:r>
             <w:r>
               <w:fldChar w:fldCharType="end"/>
@@ -9204,6 +9334,7 @@
               <w:spacing w:after="0" w:line="240" w:lineRule="auto"/>
             </w:pPr>
             <w:r>
+              <w:lastRenderedPageBreak/>
               <w:t>Local data management</w:t>
             </w:r>
           </w:p>
@@ -9329,7 +9460,7 @@
                   <w:noProof/>
                   <w:vertAlign w:val="superscript"/>
                 </w:rPr>
-                <w:t>64</w:t>
+                <w:t>67</w:t>
               </w:r>
               <w:r>
                 <w:fldChar w:fldCharType="end"/>
@@ -9405,7 +9536,7 @@
                 <w:noProof/>
                 <w:vertAlign w:val="superscript"/>
               </w:rPr>
-              <w:t>65</w:t>
+              <w:t>68</w:t>
             </w:r>
             <w:r>
               <w:fldChar w:fldCharType="end"/>
@@ -9478,7 +9609,7 @@
                   <w:noProof/>
                   <w:vertAlign w:val="superscript"/>
                 </w:rPr>
-                <w:t>66</w:t>
+                <w:t>69</w:t>
               </w:r>
               <w:r>
                 <w:fldChar w:fldCharType="end"/>
@@ -9510,16 +9641,23 @@
           <w:lang w:val="en-GB"/>
         </w:rPr>
       </w:pPr>
-      <w:r>
-        <w:rPr>
-          <w:lang w:val="en-GB"/>
-        </w:rPr>
-        <w:lastRenderedPageBreak/>
-        <w:t>References</w:t>
-      </w:r>
     </w:p>
     <w:p>
       <w:pPr>
+        <w:pStyle w:val="Title"/>
+        <w:rPr>
+          <w:lang w:val="en-GB"/>
+        </w:rPr>
+      </w:pPr>
+      <w:r>
+        <w:rPr>
+          <w:lang w:val="en-GB"/>
+        </w:rPr>
+        <w:t>References</w:t>
+      </w:r>
+    </w:p>
+    <w:p>
+      <w:pPr>
         <w:spacing w:after="0" w:line="240" w:lineRule="auto"/>
         <w:ind w:left="720" w:hanging="720"/>
         <w:rPr>
@@ -10409,6 +10547,7 @@
         <w:rPr>
           <w:noProof/>
         </w:rPr>
+        <w:lastRenderedPageBreak/>
         <w:t>19.</w:t>
       </w:r>
       <w:r>
@@ -10505,7 +10644,6 @@
         <w:rPr>
           <w:noProof/>
         </w:rPr>
-        <w:lastRenderedPageBreak/>
         <w:t>21.</w:t>
       </w:r>
       <w:r>
@@ -11233,20 +11371,33 @@
           <w:noProof/>
         </w:rPr>
         <w:tab/>
-        <w:t xml:space="preserve">Dorfer, V. et al. MS Amanda, a Universal Identification Algorithm Optimized for High Accuracy Tandem Mass Spectra. </w:t>
+        <w:t xml:space="preserve">Kim, S. &amp; Pevzner, P.A. MS-GF+ makes progress towards a universal database search tool for proteomics. </w:t>
       </w:r>
       <w:r>
         <w:rPr>
           <w:i/>
           <w:noProof/>
         </w:rPr>
-        <w:t>J Proteome Res</w:t>
-      </w:r>
-      <w:r>
-        <w:rPr>
-          <w:noProof/>
-        </w:rPr>
-        <w:t xml:space="preserve"> (2014).</w:t>
+        <w:t>Nat Commun</w:t>
+      </w:r>
+      <w:r>
+        <w:rPr>
+          <w:noProof/>
+        </w:rPr>
+        <w:t xml:space="preserve"> </w:t>
+      </w:r>
+      <w:r>
+        <w:rPr>
+          <w:b/>
+          <w:noProof/>
+        </w:rPr>
+        <w:t>5</w:t>
+      </w:r>
+      <w:r>
+        <w:rPr>
+          <w:noProof/>
+        </w:rPr>
+        <w:t>, 5277 (2014).</w:t>
       </w:r>
     </w:p>
     <w:p>
@@ -11268,7 +11419,7 @@
           <w:noProof/>
         </w:rPr>
         <w:tab/>
-        <w:t xml:space="preserve">Cox, J. et al. Andromeda: a peptide search engine integrated into the MaxQuant environment. </w:t>
+        <w:t xml:space="preserve">Dorfer, V. et al. MS Amanda, a Universal Identification Algorithm Optimized for High Accuracy Tandem Mass Spectra. </w:t>
       </w:r>
       <w:r>
         <w:rPr>
@@ -11281,20 +11432,7 @@
         <w:rPr>
           <w:noProof/>
         </w:rPr>
-        <w:t xml:space="preserve"> </w:t>
-      </w:r>
-      <w:r>
-        <w:rPr>
-          <w:b/>
-          <w:noProof/>
-        </w:rPr>
-        <w:t>10</w:t>
-      </w:r>
-      <w:r>
-        <w:rPr>
-          <w:noProof/>
-        </w:rPr>
-        <w:t>, 1794-1805 (2011).</w:t>
+        <w:t xml:space="preserve"> (2014).</w:t>
       </w:r>
     </w:p>
     <w:p>
@@ -11316,14 +11454,14 @@
           <w:noProof/>
         </w:rPr>
         <w:tab/>
-        <w:t xml:space="preserve">Wang, R. et al. PRIDE Inspector: a tool to visualize and validate MS proteomics data. </w:t>
+        <w:t xml:space="preserve">Eng, J.K., Jahan, T.A. &amp; Hoopmann, M.R. Comet: an open-source MS/MS sequence database search tool. </w:t>
       </w:r>
       <w:r>
         <w:rPr>
           <w:i/>
           <w:noProof/>
         </w:rPr>
-        <w:t>Nat Biotechnol</w:t>
+        <w:t>Proteomics</w:t>
       </w:r>
       <w:r>
         <w:rPr>
@@ -11336,13 +11474,13 @@
           <w:b/>
           <w:noProof/>
         </w:rPr>
-        <w:t>30</w:t>
-      </w:r>
-      <w:r>
-        <w:rPr>
-          <w:noProof/>
-        </w:rPr>
-        <w:t>, 135-137 (2012).</w:t>
+        <w:t>13</w:t>
+      </w:r>
+      <w:r>
+        <w:rPr>
+          <w:noProof/>
+        </w:rPr>
+        <w:t>, 22-24 (2013).</w:t>
       </w:r>
     </w:p>
     <w:p>
@@ -11357,7 +11495,152 @@
         <w:rPr>
           <w:noProof/>
         </w:rPr>
+        <w:lastRenderedPageBreak/>
         <w:t>39.</w:t>
+      </w:r>
+      <w:r>
+        <w:rPr>
+          <w:noProof/>
+        </w:rPr>
+        <w:tab/>
+        <w:t xml:space="preserve">Diament, B.J. &amp; Noble, W.S. Faster SEQUEST searching for peptide identification from tandem mass spectra. </w:t>
+      </w:r>
+      <w:r>
+        <w:rPr>
+          <w:i/>
+          <w:noProof/>
+        </w:rPr>
+        <w:t>J Proteome Res</w:t>
+      </w:r>
+      <w:r>
+        <w:rPr>
+          <w:noProof/>
+        </w:rPr>
+        <w:t xml:space="preserve"> </w:t>
+      </w:r>
+      <w:r>
+        <w:rPr>
+          <w:b/>
+          <w:noProof/>
+        </w:rPr>
+        <w:t>10</w:t>
+      </w:r>
+      <w:r>
+        <w:rPr>
+          <w:noProof/>
+        </w:rPr>
+        <w:t>, 3871-3879 (2011).</w:t>
+      </w:r>
+    </w:p>
+    <w:p>
+      <w:pPr>
+        <w:spacing w:after="0" w:line="240" w:lineRule="auto"/>
+        <w:ind w:left="720" w:hanging="720"/>
+        <w:rPr>
+          <w:noProof/>
+        </w:rPr>
+      </w:pPr>
+      <w:r>
+        <w:rPr>
+          <w:noProof/>
+        </w:rPr>
+        <w:t>40.</w:t>
+      </w:r>
+      <w:r>
+        <w:rPr>
+          <w:noProof/>
+        </w:rPr>
+        <w:tab/>
+        <w:t xml:space="preserve">Cox, J. et al. Andromeda: a peptide search engine integrated into the MaxQuant environment. </w:t>
+      </w:r>
+      <w:r>
+        <w:rPr>
+          <w:i/>
+          <w:noProof/>
+        </w:rPr>
+        <w:t>J Proteome Res</w:t>
+      </w:r>
+      <w:r>
+        <w:rPr>
+          <w:noProof/>
+        </w:rPr>
+        <w:t xml:space="preserve"> </w:t>
+      </w:r>
+      <w:r>
+        <w:rPr>
+          <w:b/>
+          <w:noProof/>
+        </w:rPr>
+        <w:t>10</w:t>
+      </w:r>
+      <w:r>
+        <w:rPr>
+          <w:noProof/>
+        </w:rPr>
+        <w:t>, 1794-1805 (2011).</w:t>
+      </w:r>
+    </w:p>
+    <w:p>
+      <w:pPr>
+        <w:spacing w:after="0" w:line="240" w:lineRule="auto"/>
+        <w:ind w:left="720" w:hanging="720"/>
+        <w:rPr>
+          <w:noProof/>
+        </w:rPr>
+      </w:pPr>
+      <w:r>
+        <w:rPr>
+          <w:noProof/>
+        </w:rPr>
+        <w:t>41.</w:t>
+      </w:r>
+      <w:r>
+        <w:rPr>
+          <w:noProof/>
+        </w:rPr>
+        <w:tab/>
+        <w:t xml:space="preserve">Wang, R. et al. PRIDE Inspector: a tool to visualize and validate MS proteomics data. </w:t>
+      </w:r>
+      <w:r>
+        <w:rPr>
+          <w:i/>
+          <w:noProof/>
+        </w:rPr>
+        <w:t>Nat Biotechnol</w:t>
+      </w:r>
+      <w:r>
+        <w:rPr>
+          <w:noProof/>
+        </w:rPr>
+        <w:t xml:space="preserve"> </w:t>
+      </w:r>
+      <w:r>
+        <w:rPr>
+          <w:b/>
+          <w:noProof/>
+        </w:rPr>
+        <w:t>30</w:t>
+      </w:r>
+      <w:r>
+        <w:rPr>
+          <w:noProof/>
+        </w:rPr>
+        <w:t>, 135-137 (2012).</w:t>
+      </w:r>
+    </w:p>
+    <w:p>
+      <w:pPr>
+        <w:spacing w:after="0" w:line="240" w:lineRule="auto"/>
+        <w:ind w:left="720" w:hanging="720"/>
+        <w:rPr>
+          <w:noProof/>
+        </w:rPr>
+      </w:pPr>
+      <w:r>
+        <w:rPr>
+          <w:noProof/>
+        </w:rPr>
+        <w:t>42.</w:t>
       </w:r>
       <w:r>
         <w:rPr>
@@ -11392,7 +11675,7 @@
         <w:rPr>
           <w:noProof/>
         </w:rPr>
-        <w:t>40.</w:t>
+        <w:t>43.</w:t>
       </w:r>
       <w:r>
         <w:rPr>
@@ -11427,7 +11710,7 @@
         <w:rPr>
           <w:noProof/>
         </w:rPr>
-        <w:t>41.</w:t>
+        <w:t>44.</w:t>
       </w:r>
       <w:r>
         <w:rPr>
@@ -11475,8 +11758,7 @@
         <w:rPr>
           <w:noProof/>
         </w:rPr>
-        <w:lastRenderedPageBreak/>
-        <w:t>42.</w:t>
+        <w:t>45.</w:t>
       </w:r>
       <w:r>
         <w:rPr>
@@ -11524,7 +11806,7 @@
         <w:rPr>
           <w:noProof/>
         </w:rPr>
-        <w:t>43.</w:t>
+        <w:t>46.</w:t>
       </w:r>
       <w:r>
         <w:rPr>
@@ -11572,7 +11854,7 @@
         <w:rPr>
           <w:noProof/>
         </w:rPr>
-        <w:t>44.</w:t>
+        <w:t>47.</w:t>
       </w:r>
       <w:r>
         <w:rPr>
@@ -11620,7 +11902,7 @@
         <w:rPr>
           <w:noProof/>
         </w:rPr>
-        <w:t>45.</w:t>
+        <w:t>48.</w:t>
       </w:r>
       <w:r>
         <w:rPr>
@@ -11668,7 +11950,7 @@
         <w:rPr>
           <w:noProof/>
         </w:rPr>
-        <w:t>46.</w:t>
+        <w:t>49.</w:t>
       </w:r>
       <w:r>
         <w:rPr>
@@ -11716,7 +11998,7 @@
         <w:rPr>
           <w:noProof/>
         </w:rPr>
-        <w:t>47.</w:t>
+        <w:t>50.</w:t>
       </w:r>
       <w:r>
         <w:rPr>
@@ -11764,7 +12046,7 @@
         <w:rPr>
           <w:noProof/>
         </w:rPr>
-        <w:t>48.</w:t>
+        <w:t>51.</w:t>
       </w:r>
       <w:r>
         <w:rPr>
@@ -11812,7 +12094,7 @@
         <w:rPr>
           <w:noProof/>
         </w:rPr>
-        <w:t>49.</w:t>
+        <w:t>52.</w:t>
       </w:r>
       <w:r>
         <w:rPr>
@@ -11860,7 +12142,7 @@
         <w:rPr>
           <w:noProof/>
         </w:rPr>
-        <w:t>50.</w:t>
+        <w:t>53.</w:t>
       </w:r>
       <w:r>
         <w:rPr>
@@ -11908,7 +12190,7 @@
         <w:rPr>
           <w:noProof/>
         </w:rPr>
-        <w:t>51.</w:t>
+        <w:t>54.</w:t>
       </w:r>
       <w:r>
         <w:rPr>
@@ -11956,7 +12238,7 @@
         <w:rPr>
           <w:noProof/>
         </w:rPr>
-        <w:t>52.</w:t>
+        <w:t>55.</w:t>
       </w:r>
       <w:r>
         <w:rPr>
@@ -12004,7 +12286,7 @@
         <w:rPr>
           <w:noProof/>
         </w:rPr>
-        <w:t>53.</w:t>
+        <w:t>56.</w:t>
       </w:r>
       <w:r>
         <w:rPr>
@@ -12052,7 +12334,7 @@
         <w:rPr>
           <w:noProof/>
         </w:rPr>
-        <w:t>54.</w:t>
+        <w:t>57.</w:t>
       </w:r>
       <w:r>
         <w:rPr>
@@ -12100,7 +12382,7 @@
         <w:rPr>
           <w:noProof/>
         </w:rPr>
-        <w:t>55.</w:t>
+        <w:t>58.</w:t>
       </w:r>
       <w:r>
         <w:rPr>
@@ -12148,7 +12430,7 @@
         <w:rPr>
           <w:noProof/>
         </w:rPr>
-        <w:t>56.</w:t>
+        <w:t>59.</w:t>
       </w:r>
       <w:r>
         <w:rPr>
@@ -12196,7 +12478,8 @@
         <w:rPr>
           <w:noProof/>
         </w:rPr>
-        <w:t>57.</w:t>
+        <w:lastRenderedPageBreak/>
+        <w:t>60.</w:t>
       </w:r>
       <w:r>
         <w:rPr>
@@ -12244,7 +12527,7 @@
         <w:rPr>
           <w:noProof/>
         </w:rPr>
-        <w:t>58.</w:t>
+        <w:t>61.</w:t>
       </w:r>
       <w:r>
         <w:rPr>
@@ -12292,7 +12575,7 @@
         <w:rPr>
           <w:noProof/>
         </w:rPr>
-        <w:t>59.</w:t>
+        <w:t>62.</w:t>
       </w:r>
       <w:r>
         <w:rPr>
@@ -12340,7 +12623,7 @@
         <w:rPr>
           <w:noProof/>
         </w:rPr>
-        <w:t>60.</w:t>
+        <w:t>63.</w:t>
       </w:r>
       <w:r>
         <w:rPr>
@@ -12388,7 +12671,7 @@
         <w:rPr>
           <w:noProof/>
         </w:rPr>
-        <w:t>61.</w:t>
+        <w:t>64.</w:t>
       </w:r>
       <w:r>
         <w:rPr>
@@ -12436,7 +12719,7 @@
         <w:rPr>
           <w:noProof/>
         </w:rPr>
-        <w:t>62.</w:t>
+        <w:t>65.</w:t>
       </w:r>
       <w:r>
         <w:rPr>
@@ -12484,8 +12767,7 @@
         <w:rPr>
           <w:noProof/>
         </w:rPr>
-        <w:lastRenderedPageBreak/>
-        <w:t>63.</w:t>
+        <w:t>66.</w:t>
       </w:r>
       <w:r>
         <w:rPr>
@@ -12533,7 +12815,7 @@
         <w:rPr>
           <w:noProof/>
         </w:rPr>
-        <w:t>64.</w:t>
+        <w:t>67.</w:t>
       </w:r>
       <w:r>
         <w:rPr>
@@ -12581,7 +12863,7 @@
         <w:rPr>
           <w:noProof/>
         </w:rPr>
-        <w:t>65.</w:t>
+        <w:t>68.</w:t>
       </w:r>
       <w:r>
         <w:rPr>
@@ -12629,7 +12911,7 @@
         <w:rPr>
           <w:noProof/>
         </w:rPr>
-        <w:t>66.</w:t>
+        <w:t>69.</w:t>
       </w:r>
       <w:r>
         <w:rPr>
@@ -12919,7 +13201,7 @@
         <w:b/>
         <w:noProof/>
       </w:rPr>
-      <w:t>1</w:t>
+      <w:t>2</w:t>
     </w:r>
     <w:r>
       <w:rPr>
@@ -16875,7 +17157,7 @@
 </file>
 
 <file path=customXml/itemProps1.xml><?xml version="1.0" encoding="utf-8"?>
-<ds:datastoreItem xmlns:ds="http://schemas.openxmlformats.org/officeDocument/2006/customXml" ds:itemID="{3CD787D6-F08C-4BCC-B69D-496AFBA04099}">
+<ds:datastoreItem xmlns:ds="http://schemas.openxmlformats.org/officeDocument/2006/customXml" ds:itemID="{1409F3F7-8E92-40C3-9D03-E436B1E9695F}">
   <ds:schemaRefs>
     <ds:schemaRef ds:uri="http://schemas.openxmlformats.org/officeDocument/2006/bibliography"/>
   </ds:schemaRefs>

</xml_diff>